<commit_message>
Format update on Release Notes doc
</commit_message>
<xml_diff>
--- a/doc/SPECCHIO_ReleaseNotes.docx
+++ b/doc/SPECCHIO_ReleaseNotes.docx
@@ -1,6 +1,6 @@
 
 <file path=word/document.xml><?xml version="1.0" encoding="utf-8"?>
-<w:document xmlns:wpc="http://schemas.microsoft.com/office/word/2010/wordprocessingCanvas" xmlns:mc="http://schemas.openxmlformats.org/markup-compatibility/2006" xmlns:o="urn:schemas-microsoft-com:office:office" xmlns:r="http://schemas.openxmlformats.org/officeDocument/2006/relationships" xmlns:m="http://schemas.openxmlformats.org/officeDocument/2006/math" xmlns:v="urn:schemas-microsoft-com:vml" xmlns:wp14="http://schemas.microsoft.com/office/word/2010/wordprocessingDrawing" xmlns:wp="http://schemas.openxmlformats.org/drawingml/2006/wordprocessingDrawing" xmlns:w10="urn:schemas-microsoft-com:office:word" xmlns:w="http://schemas.openxmlformats.org/wordprocessingml/2006/main" xmlns:w14="http://schemas.microsoft.com/office/word/2010/wordml" xmlns:wpg="http://schemas.microsoft.com/office/word/2010/wordprocessingGroup" xmlns:wpi="http://schemas.microsoft.com/office/word/2010/wordprocessingInk" xmlns:wne="http://schemas.microsoft.com/office/word/2006/wordml" xmlns:wps="http://schemas.microsoft.com/office/word/2010/wordprocessingShape" mc:Ignorable="w14 wp14">
+<w:document xmlns:ve="http://schemas.openxmlformats.org/markup-compatibility/2006" xmlns:o="urn:schemas-microsoft-com:office:office" xmlns:r="http://schemas.openxmlformats.org/officeDocument/2006/relationships" xmlns:m="http://schemas.openxmlformats.org/officeDocument/2006/math" xmlns:v="urn:schemas-microsoft-com:vml" xmlns:wp="http://schemas.openxmlformats.org/drawingml/2006/wordprocessingDrawing" xmlns:w10="urn:schemas-microsoft-com:office:word" xmlns:w="http://schemas.openxmlformats.org/wordprocessingml/2006/main" xmlns:wne="http://schemas.microsoft.com/office/word/2006/wordml">
   <w:body>
     <w:p>
       <w:pPr>
@@ -13,7 +13,7 @@
       <w:r>
         <w:rPr>
           <w:noProof/>
-          <w:lang w:val="en-AU" w:eastAsia="en-AU"/>
+          <w:lang w:val="en-AU" w:eastAsia="ja-JP"/>
         </w:rPr>
         <w:drawing>
           <wp:inline distT="0" distB="0" distL="0" distR="0">
@@ -33,7 +33,7 @@
                     </pic:cNvPicPr>
                   </pic:nvPicPr>
                   <pic:blipFill>
-                    <a:blip r:embed="rId10"/>
+                    <a:blip r:embed="rId9"/>
                     <a:srcRect/>
                     <a:stretch>
                       <a:fillRect/>
@@ -320,8 +320,8 @@
       <w:r>
         <w:fldChar w:fldCharType="separate"/>
       </w:r>
-      <w:bookmarkStart w:id="4" w:name="DATE"/>
-      <w:bookmarkStart w:id="5" w:name="DD"/>
+      <w:bookmarkStart w:id="4" w:name="DD"/>
+      <w:bookmarkStart w:id="5" w:name="DATE"/>
       <w:r>
         <w:rPr>
           <w:noProof/>
@@ -416,20 +416,129 @@
       <w:r>
         <w:fldChar w:fldCharType="end"/>
       </w:r>
+      <w:fldSimple w:instr="REF SQS  \* MERGEFORMAT ">
+        <w:r>
+          <w:rPr>
+            <w:noProof/>
+          </w:rPr>
+          <w:t>Draft</w:t>
+        </w:r>
+      </w:fldSimple>
+    </w:p>
+    <w:p>
+      <w:pPr>
+        <w:pStyle w:val="Version"/>
+        <w:tabs>
+          <w:tab w:val="clear" w:pos="1701"/>
+        </w:tabs>
+        <w:ind w:left="1701" w:hanging="1701"/>
+      </w:pPr>
+      <w:r>
+        <w:t>Author</w:t>
+      </w:r>
+      <w:r>
+        <w:t>s</w:t>
+      </w:r>
+      <w:r>
+        <w:t>:</w:t>
+      </w:r>
+      <w:r>
+        <w:tab/>
+      </w:r>
       <w:r>
         <w:fldChar w:fldCharType="begin"/>
       </w:r>
       <w:r>
-        <w:instrText xml:space="preserve">REF SQS  \* MERGEFORMAT </w:instrText>
+        <w:instrText>SET</w:instrText>
+      </w:r>
+      <w:r>
+        <w:instrText xml:space="preserve"> DOC_AUTHOR </w:instrText>
+      </w:r>
+      <w:r>
+        <w:fldChar w:fldCharType="begin"/>
+      </w:r>
+      <w:r>
+        <w:instrText>FILLIN</w:instrText>
+      </w:r>
+      <w:r>
+        <w:instrText xml:space="preserve"> "Author (e.g. F. Test, Organisation 'X')"</w:instrText>
       </w:r>
       <w:r>
         <w:fldChar w:fldCharType="separate"/>
       </w:r>
+      <w:r>
+        <w:instrText>P. Roberts (Intersect), A. Hueni &amp; D. Kuekenbrink (Remote Sensing Laboratories, University of Zurich)</w:instrText>
+      </w:r>
+      <w:r>
+        <w:fldChar w:fldCharType="end"/>
+      </w:r>
+      <w:r>
+        <w:fldChar w:fldCharType="separate"/>
+      </w:r>
+      <w:bookmarkStart w:id="7" w:name="DOC_AUTHOR"/>
       <w:r>
         <w:rPr>
           <w:noProof/>
         </w:rPr>
-        <w:t>Draft</w:t>
+        <w:t>P. Roberts (Intersect), A. Hueni &amp; D. Kuekenbrink (Remote Sensing Laboratories, University of Zurich)</w:t>
+      </w:r>
+      <w:bookmarkEnd w:id="7"/>
+      <w:r>
+        <w:fldChar w:fldCharType="end"/>
+      </w:r>
+      <w:r>
+        <w:t>N. Sheppard (Intersect), P. Roberts (Intersect)</w:t>
+      </w:r>
+    </w:p>
+    <w:p>
+      <w:pPr>
+        <w:pStyle w:val="Version"/>
+        <w:tabs>
+          <w:tab w:val="clear" w:pos="1701"/>
+        </w:tabs>
+        <w:ind w:left="1701" w:hanging="1701"/>
+      </w:pPr>
+      <w:r>
+        <w:t>File:</w:t>
+      </w:r>
+      <w:r>
+        <w:tab/>
+      </w:r>
+      <w:r>
+        <w:fldChar w:fldCharType="begin"/>
+      </w:r>
+      <w:r>
+        <w:instrText>SET</w:instrText>
+      </w:r>
+      <w:r>
+        <w:instrText xml:space="preserve"> PFAD </w:instrText>
+      </w:r>
+      <w:r>
+        <w:fldChar w:fldCharType="end"/>
+      </w:r>
+      <w:r>
+        <w:fldChar w:fldCharType="begin"/>
+      </w:r>
+      <w:r>
+        <w:instrText>FILENAME</w:instrText>
+      </w:r>
+      <w:r>
+        <w:instrText xml:space="preserve"> </w:instrText>
+      </w:r>
+      <w:r>
+        <w:fldChar w:fldCharType="separate"/>
+      </w:r>
+      <w:r>
+        <w:rPr>
+          <w:noProof/>
+        </w:rPr>
+        <w:t>SPECCHIO_ReleaseNotes</w:t>
+      </w:r>
+      <w:r>
+        <w:rPr>
+          <w:noProof/>
+        </w:rPr>
+        <w:t>.docx</w:t>
       </w:r>
       <w:r>
         <w:rPr>
@@ -447,13 +556,7 @@
         <w:ind w:left="1701" w:hanging="1701"/>
       </w:pPr>
       <w:r>
-        <w:t>Author</w:t>
-      </w:r>
-      <w:r>
-        <w:t>s</w:t>
-      </w:r>
-      <w:r>
-        <w:t>:</w:t>
+        <w:t>Pages:</w:t>
       </w:r>
       <w:r>
         <w:tab/>
@@ -462,96 +565,19 @@
         <w:fldChar w:fldCharType="begin"/>
       </w:r>
       <w:r>
-        <w:instrText>SET</w:instrText>
-      </w:r>
-      <w:r>
-        <w:instrText xml:space="preserve"> DOC_AUTHOR </w:instrText>
-      </w:r>
-      <w:r>
-        <w:fldChar w:fldCharType="begin"/>
-      </w:r>
-      <w:r>
-        <w:instrText>FILLIN</w:instrText>
-      </w:r>
-      <w:r>
-        <w:instrText xml:space="preserve"> "Author (e.g. F. Test, Organisation 'X')"</w:instrText>
+        <w:instrText>NUMPAGES</w:instrText>
+      </w:r>
+      <w:r>
+        <w:instrText xml:space="preserve"> </w:instrText>
       </w:r>
       <w:r>
         <w:fldChar w:fldCharType="separate"/>
       </w:r>
-      <w:r>
-        <w:instrText>P. Roberts (Intersect), A. Hueni &amp; D. Kuekenbrink (Remote Sensing Laboratories, University of Zurich)</w:instrText>
-      </w:r>
-      <w:r>
-        <w:fldChar w:fldCharType="end"/>
-      </w:r>
-      <w:r>
-        <w:fldChar w:fldCharType="separate"/>
-      </w:r>
-      <w:bookmarkStart w:id="7" w:name="DOC_AUTHOR"/>
       <w:r>
         <w:rPr>
           <w:noProof/>
         </w:rPr>
-        <w:t>P. Roberts (Intersect), A. Hueni &amp; D. Kuekenbrink (Remote Sensing Laboratories, University of Zurich)</w:t>
-      </w:r>
-      <w:bookmarkEnd w:id="7"/>
-      <w:r>
-        <w:fldChar w:fldCharType="end"/>
-      </w:r>
-      <w:r>
-        <w:t>N. Sheppard (Intersect), P. Roberts (Intersect)</w:t>
-      </w:r>
-    </w:p>
-    <w:p>
-      <w:pPr>
-        <w:pStyle w:val="Version"/>
-        <w:tabs>
-          <w:tab w:val="clear" w:pos="1701"/>
-        </w:tabs>
-        <w:ind w:left="1701" w:hanging="1701"/>
-      </w:pPr>
-      <w:r>
-        <w:t>File:</w:t>
-      </w:r>
-      <w:r>
-        <w:tab/>
-      </w:r>
-      <w:r>
-        <w:fldChar w:fldCharType="begin"/>
-      </w:r>
-      <w:r>
-        <w:instrText>SET</w:instrText>
-      </w:r>
-      <w:r>
-        <w:instrText xml:space="preserve"> PFAD </w:instrText>
-      </w:r>
-      <w:r>
-        <w:fldChar w:fldCharType="end"/>
-      </w:r>
-      <w:r>
-        <w:fldChar w:fldCharType="begin"/>
-      </w:r>
-      <w:r>
-        <w:instrText>FILENAME</w:instrText>
-      </w:r>
-      <w:r>
-        <w:instrText xml:space="preserve"> </w:instrText>
-      </w:r>
-      <w:r>
-        <w:fldChar w:fldCharType="separate"/>
-      </w:r>
-      <w:r>
-        <w:rPr>
-          <w:noProof/>
-        </w:rPr>
-        <w:t>SPECCHIO_ReleaseNotes</w:t>
-      </w:r>
-      <w:r>
-        <w:rPr>
-          <w:noProof/>
-        </w:rPr>
-        <w:t>.docx</w:t>
+        <w:t>5</w:t>
       </w:r>
       <w:r>
         <w:rPr>
@@ -566,45 +592,6 @@
         <w:tabs>
           <w:tab w:val="clear" w:pos="1701"/>
         </w:tabs>
-        <w:ind w:left="1701" w:hanging="1701"/>
-      </w:pPr>
-      <w:r>
-        <w:t>Pages:</w:t>
-      </w:r>
-      <w:r>
-        <w:tab/>
-      </w:r>
-      <w:r>
-        <w:fldChar w:fldCharType="begin"/>
-      </w:r>
-      <w:r>
-        <w:instrText>NUMPAGES</w:instrText>
-      </w:r>
-      <w:r>
-        <w:instrText xml:space="preserve"> </w:instrText>
-      </w:r>
-      <w:r>
-        <w:fldChar w:fldCharType="separate"/>
-      </w:r>
-      <w:r>
-        <w:rPr>
-          <w:noProof/>
-        </w:rPr>
-        <w:t>5</w:t>
-      </w:r>
-      <w:r>
-        <w:rPr>
-          <w:noProof/>
-        </w:rPr>
-        <w:fldChar w:fldCharType="end"/>
-      </w:r>
-    </w:p>
-    <w:p>
-      <w:pPr>
-        <w:pStyle w:val="Version"/>
-        <w:tabs>
-          <w:tab w:val="clear" w:pos="1701"/>
-        </w:tabs>
       </w:pPr>
     </w:p>
     <w:p>
@@ -689,27 +676,14 @@
       <w:r>
         <w:fldChar w:fldCharType="end"/>
       </w:r>
-      <w:r>
-        <w:fldChar w:fldCharType="begin"/>
-      </w:r>
-      <w:r>
-        <w:instrText xml:space="preserve">REF DISTRIBUTION  \* MERGEFORMAT </w:instrText>
-      </w:r>
-      <w:r>
-        <w:fldChar w:fldCharType="separate"/>
-      </w:r>
-      <w:r>
-        <w:rPr>
-          <w:noProof/>
-        </w:rPr>
-        <w:t>SPECCHIO Users</w:t>
-      </w:r>
-      <w:r>
-        <w:rPr>
-          <w:noProof/>
-        </w:rPr>
-        <w:fldChar w:fldCharType="end"/>
-      </w:r>
+      <w:fldSimple w:instr="REF DISTRIBUTION  \* MERGEFORMAT ">
+        <w:r>
+          <w:rPr>
+            <w:noProof/>
+          </w:rPr>
+          <w:t>SPECCHIO Users</w:t>
+        </w:r>
+      </w:fldSimple>
     </w:p>
     <w:p>
       <w:pPr>
@@ -761,7 +735,7 @@
       <w:r>
         <w:rPr>
           <w:noProof/>
-          <w:lang w:val="en-AU" w:eastAsia="en-AU"/>
+          <w:lang w:val="en-AU" w:eastAsia="ja-JP"/>
         </w:rPr>
         <w:drawing>
           <wp:inline distT="0" distB="0" distL="0" distR="0">
@@ -781,7 +755,7 @@
                     </pic:cNvPicPr>
                   </pic:nvPicPr>
                   <pic:blipFill>
-                    <a:blip r:embed="rId11"/>
+                    <a:blip r:embed="rId10"/>
                     <a:srcRect/>
                     <a:stretch>
                       <a:fillRect/>
@@ -831,18 +805,10 @@
         <w:pStyle w:val="Body"/>
       </w:pPr>
       <w:r>
-        <w:t xml:space="preserve">SPECCHIO is a spectral database combined with user-friendly interface software designed to store spectral data acquired by </w:t>
-      </w:r>
-      <w:proofErr w:type="spellStart"/>
-      <w:r>
-        <w:t>spectroradio</w:t>
-      </w:r>
-      <w:r>
-        <w:t>meters</w:t>
-      </w:r>
-      <w:proofErr w:type="spellEnd"/>
-      <w:r>
-        <w:t xml:space="preserve"> and associated metadata.</w:t>
+        <w:t>SPECCHIO is a spectral database combined with user-friendly interface software designed to store spectral data acquired by spectroradio</w:t>
+      </w:r>
+      <w:r>
+        <w:t>meters and associated metadata.</w:t>
       </w:r>
     </w:p>
     <w:p>
@@ -908,15 +874,7 @@
         <w:t>SPECCHIO</w:t>
       </w:r>
       <w:r>
-        <w:t xml:space="preserve"> uses </w:t>
-      </w:r>
-      <w:proofErr w:type="gramStart"/>
-      <w:r>
-        <w:t>a Client</w:t>
-      </w:r>
-      <w:proofErr w:type="gramEnd"/>
-      <w:r>
-        <w:t xml:space="preserve">-Server architecture. </w:t>
+        <w:t xml:space="preserve"> uses a Client-Server architecture. </w:t>
       </w:r>
       <w:r>
         <w:t>This Use</w:t>
@@ -973,13 +931,8 @@
       <w:pPr>
         <w:pStyle w:val="Bullet"/>
       </w:pPr>
-      <w:proofErr w:type="gramStart"/>
-      <w:r>
-        <w:t>remote</w:t>
-      </w:r>
-      <w:proofErr w:type="gramEnd"/>
-      <w:r>
-        <w:t xml:space="preserve"> sensing and the disciplines and </w:t>
+      <w:r>
+        <w:t xml:space="preserve">remote sensing and the disciplines and </w:t>
       </w:r>
       <w:r>
         <w:t>processes</w:t>
@@ -992,26 +945,16 @@
       <w:pPr>
         <w:pStyle w:val="Bullet"/>
       </w:pPr>
-      <w:proofErr w:type="gramStart"/>
-      <w:r>
-        <w:t>the</w:t>
-      </w:r>
-      <w:proofErr w:type="gramEnd"/>
-      <w:r>
-        <w:t xml:space="preserve"> general operation of their own computer.</w:t>
+      <w:r>
+        <w:t>the general operation of their own computer.</w:t>
       </w:r>
     </w:p>
     <w:p>
       <w:pPr>
         <w:pStyle w:val="Bullet"/>
       </w:pPr>
-      <w:proofErr w:type="gramStart"/>
-      <w:r>
-        <w:t>the</w:t>
-      </w:r>
-      <w:proofErr w:type="gramEnd"/>
-      <w:r>
-        <w:t xml:space="preserve"> general concept of a client-server architecture.</w:t>
+      <w:r>
+        <w:t>the general concept of a client-server architecture.</w:t>
       </w:r>
     </w:p>
     <w:p>
@@ -1078,19 +1021,11 @@
         <w:rPr>
           <w:rStyle w:val="DocActionChar"/>
         </w:rPr>
-        <w:t>%%%where</w:t>
-      </w:r>
-      <w:proofErr w:type="gramStart"/>
-      <w:r>
-        <w:rPr>
-          <w:rStyle w:val="DocActionChar"/>
-        </w:rPr>
-        <w:t>?</w:t>
+        <w:t>%%%where?</w:t>
       </w:r>
       <w:r>
         <w:t>.</w:t>
       </w:r>
-      <w:proofErr w:type="gramEnd"/>
     </w:p>
     <w:p>
       <w:pPr>
@@ -1167,15 +1102,7 @@
         <w:t>SPECCHIO_MatLabGuide.pdf</w:t>
       </w:r>
       <w:r>
-        <w:t xml:space="preserve"> provides instructions on using </w:t>
-      </w:r>
-      <w:proofErr w:type="spellStart"/>
-      <w:r>
-        <w:t>MatLab</w:t>
-      </w:r>
-      <w:proofErr w:type="spellEnd"/>
-      <w:r>
-        <w:t xml:space="preserve"> to access SPECCHIO from a User’s computer. </w:t>
+        <w:t xml:space="preserve"> provides instructions on using MatLab to access SPECCHIO from a User’s computer. </w:t>
       </w:r>
       <w:r>
         <w:rPr>
@@ -1198,7 +1125,6 @@
         <w:rPr>
           <w:rStyle w:val="Strong"/>
         </w:rPr>
-        <w:lastRenderedPageBreak/>
         <w:t>SPECCHIO_ServerGuide.pdf</w:t>
       </w:r>
       <w:r>
@@ -1224,14 +1150,13 @@
           <w:rStyle w:val="Strong"/>
         </w:rPr>
       </w:pPr>
-      <w:proofErr w:type="gramStart"/>
       <w:r>
         <w:rPr>
           <w:rStyle w:val="Strong"/>
         </w:rPr>
         <w:t xml:space="preserve">SPECCHIO Web Site </w:t>
       </w:r>
-      <w:hyperlink r:id="rId12" w:history="1">
+      <w:hyperlink r:id="rId11" w:history="1">
         <w:r>
           <w:rPr>
             <w:rStyle w:val="Hyperlink"/>
@@ -1240,11 +1165,7 @@
         </w:r>
       </w:hyperlink>
       <w:r>
-        <w:t xml:space="preserve"> General information about SPECCHIO.</w:t>
-      </w:r>
-      <w:proofErr w:type="gramEnd"/>
-      <w:r>
-        <w:t xml:space="preserve"> Some of this information may be related to other non-UOW versions of SPECCHIO. </w:t>
+        <w:t xml:space="preserve"> General information about SPECCHIO. Some of this information may be related to other non-UOW versions of SPECCHIO. </w:t>
       </w:r>
       <w:r>
         <w:rPr>
@@ -1266,28 +1187,13 @@
           <w:rStyle w:val="DocActionChar"/>
         </w:rPr>
       </w:pPr>
-      <w:proofErr w:type="gramStart"/>
       <w:r>
         <w:rPr>
           <w:rStyle w:val="Strong"/>
         </w:rPr>
-        <w:t xml:space="preserve">SPECCHIO </w:t>
-      </w:r>
-      <w:proofErr w:type="spellStart"/>
-      <w:r>
-        <w:rPr>
-          <w:rStyle w:val="Strong"/>
-        </w:rPr>
-        <w:t>GitHub</w:t>
-      </w:r>
-      <w:proofErr w:type="spellEnd"/>
-      <w:r>
-        <w:rPr>
-          <w:rStyle w:val="Strong"/>
-        </w:rPr>
-        <w:t xml:space="preserve"> </w:t>
-      </w:r>
-      <w:hyperlink r:id="rId13" w:history="1">
+        <w:t xml:space="preserve">SPECCHIO GitHub </w:t>
+      </w:r>
+      <w:hyperlink r:id="rId12" w:history="1">
         <w:r>
           <w:rPr>
             <w:rStyle w:val="Hyperlink"/>
@@ -1296,11 +1202,7 @@
         </w:r>
       </w:hyperlink>
       <w:r>
-        <w:t xml:space="preserve"> Installation kits for University of Wollongong version of SPECCHIO Client and documentation for that version.</w:t>
-      </w:r>
-      <w:proofErr w:type="gramEnd"/>
-      <w:r>
-        <w:t xml:space="preserve"> </w:t>
+        <w:t xml:space="preserve"> Installation kits for University of Wollongong version of SPECCHIO Client and documentation for that version. </w:t>
       </w:r>
       <w:r>
         <w:rPr>
@@ -1328,48 +1230,28 @@
         </w:rPr>
         <w:t xml:space="preserve">Chapter </w:t>
       </w:r>
-      <w:r>
-        <w:fldChar w:fldCharType="begin"/>
-      </w:r>
-      <w:r>
-        <w:instrText xml:space="preserve"> REF _Ref357606885 \r \h  \* MERGEFORMAT </w:instrText>
-      </w:r>
-      <w:r>
-        <w:fldChar w:fldCharType="separate"/>
-      </w:r>
-      <w:r>
-        <w:rPr>
-          <w:rStyle w:val="CrossReference"/>
-        </w:rPr>
-        <w:t>14</w:t>
-      </w:r>
-      <w:r>
-        <w:fldChar w:fldCharType="end"/>
-      </w:r>
+      <w:fldSimple w:instr=" REF _Ref357606885 \r \h  \* MERGEFORMAT ">
+        <w:r>
+          <w:rPr>
+            <w:rStyle w:val="CrossReference"/>
+          </w:rPr>
+          <w:t>14</w:t>
+        </w:r>
+      </w:fldSimple>
       <w:r>
         <w:rPr>
           <w:rStyle w:val="CrossReference"/>
         </w:rPr>
         <w:t xml:space="preserve"> </w:t>
       </w:r>
-      <w:r>
-        <w:fldChar w:fldCharType="begin"/>
-      </w:r>
-      <w:r>
-        <w:instrText xml:space="preserve"> REF _Ref357606881 \h  \* MERGEFORMAT </w:instrText>
-      </w:r>
-      <w:r>
-        <w:fldChar w:fldCharType="separate"/>
-      </w:r>
-      <w:r>
-        <w:rPr>
-          <w:rStyle w:val="CrossReference"/>
-        </w:rPr>
-        <w:t>References</w:t>
-      </w:r>
-      <w:r>
-        <w:fldChar w:fldCharType="end"/>
-      </w:r>
+      <w:fldSimple w:instr=" REF _Ref357606881 \h  \* MERGEFORMAT ">
+        <w:r>
+          <w:rPr>
+            <w:rStyle w:val="CrossReference"/>
+          </w:rPr>
+          <w:t>References</w:t>
+        </w:r>
+      </w:fldSimple>
       <w:r>
         <w:t xml:space="preserve"> for a list of academic articles related to SPECCHIO and its use.</w:t>
       </w:r>
@@ -1383,7 +1265,6 @@
       <w:bookmarkEnd w:id="19"/>
       <w:bookmarkEnd w:id="20"/>
       <w:r>
-        <w:lastRenderedPageBreak/>
         <w:t>Installation and Configuration</w:t>
       </w:r>
       <w:bookmarkEnd w:id="21"/>
@@ -1490,13 +1371,8 @@
       <w:pPr>
         <w:pStyle w:val="Code"/>
       </w:pPr>
-      <w:proofErr w:type="gramStart"/>
-      <w:r>
-        <w:t>java</w:t>
-      </w:r>
-      <w:proofErr w:type="gramEnd"/>
-      <w:r>
-        <w:t xml:space="preserve"> -version</w:t>
+      <w:r>
+        <w:t>java -version</w:t>
       </w:r>
     </w:p>
     <w:p>
@@ -1511,13 +1387,8 @@
       <w:pPr>
         <w:pStyle w:val="Code"/>
       </w:pPr>
-      <w:proofErr w:type="gramStart"/>
-      <w:r>
-        <w:t>java</w:t>
-      </w:r>
-      <w:proofErr w:type="gramEnd"/>
-      <w:r>
-        <w:t xml:space="preserve"> version "1.7.0_17"</w:t>
+      <w:r>
+        <w:t>java version "1.7.0_17"</w:t>
       </w:r>
     </w:p>
     <w:p>
@@ -1533,15 +1404,7 @@
         <w:pStyle w:val="Code"/>
       </w:pPr>
       <w:r>
-        <w:t xml:space="preserve">Java </w:t>
-      </w:r>
-      <w:proofErr w:type="spellStart"/>
-      <w:r>
-        <w:t>HotSpot</w:t>
-      </w:r>
-      <w:proofErr w:type="spellEnd"/>
-      <w:r>
-        <w:t>(TM) Client VM (build 23.7-b01, mixed mode, sharing)</w:t>
+        <w:t>Java HotSpot(TM) Client VM (build 23.7-b01, mixed mode, sharing)</w:t>
       </w:r>
     </w:p>
     <w:p>
@@ -1566,7 +1429,7 @@
       <w:r>
         <w:t xml:space="preserve">you should install an appropriate version of the Java Runtime Environment (JRE) from the internet at </w:t>
       </w:r>
-      <w:hyperlink r:id="rId14" w:history="1">
+      <w:hyperlink r:id="rId13" w:history="1">
         <w:r>
           <w:rPr>
             <w:rStyle w:val="Hyperlink"/>
@@ -1642,31 +1505,20 @@
         <w:t xml:space="preserve"> file format.</w:t>
       </w:r>
       <w:r>
-        <w:t xml:space="preserve"> The installation bundle is usable on Windows, Mac and </w:t>
-      </w:r>
-      <w:proofErr w:type="gramStart"/>
-      <w:r>
-        <w:t>Unix</w:t>
-      </w:r>
-      <w:proofErr w:type="gramEnd"/>
-      <w:r>
-        <w:t xml:space="preserve"> systems.</w:t>
+        <w:t xml:space="preserve"> The installation bundle is usable on Windows, Mac and Unix systems.</w:t>
       </w:r>
     </w:p>
     <w:p>
       <w:pPr>
-        <w:pStyle w:val="iNormal"/>
-        <w:numPr>
-          <w:ilvl w:val="0"/>
-          <w:numId w:val="32"/>
-        </w:numPr>
+        <w:pStyle w:val="NumberedItem"/>
       </w:pPr>
       <w:r>
         <w:t xml:space="preserve">Open </w:t>
       </w:r>
       <w:r>
         <w:rPr>
-          <w:rFonts w:ascii="Courier New" w:eastAsia="Courier New" w:hAnsi="Courier New" w:cs="Courier New"/>
+          <w:rStyle w:val="CodeChar"/>
+          <w:rFonts w:eastAsia="Courier New"/>
         </w:rPr>
         <w:t>specchio-client-installer.jar</w:t>
       </w:r>
@@ -1675,7 +1527,8 @@
       </w:r>
       <w:r>
         <w:rPr>
-          <w:rFonts w:ascii="Courier New" w:eastAsia="Courier New" w:hAnsi="Courier New" w:cs="Courier New"/>
+          <w:rStyle w:val="CodeChar"/>
+          <w:rFonts w:eastAsia="Courier New"/>
         </w:rPr>
         <w:t>java -jar specchio-client-installer.jar</w:t>
       </w:r>
@@ -1685,11 +1538,7 @@
     </w:p>
     <w:p>
       <w:pPr>
-        <w:pStyle w:val="iNormal"/>
-        <w:numPr>
-          <w:ilvl w:val="0"/>
-          <w:numId w:val="32"/>
-        </w:numPr>
+        <w:pStyle w:val="NumberedItem"/>
       </w:pPr>
       <w:r>
         <w:t>Follow the prompts to install the software into a directory of your choice.</w:t>
@@ -1697,130 +1546,107 @@
     </w:p>
     <w:p>
       <w:pPr>
-        <w:spacing w:line="276" w:lineRule="auto"/>
-        <w:ind w:left="720"/>
-      </w:pPr>
+        <w:pStyle w:val="Heading2"/>
+      </w:pPr>
+      <w:r>
+        <w:t>Lau</w:t>
+      </w:r>
+      <w:r>
+        <w:t>nching the SPECCHIO Application</w:t>
+      </w:r>
     </w:p>
     <w:p>
       <w:pPr>
-        <w:pStyle w:val="Heading2"/>
-      </w:pPr>
-      <w:r>
-        <w:t>Launching</w:t>
-      </w:r>
-      <w:r>
-        <w:t xml:space="preserve"> the </w:t>
-      </w:r>
-      <w:r>
-        <w:t>SPECCHIO A</w:t>
-      </w:r>
-      <w:r>
-        <w:t>pplication:</w:t>
+        <w:pStyle w:val="Heading3"/>
+      </w:pPr>
+      <w:r>
+        <w:t>Windows</w:t>
       </w:r>
     </w:p>
     <w:p>
       <w:pPr>
-        <w:pStyle w:val="Heading3"/>
-      </w:pPr>
-      <w:r>
-        <w:t>Windows</w:t>
+        <w:pStyle w:val="Body"/>
+      </w:pPr>
+      <w:r>
+        <w:t>The installer creates a folder on the “Start” menu. This folder contains options for launching SPECCHIO on both 32-bit versions and 64-bit versions of Windows. Select the option that matches your version of Windows.</w:t>
       </w:r>
     </w:p>
     <w:p>
-      <w:r>
-        <w:t>T</w:t>
-      </w:r>
-      <w:r>
-        <w:t>he installer</w:t>
-      </w:r>
-      <w:r>
-        <w:t xml:space="preserve"> creates a folder</w:t>
-      </w:r>
-      <w:r>
-        <w:t xml:space="preserve"> on the “Start” menu</w:t>
-      </w:r>
-      <w:r>
-        <w:t>. This folder contains options for launching SPECCHIO on both 32-bit versions and 64-bit versions of Windows. Select the option that matches your version of Windows.</w:t>
+      <w:pPr>
+        <w:pStyle w:val="Heading3"/>
+      </w:pPr>
+      <w:r>
+        <w:t>Mac OS X</w:t>
       </w:r>
     </w:p>
     <w:p>
       <w:pPr>
-        <w:pStyle w:val="Heading3"/>
-      </w:pPr>
-      <w:r>
-        <w:t>Mac OS X</w:t>
+        <w:pStyle w:val="Body"/>
+      </w:pPr>
+      <w:r>
+        <w:t xml:space="preserve">Open Finder, and navigate to the folder into which you installed SPECCHIO. Navigate to the </w:t>
+      </w:r>
+      <w:r>
+        <w:rPr>
+          <w:rStyle w:val="CodeChar"/>
+          <w:rFonts w:eastAsia="Courier New"/>
+        </w:rPr>
+        <w:t>macosx</w:t>
+      </w:r>
+      <w:r>
+        <w:t xml:space="preserve"> folder and double-click on </w:t>
+      </w:r>
+      <w:r>
+        <w:rPr>
+          <w:rStyle w:val="CodeChar"/>
+          <w:rFonts w:eastAsia="Courier New"/>
+        </w:rPr>
+        <w:t>specchio</w:t>
+      </w:r>
+      <w:r>
+        <w:t>.</w:t>
       </w:r>
     </w:p>
     <w:p>
-      <w:r>
-        <w:t xml:space="preserve">Open Finder, and </w:t>
-      </w:r>
-      <w:r>
-        <w:t xml:space="preserve">navigate to the folder into which you installed SPECCHIO. Navigate to the </w:t>
-      </w:r>
-      <w:proofErr w:type="spellStart"/>
-      <w:r>
-        <w:rPr>
-          <w:rFonts w:ascii="Courier New" w:eastAsia="Courier New" w:hAnsi="Courier New" w:cs="Courier New"/>
-        </w:rPr>
-        <w:t>macosx</w:t>
-      </w:r>
-      <w:proofErr w:type="spellEnd"/>
-      <w:r>
-        <w:t xml:space="preserve"> folder and double-click on </w:t>
-      </w:r>
-      <w:proofErr w:type="spellStart"/>
-      <w:r>
-        <w:rPr>
-          <w:rFonts w:ascii="Courier New" w:eastAsia="Courier New" w:hAnsi="Courier New" w:cs="Courier New"/>
-        </w:rPr>
-        <w:t>specchio</w:t>
-      </w:r>
-      <w:proofErr w:type="spellEnd"/>
-      <w:r>
-        <w:t>.</w:t>
+      <w:pPr>
+        <w:pStyle w:val="Heading3"/>
+      </w:pPr>
+      <w:r>
+        <w:t>Unix and Linux</w:t>
       </w:r>
     </w:p>
     <w:p>
       <w:pPr>
-        <w:pStyle w:val="Heading3"/>
-      </w:pPr>
-      <w:proofErr w:type="gramStart"/>
-      <w:r>
-        <w:t>Unix</w:t>
-      </w:r>
-      <w:proofErr w:type="gramEnd"/>
-      <w:r>
-        <w:t xml:space="preserve"> and Linux</w:t>
+        <w:pStyle w:val="Body"/>
+      </w:pPr>
+      <w:r>
+        <w:t>N</w:t>
+      </w:r>
+      <w:r>
+        <w:t xml:space="preserve">avigate to the folder into which you installed SPECCHIO. If using a graphical interface that supports it, you may be able to start the application by double-clicking on </w:t>
+      </w:r>
+      <w:r>
+        <w:rPr>
+          <w:rStyle w:val="CodeChar"/>
+          <w:rFonts w:eastAsia="Courier New"/>
+        </w:rPr>
+        <w:t>specchio-client.jar</w:t>
+      </w:r>
+      <w:r>
+        <w:t xml:space="preserve">. Otherwise, execute </w:t>
+      </w:r>
+      <w:r>
+        <w:rPr>
+          <w:rStyle w:val="CodeChar"/>
+          <w:rFonts w:eastAsia="Courier New"/>
+        </w:rPr>
+        <w:t>java -jar specchio-client.jar</w:t>
+      </w:r>
+      <w:r>
+        <w:t xml:space="preserve"> from the command line.</w:t>
       </w:r>
     </w:p>
     <w:p>
-      <w:r>
-        <w:t>N</w:t>
-      </w:r>
-      <w:r>
-        <w:t xml:space="preserve">avigate to the folder into which you installed SPECCHIO. If using a graphical interface that supports it, you may be able to start the application by double-clicking on </w:t>
-      </w:r>
-      <w:r>
-        <w:rPr>
-          <w:rFonts w:ascii="Courier New" w:eastAsia="Courier New" w:hAnsi="Courier New" w:cs="Courier New"/>
-        </w:rPr>
-        <w:t>specchio-client.jar</w:t>
-      </w:r>
-      <w:r>
-        <w:t xml:space="preserve">. Otherwise, execute </w:t>
-      </w:r>
-      <w:r>
-        <w:rPr>
-          <w:rFonts w:ascii="Courier New" w:eastAsia="Courier New" w:hAnsi="Courier New" w:cs="Courier New"/>
-        </w:rPr>
-        <w:t>java -jar specchio-client.jar</w:t>
-      </w:r>
-      <w:r>
-        <w:t xml:space="preserve"> from the command line.</w:t>
-      </w:r>
-    </w:p>
-    <w:p>
       <w:pPr>
         <w:pStyle w:val="Heading2"/>
       </w:pPr>
@@ -1830,211 +1656,301 @@
         <w:t>Creating a User Account</w:t>
       </w:r>
     </w:p>
+    <w:tbl>
+      <w:tblPr>
+        <w:tblStyle w:val="Instructions"/>
+        <w:tblW w:w="0" w:type="auto"/>
+        <w:tblLook w:val="04A0"/>
+      </w:tblPr>
+      <w:tblGrid>
+        <w:gridCol w:w="8862"/>
+      </w:tblGrid>
+      <w:tr>
+        <w:tc>
+          <w:tcPr>
+            <w:tcW w:w="8862" w:type="dxa"/>
+          </w:tcPr>
+          <w:p>
+            <w:pPr>
+              <w:pStyle w:val="ProcessStep"/>
+            </w:pPr>
+            <w:r>
+              <w:t>Start the SPECCHIO client application.</w:t>
+            </w:r>
+          </w:p>
+          <w:p>
+            <w:pPr>
+              <w:pStyle w:val="ProcessStep"/>
+            </w:pPr>
+            <w:r>
+              <w:t xml:space="preserve">Select </w:t>
+            </w:r>
+            <w:r>
+              <w:rPr>
+                <w:rStyle w:val="GUIWord"/>
+              </w:rPr>
+              <w:t>Database</w:t>
+            </w:r>
+            <w:r>
+              <w:t xml:space="preserve">, then </w:t>
+            </w:r>
+            <w:r>
+              <w:rPr>
+                <w:rStyle w:val="GUIWord"/>
+              </w:rPr>
+              <w:t>Create a new user account</w:t>
+            </w:r>
+            <w:r>
+              <w:t xml:space="preserve"> from the main menu.</w:t>
+            </w:r>
+          </w:p>
+          <w:p>
+            <w:pPr>
+              <w:pStyle w:val="ProcessStep"/>
+            </w:pPr>
+            <w:r>
+              <w:t>Complete the server details as follows:</w:t>
+            </w:r>
+          </w:p>
+          <w:p>
+            <w:pPr>
+              <w:pStyle w:val="ProcessStepFollow"/>
+            </w:pPr>
+            <w:r>
+              <w:t xml:space="preserve">Web Application Server: </w:t>
+            </w:r>
+            <w:r>
+              <w:rPr>
+                <w:rStyle w:val="CodeChar"/>
+                <w:rFonts w:eastAsia="Courier New"/>
+              </w:rPr>
+              <w:t>spectral.uow.edu.au</w:t>
+            </w:r>
+          </w:p>
+          <w:p>
+            <w:pPr>
+              <w:pStyle w:val="ProcessStepFollow"/>
+            </w:pPr>
+            <w:r>
+              <w:t xml:space="preserve">Port: </w:t>
+            </w:r>
+            <w:r>
+              <w:rPr>
+                <w:rStyle w:val="CodeChar"/>
+                <w:rFonts w:eastAsia="Courier New"/>
+              </w:rPr>
+              <w:t>443</w:t>
+            </w:r>
+          </w:p>
+          <w:p>
+            <w:pPr>
+              <w:pStyle w:val="ProcessStepFollow"/>
+            </w:pPr>
+            <w:r>
+              <w:t xml:space="preserve">Application Path: </w:t>
+            </w:r>
+            <w:r>
+              <w:rPr>
+                <w:rStyle w:val="CodeChar"/>
+                <w:rFonts w:eastAsia="Courier New"/>
+              </w:rPr>
+              <w:t>/specchio_service</w:t>
+            </w:r>
+          </w:p>
+          <w:p>
+            <w:pPr>
+              <w:pStyle w:val="ProcessStep"/>
+            </w:pPr>
+            <w:r>
+              <w:t xml:space="preserve">Press </w:t>
+            </w:r>
+            <w:r>
+              <w:rPr>
+                <w:rStyle w:val="ActionButton"/>
+              </w:rPr>
+              <w:t> Connect</w:t>
+            </w:r>
+            <w:r>
+              <w:rPr>
+                <w:rStyle w:val="ActionButton"/>
+              </w:rPr>
+              <w:t> </w:t>
+            </w:r>
+            <w:r>
+              <w:t>.</w:t>
+            </w:r>
+          </w:p>
+          <w:p>
+            <w:pPr>
+              <w:pStyle w:val="ProcessStep"/>
+            </w:pPr>
+            <w:r>
+              <w:t xml:space="preserve">Complete the </w:t>
+            </w:r>
+            <w:r>
+              <w:rPr>
+                <w:rStyle w:val="GUIWord"/>
+              </w:rPr>
+              <w:t>title</w:t>
+            </w:r>
+            <w:r>
+              <w:t xml:space="preserve">, </w:t>
+            </w:r>
+            <w:r>
+              <w:rPr>
+                <w:rStyle w:val="GUIWord"/>
+              </w:rPr>
+              <w:t>first name</w:t>
+            </w:r>
+            <w:r>
+              <w:t xml:space="preserve">, </w:t>
+            </w:r>
+            <w:r>
+              <w:rPr>
+                <w:rStyle w:val="GUIWord"/>
+              </w:rPr>
+              <w:t>last name</w:t>
+            </w:r>
+            <w:r>
+              <w:t xml:space="preserve">, </w:t>
+            </w:r>
+            <w:r>
+              <w:rPr>
+                <w:rStyle w:val="GUIWord"/>
+              </w:rPr>
+              <w:t>institute</w:t>
+            </w:r>
+            <w:r>
+              <w:t xml:space="preserve">, </w:t>
+            </w:r>
+            <w:r>
+              <w:rPr>
+                <w:rStyle w:val="GUIWord"/>
+              </w:rPr>
+              <w:t>e-mail</w:t>
+            </w:r>
+            <w:r>
+              <w:t xml:space="preserve"> and </w:t>
+            </w:r>
+            <w:r>
+              <w:rPr>
+                <w:rStyle w:val="GUIWord"/>
+              </w:rPr>
+              <w:t>WWW</w:t>
+            </w:r>
+            <w:r>
+              <w:t xml:space="preserve"> fields as desired.</w:t>
+            </w:r>
+          </w:p>
+          <w:p>
+            <w:pPr>
+              <w:pStyle w:val="ProcessStepFollow"/>
+            </w:pPr>
+            <w:r>
+              <w:t xml:space="preserve">The </w:t>
+            </w:r>
+            <w:r>
+              <w:rPr>
+                <w:rStyle w:val="GUIWord"/>
+              </w:rPr>
+              <w:t>first name</w:t>
+            </w:r>
+            <w:r>
+              <w:t xml:space="preserve">, </w:t>
+            </w:r>
+            <w:r>
+              <w:rPr>
+                <w:rStyle w:val="GUIWord"/>
+              </w:rPr>
+              <w:t>last name</w:t>
+            </w:r>
+            <w:r>
+              <w:t xml:space="preserve">, </w:t>
+            </w:r>
+            <w:r>
+              <w:rPr>
+                <w:rStyle w:val="GUIWord"/>
+              </w:rPr>
+              <w:t>institute</w:t>
+            </w:r>
+            <w:r>
+              <w:t xml:space="preserve"> and </w:t>
+            </w:r>
+            <w:r>
+              <w:rPr>
+                <w:rStyle w:val="GUIWord"/>
+              </w:rPr>
+              <w:t>e-mail</w:t>
+            </w:r>
+            <w:r>
+              <w:t xml:space="preserve"> are required.</w:t>
+            </w:r>
+          </w:p>
+          <w:p>
+            <w:pPr>
+              <w:pStyle w:val="ProcessStepFollow"/>
+            </w:pPr>
+            <w:r>
+              <w:t xml:space="preserve">Add new institutes as necessary using the </w:t>
+            </w:r>
+            <w:r>
+              <w:rPr>
+                <w:rStyle w:val="ActionButton"/>
+              </w:rPr>
+              <w:t> Add new institutes...</w:t>
+            </w:r>
+            <w:r>
+              <w:rPr>
+                <w:rStyle w:val="ActionButton"/>
+              </w:rPr>
+              <w:t> </w:t>
+            </w:r>
+            <w:r>
+              <w:t xml:space="preserve"> button.</w:t>
+            </w:r>
+          </w:p>
+          <w:p>
+            <w:pPr>
+              <w:pStyle w:val="ProcessStepFollow"/>
+            </w:pPr>
+            <w:r>
+              <w:t>SPECCHIO will not send any e-mail to the e-mail address entered and the address is not visible to other users.</w:t>
+            </w:r>
+          </w:p>
+          <w:p>
+            <w:pPr>
+              <w:pStyle w:val="ProcessStep"/>
+            </w:pPr>
+            <w:r>
+              <w:t xml:space="preserve">Press </w:t>
+            </w:r>
+            <w:r>
+              <w:rPr>
+                <w:rStyle w:val="ActionButton"/>
+              </w:rPr>
+              <w:t> Create </w:t>
+            </w:r>
+            <w:r>
+              <w:t>.</w:t>
+            </w:r>
+          </w:p>
+          <w:p>
+            <w:pPr>
+              <w:pStyle w:val="ProcessStepFollow"/>
+            </w:pPr>
+            <w:r>
+              <w:t>You should see a message saying that an account has been created and its details added to your configuration file.</w:t>
+            </w:r>
+          </w:p>
+        </w:tc>
+      </w:tr>
+    </w:tbl>
     <w:p>
       <w:pPr>
-        <w:numPr>
-          <w:ilvl w:val="0"/>
-          <w:numId w:val="29"/>
-        </w:numPr>
-        <w:spacing w:line="276" w:lineRule="auto"/>
-        <w:ind w:hanging="359"/>
-      </w:pPr>
-      <w:r>
-        <w:t>Start the SPECCHIO client application.</w:t>
-      </w:r>
-    </w:p>
-    <w:p>
-      <w:pPr>
-        <w:numPr>
-          <w:ilvl w:val="0"/>
-          <w:numId w:val="29"/>
-        </w:numPr>
-        <w:spacing w:line="276" w:lineRule="auto"/>
-        <w:ind w:hanging="359"/>
-      </w:pPr>
-      <w:r>
-        <w:t>Select “Database”, then “Create a new user account” from the main menu.</w:t>
-      </w:r>
-    </w:p>
-    <w:p>
-      <w:pPr>
-        <w:numPr>
-          <w:ilvl w:val="0"/>
-          <w:numId w:val="29"/>
-        </w:numPr>
-        <w:spacing w:line="276" w:lineRule="auto"/>
-        <w:ind w:hanging="359"/>
-      </w:pPr>
-      <w:r>
-        <w:t>Complete the server details as follows:</w:t>
-      </w:r>
-    </w:p>
-    <w:p>
-      <w:pPr>
-        <w:numPr>
-          <w:ilvl w:val="1"/>
-          <w:numId w:val="29"/>
-        </w:numPr>
-        <w:spacing w:line="276" w:lineRule="auto"/>
-        <w:ind w:hanging="359"/>
-      </w:pPr>
-      <w:r>
-        <w:lastRenderedPageBreak/>
-        <w:t xml:space="preserve">Web Application Server: </w:t>
-      </w:r>
-      <w:r>
-        <w:rPr>
-          <w:rFonts w:ascii="Courier New" w:eastAsia="Courier New" w:hAnsi="Courier New" w:cs="Courier New"/>
-        </w:rPr>
-        <w:t>spectral.uow.edu.au</w:t>
-      </w:r>
-    </w:p>
-    <w:p>
-      <w:pPr>
-        <w:numPr>
-          <w:ilvl w:val="1"/>
-          <w:numId w:val="29"/>
-        </w:numPr>
-        <w:spacing w:line="276" w:lineRule="auto"/>
-        <w:ind w:hanging="359"/>
-      </w:pPr>
-      <w:r>
-        <w:t xml:space="preserve">Port: </w:t>
-      </w:r>
-      <w:r>
-        <w:rPr>
-          <w:rFonts w:ascii="Courier New" w:eastAsia="Courier New" w:hAnsi="Courier New" w:cs="Courier New"/>
-        </w:rPr>
-        <w:t>443</w:t>
-      </w:r>
-    </w:p>
-    <w:p>
-      <w:pPr>
-        <w:numPr>
-          <w:ilvl w:val="1"/>
-          <w:numId w:val="29"/>
-        </w:numPr>
-        <w:spacing w:line="276" w:lineRule="auto"/>
-        <w:ind w:hanging="359"/>
-      </w:pPr>
-      <w:r>
-        <w:t xml:space="preserve">Application Path: </w:t>
-      </w:r>
-      <w:r>
-        <w:rPr>
-          <w:rFonts w:ascii="Courier New" w:eastAsia="Courier New" w:hAnsi="Courier New" w:cs="Courier New"/>
-        </w:rPr>
-        <w:t>/</w:t>
-      </w:r>
-      <w:proofErr w:type="spellStart"/>
-      <w:r>
-        <w:rPr>
-          <w:rFonts w:ascii="Courier New" w:eastAsia="Courier New" w:hAnsi="Courier New" w:cs="Courier New"/>
-        </w:rPr>
-        <w:t>specchio_service</w:t>
-      </w:r>
-      <w:proofErr w:type="spellEnd"/>
-    </w:p>
-    <w:p>
-      <w:pPr>
-        <w:numPr>
-          <w:ilvl w:val="0"/>
-          <w:numId w:val="29"/>
-        </w:numPr>
-        <w:spacing w:line="276" w:lineRule="auto"/>
-        <w:ind w:hanging="359"/>
-      </w:pPr>
-      <w:r>
-        <w:t>Press “Connect”.</w:t>
-      </w:r>
-    </w:p>
-    <w:p>
-      <w:pPr>
-        <w:numPr>
-          <w:ilvl w:val="0"/>
-          <w:numId w:val="29"/>
-        </w:numPr>
-        <w:spacing w:line="276" w:lineRule="auto"/>
-        <w:ind w:hanging="359"/>
-      </w:pPr>
-      <w:r>
-        <w:t>Complete the title, first name, last name, institute, e-mail and WWW fields as desired.</w:t>
-      </w:r>
-    </w:p>
-    <w:p>
-      <w:pPr>
-        <w:numPr>
-          <w:ilvl w:val="1"/>
-          <w:numId w:val="29"/>
-        </w:numPr>
-        <w:spacing w:line="276" w:lineRule="auto"/>
-        <w:ind w:hanging="359"/>
-      </w:pPr>
-      <w:r>
-        <w:t>The first name, last name, institute and e-mail are required.</w:t>
-      </w:r>
-    </w:p>
-    <w:p>
-      <w:pPr>
-        <w:numPr>
-          <w:ilvl w:val="1"/>
-          <w:numId w:val="29"/>
-        </w:numPr>
-        <w:spacing w:line="276" w:lineRule="auto"/>
-        <w:ind w:hanging="359"/>
-      </w:pPr>
-      <w:r>
-        <w:t>Add new institutes as necessary using the “Add new institutes...” button.</w:t>
-      </w:r>
-    </w:p>
-    <w:p>
-      <w:pPr>
-        <w:numPr>
-          <w:ilvl w:val="1"/>
-          <w:numId w:val="29"/>
-        </w:numPr>
-        <w:spacing w:line="276" w:lineRule="auto"/>
-        <w:ind w:hanging="359"/>
-      </w:pPr>
-      <w:r>
-        <w:t>SPECCHIO will not send any e-mail to the e-mail address entered and the address is not visible to other users.</w:t>
-      </w:r>
-    </w:p>
-    <w:p>
-      <w:pPr>
-        <w:numPr>
-          <w:ilvl w:val="0"/>
-          <w:numId w:val="29"/>
-        </w:numPr>
-        <w:spacing w:line="276" w:lineRule="auto"/>
-        <w:ind w:hanging="359"/>
-      </w:pPr>
-      <w:r>
-        <w:t>Press “Create”.</w:t>
-      </w:r>
-    </w:p>
-    <w:p>
-      <w:pPr>
-        <w:numPr>
-          <w:ilvl w:val="0"/>
-          <w:numId w:val="29"/>
-        </w:numPr>
-        <w:spacing w:line="276" w:lineRule="auto"/>
-        <w:ind w:hanging="359"/>
-      </w:pPr>
-      <w:r>
-        <w:t>You should see a message saying that an account has been created and its details added to your configuration file.</w:t>
-      </w:r>
-    </w:p>
-    <w:p>
-      <w:pPr>
-        <w:numPr>
-          <w:ilvl w:val="1"/>
-          <w:numId w:val="29"/>
-        </w:numPr>
-        <w:spacing w:line="276" w:lineRule="auto"/>
-        <w:ind w:hanging="359"/>
-      </w:pPr>
+        <w:pStyle w:val="Body"/>
+      </w:pPr>
+      <w:bookmarkStart w:id="29" w:name="h.4ir09cke7o6d" w:colFirst="0" w:colLast="0"/>
+      <w:bookmarkEnd w:id="29"/>
       <w:r>
         <w:t>The account username and password are automatically stored in the configuration file (</w:t>
       </w:r>
@@ -2052,87 +1968,123 @@
       <w:pPr>
         <w:pStyle w:val="Heading2"/>
       </w:pPr>
-      <w:bookmarkStart w:id="29" w:name="h.4ir09cke7o6d" w:colFirst="0" w:colLast="0"/>
-      <w:bookmarkEnd w:id="29"/>
       <w:r>
         <w:t>Using SPECCHIO</w:t>
       </w:r>
     </w:p>
+    <w:tbl>
+      <w:tblPr>
+        <w:tblStyle w:val="Instructions"/>
+        <w:tblW w:w="0" w:type="auto"/>
+        <w:tblLook w:val="04A0"/>
+      </w:tblPr>
+      <w:tblGrid>
+        <w:gridCol w:w="8862"/>
+      </w:tblGrid>
+      <w:tr>
+        <w:tc>
+          <w:tcPr>
+            <w:tcW w:w="8862" w:type="dxa"/>
+          </w:tcPr>
+          <w:p>
+            <w:pPr>
+              <w:pStyle w:val="ProcessStep"/>
+            </w:pPr>
+            <w:r>
+              <w:t xml:space="preserve">Select </w:t>
+            </w:r>
+            <w:r>
+              <w:rPr>
+                <w:rStyle w:val="GUIWord"/>
+              </w:rPr>
+              <w:t>Database</w:t>
+            </w:r>
+            <w:r>
+              <w:t xml:space="preserve">, then </w:t>
+            </w:r>
+            <w:r>
+              <w:rPr>
+                <w:rStyle w:val="GUIWord"/>
+              </w:rPr>
+              <w:t>Connect to database</w:t>
+            </w:r>
+            <w:r>
+              <w:t xml:space="preserve"> from the main menu.</w:t>
+            </w:r>
+          </w:p>
+          <w:p>
+            <w:pPr>
+              <w:pStyle w:val="ProcessStep"/>
+            </w:pPr>
+            <w:r>
+              <w:t xml:space="preserve">If you have only created one account, this account should be selected in the </w:t>
+            </w:r>
+            <w:r>
+              <w:rPr>
+                <w:rStyle w:val="GUIWord"/>
+              </w:rPr>
+              <w:t>Known connections</w:t>
+            </w:r>
+            <w:r>
+              <w:t xml:space="preserve"> selector, and the dialogue should be pre-filled with the account details.</w:t>
+            </w:r>
+          </w:p>
+          <w:p>
+            <w:pPr>
+              <w:pStyle w:val="ProcessStepFollow"/>
+            </w:pPr>
+            <w:r>
+              <w:t xml:space="preserve">If you have created more than one account, you can choose between them using the </w:t>
+            </w:r>
+            <w:r>
+              <w:rPr>
+                <w:rStyle w:val="GUIWord"/>
+              </w:rPr>
+              <w:t>K</w:t>
+            </w:r>
+            <w:r>
+              <w:rPr>
+                <w:rStyle w:val="GUIWord"/>
+              </w:rPr>
+              <w:t>nown connections</w:t>
+            </w:r>
+            <w:r>
+              <w:t xml:space="preserve"> selector.</w:t>
+            </w:r>
+          </w:p>
+          <w:p>
+            <w:pPr>
+              <w:pStyle w:val="ProcessStep"/>
+            </w:pPr>
+            <w:r>
+              <w:t xml:space="preserve">Press </w:t>
+            </w:r>
+            <w:r>
+              <w:rPr>
+                <w:rStyle w:val="ActionButton"/>
+              </w:rPr>
+              <w:t> Connect </w:t>
+            </w:r>
+            <w:r>
+              <w:t>.</w:t>
+            </w:r>
+          </w:p>
+        </w:tc>
+      </w:tr>
+    </w:tbl>
     <w:p>
       <w:pPr>
-        <w:numPr>
-          <w:ilvl w:val="0"/>
-          <w:numId w:val="31"/>
-        </w:numPr>
-        <w:spacing w:line="276" w:lineRule="auto"/>
-        <w:ind w:hanging="359"/>
-      </w:pPr>
-      <w:r>
-        <w:t>Select “Database”, then “Connect to database” from the main menu.</w:t>
-      </w:r>
-    </w:p>
-    <w:p>
-      <w:pPr>
-        <w:numPr>
-          <w:ilvl w:val="0"/>
-          <w:numId w:val="31"/>
-        </w:numPr>
-        <w:spacing w:line="276" w:lineRule="auto"/>
-        <w:ind w:hanging="359"/>
-      </w:pPr>
-      <w:r>
-        <w:t>If you have only created one account, this account should be selected in the “Known connections” selector, and the dialogue should be pre-filled with the account details.</w:t>
-      </w:r>
-    </w:p>
-    <w:p>
-      <w:pPr>
-        <w:numPr>
-          <w:ilvl w:val="1"/>
-          <w:numId w:val="31"/>
-        </w:numPr>
-        <w:spacing w:line="276" w:lineRule="auto"/>
-        <w:ind w:hanging="359"/>
-      </w:pPr>
-      <w:r>
-        <w:t>If you have created more than one account, you can choose between them using the “known connections” selector.</w:t>
-      </w:r>
-    </w:p>
-    <w:p>
-      <w:pPr>
-        <w:numPr>
-          <w:ilvl w:val="0"/>
-          <w:numId w:val="31"/>
-        </w:numPr>
-        <w:spacing w:line="276" w:lineRule="auto"/>
-        <w:ind w:hanging="359"/>
-      </w:pPr>
-      <w:r>
-        <w:t>Press “Connect”.</w:t>
-      </w:r>
-    </w:p>
-    <w:p>
-      <w:pPr>
-        <w:numPr>
-          <w:ilvl w:val="0"/>
-          <w:numId w:val="31"/>
-        </w:numPr>
-        <w:spacing w:line="276" w:lineRule="auto"/>
-        <w:ind w:hanging="359"/>
-      </w:pPr>
-      <w:r>
-        <w:t>You are now ready to use SPECCHIO as described in the user guide.</w:t>
-      </w:r>
-    </w:p>
-    <w:p>
-      <w:pPr>
         <w:pStyle w:val="Body"/>
       </w:pPr>
+      <w:r>
+        <w:t>You are now ready to use SPECCHIO as described in the User Guide.</w:t>
+      </w:r>
     </w:p>
     <w:sectPr>
-      <w:headerReference w:type="default" r:id="rId15"/>
-      <w:footerReference w:type="default" r:id="rId16"/>
-      <w:headerReference w:type="first" r:id="rId17"/>
-      <w:footerReference w:type="first" r:id="rId18"/>
+      <w:headerReference w:type="default" r:id="rId14"/>
+      <w:footerReference w:type="default" r:id="rId15"/>
+      <w:headerReference w:type="first" r:id="rId16"/>
+      <w:footerReference w:type="first" r:id="rId17"/>
       <w:type w:val="continuous"/>
       <w:pgSz w:w="11907" w:h="16840" w:code="9"/>
       <w:pgMar w:top="1394" w:right="1134" w:bottom="1701" w:left="1418" w:header="720" w:footer="598" w:gutter="0"/>
@@ -2143,7 +2095,7 @@
 </file>
 
 <file path=word/endnotes.xml><?xml version="1.0" encoding="utf-8"?>
-<w:endnotes xmlns:wpc="http://schemas.microsoft.com/office/word/2010/wordprocessingCanvas" xmlns:mc="http://schemas.openxmlformats.org/markup-compatibility/2006" xmlns:o="urn:schemas-microsoft-com:office:office" xmlns:r="http://schemas.openxmlformats.org/officeDocument/2006/relationships" xmlns:m="http://schemas.openxmlformats.org/officeDocument/2006/math" xmlns:v="urn:schemas-microsoft-com:vml" xmlns:wp14="http://schemas.microsoft.com/office/word/2010/wordprocessingDrawing" xmlns:wp="http://schemas.openxmlformats.org/drawingml/2006/wordprocessingDrawing" xmlns:w10="urn:schemas-microsoft-com:office:word" xmlns:w="http://schemas.openxmlformats.org/wordprocessingml/2006/main" xmlns:w14="http://schemas.microsoft.com/office/word/2010/wordml" xmlns:wpg="http://schemas.microsoft.com/office/word/2010/wordprocessingGroup" xmlns:wpi="http://schemas.microsoft.com/office/word/2010/wordprocessingInk" xmlns:wne="http://schemas.microsoft.com/office/word/2006/wordml" xmlns:wps="http://schemas.microsoft.com/office/word/2010/wordprocessingShape" mc:Ignorable="w14 wp14">
+<w:endnotes xmlns:ve="http://schemas.openxmlformats.org/markup-compatibility/2006" xmlns:o="urn:schemas-microsoft-com:office:office" xmlns:r="http://schemas.openxmlformats.org/officeDocument/2006/relationships" xmlns:m="http://schemas.openxmlformats.org/officeDocument/2006/math" xmlns:v="urn:schemas-microsoft-com:vml" xmlns:wp="http://schemas.openxmlformats.org/drawingml/2006/wordprocessingDrawing" xmlns:w10="urn:schemas-microsoft-com:office:word" xmlns:w="http://schemas.openxmlformats.org/wordprocessingml/2006/main" xmlns:wne="http://schemas.microsoft.com/office/word/2006/wordml">
   <w:endnote w:type="separator" w:id="-1">
     <w:p>
       <w:r>
@@ -2162,7 +2114,7 @@
 </file>
 
 <file path=word/footer1.xml><?xml version="1.0" encoding="utf-8"?>
-<w:ftr xmlns:wpc="http://schemas.microsoft.com/office/word/2010/wordprocessingCanvas" xmlns:mc="http://schemas.openxmlformats.org/markup-compatibility/2006" xmlns:o="urn:schemas-microsoft-com:office:office" xmlns:r="http://schemas.openxmlformats.org/officeDocument/2006/relationships" xmlns:m="http://schemas.openxmlformats.org/officeDocument/2006/math" xmlns:v="urn:schemas-microsoft-com:vml" xmlns:wp14="http://schemas.microsoft.com/office/word/2010/wordprocessingDrawing" xmlns:wp="http://schemas.openxmlformats.org/drawingml/2006/wordprocessingDrawing" xmlns:w10="urn:schemas-microsoft-com:office:word" xmlns:w="http://schemas.openxmlformats.org/wordprocessingml/2006/main" xmlns:w14="http://schemas.microsoft.com/office/word/2010/wordml" xmlns:wpg="http://schemas.microsoft.com/office/word/2010/wordprocessingGroup" xmlns:wpi="http://schemas.microsoft.com/office/word/2010/wordprocessingInk" xmlns:wne="http://schemas.microsoft.com/office/word/2006/wordml" xmlns:wps="http://schemas.microsoft.com/office/word/2010/wordprocessingShape" mc:Ignorable="w14 wp14">
+<w:ftr xmlns:ve="http://schemas.openxmlformats.org/markup-compatibility/2006" xmlns:o="urn:schemas-microsoft-com:office:office" xmlns:r="http://schemas.openxmlformats.org/officeDocument/2006/relationships" xmlns:m="http://schemas.openxmlformats.org/officeDocument/2006/math" xmlns:v="urn:schemas-microsoft-com:vml" xmlns:wp="http://schemas.openxmlformats.org/drawingml/2006/wordprocessingDrawing" xmlns:w10="urn:schemas-microsoft-com:office:word" xmlns:w="http://schemas.openxmlformats.org/wordprocessingml/2006/main" xmlns:wne="http://schemas.microsoft.com/office/word/2006/wordml">
   <w:p>
     <w:pPr>
       <w:pStyle w:val="Footer"/>
@@ -2317,7 +2269,7 @@
       <w:rPr>
         <w:noProof/>
       </w:rPr>
-      <w:t>5</w:t>
+      <w:t>1</w:t>
     </w:r>
     <w:r>
       <w:rPr>
@@ -2330,7 +2282,7 @@
 </file>
 
 <file path=word/footer2.xml><?xml version="1.0" encoding="utf-8"?>
-<w:ftr xmlns:wpc="http://schemas.microsoft.com/office/word/2010/wordprocessingCanvas" xmlns:mc="http://schemas.openxmlformats.org/markup-compatibility/2006" xmlns:o="urn:schemas-microsoft-com:office:office" xmlns:r="http://schemas.openxmlformats.org/officeDocument/2006/relationships" xmlns:m="http://schemas.openxmlformats.org/officeDocument/2006/math" xmlns:v="urn:schemas-microsoft-com:vml" xmlns:wp14="http://schemas.microsoft.com/office/word/2010/wordprocessingDrawing" xmlns:wp="http://schemas.openxmlformats.org/drawingml/2006/wordprocessingDrawing" xmlns:w10="urn:schemas-microsoft-com:office:word" xmlns:w="http://schemas.openxmlformats.org/wordprocessingml/2006/main" xmlns:w14="http://schemas.microsoft.com/office/word/2010/wordml" xmlns:wpg="http://schemas.microsoft.com/office/word/2010/wordprocessingGroup" xmlns:wpi="http://schemas.microsoft.com/office/word/2010/wordprocessingInk" xmlns:wne="http://schemas.microsoft.com/office/word/2006/wordml" xmlns:wps="http://schemas.microsoft.com/office/word/2010/wordprocessingShape" mc:Ignorable="w14 wp14">
+<w:ftr xmlns:ve="http://schemas.openxmlformats.org/markup-compatibility/2006" xmlns:o="urn:schemas-microsoft-com:office:office" xmlns:r="http://schemas.openxmlformats.org/officeDocument/2006/relationships" xmlns:m="http://schemas.openxmlformats.org/officeDocument/2006/math" xmlns:v="urn:schemas-microsoft-com:vml" xmlns:wp="http://schemas.openxmlformats.org/drawingml/2006/wordprocessingDrawing" xmlns:w10="urn:schemas-microsoft-com:office:word" xmlns:w="http://schemas.openxmlformats.org/wordprocessingml/2006/main" xmlns:wne="http://schemas.microsoft.com/office/word/2006/wordml">
   <w:p>
     <w:pPr>
       <w:tabs>
@@ -2351,7 +2303,7 @@
 </file>
 
 <file path=word/footnotes.xml><?xml version="1.0" encoding="utf-8"?>
-<w:footnotes xmlns:wpc="http://schemas.microsoft.com/office/word/2010/wordprocessingCanvas" xmlns:mc="http://schemas.openxmlformats.org/markup-compatibility/2006" xmlns:o="urn:schemas-microsoft-com:office:office" xmlns:r="http://schemas.openxmlformats.org/officeDocument/2006/relationships" xmlns:m="http://schemas.openxmlformats.org/officeDocument/2006/math" xmlns:v="urn:schemas-microsoft-com:vml" xmlns:wp14="http://schemas.microsoft.com/office/word/2010/wordprocessingDrawing" xmlns:wp="http://schemas.openxmlformats.org/drawingml/2006/wordprocessingDrawing" xmlns:w10="urn:schemas-microsoft-com:office:word" xmlns:w="http://schemas.openxmlformats.org/wordprocessingml/2006/main" xmlns:w14="http://schemas.microsoft.com/office/word/2010/wordml" xmlns:wpg="http://schemas.microsoft.com/office/word/2010/wordprocessingGroup" xmlns:wpi="http://schemas.microsoft.com/office/word/2010/wordprocessingInk" xmlns:wne="http://schemas.microsoft.com/office/word/2006/wordml" xmlns:wps="http://schemas.microsoft.com/office/word/2010/wordprocessingShape" mc:Ignorable="w14 wp14">
+<w:footnotes xmlns:ve="http://schemas.openxmlformats.org/markup-compatibility/2006" xmlns:o="urn:schemas-microsoft-com:office:office" xmlns:r="http://schemas.openxmlformats.org/officeDocument/2006/relationships" xmlns:m="http://schemas.openxmlformats.org/officeDocument/2006/math" xmlns:v="urn:schemas-microsoft-com:vml" xmlns:wp="http://schemas.openxmlformats.org/drawingml/2006/wordprocessingDrawing" xmlns:w10="urn:schemas-microsoft-com:office:word" xmlns:w="http://schemas.openxmlformats.org/wordprocessingml/2006/main" xmlns:wne="http://schemas.microsoft.com/office/word/2006/wordml">
   <w:footnote w:type="separator" w:id="-1">
     <w:p>
       <w:r>
@@ -2370,7 +2322,7 @@
 </file>
 
 <file path=word/header1.xml><?xml version="1.0" encoding="utf-8"?>
-<w:hdr xmlns:wpc="http://schemas.microsoft.com/office/word/2010/wordprocessingCanvas" xmlns:mc="http://schemas.openxmlformats.org/markup-compatibility/2006" xmlns:o="urn:schemas-microsoft-com:office:office" xmlns:r="http://schemas.openxmlformats.org/officeDocument/2006/relationships" xmlns:m="http://schemas.openxmlformats.org/officeDocument/2006/math" xmlns:v="urn:schemas-microsoft-com:vml" xmlns:wp14="http://schemas.microsoft.com/office/word/2010/wordprocessingDrawing" xmlns:wp="http://schemas.openxmlformats.org/drawingml/2006/wordprocessingDrawing" xmlns:w10="urn:schemas-microsoft-com:office:word" xmlns:w="http://schemas.openxmlformats.org/wordprocessingml/2006/main" xmlns:w14="http://schemas.microsoft.com/office/word/2010/wordml" xmlns:wpg="http://schemas.microsoft.com/office/word/2010/wordprocessingGroup" xmlns:wpi="http://schemas.microsoft.com/office/word/2010/wordprocessingInk" xmlns:wne="http://schemas.microsoft.com/office/word/2006/wordml" xmlns:wps="http://schemas.microsoft.com/office/word/2010/wordprocessingShape" mc:Ignorable="w14 wp14">
+<w:hdr xmlns:ve="http://schemas.openxmlformats.org/markup-compatibility/2006" xmlns:o="urn:schemas-microsoft-com:office:office" xmlns:r="http://schemas.openxmlformats.org/officeDocument/2006/relationships" xmlns:m="http://schemas.openxmlformats.org/officeDocument/2006/math" xmlns:v="urn:schemas-microsoft-com:vml" xmlns:wp="http://schemas.openxmlformats.org/drawingml/2006/wordprocessingDrawing" xmlns:w10="urn:schemas-microsoft-com:office:word" xmlns:w="http://schemas.openxmlformats.org/wordprocessingml/2006/main" xmlns:wne="http://schemas.microsoft.com/office/word/2006/wordml">
   <w:p>
     <w:pPr>
       <w:pStyle w:val="Header"/>
@@ -2458,7 +2410,7 @@
 </file>
 
 <file path=word/header2.xml><?xml version="1.0" encoding="utf-8"?>
-<w:hdr xmlns:wpc="http://schemas.microsoft.com/office/word/2010/wordprocessingCanvas" xmlns:mc="http://schemas.openxmlformats.org/markup-compatibility/2006" xmlns:o="urn:schemas-microsoft-com:office:office" xmlns:r="http://schemas.openxmlformats.org/officeDocument/2006/relationships" xmlns:m="http://schemas.openxmlformats.org/officeDocument/2006/math" xmlns:v="urn:schemas-microsoft-com:vml" xmlns:wp14="http://schemas.microsoft.com/office/word/2010/wordprocessingDrawing" xmlns:wp="http://schemas.openxmlformats.org/drawingml/2006/wordprocessingDrawing" xmlns:w10="urn:schemas-microsoft-com:office:word" xmlns:w="http://schemas.openxmlformats.org/wordprocessingml/2006/main" xmlns:w14="http://schemas.microsoft.com/office/word/2010/wordml" xmlns:wpg="http://schemas.microsoft.com/office/word/2010/wordprocessingGroup" xmlns:wpi="http://schemas.microsoft.com/office/word/2010/wordprocessingInk" xmlns:wne="http://schemas.microsoft.com/office/word/2006/wordml" xmlns:wps="http://schemas.microsoft.com/office/word/2010/wordprocessingShape" mc:Ignorable="w14 wp14">
+<w:hdr xmlns:ve="http://schemas.openxmlformats.org/markup-compatibility/2006" xmlns:o="urn:schemas-microsoft-com:office:office" xmlns:r="http://schemas.openxmlformats.org/officeDocument/2006/relationships" xmlns:m="http://schemas.openxmlformats.org/officeDocument/2006/math" xmlns:v="urn:schemas-microsoft-com:vml" xmlns:wp="http://schemas.openxmlformats.org/drawingml/2006/wordprocessingDrawing" xmlns:w10="urn:schemas-microsoft-com:office:word" xmlns:w="http://schemas.openxmlformats.org/wordprocessingml/2006/main" xmlns:wne="http://schemas.microsoft.com/office/word/2006/wordml">
   <w:p>
     <w:pPr>
       <w:framePr w:w="3255" w:h="992" w:wrap="notBeside" w:vAnchor="text" w:hAnchor="margin" w:y="1"/>
@@ -2584,8 +2536,193 @@
 </file>
 
 <file path=word/numbering.xml><?xml version="1.0" encoding="utf-8"?>
-<w:numbering xmlns:wpc="http://schemas.microsoft.com/office/word/2010/wordprocessingCanvas" xmlns:mc="http://schemas.openxmlformats.org/markup-compatibility/2006" xmlns:o="urn:schemas-microsoft-com:office:office" xmlns:r="http://schemas.openxmlformats.org/officeDocument/2006/relationships" xmlns:m="http://schemas.openxmlformats.org/officeDocument/2006/math" xmlns:v="urn:schemas-microsoft-com:vml" xmlns:wp14="http://schemas.microsoft.com/office/word/2010/wordprocessingDrawing" xmlns:wp="http://schemas.openxmlformats.org/drawingml/2006/wordprocessingDrawing" xmlns:w10="urn:schemas-microsoft-com:office:word" xmlns:w="http://schemas.openxmlformats.org/wordprocessingml/2006/main" xmlns:w14="http://schemas.microsoft.com/office/word/2010/wordml" xmlns:wpg="http://schemas.microsoft.com/office/word/2010/wordprocessingGroup" xmlns:wpi="http://schemas.microsoft.com/office/word/2010/wordprocessingInk" xmlns:wne="http://schemas.microsoft.com/office/word/2006/wordml" xmlns:wps="http://schemas.microsoft.com/office/word/2010/wordprocessingShape" mc:Ignorable="w14 wp14">
+<w:numbering xmlns:ve="http://schemas.openxmlformats.org/markup-compatibility/2006" xmlns:o="urn:schemas-microsoft-com:office:office" xmlns:r="http://schemas.openxmlformats.org/officeDocument/2006/relationships" xmlns:m="http://schemas.openxmlformats.org/officeDocument/2006/math" xmlns:v="urn:schemas-microsoft-com:vml" xmlns:wp="http://schemas.openxmlformats.org/drawingml/2006/wordprocessingDrawing" xmlns:w10="urn:schemas-microsoft-com:office:word" xmlns:w="http://schemas.openxmlformats.org/wordprocessingml/2006/main" xmlns:wne="http://schemas.microsoft.com/office/word/2006/wordml">
   <w:abstractNum w:abstractNumId="0">
+    <w:nsid w:val="FFFFFF7C"/>
+    <w:multiLevelType w:val="singleLevel"/>
+    <w:tmpl w:val="56B009F8"/>
+    <w:lvl w:ilvl="0">
+      <w:start w:val="1"/>
+      <w:numFmt w:val="decimal"/>
+      <w:lvlText w:val="%1."/>
+      <w:lvlJc w:val="left"/>
+      <w:pPr>
+        <w:tabs>
+          <w:tab w:val="num" w:pos="1492"/>
+        </w:tabs>
+        <w:ind w:left="1492" w:hanging="360"/>
+      </w:pPr>
+    </w:lvl>
+  </w:abstractNum>
+  <w:abstractNum w:abstractNumId="1">
+    <w:nsid w:val="FFFFFF7D"/>
+    <w:multiLevelType w:val="singleLevel"/>
+    <w:tmpl w:val="637E52FE"/>
+    <w:lvl w:ilvl="0">
+      <w:start w:val="1"/>
+      <w:numFmt w:val="decimal"/>
+      <w:lvlText w:val="%1."/>
+      <w:lvlJc w:val="left"/>
+      <w:pPr>
+        <w:tabs>
+          <w:tab w:val="num" w:pos="1209"/>
+        </w:tabs>
+        <w:ind w:left="1209" w:hanging="360"/>
+      </w:pPr>
+    </w:lvl>
+  </w:abstractNum>
+  <w:abstractNum w:abstractNumId="2">
+    <w:nsid w:val="FFFFFF7E"/>
+    <w:multiLevelType w:val="singleLevel"/>
+    <w:tmpl w:val="FFF29F4A"/>
+    <w:lvl w:ilvl="0">
+      <w:start w:val="1"/>
+      <w:numFmt w:val="decimal"/>
+      <w:lvlText w:val="%1."/>
+      <w:lvlJc w:val="left"/>
+      <w:pPr>
+        <w:tabs>
+          <w:tab w:val="num" w:pos="926"/>
+        </w:tabs>
+        <w:ind w:left="926" w:hanging="360"/>
+      </w:pPr>
+    </w:lvl>
+  </w:abstractNum>
+  <w:abstractNum w:abstractNumId="3">
+    <w:nsid w:val="FFFFFF7F"/>
+    <w:multiLevelType w:val="singleLevel"/>
+    <w:tmpl w:val="DE56354C"/>
+    <w:lvl w:ilvl="0">
+      <w:start w:val="1"/>
+      <w:numFmt w:val="decimal"/>
+      <w:lvlText w:val="%1."/>
+      <w:lvlJc w:val="left"/>
+      <w:pPr>
+        <w:tabs>
+          <w:tab w:val="num" w:pos="643"/>
+        </w:tabs>
+        <w:ind w:left="643" w:hanging="360"/>
+      </w:pPr>
+    </w:lvl>
+  </w:abstractNum>
+  <w:abstractNum w:abstractNumId="4">
+    <w:nsid w:val="FFFFFF80"/>
+    <w:multiLevelType w:val="singleLevel"/>
+    <w:tmpl w:val="44CA8CA8"/>
+    <w:lvl w:ilvl="0">
+      <w:start w:val="1"/>
+      <w:numFmt w:val="bullet"/>
+      <w:lvlText w:val=""/>
+      <w:lvlJc w:val="left"/>
+      <w:pPr>
+        <w:tabs>
+          <w:tab w:val="num" w:pos="1492"/>
+        </w:tabs>
+        <w:ind w:left="1492" w:hanging="360"/>
+      </w:pPr>
+      <w:rPr>
+        <w:rFonts w:ascii="Symbol" w:hAnsi="Symbol" w:hint="default"/>
+      </w:rPr>
+    </w:lvl>
+  </w:abstractNum>
+  <w:abstractNum w:abstractNumId="5">
+    <w:nsid w:val="FFFFFF81"/>
+    <w:multiLevelType w:val="singleLevel"/>
+    <w:tmpl w:val="5406F62A"/>
+    <w:lvl w:ilvl="0">
+      <w:start w:val="1"/>
+      <w:numFmt w:val="bullet"/>
+      <w:lvlText w:val=""/>
+      <w:lvlJc w:val="left"/>
+      <w:pPr>
+        <w:tabs>
+          <w:tab w:val="num" w:pos="1209"/>
+        </w:tabs>
+        <w:ind w:left="1209" w:hanging="360"/>
+      </w:pPr>
+      <w:rPr>
+        <w:rFonts w:ascii="Symbol" w:hAnsi="Symbol" w:hint="default"/>
+      </w:rPr>
+    </w:lvl>
+  </w:abstractNum>
+  <w:abstractNum w:abstractNumId="6">
+    <w:nsid w:val="FFFFFF82"/>
+    <w:multiLevelType w:val="singleLevel"/>
+    <w:tmpl w:val="B992AAF0"/>
+    <w:lvl w:ilvl="0">
+      <w:start w:val="1"/>
+      <w:numFmt w:val="bullet"/>
+      <w:lvlText w:val=""/>
+      <w:lvlJc w:val="left"/>
+      <w:pPr>
+        <w:tabs>
+          <w:tab w:val="num" w:pos="926"/>
+        </w:tabs>
+        <w:ind w:left="926" w:hanging="360"/>
+      </w:pPr>
+      <w:rPr>
+        <w:rFonts w:ascii="Symbol" w:hAnsi="Symbol" w:hint="default"/>
+      </w:rPr>
+    </w:lvl>
+  </w:abstractNum>
+  <w:abstractNum w:abstractNumId="7">
+    <w:nsid w:val="FFFFFF83"/>
+    <w:multiLevelType w:val="singleLevel"/>
+    <w:tmpl w:val="612E767A"/>
+    <w:lvl w:ilvl="0">
+      <w:start w:val="1"/>
+      <w:numFmt w:val="bullet"/>
+      <w:lvlText w:val=""/>
+      <w:lvlJc w:val="left"/>
+      <w:pPr>
+        <w:tabs>
+          <w:tab w:val="num" w:pos="643"/>
+        </w:tabs>
+        <w:ind w:left="643" w:hanging="360"/>
+      </w:pPr>
+      <w:rPr>
+        <w:rFonts w:ascii="Symbol" w:hAnsi="Symbol" w:hint="default"/>
+      </w:rPr>
+    </w:lvl>
+  </w:abstractNum>
+  <w:abstractNum w:abstractNumId="8">
+    <w:nsid w:val="FFFFFF88"/>
+    <w:multiLevelType w:val="singleLevel"/>
+    <w:tmpl w:val="A274A4C0"/>
+    <w:lvl w:ilvl="0">
+      <w:start w:val="1"/>
+      <w:numFmt w:val="decimal"/>
+      <w:lvlText w:val="%1."/>
+      <w:lvlJc w:val="left"/>
+      <w:pPr>
+        <w:tabs>
+          <w:tab w:val="num" w:pos="360"/>
+        </w:tabs>
+        <w:ind w:left="360" w:hanging="360"/>
+      </w:pPr>
+    </w:lvl>
+  </w:abstractNum>
+  <w:abstractNum w:abstractNumId="9">
+    <w:nsid w:val="FFFFFF89"/>
+    <w:multiLevelType w:val="singleLevel"/>
+    <w:tmpl w:val="3410BFE6"/>
+    <w:lvl w:ilvl="0">
+      <w:start w:val="1"/>
+      <w:numFmt w:val="bullet"/>
+      <w:lvlText w:val=""/>
+      <w:lvlJc w:val="left"/>
+      <w:pPr>
+        <w:tabs>
+          <w:tab w:val="num" w:pos="360"/>
+        </w:tabs>
+        <w:ind w:left="360" w:hanging="360"/>
+      </w:pPr>
+      <w:rPr>
+        <w:rFonts w:ascii="Symbol" w:hAnsi="Symbol" w:hint="default"/>
+      </w:rPr>
+    </w:lvl>
+  </w:abstractNum>
+  <w:abstractNum w:abstractNumId="10">
     <w:nsid w:val="FFFFFFFB"/>
     <w:multiLevelType w:val="multilevel"/>
     <w:tmpl w:val="4446ADAE"/>
@@ -2707,11 +2844,11 @@
       </w:rPr>
     </w:lvl>
   </w:abstractNum>
-  <w:abstractNum w:abstractNumId="1">
+  <w:abstractNum w:abstractNumId="11">
     <w:nsid w:val="01A5382E"/>
     <w:multiLevelType w:val="hybridMultilevel"/>
-    <w:tmpl w:val="5B649EBE"/>
-    <w:lvl w:ilvl="0" w:tplc="5DA8747C">
+    <w:tmpl w:val="FC3AE4C6"/>
+    <w:lvl w:ilvl="0" w:tplc="4364D502">
       <w:start w:val="1"/>
       <w:numFmt w:val="decimal"/>
       <w:pStyle w:val="NumberedItem"/>
@@ -2821,7 +2958,7 @@
       </w:rPr>
     </w:lvl>
   </w:abstractNum>
-  <w:abstractNum w:abstractNumId="2">
+  <w:abstractNum w:abstractNumId="12">
     <w:nsid w:val="035F7677"/>
     <w:multiLevelType w:val="hybridMultilevel"/>
     <w:tmpl w:val="082249FA"/>
@@ -2911,7 +3048,7 @@
       </w:pPr>
     </w:lvl>
   </w:abstractNum>
-  <w:abstractNum w:abstractNumId="3">
+  <w:abstractNum w:abstractNumId="13">
     <w:nsid w:val="03A159E9"/>
     <w:multiLevelType w:val="multilevel"/>
     <w:tmpl w:val="F594DEE4"/>
@@ -3060,7 +3197,7 @@
       </w:rPr>
     </w:lvl>
   </w:abstractNum>
-  <w:abstractNum w:abstractNumId="4">
+  <w:abstractNum w:abstractNumId="14">
     <w:nsid w:val="05D4514D"/>
     <w:multiLevelType w:val="multilevel"/>
     <w:tmpl w:val="64822BA4"/>
@@ -3245,7 +3382,7 @@
       </w:rPr>
     </w:lvl>
   </w:abstractNum>
-  <w:abstractNum w:abstractNumId="5">
+  <w:abstractNum w:abstractNumId="15">
     <w:nsid w:val="07822B1A"/>
     <w:multiLevelType w:val="multilevel"/>
     <w:tmpl w:val="919A2718"/>
@@ -3430,7 +3567,7 @@
       </w:rPr>
     </w:lvl>
   </w:abstractNum>
-  <w:abstractNum w:abstractNumId="6">
+  <w:abstractNum w:abstractNumId="16">
     <w:nsid w:val="1045653A"/>
     <w:multiLevelType w:val="multilevel"/>
     <w:tmpl w:val="633C94C4"/>
@@ -3579,7 +3716,7 @@
       </w:rPr>
     </w:lvl>
   </w:abstractNum>
-  <w:abstractNum w:abstractNumId="7">
+  <w:abstractNum w:abstractNumId="17">
     <w:nsid w:val="12E219B5"/>
     <w:multiLevelType w:val="multilevel"/>
     <w:tmpl w:val="AF70F082"/>
@@ -3728,7 +3865,7 @@
       </w:rPr>
     </w:lvl>
   </w:abstractNum>
-  <w:abstractNum w:abstractNumId="8">
+  <w:abstractNum w:abstractNumId="18">
     <w:nsid w:val="170265BC"/>
     <w:multiLevelType w:val="multilevel"/>
     <w:tmpl w:val="2EF258B4"/>
@@ -3877,7 +4014,7 @@
       </w:rPr>
     </w:lvl>
   </w:abstractNum>
-  <w:abstractNum w:abstractNumId="9">
+  <w:abstractNum w:abstractNumId="19">
     <w:nsid w:val="183A293D"/>
     <w:multiLevelType w:val="hybridMultilevel"/>
     <w:tmpl w:val="6EBA72BE"/>
@@ -3990,7 +4127,7 @@
       </w:rPr>
     </w:lvl>
   </w:abstractNum>
-  <w:abstractNum w:abstractNumId="10">
+  <w:abstractNum w:abstractNumId="20">
     <w:nsid w:val="18A8163E"/>
     <w:multiLevelType w:val="hybridMultilevel"/>
     <w:tmpl w:val="F8743468"/>
@@ -4103,7 +4240,7 @@
       </w:rPr>
     </w:lvl>
   </w:abstractNum>
-  <w:abstractNum w:abstractNumId="11">
+  <w:abstractNum w:abstractNumId="21">
     <w:nsid w:val="2CA31762"/>
     <w:multiLevelType w:val="hybridMultilevel"/>
     <w:tmpl w:val="CBC6E1A4"/>
@@ -4216,7 +4353,7 @@
       </w:rPr>
     </w:lvl>
   </w:abstractNum>
-  <w:abstractNum w:abstractNumId="12">
+  <w:abstractNum w:abstractNumId="22">
     <w:nsid w:val="2DA5506A"/>
     <w:multiLevelType w:val="multilevel"/>
     <w:tmpl w:val="5B20336A"/>
@@ -4365,7 +4502,7 @@
       </w:rPr>
     </w:lvl>
   </w:abstractNum>
-  <w:abstractNum w:abstractNumId="13">
+  <w:abstractNum w:abstractNumId="23">
     <w:nsid w:val="31EE2896"/>
     <w:multiLevelType w:val="hybridMultilevel"/>
     <w:tmpl w:val="6BB43846"/>
@@ -4478,7 +4615,7 @@
       </w:rPr>
     </w:lvl>
   </w:abstractNum>
-  <w:abstractNum w:abstractNumId="14">
+  <w:abstractNum w:abstractNumId="24">
     <w:nsid w:val="38430F79"/>
     <w:multiLevelType w:val="multilevel"/>
     <w:tmpl w:val="958A40CC"/>
@@ -4627,7 +4764,7 @@
       </w:rPr>
     </w:lvl>
   </w:abstractNum>
-  <w:abstractNum w:abstractNumId="15">
+  <w:abstractNum w:abstractNumId="25">
     <w:nsid w:val="41186FD7"/>
     <w:multiLevelType w:val="hybridMultilevel"/>
     <w:tmpl w:val="B878557E"/>
@@ -4767,7 +4904,7 @@
       </w:rPr>
     </w:lvl>
   </w:abstractNum>
-  <w:abstractNum w:abstractNumId="16">
+  <w:abstractNum w:abstractNumId="26">
     <w:nsid w:val="43AE317B"/>
     <w:multiLevelType w:val="hybridMultilevel"/>
     <w:tmpl w:val="D6645DC4"/>
@@ -4853,7 +4990,7 @@
       </w:pPr>
     </w:lvl>
   </w:abstractNum>
-  <w:abstractNum w:abstractNumId="17">
+  <w:abstractNum w:abstractNumId="27">
     <w:nsid w:val="45DA0115"/>
     <w:multiLevelType w:val="multilevel"/>
     <w:tmpl w:val="3C96C394"/>
@@ -5002,11 +5139,11 @@
       </w:rPr>
     </w:lvl>
   </w:abstractNum>
-  <w:abstractNum w:abstractNumId="18">
+  <w:abstractNum w:abstractNumId="28">
     <w:nsid w:val="47AF56F9"/>
     <w:multiLevelType w:val="hybridMultilevel"/>
-    <w:tmpl w:val="2102A692"/>
-    <w:lvl w:ilvl="0" w:tplc="A1C20210">
+    <w:tmpl w:val="47561464"/>
+    <w:lvl w:ilvl="0" w:tplc="20E072EC">
       <w:start w:val="1"/>
       <w:numFmt w:val="decimal"/>
       <w:pStyle w:val="Numbered"/>
@@ -5092,7 +5229,7 @@
       </w:pPr>
     </w:lvl>
   </w:abstractNum>
-  <w:abstractNum w:abstractNumId="19">
+  <w:abstractNum w:abstractNumId="29">
     <w:nsid w:val="480120B5"/>
     <w:multiLevelType w:val="hybridMultilevel"/>
     <w:tmpl w:val="06F66D20"/>
@@ -5205,7 +5342,7 @@
       </w:rPr>
     </w:lvl>
   </w:abstractNum>
-  <w:abstractNum w:abstractNumId="20">
+  <w:abstractNum w:abstractNumId="30">
     <w:nsid w:val="5AB23A4A"/>
     <w:multiLevelType w:val="multilevel"/>
     <w:tmpl w:val="EC0632E4"/>
@@ -5390,7 +5527,7 @@
       </w:rPr>
     </w:lvl>
   </w:abstractNum>
-  <w:abstractNum w:abstractNumId="21">
+  <w:abstractNum w:abstractNumId="31">
     <w:nsid w:val="5CD05B2F"/>
     <w:multiLevelType w:val="multilevel"/>
     <w:tmpl w:val="E30CD622"/>
@@ -5539,7 +5676,7 @@
       </w:rPr>
     </w:lvl>
   </w:abstractNum>
-  <w:abstractNum w:abstractNumId="22">
+  <w:abstractNum w:abstractNumId="32">
     <w:nsid w:val="63F04CEA"/>
     <w:multiLevelType w:val="hybridMultilevel"/>
     <w:tmpl w:val="5DD64DD2"/>
@@ -5652,7 +5789,7 @@
       </w:rPr>
     </w:lvl>
   </w:abstractNum>
-  <w:abstractNum w:abstractNumId="23">
+  <w:abstractNum w:abstractNumId="33">
     <w:nsid w:val="651116C4"/>
     <w:multiLevelType w:val="hybridMultilevel"/>
     <w:tmpl w:val="078490CA"/>
@@ -5766,7 +5903,7 @@
       </w:rPr>
     </w:lvl>
   </w:abstractNum>
-  <w:abstractNum w:abstractNumId="24">
+  <w:abstractNum w:abstractNumId="34">
     <w:nsid w:val="678A768B"/>
     <w:multiLevelType w:val="hybridMultilevel"/>
     <w:tmpl w:val="38EE573A"/>
@@ -5880,7 +6017,7 @@
       </w:rPr>
     </w:lvl>
   </w:abstractNum>
-  <w:abstractNum w:abstractNumId="25">
+  <w:abstractNum w:abstractNumId="35">
     <w:nsid w:val="698B59EA"/>
     <w:multiLevelType w:val="hybridMultilevel"/>
     <w:tmpl w:val="01B49EC0"/>
@@ -5994,7 +6131,7 @@
       </w:rPr>
     </w:lvl>
   </w:abstractNum>
-  <w:abstractNum w:abstractNumId="26">
+  <w:abstractNum w:abstractNumId="36">
     <w:nsid w:val="6CAD6AEB"/>
     <w:multiLevelType w:val="multilevel"/>
     <w:tmpl w:val="EE9452DC"/>
@@ -6144,25 +6281,25 @@
     </w:lvl>
   </w:abstractNum>
   <w:num w:numId="1">
-    <w:abstractNumId w:val="0"/>
+    <w:abstractNumId w:val="10"/>
   </w:num>
   <w:num w:numId="2">
-    <w:abstractNumId w:val="15"/>
+    <w:abstractNumId w:val="25"/>
   </w:num>
   <w:num w:numId="3">
-    <w:abstractNumId w:val="22"/>
+    <w:abstractNumId w:val="32"/>
   </w:num>
   <w:num w:numId="4">
-    <w:abstractNumId w:val="24"/>
+    <w:abstractNumId w:val="34"/>
   </w:num>
   <w:num w:numId="5">
-    <w:abstractNumId w:val="25"/>
+    <w:abstractNumId w:val="35"/>
   </w:num>
   <w:num w:numId="6">
-    <w:abstractNumId w:val="26"/>
+    <w:abstractNumId w:val="36"/>
   </w:num>
   <w:num w:numId="7">
-    <w:abstractNumId w:val="0"/>
+    <w:abstractNumId w:val="10"/>
     <w:lvlOverride w:ilvl="0">
       <w:startOverride w:val="1"/>
     </w:lvlOverride>
@@ -6192,43 +6329,40 @@
     </w:lvlOverride>
   </w:num>
   <w:num w:numId="8">
-    <w:abstractNumId w:val="18"/>
-    <w:lvlOverride w:ilvl="0">
-      <w:startOverride w:val="1"/>
-    </w:lvlOverride>
+    <w:abstractNumId w:val="28"/>
   </w:num>
   <w:num w:numId="9">
-    <w:abstractNumId w:val="10"/>
+    <w:abstractNumId w:val="20"/>
   </w:num>
   <w:num w:numId="10">
+    <w:abstractNumId w:val="27"/>
+  </w:num>
+  <w:num w:numId="11">
+    <w:abstractNumId w:val="13"/>
+  </w:num>
+  <w:num w:numId="12">
+    <w:abstractNumId w:val="31"/>
+  </w:num>
+  <w:num w:numId="13">
     <w:abstractNumId w:val="17"/>
   </w:num>
-  <w:num w:numId="11">
-    <w:abstractNumId w:val="3"/>
-  </w:num>
-  <w:num w:numId="12">
-    <w:abstractNumId w:val="21"/>
-  </w:num>
-  <w:num w:numId="13">
-    <w:abstractNumId w:val="7"/>
-  </w:num>
   <w:num w:numId="14">
-    <w:abstractNumId w:val="14"/>
+    <w:abstractNumId w:val="24"/>
   </w:num>
   <w:num w:numId="15">
-    <w:abstractNumId w:val="8"/>
+    <w:abstractNumId w:val="18"/>
   </w:num>
   <w:num w:numId="16">
-    <w:abstractNumId w:val="6"/>
+    <w:abstractNumId w:val="16"/>
   </w:num>
   <w:num w:numId="17">
-    <w:abstractNumId w:val="19"/>
+    <w:abstractNumId w:val="29"/>
   </w:num>
   <w:num w:numId="18">
-    <w:abstractNumId w:val="18"/>
+    <w:abstractNumId w:val="28"/>
   </w:num>
   <w:num w:numId="19">
-    <w:abstractNumId w:val="0"/>
+    <w:abstractNumId w:val="10"/>
     <w:lvlOverride w:ilvl="0">
       <w:startOverride w:val="1"/>
     </w:lvlOverride>
@@ -6258,7 +6392,7 @@
     </w:lvlOverride>
   </w:num>
   <w:num w:numId="20">
-    <w:abstractNumId w:val="0"/>
+    <w:abstractNumId w:val="10"/>
     <w:lvlOverride w:ilvl="0">
       <w:startOverride w:val="1"/>
     </w:lvlOverride>
@@ -6288,19 +6422,19 @@
     </w:lvlOverride>
   </w:num>
   <w:num w:numId="21">
-    <w:abstractNumId w:val="2"/>
+    <w:abstractNumId w:val="12"/>
   </w:num>
   <w:num w:numId="22">
-    <w:abstractNumId w:val="12"/>
+    <w:abstractNumId w:val="22"/>
   </w:num>
   <w:num w:numId="23">
-    <w:abstractNumId w:val="11"/>
+    <w:abstractNumId w:val="21"/>
   </w:num>
   <w:num w:numId="24">
-    <w:abstractNumId w:val="13"/>
+    <w:abstractNumId w:val="23"/>
   </w:num>
   <w:num w:numId="25">
-    <w:abstractNumId w:val="0"/>
+    <w:abstractNumId w:val="10"/>
     <w:lvlOverride w:ilvl="0">
       <w:startOverride w:val="1"/>
     </w:lvlOverride>
@@ -6330,32 +6464,77 @@
     </w:lvlOverride>
   </w:num>
   <w:num w:numId="26">
+    <w:abstractNumId w:val="19"/>
+  </w:num>
+  <w:num w:numId="27">
+    <w:abstractNumId w:val="11"/>
+  </w:num>
+  <w:num w:numId="28">
+    <w:abstractNumId w:val="33"/>
+  </w:num>
+  <w:num w:numId="29">
+    <w:abstractNumId w:val="15"/>
+  </w:num>
+  <w:num w:numId="30">
+    <w:abstractNumId w:val="14"/>
+  </w:num>
+  <w:num w:numId="31">
+    <w:abstractNumId w:val="30"/>
+  </w:num>
+  <w:num w:numId="32">
+    <w:abstractNumId w:val="26"/>
+  </w:num>
+  <w:num w:numId="33">
     <w:abstractNumId w:val="9"/>
   </w:num>
-  <w:num w:numId="27">
+  <w:num w:numId="34">
+    <w:abstractNumId w:val="7"/>
+  </w:num>
+  <w:num w:numId="35">
+    <w:abstractNumId w:val="6"/>
+  </w:num>
+  <w:num w:numId="36">
+    <w:abstractNumId w:val="5"/>
+  </w:num>
+  <w:num w:numId="37">
+    <w:abstractNumId w:val="4"/>
+  </w:num>
+  <w:num w:numId="38">
+    <w:abstractNumId w:val="8"/>
+  </w:num>
+  <w:num w:numId="39">
+    <w:abstractNumId w:val="3"/>
+  </w:num>
+  <w:num w:numId="40">
+    <w:abstractNumId w:val="2"/>
+  </w:num>
+  <w:num w:numId="41">
     <w:abstractNumId w:val="1"/>
   </w:num>
-  <w:num w:numId="28">
-    <w:abstractNumId w:val="23"/>
+  <w:num w:numId="42">
+    <w:abstractNumId w:val="0"/>
   </w:num>
-  <w:num w:numId="29">
-    <w:abstractNumId w:val="5"/>
+  <w:num w:numId="43">
+    <w:abstractNumId w:val="28"/>
+    <w:lvlOverride w:ilvl="0">
+      <w:startOverride w:val="1"/>
+    </w:lvlOverride>
   </w:num>
-  <w:num w:numId="30">
-    <w:abstractNumId w:val="4"/>
+  <w:num w:numId="44">
+    <w:abstractNumId w:val="11"/>
+    <w:lvlOverride w:ilvl="0">
+      <w:startOverride w:val="1"/>
+    </w:lvlOverride>
   </w:num>
-  <w:num w:numId="31">
-    <w:abstractNumId w:val="20"/>
-  </w:num>
-  <w:num w:numId="32">
-    <w:abstractNumId w:val="16"/>
+  <w:num w:numId="45">
+    <w:abstractNumId w:val="11"/>
   </w:num>
   <w:numIdMacAtCleanup w:val="17"/>
 </w:numbering>
 </file>
 
 <file path=word/styles.xml><?xml version="1.0" encoding="utf-8"?>
-<w:styles xmlns:mc="http://schemas.openxmlformats.org/markup-compatibility/2006" xmlns:r="http://schemas.openxmlformats.org/officeDocument/2006/relationships" xmlns:w="http://schemas.openxmlformats.org/wordprocessingml/2006/main" xmlns:w14="http://schemas.microsoft.com/office/word/2010/wordml" mc:Ignorable="w14">
+<w:styles xmlns:r="http://schemas.openxmlformats.org/officeDocument/2006/relationships" xmlns:w="http://schemas.openxmlformats.org/wordprocessingml/2006/main">
   <w:docDefaults>
     <w:rPrDefault>
       <w:rPr>
@@ -6399,7 +6578,7 @@
   <w:style w:type="paragraph" w:default="1" w:styleId="Normal">
     <w:name w:val="Normal"/>
     <w:qFormat/>
-    <w:rsid w:val="0049064B"/>
+    <w:rsid w:val="004311F6"/>
     <w:rPr>
       <w:rFonts w:ascii="Tahoma" w:hAnsi="Tahoma"/>
       <w:sz w:val="22"/>
@@ -6592,6 +6771,7 @@
     <w:uiPriority w:val="99"/>
     <w:semiHidden/>
     <w:unhideWhenUsed/>
+    <w:qFormat/>
     <w:tblPr>
       <w:tblInd w:w="0" w:type="dxa"/>
       <w:tblCellMar>
@@ -7677,7 +7857,6 @@
       <w:numPr>
         <w:numId w:val="8"/>
       </w:numPr>
-      <w:ind w:left="1134"/>
     </w:pPr>
   </w:style>
   <w:style w:type="paragraph" w:customStyle="1" w:styleId="HeadingUnnumbered">
@@ -8032,7 +8211,7 @@
       </w:rPr>
       <w:tblPr/>
       <w:trPr>
-        <w:cantSplit w:val="0"/>
+        <w:cantSplit w:val="off"/>
       </w:trPr>
       <w:tcPr>
         <w:tcBorders>
@@ -8231,7 +8410,7 @@
     <w:name w:val="Numbered Item"/>
     <w:basedOn w:val="Bullet"/>
     <w:qFormat/>
-    <w:rsid w:val="00B80961"/>
+    <w:rsid w:val="000278A8"/>
     <w:pPr>
       <w:numPr>
         <w:numId w:val="27"/>
@@ -9799,7 +9978,7 @@
 </file>
 
 <file path=customXml/itemProps1.xml><?xml version="1.0" encoding="utf-8"?>
-<ds:datastoreItem xmlns:ds="http://schemas.openxmlformats.org/officeDocument/2006/customXml" ds:itemID="{C46A138E-8EDD-4AF3-9F5A-7B581B72843A}">
+<ds:datastoreItem xmlns:ds="http://schemas.openxmlformats.org/officeDocument/2006/customXml" ds:itemID="{D1E7CD5A-B443-4446-BC4D-34D2EF8531D4}">
   <ds:schemaRefs>
     <ds:schemaRef ds:uri="http://schemas.openxmlformats.org/officeDocument/2006/bibliography"/>
   </ds:schemaRefs>
@@ -9807,7 +9986,7 @@
 </file>
 
 <file path=customXml/itemProps2.xml><?xml version="1.0" encoding="utf-8"?>
-<ds:datastoreItem xmlns:ds="http://schemas.openxmlformats.org/officeDocument/2006/customXml" ds:itemID="{2E1352E8-8BDB-44A5-959C-DEFE74391C1F}">
+<ds:datastoreItem xmlns:ds="http://schemas.openxmlformats.org/officeDocument/2006/customXml" ds:itemID="{9F94AA24-0B15-4068-9289-BF2DB6297880}">
   <ds:schemaRefs>
     <ds:schemaRef ds:uri="http://schemas.openxmlformats.org/officeDocument/2006/bibliography"/>
   </ds:schemaRefs>

</xml_diff>

<commit_message>
Updated the user documentation for the production release.
</commit_message>
<xml_diff>
--- a/doc/SPECCHIO_ReleaseNotes.docx
+++ b/doc/SPECCHIO_ReleaseNotes.docx
@@ -1,6 +1,6 @@
 
 <file path=word/document.xml><?xml version="1.0" encoding="utf-8"?>
-<w:document xmlns:ve="http://schemas.openxmlformats.org/markup-compatibility/2006" xmlns:o="urn:schemas-microsoft-com:office:office" xmlns:r="http://schemas.openxmlformats.org/officeDocument/2006/relationships" xmlns:m="http://schemas.openxmlformats.org/officeDocument/2006/math" xmlns:v="urn:schemas-microsoft-com:vml" xmlns:wp="http://schemas.openxmlformats.org/drawingml/2006/wordprocessingDrawing" xmlns:w10="urn:schemas-microsoft-com:office:word" xmlns:w="http://schemas.openxmlformats.org/wordprocessingml/2006/main" xmlns:wne="http://schemas.microsoft.com/office/word/2006/wordml">
+<w:document xmlns:wpc="http://schemas.microsoft.com/office/word/2010/wordprocessingCanvas" xmlns:mc="http://schemas.openxmlformats.org/markup-compatibility/2006" xmlns:o="urn:schemas-microsoft-com:office:office" xmlns:r="http://schemas.openxmlformats.org/officeDocument/2006/relationships" xmlns:m="http://schemas.openxmlformats.org/officeDocument/2006/math" xmlns:v="urn:schemas-microsoft-com:vml" xmlns:wp14="http://schemas.microsoft.com/office/word/2010/wordprocessingDrawing" xmlns:wp="http://schemas.openxmlformats.org/drawingml/2006/wordprocessingDrawing" xmlns:w10="urn:schemas-microsoft-com:office:word" xmlns:w="http://schemas.openxmlformats.org/wordprocessingml/2006/main" xmlns:w14="http://schemas.microsoft.com/office/word/2010/wordml" xmlns:wpg="http://schemas.microsoft.com/office/word/2010/wordprocessingGroup" xmlns:wpi="http://schemas.microsoft.com/office/word/2010/wordprocessingInk" xmlns:wne="http://schemas.microsoft.com/office/word/2006/wordml" xmlns:wps="http://schemas.microsoft.com/office/word/2010/wordprocessingShape" mc:Ignorable="w14 wp14">
   <w:body>
     <w:p>
       <w:pPr>
@@ -13,7 +13,7 @@
       <w:r>
         <w:rPr>
           <w:noProof/>
-          <w:lang w:val="en-AU" w:eastAsia="ja-JP"/>
+          <w:lang w:val="en-AU" w:eastAsia="en-AU"/>
         </w:rPr>
         <w:drawing>
           <wp:inline distT="0" distB="0" distL="0" distR="0">
@@ -33,7 +33,7 @@
                     </pic:cNvPicPr>
                   </pic:nvPicPr>
                   <pic:blipFill>
-                    <a:blip r:embed="rId9"/>
+                    <a:blip r:embed="rId10"/>
                     <a:srcRect/>
                     <a:stretch>
                       <a:fillRect/>
@@ -157,8 +157,6 @@
         <w:t>Release Notes</w:t>
       </w:r>
     </w:p>
-    <w:bookmarkStart w:id="2" w:name="_GoBack"/>
-    <w:bookmarkEnd w:id="2"/>
     <w:p>
       <w:pPr>
         <w:pStyle w:val="UnterTitel"/>
@@ -264,14 +262,14 @@
       <w:r>
         <w:fldChar w:fldCharType="separate"/>
       </w:r>
-      <w:bookmarkStart w:id="3" w:name="VQS"/>
+      <w:bookmarkStart w:id="2" w:name="VQS"/>
       <w:r>
         <w:rPr>
           <w:noProof/>
         </w:rPr>
         <w:t>3.0</w:t>
       </w:r>
-      <w:bookmarkEnd w:id="3"/>
+      <w:bookmarkEnd w:id="2"/>
       <w:r>
         <w:fldChar w:fldCharType="end"/>
       </w:r>
@@ -320,16 +318,16 @@
       <w:r>
         <w:fldChar w:fldCharType="separate"/>
       </w:r>
+      <w:bookmarkStart w:id="3" w:name="DATE"/>
       <w:bookmarkStart w:id="4" w:name="DD"/>
-      <w:bookmarkStart w:id="5" w:name="DATE"/>
       <w:r>
         <w:rPr>
           <w:noProof/>
         </w:rPr>
         <w:t>13.06.2012</w:t>
       </w:r>
+      <w:bookmarkEnd w:id="3"/>
       <w:bookmarkEnd w:id="4"/>
-      <w:bookmarkEnd w:id="5"/>
       <w:r>
         <w:fldChar w:fldCharType="end"/>
       </w:r>
@@ -405,25 +403,38 @@
       <w:r>
         <w:fldChar w:fldCharType="separate"/>
       </w:r>
-      <w:bookmarkStart w:id="6" w:name="SQS"/>
+      <w:bookmarkStart w:id="5" w:name="SQS"/>
       <w:r>
         <w:rPr>
           <w:noProof/>
         </w:rPr>
         <w:t>Draft</w:t>
       </w:r>
-      <w:bookmarkEnd w:id="6"/>
+      <w:bookmarkEnd w:id="5"/>
       <w:r>
         <w:fldChar w:fldCharType="end"/>
       </w:r>
-      <w:fldSimple w:instr="REF SQS  \* MERGEFORMAT ">
-        <w:r>
-          <w:rPr>
-            <w:noProof/>
-          </w:rPr>
-          <w:t>Draft</w:t>
-        </w:r>
-      </w:fldSimple>
+      <w:r>
+        <w:fldChar w:fldCharType="begin"/>
+      </w:r>
+      <w:r>
+        <w:instrText xml:space="preserve">REF SQS  \* MERGEFORMAT </w:instrText>
+      </w:r>
+      <w:r>
+        <w:fldChar w:fldCharType="separate"/>
+      </w:r>
+      <w:r>
+        <w:rPr>
+          <w:noProof/>
+        </w:rPr>
+        <w:t>Draft</w:t>
+      </w:r>
+      <w:r>
+        <w:rPr>
+          <w:noProof/>
+        </w:rPr>
+        <w:fldChar w:fldCharType="end"/>
+      </w:r>
     </w:p>
     <w:p>
       <w:pPr>
@@ -475,14 +486,14 @@
       <w:r>
         <w:fldChar w:fldCharType="separate"/>
       </w:r>
-      <w:bookmarkStart w:id="7" w:name="DOC_AUTHOR"/>
+      <w:bookmarkStart w:id="6" w:name="DOC_AUTHOR"/>
       <w:r>
         <w:rPr>
           <w:noProof/>
         </w:rPr>
         <w:t>P. Roberts (Intersect), A. Hueni &amp; D. Kuekenbrink (Remote Sensing Laboratories, University of Zurich)</w:t>
       </w:r>
-      <w:bookmarkEnd w:id="7"/>
+      <w:bookmarkEnd w:id="6"/>
       <w:r>
         <w:fldChar w:fldCharType="end"/>
       </w:r>
@@ -665,25 +676,38 @@
       <w:r>
         <w:fldChar w:fldCharType="separate"/>
       </w:r>
-      <w:bookmarkStart w:id="8" w:name="DISTRIBUTION"/>
+      <w:bookmarkStart w:id="7" w:name="DISTRIBUTION"/>
       <w:r>
         <w:rPr>
           <w:noProof/>
         </w:rPr>
         <w:t>SPECCHIO Users</w:t>
       </w:r>
-      <w:bookmarkEnd w:id="8"/>
+      <w:bookmarkEnd w:id="7"/>
       <w:r>
         <w:fldChar w:fldCharType="end"/>
       </w:r>
-      <w:fldSimple w:instr="REF DISTRIBUTION  \* MERGEFORMAT ">
-        <w:r>
-          <w:rPr>
-            <w:noProof/>
-          </w:rPr>
-          <w:t>SPECCHIO Users</w:t>
-        </w:r>
-      </w:fldSimple>
+      <w:r>
+        <w:fldChar w:fldCharType="begin"/>
+      </w:r>
+      <w:r>
+        <w:instrText xml:space="preserve">REF DISTRIBUTION  \* MERGEFORMAT </w:instrText>
+      </w:r>
+      <w:r>
+        <w:fldChar w:fldCharType="separate"/>
+      </w:r>
+      <w:r>
+        <w:rPr>
+          <w:noProof/>
+        </w:rPr>
+        <w:t>SPECCHIO Users</w:t>
+      </w:r>
+      <w:r>
+        <w:rPr>
+          <w:noProof/>
+        </w:rPr>
+        <w:fldChar w:fldCharType="end"/>
+      </w:r>
     </w:p>
     <w:p>
       <w:pPr>
@@ -735,7 +759,7 @@
       <w:r>
         <w:rPr>
           <w:noProof/>
-          <w:lang w:val="en-AU" w:eastAsia="ja-JP"/>
+          <w:lang w:val="en-AU" w:eastAsia="en-AU"/>
         </w:rPr>
         <w:drawing>
           <wp:inline distT="0" distB="0" distL="0" distR="0">
@@ -755,7 +779,7 @@
                     </pic:cNvPicPr>
                   </pic:nvPicPr>
                   <pic:blipFill>
-                    <a:blip r:embed="rId10"/>
+                    <a:blip r:embed="rId11"/>
                     <a:srcRect/>
                     <a:stretch>
                       <a:fillRect/>
@@ -789,26 +813,34 @@
         <w:pStyle w:val="Heading1"/>
         <w:keepNext w:val="0"/>
       </w:pPr>
-      <w:bookmarkStart w:id="9" w:name="_Ref157228649"/>
-      <w:bookmarkStart w:id="10" w:name="_Toc355280328"/>
-      <w:bookmarkStart w:id="11" w:name="_Toc358992519"/>
+      <w:bookmarkStart w:id="8" w:name="_Ref157228649"/>
+      <w:bookmarkStart w:id="9" w:name="_Toc355280328"/>
+      <w:bookmarkStart w:id="10" w:name="_Toc358992519"/>
       <w:r>
         <w:lastRenderedPageBreak/>
         <w:t>Introduction</w:t>
       </w:r>
+      <w:bookmarkEnd w:id="8"/>
       <w:bookmarkEnd w:id="9"/>
       <w:bookmarkEnd w:id="10"/>
-      <w:bookmarkEnd w:id="11"/>
     </w:p>
     <w:p>
       <w:pPr>
         <w:pStyle w:val="Body"/>
       </w:pPr>
       <w:r>
-        <w:t>SPECCHIO is a spectral database combined with user-friendly interface software designed to store spectral data acquired by spectroradio</w:t>
-      </w:r>
-      <w:r>
-        <w:t>meters and associated metadata.</w:t>
+        <w:t xml:space="preserve">SPECCHIO is a spectral database combined with user-friendly interface software designed to store spectral data acquired by </w:t>
+      </w:r>
+      <w:proofErr w:type="spellStart"/>
+      <w:r>
+        <w:t>spectroradio</w:t>
+      </w:r>
+      <w:r>
+        <w:t>meters</w:t>
+      </w:r>
+      <w:proofErr w:type="spellEnd"/>
+      <w:r>
+        <w:t xml:space="preserve"> and associated metadata.</w:t>
       </w:r>
     </w:p>
     <w:p>
@@ -858,13 +890,13 @@
       <w:pPr>
         <w:pStyle w:val="Heading2"/>
       </w:pPr>
-      <w:bookmarkStart w:id="12" w:name="_Toc355280329"/>
-      <w:bookmarkStart w:id="13" w:name="_Toc358992520"/>
+      <w:bookmarkStart w:id="11" w:name="_Toc355280329"/>
+      <w:bookmarkStart w:id="12" w:name="_Toc358992520"/>
       <w:r>
         <w:t>Document scope</w:t>
       </w:r>
+      <w:bookmarkEnd w:id="11"/>
       <w:bookmarkEnd w:id="12"/>
-      <w:bookmarkEnd w:id="13"/>
     </w:p>
     <w:p>
       <w:pPr>
@@ -874,7 +906,15 @@
         <w:t>SPECCHIO</w:t>
       </w:r>
       <w:r>
-        <w:t xml:space="preserve"> uses a Client-Server architecture. </w:t>
+        <w:t xml:space="preserve"> uses </w:t>
+      </w:r>
+      <w:proofErr w:type="gramStart"/>
+      <w:r>
+        <w:t>a Client</w:t>
+      </w:r>
+      <w:proofErr w:type="gramEnd"/>
+      <w:r>
+        <w:t xml:space="preserve">-Server architecture. </w:t>
       </w:r>
       <w:r>
         <w:t>This Use</w:t>
@@ -908,13 +948,13 @@
       <w:pPr>
         <w:pStyle w:val="Heading2"/>
       </w:pPr>
-      <w:bookmarkStart w:id="14" w:name="_Toc355280330"/>
-      <w:bookmarkStart w:id="15" w:name="_Toc358992521"/>
+      <w:bookmarkStart w:id="13" w:name="_Toc355280330"/>
+      <w:bookmarkStart w:id="14" w:name="_Toc358992521"/>
       <w:r>
         <w:t>Intended audience</w:t>
       </w:r>
+      <w:bookmarkEnd w:id="13"/>
       <w:bookmarkEnd w:id="14"/>
-      <w:bookmarkEnd w:id="15"/>
     </w:p>
     <w:p>
       <w:pPr>
@@ -931,8 +971,13 @@
       <w:pPr>
         <w:pStyle w:val="Bullet"/>
       </w:pPr>
-      <w:r>
-        <w:t xml:space="preserve">remote sensing and the disciplines and </w:t>
+      <w:proofErr w:type="gramStart"/>
+      <w:r>
+        <w:t>remote</w:t>
+      </w:r>
+      <w:proofErr w:type="gramEnd"/>
+      <w:r>
+        <w:t xml:space="preserve"> sensing and the disciplines and </w:t>
       </w:r>
       <w:r>
         <w:t>processes</w:t>
@@ -945,94 +990,109 @@
       <w:pPr>
         <w:pStyle w:val="Bullet"/>
       </w:pPr>
-      <w:r>
-        <w:t>the general operation of their own computer.</w:t>
+      <w:proofErr w:type="gramStart"/>
+      <w:r>
+        <w:t>the</w:t>
+      </w:r>
+      <w:proofErr w:type="gramEnd"/>
+      <w:r>
+        <w:t xml:space="preserve"> general operation of their own computer.</w:t>
       </w:r>
     </w:p>
     <w:p>
       <w:pPr>
         <w:pStyle w:val="Bullet"/>
       </w:pPr>
-      <w:r>
-        <w:t>the general concept of a client-server architecture.</w:t>
+      <w:proofErr w:type="gramStart"/>
+      <w:r>
+        <w:t>the</w:t>
+      </w:r>
+      <w:proofErr w:type="gramEnd"/>
+      <w:r>
+        <w:t xml:space="preserve"> general concept of a client-server architecture.</w:t>
       </w:r>
     </w:p>
     <w:p>
       <w:pPr>
         <w:pStyle w:val="Heading2"/>
       </w:pPr>
-      <w:bookmarkStart w:id="16" w:name="_Toc355280331"/>
-      <w:bookmarkStart w:id="17" w:name="_Toc358992522"/>
+      <w:bookmarkStart w:id="15" w:name="_Toc355280331"/>
+      <w:bookmarkStart w:id="16" w:name="_Toc358992522"/>
       <w:r>
         <w:t>SPECCHIO</w:t>
       </w:r>
       <w:r>
         <w:t xml:space="preserve"> ownership and access</w:t>
       </w:r>
+      <w:bookmarkEnd w:id="15"/>
       <w:bookmarkEnd w:id="16"/>
+    </w:p>
+    <w:p>
+      <w:pPr>
+        <w:ind w:left="709"/>
+      </w:pPr>
+      <w:r>
+        <w:t xml:space="preserve">SPECCHIO was originally </w:t>
+      </w:r>
+      <w:r>
+        <w:t>built by the Remote Sensing Laboratorie</w:t>
+      </w:r>
+      <w:r>
+        <w:t xml:space="preserve">s at the University of Zurich, </w:t>
+      </w:r>
+      <w:r>
+        <w:t>and extended by Intersect for the Sch</w:t>
+      </w:r>
+      <w:r>
+        <w:t xml:space="preserve">ool of Earth and Environmental </w:t>
+      </w:r>
+      <w:r>
+        <w:t>Sciences at the University of Wollongong.</w:t>
+      </w:r>
+    </w:p>
+    <w:p>
+      <w:pPr>
+        <w:pStyle w:val="Heading2"/>
+      </w:pPr>
+      <w:bookmarkStart w:id="17" w:name="_Toc358992524"/>
+      <w:bookmarkStart w:id="18" w:name="_Toc358992523"/>
+      <w:bookmarkStart w:id="19" w:name="_Toc355280332"/>
+      <w:r>
+        <w:t>Copyright and licensing</w:t>
+      </w:r>
       <w:bookmarkEnd w:id="17"/>
     </w:p>
     <w:p>
       <w:pPr>
-        <w:pStyle w:val="DocAction"/>
-      </w:pPr>
-      <w:r>
-        <w:t>%%%</w:t>
-      </w:r>
-      <w:r>
-        <w:t xml:space="preserve"> INSERT ACCESS RIGHTS INFO ONCE RECEIVED FROM UOW</w:t>
-      </w:r>
-    </w:p>
-    <w:p>
-      <w:pPr>
-        <w:pStyle w:val="Heading2"/>
-      </w:pPr>
-      <w:bookmarkStart w:id="18" w:name="_Toc358992524"/>
-      <w:bookmarkStart w:id="19" w:name="_Toc358992523"/>
-      <w:bookmarkStart w:id="20" w:name="_Toc355280332"/>
-      <w:r>
-        <w:t>Copyright and licensing</w:t>
-      </w:r>
-      <w:bookmarkEnd w:id="18"/>
-    </w:p>
-    <w:p>
-      <w:pPr>
         <w:pStyle w:val="Body"/>
       </w:pPr>
       <w:r>
-        <w:t xml:space="preserve">SPECCHIO is released under a Creative Commons licence. </w:t>
-      </w:r>
-      <w:r>
-        <w:rPr>
-          <w:rStyle w:val="DocActionChar"/>
-        </w:rPr>
-        <w:t>%%%</w:t>
-      </w:r>
-      <w:r>
-        <w:rPr>
-          <w:rStyle w:val="DocActionChar"/>
-        </w:rPr>
-        <w:t xml:space="preserve"> which one? </w:t>
-      </w:r>
-      <w:r>
-        <w:t xml:space="preserve">Therefore its source is readily available for inspection and development. It can be found at </w:t>
-      </w:r>
-      <w:r>
-        <w:rPr>
-          <w:rStyle w:val="DocActionChar"/>
-        </w:rPr>
-        <w:t>%%%where?</w:t>
+        <w:t>SPECCHIO is licensed under the Creative Commons Attribution-</w:t>
+      </w:r>
+      <w:proofErr w:type="spellStart"/>
+      <w:r>
+        <w:t>ShareAlike</w:t>
+      </w:r>
+      <w:proofErr w:type="spellEnd"/>
+      <w:r>
+        <w:t xml:space="preserve"> 3.0 </w:t>
+      </w:r>
+      <w:proofErr w:type="spellStart"/>
+      <w:r>
+        <w:t>Unported</w:t>
+      </w:r>
+      <w:proofErr w:type="spellEnd"/>
+      <w:r>
+        <w:t xml:space="preserve"> Licence. </w:t>
+      </w:r>
+      <w:r>
+        <w:t xml:space="preserve">Therefore its source is readily available for inspection and </w:t>
+      </w:r>
+      <w:r>
+        <w:t>development. It can be found in LICENCE.html and at http://creativecommons.org/licenses/by-sa/3.0/</w:t>
       </w:r>
       <w:r>
         <w:t>.</w:t>
-      </w:r>
-    </w:p>
-    <w:p>
-      <w:pPr>
-        <w:pStyle w:val="DocAction"/>
-      </w:pPr>
-      <w:r>
-        <w:t>%%%% Elaine will ask which CC licence version.</w:t>
       </w:r>
     </w:p>
     <w:p>
@@ -1062,19 +1122,7 @@
         <w:t>SPECCHIO_ReleaseNotes.txt</w:t>
       </w:r>
       <w:r>
-        <w:t xml:space="preserve"> can be found in each Installation Kit and provides installation instructions for the SPECCHIO Client. </w:t>
-      </w:r>
-      <w:r>
-        <w:rPr>
-          <w:rStyle w:val="DocActionChar"/>
-        </w:rPr>
-        <w:t>%%% Confirm the name of this document.</w:t>
-      </w:r>
-      <w:r>
-        <w:rPr>
-          <w:rStyle w:val="DocActionChar"/>
-        </w:rPr>
-        <w:t xml:space="preserve"> Nick</w:t>
+        <w:t xml:space="preserve"> can be found in each Installation Kit and provides installation instructions for the SPECCHIO Client.</w:t>
       </w:r>
     </w:p>
     <w:p>
@@ -1099,48 +1147,25 @@
         <w:rPr>
           <w:rStyle w:val="Strong"/>
         </w:rPr>
-        <w:t>SPECCHIO_MatLabGuide.pdf</w:t>
-      </w:r>
-      <w:r>
-        <w:t xml:space="preserve"> provides instructions on using MatLab to access SPECCHIO from a User’s computer. </w:t>
-      </w:r>
-      <w:r>
-        <w:rPr>
-          <w:rStyle w:val="DocActionChar"/>
-        </w:rPr>
-        <w:t>%%% Confirm the name of this document.</w:t>
-      </w:r>
-      <w:r>
-        <w:rPr>
-          <w:rStyle w:val="DocActionChar"/>
-        </w:rPr>
-        <w:t xml:space="preserve"> Nick/Andy/Elaine</w:t>
-      </w:r>
-    </w:p>
-    <w:p>
-      <w:pPr>
-        <w:pStyle w:val="HangingIndent"/>
-      </w:pPr>
+        <w:t>SPECCHIO</w:t>
+      </w:r>
       <w:r>
         <w:rPr>
           <w:rStyle w:val="Strong"/>
         </w:rPr>
-        <w:t>SPECCHIO_ServerGuide.pdf</w:t>
-      </w:r>
-      <w:r>
-        <w:t xml:space="preserve"> provides system administrators with information to assist in managing and maintaining a SPECCHIO Server System. </w:t>
+        <w:t>_ServerInstallation</w:t>
       </w:r>
       <w:r>
         <w:rPr>
-          <w:rStyle w:val="DocActionChar"/>
+          <w:rStyle w:val="Strong"/>
         </w:rPr>
-        <w:t>%%% Confirm the name of this document.</w:t>
-      </w:r>
-      <w:r>
-        <w:rPr>
-          <w:rStyle w:val="DocActionChar"/>
-        </w:rPr>
-        <w:t xml:space="preserve"> Nick</w:t>
+        <w:t>.pdf</w:t>
+      </w:r>
+      <w:r>
+        <w:t xml:space="preserve"> provides system administrators with information to assist in managing and mainta</w:t>
+      </w:r>
+      <w:r>
+        <w:t>ining a SPECCHIO Server System.</w:t>
       </w:r>
     </w:p>
     <w:p>
@@ -1150,13 +1175,15 @@
           <w:rStyle w:val="Strong"/>
         </w:rPr>
       </w:pPr>
+      <w:proofErr w:type="gramStart"/>
       <w:r>
         <w:rPr>
           <w:rStyle w:val="Strong"/>
         </w:rPr>
+        <w:lastRenderedPageBreak/>
         <w:t xml:space="preserve">SPECCHIO Web Site </w:t>
       </w:r>
-      <w:hyperlink r:id="rId11" w:history="1">
+      <w:hyperlink r:id="rId12" w:history="1">
         <w:r>
           <w:rPr>
             <w:rStyle w:val="Hyperlink"/>
@@ -1165,19 +1192,14 @@
         </w:r>
       </w:hyperlink>
       <w:r>
-        <w:t xml:space="preserve"> General information about SPECCHIO. Some of this information may be related to other non-UOW versions of SPECCHIO. </w:t>
-      </w:r>
-      <w:r>
-        <w:rPr>
-          <w:rStyle w:val="DocActionChar"/>
-        </w:rPr>
-        <w:t>%%% Will there also be some info on the UOW website somewhere too?</w:t>
-      </w:r>
-      <w:r>
-        <w:rPr>
-          <w:rStyle w:val="DocActionChar"/>
-        </w:rPr>
-        <w:t xml:space="preserve"> Elaine</w:t>
+        <w:t xml:space="preserve"> General information about SPECCHIO.</w:t>
+      </w:r>
+      <w:proofErr w:type="gramEnd"/>
+      <w:r>
+        <w:t xml:space="preserve"> Some of this information may be related to othe</w:t>
+      </w:r>
+      <w:r>
+        <w:t>r non-UOW versions of SPECCHIO.</w:t>
       </w:r>
     </w:p>
     <w:p>
@@ -1187,13 +1209,28 @@
           <w:rStyle w:val="DocActionChar"/>
         </w:rPr>
       </w:pPr>
+      <w:proofErr w:type="gramStart"/>
       <w:r>
         <w:rPr>
           <w:rStyle w:val="Strong"/>
         </w:rPr>
-        <w:t xml:space="preserve">SPECCHIO GitHub </w:t>
-      </w:r>
-      <w:hyperlink r:id="rId12" w:history="1">
+        <w:t xml:space="preserve">SPECCHIO </w:t>
+      </w:r>
+      <w:proofErr w:type="spellStart"/>
+      <w:r>
+        <w:rPr>
+          <w:rStyle w:val="Strong"/>
+        </w:rPr>
+        <w:t>GitHub</w:t>
+      </w:r>
+      <w:proofErr w:type="spellEnd"/>
+      <w:r>
+        <w:rPr>
+          <w:rStyle w:val="Strong"/>
+        </w:rPr>
+        <w:t xml:space="preserve"> </w:t>
+      </w:r>
+      <w:hyperlink r:id="rId13" w:history="1">
         <w:r>
           <w:rPr>
             <w:rStyle w:val="Hyperlink"/>
@@ -1202,20 +1239,12 @@
         </w:r>
       </w:hyperlink>
       <w:r>
-        <w:t xml:space="preserve"> Installation kits for University of Wollongong version of SPECCHIO Client and documentation for that version. </w:t>
-      </w:r>
-      <w:r>
-        <w:rPr>
-          <w:rStyle w:val="DocActionChar"/>
-        </w:rPr>
-        <w:t>%%% This location is currently protected and not accessible. Nick suggests this may not be the final location.</w:t>
-      </w:r>
-      <w:r>
-        <w:rPr>
-          <w:rStyle w:val="DocActionChar"/>
-        </w:rPr>
-        <w:t xml:space="preserve"> Elaine</w:t>
-      </w:r>
+        <w:t xml:space="preserve"> Installation kits for University of Wollongong version of SPECCHIO Client and </w:t>
+      </w:r>
+      <w:r>
+        <w:t>documentation for that version.</w:t>
+      </w:r>
+      <w:proofErr w:type="gramEnd"/>
     </w:p>
     <w:p>
       <w:pPr>
@@ -1230,28 +1259,48 @@
         </w:rPr>
         <w:t xml:space="preserve">Chapter </w:t>
       </w:r>
-      <w:fldSimple w:instr=" REF _Ref357606885 \r \h  \* MERGEFORMAT ">
-        <w:r>
-          <w:rPr>
-            <w:rStyle w:val="CrossReference"/>
-          </w:rPr>
-          <w:t>14</w:t>
-        </w:r>
-      </w:fldSimple>
+      <w:r>
+        <w:fldChar w:fldCharType="begin"/>
+      </w:r>
+      <w:r>
+        <w:instrText xml:space="preserve"> REF _Ref357606885 \r \h  \* MERGEFORMAT </w:instrText>
+      </w:r>
+      <w:r>
+        <w:fldChar w:fldCharType="separate"/>
+      </w:r>
+      <w:r>
+        <w:rPr>
+          <w:rStyle w:val="CrossReference"/>
+        </w:rPr>
+        <w:t>14</w:t>
+      </w:r>
+      <w:r>
+        <w:fldChar w:fldCharType="end"/>
+      </w:r>
       <w:r>
         <w:rPr>
           <w:rStyle w:val="CrossReference"/>
         </w:rPr>
         <w:t xml:space="preserve"> </w:t>
       </w:r>
-      <w:fldSimple w:instr=" REF _Ref357606881 \h  \* MERGEFORMAT ">
-        <w:r>
-          <w:rPr>
-            <w:rStyle w:val="CrossReference"/>
-          </w:rPr>
-          <w:t>References</w:t>
-        </w:r>
-      </w:fldSimple>
+      <w:r>
+        <w:fldChar w:fldCharType="begin"/>
+      </w:r>
+      <w:r>
+        <w:instrText xml:space="preserve"> REF _Ref357606881 \h  \* MERGEFORMAT </w:instrText>
+      </w:r>
+      <w:r>
+        <w:fldChar w:fldCharType="separate"/>
+      </w:r>
+      <w:r>
+        <w:rPr>
+          <w:rStyle w:val="CrossReference"/>
+        </w:rPr>
+        <w:t>References</w:t>
+      </w:r>
+      <w:r>
+        <w:fldChar w:fldCharType="end"/>
+      </w:r>
       <w:r>
         <w:t xml:space="preserve"> for a list of academic articles related to SPECCHIO and its use.</w:t>
       </w:r>
@@ -1260,30 +1309,31 @@
       <w:pPr>
         <w:pStyle w:val="Heading1"/>
       </w:pPr>
-      <w:bookmarkStart w:id="21" w:name="_Toc355280333"/>
-      <w:bookmarkStart w:id="22" w:name="_Toc358992526"/>
+      <w:bookmarkStart w:id="20" w:name="_Toc355280333"/>
+      <w:bookmarkStart w:id="21" w:name="_Toc358992526"/>
+      <w:bookmarkEnd w:id="18"/>
       <w:bookmarkEnd w:id="19"/>
+      <w:r>
+        <w:lastRenderedPageBreak/>
+        <w:t>Installation and Configuration</w:t>
+      </w:r>
       <w:bookmarkEnd w:id="20"/>
-      <w:r>
-        <w:t>Installation and Configuration</w:t>
-      </w:r>
       <w:bookmarkEnd w:id="21"/>
-      <w:bookmarkEnd w:id="22"/>
     </w:p>
     <w:p>
       <w:pPr>
         <w:pStyle w:val="Heading2"/>
       </w:pPr>
-      <w:bookmarkStart w:id="23" w:name="_Toc355280334"/>
-      <w:bookmarkStart w:id="24" w:name="_Toc358992527"/>
-      <w:bookmarkStart w:id="25" w:name="_Ref130804782"/>
+      <w:bookmarkStart w:id="22" w:name="_Toc355280334"/>
+      <w:bookmarkStart w:id="23" w:name="_Toc358992527"/>
+      <w:bookmarkStart w:id="24" w:name="_Ref130804782"/>
       <w:r>
         <w:t>Before you install</w:t>
       </w:r>
+      <w:bookmarkEnd w:id="22"/>
       <w:bookmarkEnd w:id="23"/>
-      <w:bookmarkEnd w:id="24"/>
     </w:p>
-    <w:bookmarkEnd w:id="25"/>
+    <w:bookmarkEnd w:id="24"/>
     <w:p>
       <w:pPr>
         <w:pStyle w:val="Body"/>
@@ -1371,8 +1421,13 @@
       <w:pPr>
         <w:pStyle w:val="Code"/>
       </w:pPr>
-      <w:r>
-        <w:t>java -version</w:t>
+      <w:proofErr w:type="gramStart"/>
+      <w:r>
+        <w:t>java</w:t>
+      </w:r>
+      <w:proofErr w:type="gramEnd"/>
+      <w:r>
+        <w:t xml:space="preserve"> -version</w:t>
       </w:r>
     </w:p>
     <w:p>
@@ -1387,8 +1442,13 @@
       <w:pPr>
         <w:pStyle w:val="Code"/>
       </w:pPr>
-      <w:r>
-        <w:t>java version "1.7.0_17"</w:t>
+      <w:proofErr w:type="gramStart"/>
+      <w:r>
+        <w:t>java</w:t>
+      </w:r>
+      <w:proofErr w:type="gramEnd"/>
+      <w:r>
+        <w:t xml:space="preserve"> version "1.7.0_17"</w:t>
       </w:r>
     </w:p>
     <w:p>
@@ -1404,7 +1464,15 @@
         <w:pStyle w:val="Code"/>
       </w:pPr>
       <w:r>
-        <w:t>Java HotSpot(TM) Client VM (build 23.7-b01, mixed mode, sharing)</w:t>
+        <w:t xml:space="preserve">Java </w:t>
+      </w:r>
+      <w:proofErr w:type="spellStart"/>
+      <w:r>
+        <w:t>HotSpot</w:t>
+      </w:r>
+      <w:proofErr w:type="spellEnd"/>
+      <w:r>
+        <w:t>(TM) Client VM (build 23.7-b01, mixed mode, sharing)</w:t>
       </w:r>
     </w:p>
     <w:p>
@@ -1429,7 +1497,7 @@
       <w:r>
         <w:t xml:space="preserve">you should install an appropriate version of the Java Runtime Environment (JRE) from the internet at </w:t>
       </w:r>
-      <w:hyperlink r:id="rId13" w:history="1">
+      <w:hyperlink r:id="rId14" w:history="1">
         <w:r>
           <w:rPr>
             <w:rStyle w:val="Hyperlink"/>
@@ -1456,8 +1524,8 @@
       <w:pPr>
         <w:pStyle w:val="Heading2"/>
       </w:pPr>
-      <w:bookmarkStart w:id="26" w:name="_Toc355280335"/>
-      <w:bookmarkStart w:id="27" w:name="_Toc358992528"/>
+      <w:bookmarkStart w:id="25" w:name="_Toc355280335"/>
+      <w:bookmarkStart w:id="26" w:name="_Toc358992528"/>
       <w:r>
         <w:t>Installing</w:t>
       </w:r>
@@ -1476,8 +1544,8 @@
       <w:r>
         <w:t>Application Bundle</w:t>
       </w:r>
+      <w:bookmarkEnd w:id="25"/>
       <w:bookmarkEnd w:id="26"/>
-      <w:bookmarkEnd w:id="27"/>
     </w:p>
     <w:p>
       <w:pPr>
@@ -1505,7 +1573,15 @@
         <w:t xml:space="preserve"> file format.</w:t>
       </w:r>
       <w:r>
-        <w:t xml:space="preserve"> The installation bundle is usable on Windows, Mac and Unix systems.</w:t>
+        <w:t xml:space="preserve"> The installation bundle is usable on Windows, Mac and </w:t>
+      </w:r>
+      <w:proofErr w:type="gramStart"/>
+      <w:r>
+        <w:t>Unix</w:t>
+      </w:r>
+      <w:proofErr w:type="gramEnd"/>
+      <w:r>
+        <w:t xml:space="preserve"> systems.</w:t>
       </w:r>
     </w:p>
     <w:p>
@@ -1586,6 +1662,7 @@
       <w:r>
         <w:t xml:space="preserve">Open Finder, and navigate to the folder into which you installed SPECCHIO. Navigate to the </w:t>
       </w:r>
+      <w:proofErr w:type="spellStart"/>
       <w:r>
         <w:rPr>
           <w:rStyle w:val="CodeChar"/>
@@ -1593,9 +1670,11 @@
         </w:rPr>
         <w:t>macosx</w:t>
       </w:r>
+      <w:proofErr w:type="spellEnd"/>
       <w:r>
         <w:t xml:space="preserve"> folder and double-click on </w:t>
       </w:r>
+      <w:proofErr w:type="spellStart"/>
       <w:r>
         <w:rPr>
           <w:rStyle w:val="CodeChar"/>
@@ -1603,6 +1682,7 @@
         </w:rPr>
         <w:t>specchio</w:t>
       </w:r>
+      <w:proofErr w:type="spellEnd"/>
       <w:r>
         <w:t>.</w:t>
       </w:r>
@@ -1611,8 +1691,13 @@
       <w:pPr>
         <w:pStyle w:val="Heading3"/>
       </w:pPr>
-      <w:r>
-        <w:t>Unix and Linux</w:t>
+      <w:proofErr w:type="gramStart"/>
+      <w:r>
+        <w:t>Unix</w:t>
+      </w:r>
+      <w:proofErr w:type="gramEnd"/>
+      <w:r>
+        <w:t xml:space="preserve"> and Linux</w:t>
       </w:r>
     </w:p>
     <w:p>
@@ -1650,8 +1735,8 @@
       <w:pPr>
         <w:pStyle w:val="Heading2"/>
       </w:pPr>
-      <w:bookmarkStart w:id="28" w:name="h.vmn37r33bp8g" w:colFirst="0" w:colLast="0"/>
-      <w:bookmarkEnd w:id="28"/>
+      <w:bookmarkStart w:id="27" w:name="h.vmn37r33bp8g" w:colFirst="0" w:colLast="0"/>
+      <w:bookmarkEnd w:id="27"/>
       <w:r>
         <w:t>Creating a User Account</w:t>
       </w:r>
@@ -1660,7 +1745,7 @@
       <w:tblPr>
         <w:tblStyle w:val="Instructions"/>
         <w:tblW w:w="0" w:type="auto"/>
-        <w:tblLook w:val="04A0"/>
+        <w:tblLook w:val="04A0" w:firstRow="1" w:lastRow="0" w:firstColumn="1" w:lastColumn="0" w:noHBand="0" w:noVBand="1"/>
       </w:tblPr>
       <w:tblGrid>
         <w:gridCol w:w="8862"/>
@@ -1692,7 +1777,15 @@
               <w:t>Database</w:t>
             </w:r>
             <w:r>
-              <w:t xml:space="preserve">, then </w:t>
+              <w:t xml:space="preserve">, </w:t>
+            </w:r>
+            <w:proofErr w:type="gramStart"/>
+            <w:r>
+              <w:t>then</w:t>
+            </w:r>
+            <w:proofErr w:type="gramEnd"/>
+            <w:r>
+              <w:t xml:space="preserve"> </w:t>
             </w:r>
             <w:r>
               <w:rPr>
@@ -1724,7 +1817,28 @@
                 <w:rStyle w:val="CodeChar"/>
                 <w:rFonts w:eastAsia="Courier New"/>
               </w:rPr>
-              <w:t>spectral.uow.edu.au</w:t>
+              <w:t>utea</w:t>
+            </w:r>
+            <w:r>
+              <w:rPr>
+                <w:rStyle w:val="CodeChar"/>
+                <w:rFonts w:eastAsia="Courier New"/>
+              </w:rPr>
+              <w:t>.</w:t>
+            </w:r>
+            <w:r>
+              <w:rPr>
+                <w:rStyle w:val="CodeChar"/>
+                <w:rFonts w:eastAsia="Courier New"/>
+              </w:rPr>
+              <w:t>its.</w:t>
+            </w:r>
+            <w:r>
+              <w:rPr>
+                <w:rStyle w:val="CodeChar"/>
+                <w:rFonts w:eastAsia="Courier New"/>
+              </w:rPr>
+              <w:t>uow.edu.au</w:t>
             </w:r>
           </w:p>
           <w:p>
@@ -1732,6 +1846,7 @@
               <w:pStyle w:val="ProcessStepFollow"/>
             </w:pPr>
             <w:r>
+              <w:lastRenderedPageBreak/>
               <w:t xml:space="preserve">Port: </w:t>
             </w:r>
             <w:r>
@@ -1754,13 +1869,23 @@
                 <w:rStyle w:val="CodeChar"/>
                 <w:rFonts w:eastAsia="Courier New"/>
               </w:rPr>
-              <w:t>/specchio_service</w:t>
+              <w:t>/</w:t>
             </w:r>
+            <w:proofErr w:type="spellStart"/>
+            <w:r>
+              <w:rPr>
+                <w:rStyle w:val="CodeChar"/>
+                <w:rFonts w:eastAsia="Courier New"/>
+              </w:rPr>
+              <w:t>specchio_service</w:t>
+            </w:r>
+            <w:proofErr w:type="spellEnd"/>
           </w:p>
           <w:p>
             <w:pPr>
               <w:pStyle w:val="ProcessStep"/>
             </w:pPr>
+            <w:proofErr w:type="gramStart"/>
             <w:r>
               <w:t xml:space="preserve">Press </w:t>
             </w:r>
@@ -1770,6 +1895,7 @@
               </w:rPr>
               <w:t> Connect</w:t>
             </w:r>
+            <w:proofErr w:type="gramEnd"/>
             <w:r>
               <w:rPr>
                 <w:rStyle w:val="ActionButton"/>
@@ -1891,13 +2017,24 @@
               <w:pStyle w:val="ProcessStepFollow"/>
             </w:pPr>
             <w:r>
-              <w:t xml:space="preserve">Add new institutes as necessary using the </w:t>
+              <w:t xml:space="preserve">Add new institutes as necessary using </w:t>
+            </w:r>
+            <w:proofErr w:type="gramStart"/>
+            <w:r>
+              <w:t xml:space="preserve">the </w:t>
             </w:r>
             <w:r>
               <w:rPr>
                 <w:rStyle w:val="ActionButton"/>
               </w:rPr>
-              <w:t> Add new institutes...</w:t>
+              <w:t> Add</w:t>
+            </w:r>
+            <w:proofErr w:type="gramEnd"/>
+            <w:r>
+              <w:rPr>
+                <w:rStyle w:val="ActionButton"/>
+              </w:rPr>
+              <w:t xml:space="preserve"> new institutes...</w:t>
             </w:r>
             <w:r>
               <w:rPr>
@@ -1908,6 +2045,8 @@
             <w:r>
               <w:t xml:space="preserve"> button.</w:t>
             </w:r>
+            <w:bookmarkStart w:id="28" w:name="_GoBack"/>
+            <w:bookmarkEnd w:id="28"/>
           </w:p>
           <w:p>
             <w:pPr>
@@ -1921,6 +2060,7 @@
             <w:pPr>
               <w:pStyle w:val="ProcessStep"/>
             </w:pPr>
+            <w:proofErr w:type="gramStart"/>
             <w:r>
               <w:t xml:space="preserve">Press </w:t>
             </w:r>
@@ -1928,7 +2068,14 @@
               <w:rPr>
                 <w:rStyle w:val="ActionButton"/>
               </w:rPr>
-              <w:t> Create </w:t>
+              <w:t> Create</w:t>
+            </w:r>
+            <w:proofErr w:type="gramEnd"/>
+            <w:r>
+              <w:rPr>
+                <w:rStyle w:val="ActionButton"/>
+              </w:rPr>
+              <w:t> </w:t>
             </w:r>
             <w:r>
               <w:t>.</w:t>
@@ -1952,6 +2099,7 @@
       <w:bookmarkStart w:id="29" w:name="h.4ir09cke7o6d" w:colFirst="0" w:colLast="0"/>
       <w:bookmarkEnd w:id="29"/>
       <w:r>
+        <w:lastRenderedPageBreak/>
         <w:t>The account username and password are automatically stored in the configuration file (</w:t>
       </w:r>
       <w:r>
@@ -1976,7 +2124,7 @@
       <w:tblPr>
         <w:tblStyle w:val="Instructions"/>
         <w:tblW w:w="0" w:type="auto"/>
-        <w:tblLook w:val="04A0"/>
+        <w:tblLook w:val="04A0" w:firstRow="1" w:lastRow="0" w:firstColumn="1" w:lastColumn="0" w:noHBand="0" w:noVBand="1"/>
       </w:tblPr>
       <w:tblGrid>
         <w:gridCol w:w="8862"/>
@@ -2056,6 +2204,7 @@
             <w:pPr>
               <w:pStyle w:val="ProcessStep"/>
             </w:pPr>
+            <w:proofErr w:type="gramStart"/>
             <w:r>
               <w:t xml:space="preserve">Press </w:t>
             </w:r>
@@ -2063,7 +2212,14 @@
               <w:rPr>
                 <w:rStyle w:val="ActionButton"/>
               </w:rPr>
-              <w:t> Connect </w:t>
+              <w:t> Connect</w:t>
+            </w:r>
+            <w:proofErr w:type="gramEnd"/>
+            <w:r>
+              <w:rPr>
+                <w:rStyle w:val="ActionButton"/>
+              </w:rPr>
+              <w:t> </w:t>
             </w:r>
             <w:r>
               <w:t>.</w:t>
@@ -2081,10 +2237,10 @@
       </w:r>
     </w:p>
     <w:sectPr>
-      <w:headerReference w:type="default" r:id="rId14"/>
-      <w:footerReference w:type="default" r:id="rId15"/>
-      <w:headerReference w:type="first" r:id="rId16"/>
-      <w:footerReference w:type="first" r:id="rId17"/>
+      <w:headerReference w:type="default" r:id="rId15"/>
+      <w:footerReference w:type="default" r:id="rId16"/>
+      <w:headerReference w:type="first" r:id="rId17"/>
+      <w:footerReference w:type="first" r:id="rId18"/>
       <w:type w:val="continuous"/>
       <w:pgSz w:w="11907" w:h="16840" w:code="9"/>
       <w:pgMar w:top="1394" w:right="1134" w:bottom="1701" w:left="1418" w:header="720" w:footer="598" w:gutter="0"/>
@@ -2095,7 +2251,7 @@
 </file>
 
 <file path=word/endnotes.xml><?xml version="1.0" encoding="utf-8"?>
-<w:endnotes xmlns:ve="http://schemas.openxmlformats.org/markup-compatibility/2006" xmlns:o="urn:schemas-microsoft-com:office:office" xmlns:r="http://schemas.openxmlformats.org/officeDocument/2006/relationships" xmlns:m="http://schemas.openxmlformats.org/officeDocument/2006/math" xmlns:v="urn:schemas-microsoft-com:vml" xmlns:wp="http://schemas.openxmlformats.org/drawingml/2006/wordprocessingDrawing" xmlns:w10="urn:schemas-microsoft-com:office:word" xmlns:w="http://schemas.openxmlformats.org/wordprocessingml/2006/main" xmlns:wne="http://schemas.microsoft.com/office/word/2006/wordml">
+<w:endnotes xmlns:wpc="http://schemas.microsoft.com/office/word/2010/wordprocessingCanvas" xmlns:mc="http://schemas.openxmlformats.org/markup-compatibility/2006" xmlns:o="urn:schemas-microsoft-com:office:office" xmlns:r="http://schemas.openxmlformats.org/officeDocument/2006/relationships" xmlns:m="http://schemas.openxmlformats.org/officeDocument/2006/math" xmlns:v="urn:schemas-microsoft-com:vml" xmlns:wp14="http://schemas.microsoft.com/office/word/2010/wordprocessingDrawing" xmlns:wp="http://schemas.openxmlformats.org/drawingml/2006/wordprocessingDrawing" xmlns:w10="urn:schemas-microsoft-com:office:word" xmlns:w="http://schemas.openxmlformats.org/wordprocessingml/2006/main" xmlns:w14="http://schemas.microsoft.com/office/word/2010/wordml" xmlns:wpg="http://schemas.microsoft.com/office/word/2010/wordprocessingGroup" xmlns:wpi="http://schemas.microsoft.com/office/word/2010/wordprocessingInk" xmlns:wne="http://schemas.microsoft.com/office/word/2006/wordml" xmlns:wps="http://schemas.microsoft.com/office/word/2010/wordprocessingShape" mc:Ignorable="w14 wp14">
   <w:endnote w:type="separator" w:id="-1">
     <w:p>
       <w:r>
@@ -2114,7 +2270,7 @@
 </file>
 
 <file path=word/footer1.xml><?xml version="1.0" encoding="utf-8"?>
-<w:ftr xmlns:ve="http://schemas.openxmlformats.org/markup-compatibility/2006" xmlns:o="urn:schemas-microsoft-com:office:office" xmlns:r="http://schemas.openxmlformats.org/officeDocument/2006/relationships" xmlns:m="http://schemas.openxmlformats.org/officeDocument/2006/math" xmlns:v="urn:schemas-microsoft-com:vml" xmlns:wp="http://schemas.openxmlformats.org/drawingml/2006/wordprocessingDrawing" xmlns:w10="urn:schemas-microsoft-com:office:word" xmlns:w="http://schemas.openxmlformats.org/wordprocessingml/2006/main" xmlns:wne="http://schemas.microsoft.com/office/word/2006/wordml">
+<w:ftr xmlns:wpc="http://schemas.microsoft.com/office/word/2010/wordprocessingCanvas" xmlns:mc="http://schemas.openxmlformats.org/markup-compatibility/2006" xmlns:o="urn:schemas-microsoft-com:office:office" xmlns:r="http://schemas.openxmlformats.org/officeDocument/2006/relationships" xmlns:m="http://schemas.openxmlformats.org/officeDocument/2006/math" xmlns:v="urn:schemas-microsoft-com:vml" xmlns:wp14="http://schemas.microsoft.com/office/word/2010/wordprocessingDrawing" xmlns:wp="http://schemas.openxmlformats.org/drawingml/2006/wordprocessingDrawing" xmlns:w10="urn:schemas-microsoft-com:office:word" xmlns:w="http://schemas.openxmlformats.org/wordprocessingml/2006/main" xmlns:w14="http://schemas.microsoft.com/office/word/2010/wordml" xmlns:wpg="http://schemas.microsoft.com/office/word/2010/wordprocessingGroup" xmlns:wpi="http://schemas.microsoft.com/office/word/2010/wordprocessingInk" xmlns:wne="http://schemas.microsoft.com/office/word/2006/wordml" xmlns:wps="http://schemas.microsoft.com/office/word/2010/wordprocessingShape" mc:Ignorable="w14 wp14">
   <w:p>
     <w:pPr>
       <w:pStyle w:val="Footer"/>
@@ -2242,7 +2398,7 @@
       <w:rPr>
         <w:noProof/>
       </w:rPr>
-      <w:t>1</w:t>
+      <w:t>5</w:t>
     </w:r>
     <w:r>
       <w:rPr>
@@ -2269,7 +2425,7 @@
       <w:rPr>
         <w:noProof/>
       </w:rPr>
-      <w:t>1</w:t>
+      <w:t>5</w:t>
     </w:r>
     <w:r>
       <w:rPr>
@@ -2282,7 +2438,7 @@
 </file>
 
 <file path=word/footer2.xml><?xml version="1.0" encoding="utf-8"?>
-<w:ftr xmlns:ve="http://schemas.openxmlformats.org/markup-compatibility/2006" xmlns:o="urn:schemas-microsoft-com:office:office" xmlns:r="http://schemas.openxmlformats.org/officeDocument/2006/relationships" xmlns:m="http://schemas.openxmlformats.org/officeDocument/2006/math" xmlns:v="urn:schemas-microsoft-com:vml" xmlns:wp="http://schemas.openxmlformats.org/drawingml/2006/wordprocessingDrawing" xmlns:w10="urn:schemas-microsoft-com:office:word" xmlns:w="http://schemas.openxmlformats.org/wordprocessingml/2006/main" xmlns:wne="http://schemas.microsoft.com/office/word/2006/wordml">
+<w:ftr xmlns:wpc="http://schemas.microsoft.com/office/word/2010/wordprocessingCanvas" xmlns:mc="http://schemas.openxmlformats.org/markup-compatibility/2006" xmlns:o="urn:schemas-microsoft-com:office:office" xmlns:r="http://schemas.openxmlformats.org/officeDocument/2006/relationships" xmlns:m="http://schemas.openxmlformats.org/officeDocument/2006/math" xmlns:v="urn:schemas-microsoft-com:vml" xmlns:wp14="http://schemas.microsoft.com/office/word/2010/wordprocessingDrawing" xmlns:wp="http://schemas.openxmlformats.org/drawingml/2006/wordprocessingDrawing" xmlns:w10="urn:schemas-microsoft-com:office:word" xmlns:w="http://schemas.openxmlformats.org/wordprocessingml/2006/main" xmlns:w14="http://schemas.microsoft.com/office/word/2010/wordml" xmlns:wpg="http://schemas.microsoft.com/office/word/2010/wordprocessingGroup" xmlns:wpi="http://schemas.microsoft.com/office/word/2010/wordprocessingInk" xmlns:wne="http://schemas.microsoft.com/office/word/2006/wordml" xmlns:wps="http://schemas.microsoft.com/office/word/2010/wordprocessingShape" mc:Ignorable="w14 wp14">
   <w:p>
     <w:pPr>
       <w:tabs>
@@ -2303,7 +2459,7 @@
 </file>
 
 <file path=word/footnotes.xml><?xml version="1.0" encoding="utf-8"?>
-<w:footnotes xmlns:ve="http://schemas.openxmlformats.org/markup-compatibility/2006" xmlns:o="urn:schemas-microsoft-com:office:office" xmlns:r="http://schemas.openxmlformats.org/officeDocument/2006/relationships" xmlns:m="http://schemas.openxmlformats.org/officeDocument/2006/math" xmlns:v="urn:schemas-microsoft-com:vml" xmlns:wp="http://schemas.openxmlformats.org/drawingml/2006/wordprocessingDrawing" xmlns:w10="urn:schemas-microsoft-com:office:word" xmlns:w="http://schemas.openxmlformats.org/wordprocessingml/2006/main" xmlns:wne="http://schemas.microsoft.com/office/word/2006/wordml">
+<w:footnotes xmlns:wpc="http://schemas.microsoft.com/office/word/2010/wordprocessingCanvas" xmlns:mc="http://schemas.openxmlformats.org/markup-compatibility/2006" xmlns:o="urn:schemas-microsoft-com:office:office" xmlns:r="http://schemas.openxmlformats.org/officeDocument/2006/relationships" xmlns:m="http://schemas.openxmlformats.org/officeDocument/2006/math" xmlns:v="urn:schemas-microsoft-com:vml" xmlns:wp14="http://schemas.microsoft.com/office/word/2010/wordprocessingDrawing" xmlns:wp="http://schemas.openxmlformats.org/drawingml/2006/wordprocessingDrawing" xmlns:w10="urn:schemas-microsoft-com:office:word" xmlns:w="http://schemas.openxmlformats.org/wordprocessingml/2006/main" xmlns:w14="http://schemas.microsoft.com/office/word/2010/wordml" xmlns:wpg="http://schemas.microsoft.com/office/word/2010/wordprocessingGroup" xmlns:wpi="http://schemas.microsoft.com/office/word/2010/wordprocessingInk" xmlns:wne="http://schemas.microsoft.com/office/word/2006/wordml" xmlns:wps="http://schemas.microsoft.com/office/word/2010/wordprocessingShape" mc:Ignorable="w14 wp14">
   <w:footnote w:type="separator" w:id="-1">
     <w:p>
       <w:r>
@@ -2322,7 +2478,7 @@
 </file>
 
 <file path=word/header1.xml><?xml version="1.0" encoding="utf-8"?>
-<w:hdr xmlns:ve="http://schemas.openxmlformats.org/markup-compatibility/2006" xmlns:o="urn:schemas-microsoft-com:office:office" xmlns:r="http://schemas.openxmlformats.org/officeDocument/2006/relationships" xmlns:m="http://schemas.openxmlformats.org/officeDocument/2006/math" xmlns:v="urn:schemas-microsoft-com:vml" xmlns:wp="http://schemas.openxmlformats.org/drawingml/2006/wordprocessingDrawing" xmlns:w10="urn:schemas-microsoft-com:office:word" xmlns:w="http://schemas.openxmlformats.org/wordprocessingml/2006/main" xmlns:wne="http://schemas.microsoft.com/office/word/2006/wordml">
+<w:hdr xmlns:wpc="http://schemas.microsoft.com/office/word/2010/wordprocessingCanvas" xmlns:mc="http://schemas.openxmlformats.org/markup-compatibility/2006" xmlns:o="urn:schemas-microsoft-com:office:office" xmlns:r="http://schemas.openxmlformats.org/officeDocument/2006/relationships" xmlns:m="http://schemas.openxmlformats.org/officeDocument/2006/math" xmlns:v="urn:schemas-microsoft-com:vml" xmlns:wp14="http://schemas.microsoft.com/office/word/2010/wordprocessingDrawing" xmlns:wp="http://schemas.openxmlformats.org/drawingml/2006/wordprocessingDrawing" xmlns:w10="urn:schemas-microsoft-com:office:word" xmlns:w="http://schemas.openxmlformats.org/wordprocessingml/2006/main" xmlns:w14="http://schemas.microsoft.com/office/word/2010/wordml" xmlns:wpg="http://schemas.microsoft.com/office/word/2010/wordprocessingGroup" xmlns:wpi="http://schemas.microsoft.com/office/word/2010/wordprocessingInk" xmlns:wne="http://schemas.microsoft.com/office/word/2006/wordml" xmlns:wps="http://schemas.microsoft.com/office/word/2010/wordprocessingShape" mc:Ignorable="w14 wp14">
   <w:p>
     <w:pPr>
       <w:pStyle w:val="Header"/>
@@ -2410,7 +2566,7 @@
 </file>
 
 <file path=word/header2.xml><?xml version="1.0" encoding="utf-8"?>
-<w:hdr xmlns:ve="http://schemas.openxmlformats.org/markup-compatibility/2006" xmlns:o="urn:schemas-microsoft-com:office:office" xmlns:r="http://schemas.openxmlformats.org/officeDocument/2006/relationships" xmlns:m="http://schemas.openxmlformats.org/officeDocument/2006/math" xmlns:v="urn:schemas-microsoft-com:vml" xmlns:wp="http://schemas.openxmlformats.org/drawingml/2006/wordprocessingDrawing" xmlns:w10="urn:schemas-microsoft-com:office:word" xmlns:w="http://schemas.openxmlformats.org/wordprocessingml/2006/main" xmlns:wne="http://schemas.microsoft.com/office/word/2006/wordml">
+<w:hdr xmlns:wpc="http://schemas.microsoft.com/office/word/2010/wordprocessingCanvas" xmlns:mc="http://schemas.openxmlformats.org/markup-compatibility/2006" xmlns:o="urn:schemas-microsoft-com:office:office" xmlns:r="http://schemas.openxmlformats.org/officeDocument/2006/relationships" xmlns:m="http://schemas.openxmlformats.org/officeDocument/2006/math" xmlns:v="urn:schemas-microsoft-com:vml" xmlns:wp14="http://schemas.microsoft.com/office/word/2010/wordprocessingDrawing" xmlns:wp="http://schemas.openxmlformats.org/drawingml/2006/wordprocessingDrawing" xmlns:w10="urn:schemas-microsoft-com:office:word" xmlns:w="http://schemas.openxmlformats.org/wordprocessingml/2006/main" xmlns:w14="http://schemas.microsoft.com/office/word/2010/wordml" xmlns:wpg="http://schemas.microsoft.com/office/word/2010/wordprocessingGroup" xmlns:wpi="http://schemas.microsoft.com/office/word/2010/wordprocessingInk" xmlns:wne="http://schemas.microsoft.com/office/word/2006/wordml" xmlns:wps="http://schemas.microsoft.com/office/word/2010/wordprocessingShape" mc:Ignorable="w14 wp14">
   <w:p>
     <w:pPr>
       <w:framePr w:w="3255" w:h="992" w:wrap="notBeside" w:vAnchor="text" w:hAnchor="margin" w:y="1"/>
@@ -2536,7 +2692,7 @@
 </file>
 
 <file path=word/numbering.xml><?xml version="1.0" encoding="utf-8"?>
-<w:numbering xmlns:ve="http://schemas.openxmlformats.org/markup-compatibility/2006" xmlns:o="urn:schemas-microsoft-com:office:office" xmlns:r="http://schemas.openxmlformats.org/officeDocument/2006/relationships" xmlns:m="http://schemas.openxmlformats.org/officeDocument/2006/math" xmlns:v="urn:schemas-microsoft-com:vml" xmlns:wp="http://schemas.openxmlformats.org/drawingml/2006/wordprocessingDrawing" xmlns:w10="urn:schemas-microsoft-com:office:word" xmlns:w="http://schemas.openxmlformats.org/wordprocessingml/2006/main" xmlns:wne="http://schemas.microsoft.com/office/word/2006/wordml">
+<w:numbering xmlns:wpc="http://schemas.microsoft.com/office/word/2010/wordprocessingCanvas" xmlns:mc="http://schemas.openxmlformats.org/markup-compatibility/2006" xmlns:o="urn:schemas-microsoft-com:office:office" xmlns:r="http://schemas.openxmlformats.org/officeDocument/2006/relationships" xmlns:m="http://schemas.openxmlformats.org/officeDocument/2006/math" xmlns:v="urn:schemas-microsoft-com:vml" xmlns:wp14="http://schemas.microsoft.com/office/word/2010/wordprocessingDrawing" xmlns:wp="http://schemas.openxmlformats.org/drawingml/2006/wordprocessingDrawing" xmlns:w10="urn:schemas-microsoft-com:office:word" xmlns:w="http://schemas.openxmlformats.org/wordprocessingml/2006/main" xmlns:w14="http://schemas.microsoft.com/office/word/2010/wordml" xmlns:wpg="http://schemas.microsoft.com/office/word/2010/wordprocessingGroup" xmlns:wpi="http://schemas.microsoft.com/office/word/2010/wordprocessingInk" xmlns:wne="http://schemas.microsoft.com/office/word/2006/wordml" xmlns:wps="http://schemas.microsoft.com/office/word/2010/wordprocessingShape" mc:Ignorable="w14 wp14">
   <w:abstractNum w:abstractNumId="0">
     <w:nsid w:val="FFFFFF7C"/>
     <w:multiLevelType w:val="singleLevel"/>
@@ -6534,7 +6690,7 @@
 </file>
 
 <file path=word/styles.xml><?xml version="1.0" encoding="utf-8"?>
-<w:styles xmlns:r="http://schemas.openxmlformats.org/officeDocument/2006/relationships" xmlns:w="http://schemas.openxmlformats.org/wordprocessingml/2006/main">
+<w:styles xmlns:mc="http://schemas.openxmlformats.org/markup-compatibility/2006" xmlns:r="http://schemas.openxmlformats.org/officeDocument/2006/relationships" xmlns:w="http://schemas.openxmlformats.org/wordprocessingml/2006/main" xmlns:w14="http://schemas.microsoft.com/office/word/2010/wordml" mc:Ignorable="w14">
   <w:docDefaults>
     <w:rPrDefault>
       <w:rPr>
@@ -6771,7 +6927,6 @@
     <w:uiPriority w:val="99"/>
     <w:semiHidden/>
     <w:unhideWhenUsed/>
-    <w:qFormat/>
     <w:tblPr>
       <w:tblInd w:w="0" w:type="dxa"/>
       <w:tblCellMar>
@@ -8211,7 +8366,7 @@
       </w:rPr>
       <w:tblPr/>
       <w:trPr>
-        <w:cantSplit w:val="off"/>
+        <w:cantSplit w:val="0"/>
       </w:trPr>
       <w:tcPr>
         <w:tcBorders>
@@ -9978,7 +10133,7 @@
 </file>
 
 <file path=customXml/itemProps1.xml><?xml version="1.0" encoding="utf-8"?>
-<ds:datastoreItem xmlns:ds="http://schemas.openxmlformats.org/officeDocument/2006/customXml" ds:itemID="{D1E7CD5A-B443-4446-BC4D-34D2EF8531D4}">
+<ds:datastoreItem xmlns:ds="http://schemas.openxmlformats.org/officeDocument/2006/customXml" ds:itemID="{C7BE12F8-863C-42A0-91CD-8426BD16B66B}">
   <ds:schemaRefs>
     <ds:schemaRef ds:uri="http://schemas.openxmlformats.org/officeDocument/2006/bibliography"/>
   </ds:schemaRefs>
@@ -9986,7 +10141,7 @@
 </file>
 
 <file path=customXml/itemProps2.xml><?xml version="1.0" encoding="utf-8"?>
-<ds:datastoreItem xmlns:ds="http://schemas.openxmlformats.org/officeDocument/2006/customXml" ds:itemID="{9F94AA24-0B15-4068-9289-BF2DB6297880}">
+<ds:datastoreItem xmlns:ds="http://schemas.openxmlformats.org/officeDocument/2006/customXml" ds:itemID="{7E0F58EF-862E-42CE-936C-2DC7B91484A7}">
   <ds:schemaRefs>
     <ds:schemaRef ds:uri="http://schemas.openxmlformats.org/officeDocument/2006/bibliography"/>
   </ds:schemaRefs>

</xml_diff>

<commit_message>
Added the name of the production server to the documentation.
</commit_message>
<xml_diff>
--- a/doc/SPECCHIO_ReleaseNotes.docx
+++ b/doc/SPECCHIO_ReleaseNotes.docx
@@ -318,8 +318,8 @@
       <w:r>
         <w:fldChar w:fldCharType="separate"/>
       </w:r>
-      <w:bookmarkStart w:id="3" w:name="DATE"/>
-      <w:bookmarkStart w:id="4" w:name="DD"/>
+      <w:bookmarkStart w:id="3" w:name="DD"/>
+      <w:bookmarkStart w:id="4" w:name="DATE"/>
       <w:r>
         <w:rPr>
           <w:noProof/>
@@ -414,20 +414,129 @@
       <w:r>
         <w:fldChar w:fldCharType="end"/>
       </w:r>
+      <w:fldSimple w:instr="REF SQS  \* MERGEFORMAT ">
+        <w:r>
+          <w:rPr>
+            <w:noProof/>
+          </w:rPr>
+          <w:t>Draft</w:t>
+        </w:r>
+      </w:fldSimple>
+    </w:p>
+    <w:p>
+      <w:pPr>
+        <w:pStyle w:val="Version"/>
+        <w:tabs>
+          <w:tab w:val="clear" w:pos="1701"/>
+        </w:tabs>
+        <w:ind w:left="1701" w:hanging="1701"/>
+      </w:pPr>
+      <w:r>
+        <w:t>Author</w:t>
+      </w:r>
+      <w:r>
+        <w:t>s</w:t>
+      </w:r>
+      <w:r>
+        <w:t>:</w:t>
+      </w:r>
+      <w:r>
+        <w:tab/>
+      </w:r>
       <w:r>
         <w:fldChar w:fldCharType="begin"/>
       </w:r>
       <w:r>
-        <w:instrText xml:space="preserve">REF SQS  \* MERGEFORMAT </w:instrText>
+        <w:instrText>SET</w:instrText>
+      </w:r>
+      <w:r>
+        <w:instrText xml:space="preserve"> DOC_AUTHOR </w:instrText>
+      </w:r>
+      <w:r>
+        <w:fldChar w:fldCharType="begin"/>
+      </w:r>
+      <w:r>
+        <w:instrText>FILLIN</w:instrText>
+      </w:r>
+      <w:r>
+        <w:instrText xml:space="preserve"> "Author (e.g. F. Test, Organisation 'X')"</w:instrText>
       </w:r>
       <w:r>
         <w:fldChar w:fldCharType="separate"/>
       </w:r>
+      <w:r>
+        <w:instrText>P. Roberts (Intersect), A. Hueni &amp; D. Kuekenbrink (Remote Sensing Laboratories, University of Zurich)</w:instrText>
+      </w:r>
+      <w:r>
+        <w:fldChar w:fldCharType="end"/>
+      </w:r>
+      <w:r>
+        <w:fldChar w:fldCharType="separate"/>
+      </w:r>
+      <w:bookmarkStart w:id="6" w:name="DOC_AUTHOR"/>
       <w:r>
         <w:rPr>
           <w:noProof/>
         </w:rPr>
-        <w:t>Draft</w:t>
+        <w:t>P. Roberts (Intersect), A. Hueni &amp; D. Kuekenbrink (Remote Sensing Laboratories, University of Zurich)</w:t>
+      </w:r>
+      <w:bookmarkEnd w:id="6"/>
+      <w:r>
+        <w:fldChar w:fldCharType="end"/>
+      </w:r>
+      <w:r>
+        <w:t>N. Sheppard (Intersect), P. Roberts (Intersect)</w:t>
+      </w:r>
+    </w:p>
+    <w:p>
+      <w:pPr>
+        <w:pStyle w:val="Version"/>
+        <w:tabs>
+          <w:tab w:val="clear" w:pos="1701"/>
+        </w:tabs>
+        <w:ind w:left="1701" w:hanging="1701"/>
+      </w:pPr>
+      <w:r>
+        <w:t>File:</w:t>
+      </w:r>
+      <w:r>
+        <w:tab/>
+      </w:r>
+      <w:r>
+        <w:fldChar w:fldCharType="begin"/>
+      </w:r>
+      <w:r>
+        <w:instrText>SET</w:instrText>
+      </w:r>
+      <w:r>
+        <w:instrText xml:space="preserve"> PFAD </w:instrText>
+      </w:r>
+      <w:r>
+        <w:fldChar w:fldCharType="end"/>
+      </w:r>
+      <w:r>
+        <w:fldChar w:fldCharType="begin"/>
+      </w:r>
+      <w:r>
+        <w:instrText>FILENAME</w:instrText>
+      </w:r>
+      <w:r>
+        <w:instrText xml:space="preserve"> </w:instrText>
+      </w:r>
+      <w:r>
+        <w:fldChar w:fldCharType="separate"/>
+      </w:r>
+      <w:r>
+        <w:rPr>
+          <w:noProof/>
+        </w:rPr>
+        <w:t>SPECCHIO_ReleaseNotes</w:t>
+      </w:r>
+      <w:r>
+        <w:rPr>
+          <w:noProof/>
+        </w:rPr>
+        <w:t>.docx</w:t>
       </w:r>
       <w:r>
         <w:rPr>
@@ -445,13 +554,7 @@
         <w:ind w:left="1701" w:hanging="1701"/>
       </w:pPr>
       <w:r>
-        <w:t>Author</w:t>
-      </w:r>
-      <w:r>
-        <w:t>s</w:t>
-      </w:r>
-      <w:r>
-        <w:t>:</w:t>
+        <w:t>Pages:</w:t>
       </w:r>
       <w:r>
         <w:tab/>
@@ -460,96 +563,19 @@
         <w:fldChar w:fldCharType="begin"/>
       </w:r>
       <w:r>
-        <w:instrText>SET</w:instrText>
-      </w:r>
-      <w:r>
-        <w:instrText xml:space="preserve"> DOC_AUTHOR </w:instrText>
-      </w:r>
-      <w:r>
-        <w:fldChar w:fldCharType="begin"/>
-      </w:r>
-      <w:r>
-        <w:instrText>FILLIN</w:instrText>
-      </w:r>
-      <w:r>
-        <w:instrText xml:space="preserve"> "Author (e.g. F. Test, Organisation 'X')"</w:instrText>
+        <w:instrText>NUMPAGES</w:instrText>
+      </w:r>
+      <w:r>
+        <w:instrText xml:space="preserve"> </w:instrText>
       </w:r>
       <w:r>
         <w:fldChar w:fldCharType="separate"/>
       </w:r>
-      <w:r>
-        <w:instrText>P. Roberts (Intersect), A. Hueni &amp; D. Kuekenbrink (Remote Sensing Laboratories, University of Zurich)</w:instrText>
-      </w:r>
-      <w:r>
-        <w:fldChar w:fldCharType="end"/>
-      </w:r>
-      <w:r>
-        <w:fldChar w:fldCharType="separate"/>
-      </w:r>
-      <w:bookmarkStart w:id="6" w:name="DOC_AUTHOR"/>
       <w:r>
         <w:rPr>
           <w:noProof/>
         </w:rPr>
-        <w:t>P. Roberts (Intersect), A. Hueni &amp; D. Kuekenbrink (Remote Sensing Laboratories, University of Zurich)</w:t>
-      </w:r>
-      <w:bookmarkEnd w:id="6"/>
-      <w:r>
-        <w:fldChar w:fldCharType="end"/>
-      </w:r>
-      <w:r>
-        <w:t>N. Sheppard (Intersect), P. Roberts (Intersect)</w:t>
-      </w:r>
-    </w:p>
-    <w:p>
-      <w:pPr>
-        <w:pStyle w:val="Version"/>
-        <w:tabs>
-          <w:tab w:val="clear" w:pos="1701"/>
-        </w:tabs>
-        <w:ind w:left="1701" w:hanging="1701"/>
-      </w:pPr>
-      <w:r>
-        <w:t>File:</w:t>
-      </w:r>
-      <w:r>
-        <w:tab/>
-      </w:r>
-      <w:r>
-        <w:fldChar w:fldCharType="begin"/>
-      </w:r>
-      <w:r>
-        <w:instrText>SET</w:instrText>
-      </w:r>
-      <w:r>
-        <w:instrText xml:space="preserve"> PFAD </w:instrText>
-      </w:r>
-      <w:r>
-        <w:fldChar w:fldCharType="end"/>
-      </w:r>
-      <w:r>
-        <w:fldChar w:fldCharType="begin"/>
-      </w:r>
-      <w:r>
-        <w:instrText>FILENAME</w:instrText>
-      </w:r>
-      <w:r>
-        <w:instrText xml:space="preserve"> </w:instrText>
-      </w:r>
-      <w:r>
-        <w:fldChar w:fldCharType="separate"/>
-      </w:r>
-      <w:r>
-        <w:rPr>
-          <w:noProof/>
-        </w:rPr>
-        <w:t>SPECCHIO_ReleaseNotes</w:t>
-      </w:r>
-      <w:r>
-        <w:rPr>
-          <w:noProof/>
-        </w:rPr>
-        <w:t>.docx</w:t>
+        <w:t>5</w:t>
       </w:r>
       <w:r>
         <w:rPr>
@@ -564,45 +590,6 @@
         <w:tabs>
           <w:tab w:val="clear" w:pos="1701"/>
         </w:tabs>
-        <w:ind w:left="1701" w:hanging="1701"/>
-      </w:pPr>
-      <w:r>
-        <w:t>Pages:</w:t>
-      </w:r>
-      <w:r>
-        <w:tab/>
-      </w:r>
-      <w:r>
-        <w:fldChar w:fldCharType="begin"/>
-      </w:r>
-      <w:r>
-        <w:instrText>NUMPAGES</w:instrText>
-      </w:r>
-      <w:r>
-        <w:instrText xml:space="preserve"> </w:instrText>
-      </w:r>
-      <w:r>
-        <w:fldChar w:fldCharType="separate"/>
-      </w:r>
-      <w:r>
-        <w:rPr>
-          <w:noProof/>
-        </w:rPr>
-        <w:t>5</w:t>
-      </w:r>
-      <w:r>
-        <w:rPr>
-          <w:noProof/>
-        </w:rPr>
-        <w:fldChar w:fldCharType="end"/>
-      </w:r>
-    </w:p>
-    <w:p>
-      <w:pPr>
-        <w:pStyle w:val="Version"/>
-        <w:tabs>
-          <w:tab w:val="clear" w:pos="1701"/>
-        </w:tabs>
       </w:pPr>
     </w:p>
     <w:p>
@@ -687,27 +674,14 @@
       <w:r>
         <w:fldChar w:fldCharType="end"/>
       </w:r>
-      <w:r>
-        <w:fldChar w:fldCharType="begin"/>
-      </w:r>
-      <w:r>
-        <w:instrText xml:space="preserve">REF DISTRIBUTION  \* MERGEFORMAT </w:instrText>
-      </w:r>
-      <w:r>
-        <w:fldChar w:fldCharType="separate"/>
-      </w:r>
-      <w:r>
-        <w:rPr>
-          <w:noProof/>
-        </w:rPr>
-        <w:t>SPECCHIO Users</w:t>
-      </w:r>
-      <w:r>
-        <w:rPr>
-          <w:noProof/>
-        </w:rPr>
-        <w:fldChar w:fldCharType="end"/>
-      </w:r>
+      <w:fldSimple w:instr="REF DISTRIBUTION  \* MERGEFORMAT ">
+        <w:r>
+          <w:rPr>
+            <w:noProof/>
+          </w:rPr>
+          <w:t>SPECCHIO Users</w:t>
+        </w:r>
+      </w:fldSimple>
     </w:p>
     <w:p>
       <w:pPr>
@@ -1817,21 +1791,16 @@
                 <w:rStyle w:val="CodeChar"/>
                 <w:rFonts w:eastAsia="Courier New"/>
               </w:rPr>
-              <w:t>utea</w:t>
+              <w:t>specchio</w:t>
             </w:r>
+            <w:bookmarkStart w:id="28" w:name="_GoBack"/>
+            <w:bookmarkEnd w:id="28"/>
             <w:r>
               <w:rPr>
                 <w:rStyle w:val="CodeChar"/>
                 <w:rFonts w:eastAsia="Courier New"/>
               </w:rPr>
               <w:t>.</w:t>
-            </w:r>
-            <w:r>
-              <w:rPr>
-                <w:rStyle w:val="CodeChar"/>
-                <w:rFonts w:eastAsia="Courier New"/>
-              </w:rPr>
-              <w:t>its.</w:t>
             </w:r>
             <w:r>
               <w:rPr>
@@ -2045,8 +2014,6 @@
             <w:r>
               <w:t xml:space="preserve"> button.</w:t>
             </w:r>
-            <w:bookmarkStart w:id="28" w:name="_GoBack"/>
-            <w:bookmarkEnd w:id="28"/>
           </w:p>
           <w:p>
             <w:pPr>
@@ -2398,7 +2365,7 @@
       <w:rPr>
         <w:noProof/>
       </w:rPr>
-      <w:t>5</w:t>
+      <w:t>4</w:t>
     </w:r>
     <w:r>
       <w:rPr>
@@ -10133,7 +10100,7 @@
 </file>
 
 <file path=customXml/itemProps1.xml><?xml version="1.0" encoding="utf-8"?>
-<ds:datastoreItem xmlns:ds="http://schemas.openxmlformats.org/officeDocument/2006/customXml" ds:itemID="{C7BE12F8-863C-42A0-91CD-8426BD16B66B}">
+<ds:datastoreItem xmlns:ds="http://schemas.openxmlformats.org/officeDocument/2006/customXml" ds:itemID="{BFE45AD2-BBC0-47B3-88AE-2BD0C5601D10}">
   <ds:schemaRefs>
     <ds:schemaRef ds:uri="http://schemas.openxmlformats.org/officeDocument/2006/bibliography"/>
   </ds:schemaRefs>
@@ -10141,7 +10108,7 @@
 </file>
 
 <file path=customXml/itemProps2.xml><?xml version="1.0" encoding="utf-8"?>
-<ds:datastoreItem xmlns:ds="http://schemas.openxmlformats.org/officeDocument/2006/customXml" ds:itemID="{7E0F58EF-862E-42CE-936C-2DC7B91484A7}">
+<ds:datastoreItem xmlns:ds="http://schemas.openxmlformats.org/officeDocument/2006/customXml" ds:itemID="{9081846B-B600-4792-AC03-94B6A3B15FCA}">
   <ds:schemaRefs>
     <ds:schemaRef ds:uri="http://schemas.openxmlformats.org/officeDocument/2006/bibliography"/>
   </ds:schemaRefs>

</xml_diff>

<commit_message>
Updated the documentation cover sheets.
</commit_message>
<xml_diff>
--- a/doc/SPECCHIO_ReleaseNotes.docx
+++ b/doc/SPECCHIO_ReleaseNotes.docx
@@ -254,7 +254,7 @@
         <w:fldChar w:fldCharType="separate"/>
       </w:r>
       <w:r>
-        <w:instrText>3.0</w:instrText>
+        <w:instrText>3.0.0</w:instrText>
       </w:r>
       <w:r>
         <w:fldChar w:fldCharType="end"/>
@@ -267,7 +267,7 @@
         <w:rPr>
           <w:noProof/>
         </w:rPr>
-        <w:t>3.0</w:t>
+        <w:t>3.0.0</w:t>
       </w:r>
       <w:bookmarkEnd w:id="2"/>
       <w:r>
@@ -310,7 +310,7 @@
         <w:fldChar w:fldCharType="separate"/>
       </w:r>
       <w:r>
-        <w:instrText>13.06.2012</w:instrText>
+        <w:instrText>29.10.2013</w:instrText>
       </w:r>
       <w:r>
         <w:fldChar w:fldCharType="end"/>
@@ -324,7 +324,7 @@
         <w:rPr>
           <w:noProof/>
         </w:rPr>
-        <w:t>13.06.2012</w:t>
+        <w:t>29.10.2013</w:t>
       </w:r>
       <w:bookmarkEnd w:id="3"/>
       <w:bookmarkEnd w:id="4"/>
@@ -344,7 +344,7 @@
         <w:rPr>
           <w:noProof/>
         </w:rPr>
-        <w:t>13.06.2012</w:t>
+        <w:t>29.10.2013</w:t>
       </w:r>
       <w:r>
         <w:rPr>
@@ -352,6 +352,9 @@
         </w:rPr>
         <w:fldChar w:fldCharType="end"/>
       </w:r>
+      <w:r>
+        <w:t xml:space="preserve"> </w:t>
+      </w:r>
     </w:p>
     <w:p>
       <w:pPr>
@@ -380,16 +383,13 @@
         <w:fldChar w:fldCharType="begin"/>
       </w:r>
       <w:r>
-        <w:instrText>FILLIN</w:instrText>
-      </w:r>
-      <w:r>
-        <w:instrText xml:space="preserve"> "Status (Draft, Valid, Approved)"</w:instrText>
+        <w:instrText>FILLIN "Status (Draft, Valid, Approved)"</w:instrText>
       </w:r>
       <w:r>
         <w:fldChar w:fldCharType="separate"/>
       </w:r>
       <w:r>
-        <w:instrText>Draft</w:instrText>
+        <w:instrText>Approved</w:instrText>
       </w:r>
       <w:r>
         <w:fldChar w:fldCharType="end"/>
@@ -402,130 +402,26 @@
         <w:rPr>
           <w:noProof/>
         </w:rPr>
-        <w:t>Draft</w:t>
+        <w:t>Approved</w:t>
       </w:r>
       <w:bookmarkEnd w:id="5"/>
       <w:r>
         <w:fldChar w:fldCharType="end"/>
       </w:r>
       <w:r>
-        <w:t>Released</w:t>
-      </w:r>
-    </w:p>
-    <w:p>
-      <w:pPr>
-        <w:pStyle w:val="Version"/>
-        <w:tabs>
-          <w:tab w:val="clear" w:pos="1701"/>
-        </w:tabs>
-        <w:ind w:left="1701" w:hanging="1701"/>
-      </w:pPr>
-      <w:r>
-        <w:t>Author</w:t>
-      </w:r>
-      <w:r>
-        <w:t>s</w:t>
-      </w:r>
-      <w:r>
-        <w:t>:</w:t>
-      </w:r>
-      <w:r>
-        <w:tab/>
-      </w:r>
-      <w:r>
         <w:fldChar w:fldCharType="begin"/>
       </w:r>
       <w:r>
-        <w:instrText>SET</w:instrText>
-      </w:r>
-      <w:r>
-        <w:instrText xml:space="preserve"> DOC_AUTHOR </w:instrText>
-      </w:r>
-      <w:r>
-        <w:fldChar w:fldCharType="begin"/>
-      </w:r>
-      <w:r>
-        <w:instrText>FILLIN</w:instrText>
-      </w:r>
-      <w:r>
-        <w:instrText xml:space="preserve"> "Author (e.g. F. Test, Organisation 'X')"</w:instrText>
+        <w:instrText xml:space="preserve">REF SQS  \* MERGEFORMAT </w:instrText>
       </w:r>
       <w:r>
         <w:fldChar w:fldCharType="separate"/>
       </w:r>
-      <w:r>
-        <w:instrText>P. Roberts (Intersect), A. Hueni &amp; D. Kuekenbrink (Remote Sensing Laboratories, University of Zurich)</w:instrText>
-      </w:r>
-      <w:r>
-        <w:fldChar w:fldCharType="end"/>
-      </w:r>
-      <w:r>
-        <w:fldChar w:fldCharType="separate"/>
-      </w:r>
-      <w:bookmarkStart w:id="6" w:name="DOC_AUTHOR"/>
       <w:r>
         <w:rPr>
           <w:noProof/>
         </w:rPr>
-        <w:t>P. Roberts (Intersect), A. Hueni &amp; D. Kuekenbrink (Remote Sensing Laboratories, University of Zurich)</w:t>
-      </w:r>
-      <w:bookmarkEnd w:id="6"/>
-      <w:r>
-        <w:fldChar w:fldCharType="end"/>
-      </w:r>
-      <w:r>
-        <w:t>N. Sheppard (Intersect), P. Roberts (Intersect)</w:t>
-      </w:r>
-    </w:p>
-    <w:p>
-      <w:pPr>
-        <w:pStyle w:val="Version"/>
-        <w:tabs>
-          <w:tab w:val="clear" w:pos="1701"/>
-        </w:tabs>
-        <w:ind w:left="1701" w:hanging="1701"/>
-      </w:pPr>
-      <w:r>
-        <w:t>File:</w:t>
-      </w:r>
-      <w:r>
-        <w:tab/>
-      </w:r>
-      <w:r>
-        <w:fldChar w:fldCharType="begin"/>
-      </w:r>
-      <w:r>
-        <w:instrText>SET</w:instrText>
-      </w:r>
-      <w:r>
-        <w:instrText xml:space="preserve"> PFAD </w:instrText>
-      </w:r>
-      <w:r>
-        <w:fldChar w:fldCharType="end"/>
-      </w:r>
-      <w:r>
-        <w:fldChar w:fldCharType="begin"/>
-      </w:r>
-      <w:r>
-        <w:instrText>FILENAME</w:instrText>
-      </w:r>
-      <w:r>
-        <w:instrText xml:space="preserve"> </w:instrText>
-      </w:r>
-      <w:r>
-        <w:fldChar w:fldCharType="separate"/>
-      </w:r>
-      <w:r>
-        <w:rPr>
-          <w:noProof/>
-        </w:rPr>
-        <w:t>SPECCHIO_ReleaseNotes</w:t>
-      </w:r>
-      <w:r>
-        <w:rPr>
-          <w:noProof/>
-        </w:rPr>
-        <w:t>.docx</w:t>
+        <w:t>Approved</w:t>
       </w:r>
       <w:r>
         <w:rPr>
@@ -533,6 +429,148 @@
         </w:rPr>
         <w:fldChar w:fldCharType="end"/>
       </w:r>
+      <w:r>
+        <w:t xml:space="preserve"> </w:t>
+      </w:r>
+    </w:p>
+    <w:p>
+      <w:pPr>
+        <w:pStyle w:val="Version"/>
+        <w:tabs>
+          <w:tab w:val="clear" w:pos="1701"/>
+        </w:tabs>
+        <w:ind w:left="1701" w:hanging="1701"/>
+      </w:pPr>
+      <w:r>
+        <w:t>Author</w:t>
+      </w:r>
+      <w:r>
+        <w:t>s</w:t>
+      </w:r>
+      <w:r>
+        <w:t>:</w:t>
+      </w:r>
+      <w:r>
+        <w:tab/>
+      </w:r>
+      <w:r>
+        <w:fldChar w:fldCharType="begin"/>
+      </w:r>
+      <w:r>
+        <w:instrText>SET</w:instrText>
+      </w:r>
+      <w:r>
+        <w:instrText xml:space="preserve"> DOC_AUTHOR </w:instrText>
+      </w:r>
+      <w:r>
+        <w:fldChar w:fldCharType="begin"/>
+      </w:r>
+      <w:r>
+        <w:instrText>FILLIN "Author (e.g. F. Test, Organisation 'X')"</w:instrText>
+      </w:r>
+      <w:r>
+        <w:fldChar w:fldCharType="separate"/>
+      </w:r>
+      <w:r>
+        <w:instrText>P. Roberts &amp; N. Sheppard (Intersect)</w:instrText>
+      </w:r>
+      <w:r>
+        <w:fldChar w:fldCharType="end"/>
+      </w:r>
+      <w:r>
+        <w:fldChar w:fldCharType="separate"/>
+      </w:r>
+      <w:bookmarkStart w:id="6" w:name="DOC_AUTHOR"/>
+      <w:r>
+        <w:rPr>
+          <w:noProof/>
+        </w:rPr>
+        <w:t>P. Roberts &amp; N. Sheppard (Intersect)</w:t>
+      </w:r>
+      <w:bookmarkEnd w:id="6"/>
+      <w:r>
+        <w:fldChar w:fldCharType="end"/>
+      </w:r>
+      <w:r>
+        <w:fldChar w:fldCharType="begin"/>
+      </w:r>
+      <w:r>
+        <w:instrText xml:space="preserve">REF DOC_AUTHOR  \* MERGEFORMAT </w:instrText>
+      </w:r>
+      <w:r>
+        <w:fldChar w:fldCharType="separate"/>
+      </w:r>
+      <w:r>
+        <w:rPr>
+          <w:noProof/>
+        </w:rPr>
+        <w:t>P. Roberts &amp; N. Sheppard (Intersect)</w:t>
+      </w:r>
+      <w:r>
+        <w:rPr>
+          <w:noProof/>
+        </w:rPr>
+        <w:fldChar w:fldCharType="end"/>
+      </w:r>
+    </w:p>
+    <w:p>
+      <w:pPr>
+        <w:pStyle w:val="Version"/>
+        <w:tabs>
+          <w:tab w:val="clear" w:pos="1701"/>
+        </w:tabs>
+        <w:ind w:left="1701" w:hanging="1701"/>
+      </w:pPr>
+      <w:r>
+        <w:t>File:</w:t>
+      </w:r>
+      <w:r>
+        <w:tab/>
+      </w:r>
+      <w:r>
+        <w:fldChar w:fldCharType="begin"/>
+      </w:r>
+      <w:r>
+        <w:instrText>SET</w:instrText>
+      </w:r>
+      <w:r>
+        <w:instrText xml:space="preserve"> PFAD </w:instrText>
+      </w:r>
+      <w:r>
+        <w:fldChar w:fldCharType="end"/>
+      </w:r>
+      <w:r>
+        <w:fldChar w:fldCharType="begin"/>
+      </w:r>
+      <w:r>
+        <w:instrText>FILENAME</w:instrText>
+      </w:r>
+      <w:r>
+        <w:instrText xml:space="preserve"> </w:instrText>
+      </w:r>
+      <w:r>
+        <w:fldChar w:fldCharType="separate"/>
+      </w:r>
+      <w:r>
+        <w:rPr>
+          <w:noProof/>
+        </w:rPr>
+        <w:t>SPEC</w:t>
+      </w:r>
+      <w:bookmarkStart w:id="7" w:name="_GoBack"/>
+      <w:bookmarkEnd w:id="7"/>
+      <w:r>
+        <w:rPr>
+          <w:noProof/>
+        </w:rPr>
+        <w:t>CHIO_ReleaseNotes.docx</w:t>
+      </w:r>
+      <w:r>
+        <w:rPr>
+          <w:noProof/>
+        </w:rPr>
+        <w:fldChar w:fldCharType="end"/>
+      </w:r>
     </w:p>
     <w:p>
       <w:pPr>
@@ -652,38 +690,25 @@
       <w:r>
         <w:fldChar w:fldCharType="separate"/>
       </w:r>
-      <w:bookmarkStart w:id="7" w:name="DISTRIBUTION"/>
+      <w:bookmarkStart w:id="8" w:name="DISTRIBUTION"/>
       <w:r>
         <w:rPr>
           <w:noProof/>
         </w:rPr>
         <w:t>SPECCHIO Users</w:t>
       </w:r>
-      <w:bookmarkEnd w:id="7"/>
+      <w:bookmarkEnd w:id="8"/>
       <w:r>
         <w:fldChar w:fldCharType="end"/>
       </w:r>
-      <w:r>
-        <w:fldChar w:fldCharType="begin"/>
-      </w:r>
-      <w:r>
-        <w:instrText xml:space="preserve">REF DISTRIBUTION  \* MERGEFORMAT </w:instrText>
-      </w:r>
-      <w:r>
-        <w:fldChar w:fldCharType="separate"/>
-      </w:r>
-      <w:r>
-        <w:rPr>
-          <w:noProof/>
-        </w:rPr>
-        <w:t>SPECCHIO Users</w:t>
-      </w:r>
-      <w:r>
-        <w:rPr>
-          <w:noProof/>
-        </w:rPr>
-        <w:fldChar w:fldCharType="end"/>
-      </w:r>
+      <w:fldSimple w:instr="REF DISTRIBUTION  \* MERGEFORMAT ">
+        <w:r>
+          <w:rPr>
+            <w:noProof/>
+          </w:rPr>
+          <w:t>SPECCHIO Users</w:t>
+        </w:r>
+      </w:fldSimple>
     </w:p>
     <w:p>
       <w:pPr>
@@ -789,16 +814,16 @@
         <w:pStyle w:val="Heading1"/>
         <w:keepNext w:val="0"/>
       </w:pPr>
-      <w:bookmarkStart w:id="8" w:name="_Ref157228649"/>
-      <w:bookmarkStart w:id="9" w:name="_Toc355280328"/>
-      <w:bookmarkStart w:id="10" w:name="_Toc358992519"/>
+      <w:bookmarkStart w:id="9" w:name="_Ref157228649"/>
+      <w:bookmarkStart w:id="10" w:name="_Toc355280328"/>
+      <w:bookmarkStart w:id="11" w:name="_Toc358992519"/>
       <w:r>
         <w:lastRenderedPageBreak/>
         <w:t>Introduction</w:t>
       </w:r>
-      <w:bookmarkEnd w:id="8"/>
       <w:bookmarkEnd w:id="9"/>
       <w:bookmarkEnd w:id="10"/>
+      <w:bookmarkEnd w:id="11"/>
     </w:p>
     <w:p>
       <w:pPr>
@@ -866,13 +891,13 @@
       <w:pPr>
         <w:pStyle w:val="Heading2"/>
       </w:pPr>
-      <w:bookmarkStart w:id="11" w:name="_Toc355280329"/>
-      <w:bookmarkStart w:id="12" w:name="_Toc358992520"/>
+      <w:bookmarkStart w:id="12" w:name="_Toc355280329"/>
+      <w:bookmarkStart w:id="13" w:name="_Toc358992520"/>
       <w:r>
         <w:t>Document scope</w:t>
       </w:r>
-      <w:bookmarkEnd w:id="11"/>
       <w:bookmarkEnd w:id="12"/>
+      <w:bookmarkEnd w:id="13"/>
     </w:p>
     <w:p>
       <w:pPr>
@@ -924,13 +949,13 @@
       <w:pPr>
         <w:pStyle w:val="Heading2"/>
       </w:pPr>
-      <w:bookmarkStart w:id="13" w:name="_Toc355280330"/>
-      <w:bookmarkStart w:id="14" w:name="_Toc358992521"/>
+      <w:bookmarkStart w:id="14" w:name="_Toc355280330"/>
+      <w:bookmarkStart w:id="15" w:name="_Toc358992521"/>
       <w:r>
         <w:t>Intended audience</w:t>
       </w:r>
-      <w:bookmarkEnd w:id="13"/>
       <w:bookmarkEnd w:id="14"/>
+      <w:bookmarkEnd w:id="15"/>
     </w:p>
     <w:p>
       <w:pPr>
@@ -992,16 +1017,16 @@
       <w:pPr>
         <w:pStyle w:val="Heading2"/>
       </w:pPr>
-      <w:bookmarkStart w:id="15" w:name="_Toc355280331"/>
-      <w:bookmarkStart w:id="16" w:name="_Toc358992522"/>
+      <w:bookmarkStart w:id="16" w:name="_Toc355280331"/>
+      <w:bookmarkStart w:id="17" w:name="_Toc358992522"/>
       <w:r>
         <w:t>SPECCHIO</w:t>
       </w:r>
       <w:r>
         <w:t xml:space="preserve"> ownership and access</w:t>
       </w:r>
-      <w:bookmarkEnd w:id="15"/>
       <w:bookmarkEnd w:id="16"/>
+      <w:bookmarkEnd w:id="17"/>
     </w:p>
     <w:p>
       <w:pPr>
@@ -1030,13 +1055,13 @@
       <w:pPr>
         <w:pStyle w:val="Heading2"/>
       </w:pPr>
-      <w:bookmarkStart w:id="17" w:name="_Toc358992524"/>
-      <w:bookmarkStart w:id="18" w:name="_Toc358992523"/>
-      <w:bookmarkStart w:id="19" w:name="_Toc355280332"/>
+      <w:bookmarkStart w:id="18" w:name="_Toc358992524"/>
+      <w:bookmarkStart w:id="19" w:name="_Toc358992523"/>
+      <w:bookmarkStart w:id="20" w:name="_Toc355280332"/>
       <w:r>
         <w:t>Copyright and licensing</w:t>
       </w:r>
-      <w:bookmarkEnd w:id="17"/>
+      <w:bookmarkEnd w:id="18"/>
     </w:p>
     <w:p>
       <w:pPr>
@@ -1319,31 +1344,31 @@
       <w:pPr>
         <w:pStyle w:val="Heading1"/>
       </w:pPr>
-      <w:bookmarkStart w:id="20" w:name="_Toc355280333"/>
-      <w:bookmarkStart w:id="21" w:name="_Toc358992526"/>
-      <w:bookmarkEnd w:id="18"/>
+      <w:bookmarkStart w:id="21" w:name="_Toc355280333"/>
+      <w:bookmarkStart w:id="22" w:name="_Toc358992526"/>
       <w:bookmarkEnd w:id="19"/>
+      <w:bookmarkEnd w:id="20"/>
       <w:r>
         <w:lastRenderedPageBreak/>
         <w:t>Installation and Configuration</w:t>
       </w:r>
-      <w:bookmarkEnd w:id="20"/>
       <w:bookmarkEnd w:id="21"/>
+      <w:bookmarkEnd w:id="22"/>
     </w:p>
     <w:p>
       <w:pPr>
         <w:pStyle w:val="Heading2"/>
       </w:pPr>
-      <w:bookmarkStart w:id="22" w:name="_Toc355280334"/>
-      <w:bookmarkStart w:id="23" w:name="_Toc358992527"/>
-      <w:bookmarkStart w:id="24" w:name="_Ref130804782"/>
+      <w:bookmarkStart w:id="23" w:name="_Toc355280334"/>
+      <w:bookmarkStart w:id="24" w:name="_Toc358992527"/>
+      <w:bookmarkStart w:id="25" w:name="_Ref130804782"/>
       <w:r>
         <w:t>Before you install</w:t>
       </w:r>
-      <w:bookmarkEnd w:id="22"/>
       <w:bookmarkEnd w:id="23"/>
+      <w:bookmarkEnd w:id="24"/>
     </w:p>
-    <w:bookmarkEnd w:id="24"/>
+    <w:bookmarkEnd w:id="25"/>
     <w:p>
       <w:pPr>
         <w:pStyle w:val="Body"/>
@@ -1534,8 +1559,8 @@
       <w:pPr>
         <w:pStyle w:val="Heading2"/>
       </w:pPr>
-      <w:bookmarkStart w:id="25" w:name="_Toc355280335"/>
-      <w:bookmarkStart w:id="26" w:name="_Toc358992528"/>
+      <w:bookmarkStart w:id="26" w:name="_Toc355280335"/>
+      <w:bookmarkStart w:id="27" w:name="_Toc358992528"/>
       <w:r>
         <w:t>Installing</w:t>
       </w:r>
@@ -1554,8 +1579,8 @@
       <w:r>
         <w:t>Application Bundle</w:t>
       </w:r>
-      <w:bookmarkEnd w:id="25"/>
       <w:bookmarkEnd w:id="26"/>
+      <w:bookmarkEnd w:id="27"/>
     </w:p>
     <w:p>
       <w:pPr>
@@ -1745,8 +1770,8 @@
       <w:pPr>
         <w:pStyle w:val="Heading2"/>
       </w:pPr>
-      <w:bookmarkStart w:id="27" w:name="h.vmn37r33bp8g" w:colFirst="0" w:colLast="0"/>
-      <w:bookmarkEnd w:id="27"/>
+      <w:bookmarkStart w:id="28" w:name="h.vmn37r33bp8g" w:colFirst="0" w:colLast="0"/>
+      <w:bookmarkEnd w:id="28"/>
       <w:r>
         <w:t>Creating a User Account</w:t>
       </w:r>
@@ -2097,8 +2122,8 @@
       <w:pPr>
         <w:pStyle w:val="Body"/>
       </w:pPr>
-      <w:bookmarkStart w:id="28" w:name="h.4ir09cke7o6d" w:colFirst="0" w:colLast="0"/>
-      <w:bookmarkEnd w:id="28"/>
+      <w:bookmarkStart w:id="29" w:name="h.4ir09cke7o6d" w:colFirst="0" w:colLast="0"/>
+      <w:bookmarkEnd w:id="29"/>
       <w:r>
         <w:lastRenderedPageBreak/>
         <w:t>The account username and password are automatically stored in the configuration file (</w:t>
@@ -2356,7 +2381,7 @@
       <w:rPr>
         <w:noProof/>
       </w:rPr>
-      <w:t>13.06.2012</w:t>
+      <w:t>29.10.2013</w:t>
     </w:r>
     <w:r>
       <w:rPr>
@@ -2387,7 +2412,7 @@
       <w:rPr>
         <w:noProof/>
       </w:rPr>
-      <w:t>2</w:t>
+      <w:t>1</w:t>
     </w:r>
     <w:r>
       <w:rPr>
@@ -10122,7 +10147,7 @@
 </file>
 
 <file path=customXml/itemProps1.xml><?xml version="1.0" encoding="utf-8"?>
-<ds:datastoreItem xmlns:ds="http://schemas.openxmlformats.org/officeDocument/2006/customXml" ds:itemID="{D65F66D8-F768-4276-8074-6E3367F6D119}">
+<ds:datastoreItem xmlns:ds="http://schemas.openxmlformats.org/officeDocument/2006/customXml" ds:itemID="{C79A6A41-56BB-4B97-97A7-929C6C331336}">
   <ds:schemaRefs>
     <ds:schemaRef ds:uri="http://schemas.openxmlformats.org/officeDocument/2006/bibliography"/>
   </ds:schemaRefs>
@@ -10130,7 +10155,7 @@
 </file>
 
 <file path=customXml/itemProps2.xml><?xml version="1.0" encoding="utf-8"?>
-<ds:datastoreItem xmlns:ds="http://schemas.openxmlformats.org/officeDocument/2006/customXml" ds:itemID="{7FA4D5FC-888A-4E51-9D9B-E8845347F466}">
+<ds:datastoreItem xmlns:ds="http://schemas.openxmlformats.org/officeDocument/2006/customXml" ds:itemID="{F247AB6A-9788-49A8-B28F-BF76E883BB65}">
   <ds:schemaRefs>
     <ds:schemaRef ds:uri="http://schemas.openxmlformats.org/officeDocument/2006/bibliography"/>
   </ds:schemaRefs>

</xml_diff>

<commit_message>
Added documentation for upgrading an existing installation.
</commit_message>
<xml_diff>
--- a/doc/SPECCHIO_ReleaseNotes.docx
+++ b/doc/SPECCHIO_ReleaseNotes.docx
@@ -318,8 +318,8 @@
       <w:r>
         <w:fldChar w:fldCharType="separate"/>
       </w:r>
-      <w:bookmarkStart w:id="3" w:name="DD"/>
-      <w:bookmarkStart w:id="4" w:name="DATE"/>
+      <w:bookmarkStart w:id="3" w:name="DATE"/>
+      <w:bookmarkStart w:id="4" w:name="DD"/>
       <w:r>
         <w:rPr>
           <w:noProof/>
@@ -408,286 +408,299 @@
       <w:r>
         <w:fldChar w:fldCharType="end"/>
       </w:r>
-      <w:fldSimple w:instr="REF SQS  \* MERGEFORMAT ">
+      <w:r>
+        <w:fldChar w:fldCharType="begin"/>
+      </w:r>
+      <w:r>
+        <w:instrText xml:space="preserve">REF SQS  \* MERGEFORMAT </w:instrText>
+      </w:r>
+      <w:r>
+        <w:fldChar w:fldCharType="separate"/>
+      </w:r>
+      <w:r>
+        <w:rPr>
+          <w:noProof/>
+        </w:rPr>
+        <w:t>Approved</w:t>
+      </w:r>
+      <w:r>
+        <w:rPr>
+          <w:noProof/>
+        </w:rPr>
+        <w:fldChar w:fldCharType="end"/>
+      </w:r>
+      <w:r>
+        <w:t xml:space="preserve"> </w:t>
+      </w:r>
+    </w:p>
+    <w:p>
+      <w:pPr>
+        <w:pStyle w:val="Version"/>
+        <w:tabs>
+          <w:tab w:val="clear" w:pos="1701"/>
+        </w:tabs>
+        <w:ind w:left="1701" w:hanging="1701"/>
+      </w:pPr>
+      <w:r>
+        <w:t>Author</w:t>
+      </w:r>
+      <w:r>
+        <w:t>s</w:t>
+      </w:r>
+      <w:r>
+        <w:t>:</w:t>
+      </w:r>
+      <w:r>
+        <w:tab/>
+      </w:r>
+      <w:r>
+        <w:fldChar w:fldCharType="begin"/>
+      </w:r>
+      <w:r>
+        <w:instrText>SET</w:instrText>
+      </w:r>
+      <w:r>
+        <w:instrText xml:space="preserve"> DOC_AUTHOR </w:instrText>
+      </w:r>
+      <w:r>
+        <w:fldChar w:fldCharType="begin"/>
+      </w:r>
+      <w:r>
+        <w:instrText>FILLIN "Author (e.g. F. Test, Organisation 'X')"</w:instrText>
+      </w:r>
+      <w:r>
+        <w:fldChar w:fldCharType="separate"/>
+      </w:r>
+      <w:r>
+        <w:instrText>P. Roberts &amp; N. Sheppard (Intersect)</w:instrText>
+      </w:r>
+      <w:r>
+        <w:fldChar w:fldCharType="end"/>
+      </w:r>
+      <w:r>
+        <w:fldChar w:fldCharType="separate"/>
+      </w:r>
+      <w:bookmarkStart w:id="6" w:name="DOC_AUTHOR"/>
+      <w:r>
+        <w:rPr>
+          <w:noProof/>
+        </w:rPr>
+        <w:t>P. Roberts &amp; N. Sheppard (Intersect)</w:t>
+      </w:r>
+      <w:bookmarkEnd w:id="6"/>
+      <w:r>
+        <w:fldChar w:fldCharType="end"/>
+      </w:r>
+      <w:r>
+        <w:fldChar w:fldCharType="begin"/>
+      </w:r>
+      <w:r>
+        <w:instrText xml:space="preserve">REF DOC_AUTHOR  \* MERGEFORMAT </w:instrText>
+      </w:r>
+      <w:r>
+        <w:fldChar w:fldCharType="separate"/>
+      </w:r>
+      <w:r>
+        <w:rPr>
+          <w:noProof/>
+        </w:rPr>
+        <w:t>P. Roberts &amp; N. Sheppard (Intersect)</w:t>
+      </w:r>
+      <w:r>
+        <w:rPr>
+          <w:noProof/>
+        </w:rPr>
+        <w:fldChar w:fldCharType="end"/>
+      </w:r>
+    </w:p>
+    <w:p>
+      <w:pPr>
+        <w:pStyle w:val="Version"/>
+        <w:tabs>
+          <w:tab w:val="clear" w:pos="1701"/>
+        </w:tabs>
+        <w:ind w:left="1701" w:hanging="1701"/>
+      </w:pPr>
+      <w:r>
+        <w:t>File:</w:t>
+      </w:r>
+      <w:r>
+        <w:tab/>
+      </w:r>
+      <w:r>
+        <w:fldChar w:fldCharType="begin"/>
+      </w:r>
+      <w:r>
+        <w:instrText>SET</w:instrText>
+      </w:r>
+      <w:r>
+        <w:instrText xml:space="preserve"> PFAD </w:instrText>
+      </w:r>
+      <w:r>
+        <w:fldChar w:fldCharType="end"/>
+      </w:r>
+      <w:r>
+        <w:fldChar w:fldCharType="begin"/>
+      </w:r>
+      <w:r>
+        <w:instrText>FILENAME</w:instrText>
+      </w:r>
+      <w:r>
+        <w:instrText xml:space="preserve"> </w:instrText>
+      </w:r>
+      <w:r>
+        <w:fldChar w:fldCharType="separate"/>
+      </w:r>
+      <w:r>
+        <w:rPr>
+          <w:noProof/>
+        </w:rPr>
+        <w:t>SPECCHIO_ReleaseNotes.docx</w:t>
+      </w:r>
+      <w:r>
+        <w:rPr>
+          <w:noProof/>
+        </w:rPr>
+        <w:fldChar w:fldCharType="end"/>
+      </w:r>
+    </w:p>
+    <w:p>
+      <w:pPr>
+        <w:pStyle w:val="Version"/>
+        <w:tabs>
+          <w:tab w:val="clear" w:pos="1701"/>
+        </w:tabs>
+        <w:ind w:left="1701" w:hanging="1701"/>
+      </w:pPr>
+      <w:r>
+        <w:t>Pages:</w:t>
+      </w:r>
+      <w:r>
+        <w:tab/>
+      </w:r>
+      <w:r>
+        <w:fldChar w:fldCharType="begin"/>
+      </w:r>
+      <w:r>
+        <w:instrText>NUMPAGES</w:instrText>
+      </w:r>
+      <w:r>
+        <w:instrText xml:space="preserve"> </w:instrText>
+      </w:r>
+      <w:r>
+        <w:fldChar w:fldCharType="separate"/>
+      </w:r>
+      <w:r>
+        <w:rPr>
+          <w:noProof/>
+        </w:rPr>
+        <w:t>5</w:t>
+      </w:r>
+      <w:r>
+        <w:rPr>
+          <w:noProof/>
+        </w:rPr>
+        <w:fldChar w:fldCharType="end"/>
+      </w:r>
+    </w:p>
+    <w:p>
+      <w:pPr>
+        <w:pStyle w:val="Version"/>
+        <w:tabs>
+          <w:tab w:val="clear" w:pos="1701"/>
+        </w:tabs>
+      </w:pPr>
+    </w:p>
+    <w:p>
+      <w:pPr>
+        <w:pStyle w:val="Version"/>
+        <w:tabs>
+          <w:tab w:val="clear" w:pos="1701"/>
+        </w:tabs>
+        <w:ind w:left="1701" w:hanging="1701"/>
+      </w:pPr>
+      <w:r>
+        <w:t>Classification:</w:t>
+      </w:r>
+      <w:r>
+        <w:tab/>
+      </w:r>
+      <w:r>
+        <w:fldChar w:fldCharType="begin"/>
+      </w:r>
+      <w:r>
+        <w:instrText>SET</w:instrText>
+      </w:r>
+      <w:r>
+        <w:instrText xml:space="preserve"> CLASSIFICATION </w:instrText>
+      </w:r>
+      <w:r>
+        <w:fldChar w:fldCharType="end"/>
+      </w:r>
+    </w:p>
+    <w:p>
+      <w:pPr>
+        <w:pStyle w:val="Version"/>
+        <w:tabs>
+          <w:tab w:val="clear" w:pos="1701"/>
+        </w:tabs>
+        <w:ind w:left="1701" w:hanging="1701"/>
+      </w:pPr>
+      <w:r>
+        <w:t>Distribution:</w:t>
+      </w:r>
+      <w:r>
+        <w:tab/>
+      </w:r>
+      <w:r>
+        <w:fldChar w:fldCharType="begin"/>
+      </w:r>
+      <w:r>
+        <w:instrText>SET</w:instrText>
+      </w:r>
+      <w:r>
+        <w:instrText xml:space="preserve"> DISTRIBUTION  </w:instrText>
+      </w:r>
+      <w:r>
+        <w:fldChar w:fldCharType="begin"/>
+      </w:r>
+      <w:r>
+        <w:instrText>FILLIN</w:instrText>
+      </w:r>
+      <w:r>
+        <w:instrText xml:space="preserve"> "Distribution list"</w:instrText>
+      </w:r>
+      <w:r>
+        <w:fldChar w:fldCharType="separate"/>
+      </w:r>
+      <w:r>
+        <w:instrText>SPECCHIO Users</w:instrText>
+      </w:r>
+      <w:r>
+        <w:fldChar w:fldCharType="end"/>
+      </w:r>
+      <w:r>
+        <w:fldChar w:fldCharType="separate"/>
+      </w:r>
+      <w:bookmarkStart w:id="7" w:name="DISTRIBUTION"/>
+      <w:r>
+        <w:rPr>
+          <w:noProof/>
+        </w:rPr>
+        <w:t>SPECCHIO Users</w:t>
+      </w:r>
+      <w:bookmarkEnd w:id="7"/>
+      <w:r>
+        <w:fldChar w:fldCharType="end"/>
+      </w:r>
+      <w:fldSimple w:instr="REF DISTRIBUTION  \* MERGEFORMAT ">
         <w:r>
           <w:rPr>
             <w:noProof/>
           </w:rPr>
-          <w:t>Approved</w:t>
+          <w:t>SPECCHIO Users</w:t>
         </w:r>
       </w:fldSimple>
-      <w:r>
-        <w:t xml:space="preserve"> </w:t>
-      </w:r>
-    </w:p>
-    <w:p>
-      <w:pPr>
-        <w:pStyle w:val="Version"/>
-        <w:tabs>
-          <w:tab w:val="clear" w:pos="1701"/>
-        </w:tabs>
-        <w:ind w:left="1701" w:hanging="1701"/>
-      </w:pPr>
-      <w:r>
-        <w:t>Author</w:t>
-      </w:r>
-      <w:r>
-        <w:t>s</w:t>
-      </w:r>
-      <w:r>
-        <w:t>:</w:t>
-      </w:r>
-      <w:r>
-        <w:tab/>
-      </w:r>
-      <w:r>
-        <w:fldChar w:fldCharType="begin"/>
-      </w:r>
-      <w:r>
-        <w:instrText>SET</w:instrText>
-      </w:r>
-      <w:r>
-        <w:instrText xml:space="preserve"> DOC_AUTHOR </w:instrText>
-      </w:r>
-      <w:r>
-        <w:fldChar w:fldCharType="begin"/>
-      </w:r>
-      <w:r>
-        <w:instrText>FILLIN "Author (e.g. F. Test, Organisation 'X')"</w:instrText>
-      </w:r>
-      <w:r>
-        <w:fldChar w:fldCharType="separate"/>
-      </w:r>
-      <w:r>
-        <w:instrText>P. Roberts &amp; N. Sheppard (Intersect)</w:instrText>
-      </w:r>
-      <w:r>
-        <w:fldChar w:fldCharType="end"/>
-      </w:r>
-      <w:r>
-        <w:fldChar w:fldCharType="separate"/>
-      </w:r>
-      <w:bookmarkStart w:id="6" w:name="DOC_AUTHOR"/>
-      <w:r>
-        <w:rPr>
-          <w:noProof/>
-        </w:rPr>
-        <w:t>P. Roberts &amp; N. Sheppard (Intersect)</w:t>
-      </w:r>
-      <w:bookmarkEnd w:id="6"/>
-      <w:r>
-        <w:fldChar w:fldCharType="end"/>
-      </w:r>
-      <w:fldSimple w:instr="REF DOC_AUTHOR  \* MERGEFORMAT ">
-        <w:r>
-          <w:rPr>
-            <w:noProof/>
-          </w:rPr>
-          <w:t>P. Roberts &amp; N. Sheppard (Intersect)</w:t>
-        </w:r>
-      </w:fldSimple>
-    </w:p>
-    <w:p>
-      <w:pPr>
-        <w:pStyle w:val="Version"/>
-        <w:tabs>
-          <w:tab w:val="clear" w:pos="1701"/>
-        </w:tabs>
-        <w:ind w:left="1701" w:hanging="1701"/>
-      </w:pPr>
-      <w:r>
-        <w:t>File:</w:t>
-      </w:r>
-      <w:r>
-        <w:tab/>
-      </w:r>
-      <w:r>
-        <w:fldChar w:fldCharType="begin"/>
-      </w:r>
-      <w:r>
-        <w:instrText>SET</w:instrText>
-      </w:r>
-      <w:r>
-        <w:instrText xml:space="preserve"> PFAD </w:instrText>
-      </w:r>
-      <w:r>
-        <w:fldChar w:fldCharType="end"/>
-      </w:r>
-      <w:r>
-        <w:fldChar w:fldCharType="begin"/>
-      </w:r>
-      <w:r>
-        <w:instrText>FILENAME</w:instrText>
-      </w:r>
-      <w:r>
-        <w:instrText xml:space="preserve"> </w:instrText>
-      </w:r>
-      <w:r>
-        <w:fldChar w:fldCharType="separate"/>
-      </w:r>
-      <w:r>
-        <w:rPr>
-          <w:noProof/>
-        </w:rPr>
-        <w:t>SPECCHIO_ReleaseNotes.docx</w:t>
-      </w:r>
-      <w:r>
-        <w:rPr>
-          <w:noProof/>
-        </w:rPr>
-        <w:fldChar w:fldCharType="end"/>
-      </w:r>
-    </w:p>
-    <w:p>
-      <w:pPr>
-        <w:pStyle w:val="Version"/>
-        <w:tabs>
-          <w:tab w:val="clear" w:pos="1701"/>
-        </w:tabs>
-        <w:ind w:left="1701" w:hanging="1701"/>
-      </w:pPr>
-      <w:r>
-        <w:t>Pages:</w:t>
-      </w:r>
-      <w:r>
-        <w:tab/>
-      </w:r>
-      <w:r>
-        <w:fldChar w:fldCharType="begin"/>
-      </w:r>
-      <w:r>
-        <w:instrText>NUMPAGES</w:instrText>
-      </w:r>
-      <w:r>
-        <w:instrText xml:space="preserve"> </w:instrText>
-      </w:r>
-      <w:r>
-        <w:fldChar w:fldCharType="separate"/>
-      </w:r>
-      <w:r>
-        <w:rPr>
-          <w:noProof/>
-        </w:rPr>
-        <w:t>5</w:t>
-      </w:r>
-      <w:r>
-        <w:rPr>
-          <w:noProof/>
-        </w:rPr>
-        <w:fldChar w:fldCharType="end"/>
-      </w:r>
-    </w:p>
-    <w:p>
-      <w:pPr>
-        <w:pStyle w:val="Version"/>
-        <w:tabs>
-          <w:tab w:val="clear" w:pos="1701"/>
-        </w:tabs>
-      </w:pPr>
-    </w:p>
-    <w:p>
-      <w:pPr>
-        <w:pStyle w:val="Version"/>
-        <w:tabs>
-          <w:tab w:val="clear" w:pos="1701"/>
-        </w:tabs>
-        <w:ind w:left="1701" w:hanging="1701"/>
-      </w:pPr>
-      <w:r>
-        <w:t>Classification:</w:t>
-      </w:r>
-      <w:r>
-        <w:tab/>
-      </w:r>
-      <w:r>
-        <w:fldChar w:fldCharType="begin"/>
-      </w:r>
-      <w:r>
-        <w:instrText>SET</w:instrText>
-      </w:r>
-      <w:r>
-        <w:instrText xml:space="preserve"> CLASSIFICATION </w:instrText>
-      </w:r>
-      <w:r>
-        <w:fldChar w:fldCharType="end"/>
-      </w:r>
-    </w:p>
-    <w:p>
-      <w:pPr>
-        <w:pStyle w:val="Version"/>
-        <w:tabs>
-          <w:tab w:val="clear" w:pos="1701"/>
-        </w:tabs>
-        <w:ind w:left="1701" w:hanging="1701"/>
-      </w:pPr>
-      <w:r>
-        <w:t>Distribution:</w:t>
-      </w:r>
-      <w:r>
-        <w:tab/>
-      </w:r>
-      <w:r>
-        <w:fldChar w:fldCharType="begin"/>
-      </w:r>
-      <w:r>
-        <w:instrText>SET</w:instrText>
-      </w:r>
-      <w:r>
-        <w:instrText xml:space="preserve"> DISTRIBUTION  </w:instrText>
-      </w:r>
-      <w:r>
-        <w:fldChar w:fldCharType="begin"/>
-      </w:r>
-      <w:r>
-        <w:instrText>FILLIN</w:instrText>
-      </w:r>
-      <w:r>
-        <w:instrText xml:space="preserve"> "Distribution list"</w:instrText>
-      </w:r>
-      <w:r>
-        <w:fldChar w:fldCharType="separate"/>
-      </w:r>
-      <w:r>
-        <w:instrText>SPECCHIO Users</w:instrText>
-      </w:r>
-      <w:r>
-        <w:fldChar w:fldCharType="end"/>
-      </w:r>
-      <w:r>
-        <w:fldChar w:fldCharType="separate"/>
-      </w:r>
-      <w:bookmarkStart w:id="7" w:name="DISTRIBUTION"/>
-      <w:r>
-        <w:rPr>
-          <w:noProof/>
-        </w:rPr>
-        <w:t>SPECCHIO Users</w:t>
-      </w:r>
-      <w:bookmarkEnd w:id="7"/>
-      <w:r>
-        <w:fldChar w:fldCharType="end"/>
-      </w:r>
-      <w:r>
-        <w:fldChar w:fldCharType="begin"/>
-      </w:r>
-      <w:r>
-        <w:instrText xml:space="preserve">REF DISTRIBUTION  \* MERGEFORMAT </w:instrText>
-      </w:r>
-      <w:r>
-        <w:fldChar w:fldCharType="separate"/>
-      </w:r>
-      <w:r>
-        <w:rPr>
-          <w:noProof/>
-        </w:rPr>
-        <w:t>SPECCHIO Users</w:t>
-      </w:r>
-      <w:r>
-        <w:rPr>
-          <w:noProof/>
-        </w:rPr>
-        <w:fldChar w:fldCharType="end"/>
-      </w:r>
     </w:p>
     <w:p>
       <w:pPr>
@@ -1563,9 +1576,16 @@
     </w:p>
     <w:p>
       <w:pPr>
+        <w:pStyle w:val="Heading3"/>
+      </w:pPr>
+      <w:r>
+        <w:t>Installing SPECCHIO for the First Time</w:t>
+      </w:r>
+    </w:p>
+    <w:p>
+      <w:pPr>
         <w:pStyle w:val="Body"/>
       </w:pPr>
-      <w:bookmarkStart w:id="27" w:name="_GoBack"/>
       <w:r>
         <w:t xml:space="preserve">The SPECCHIO application plus the libraries </w:t>
       </w:r>
@@ -1582,11 +1602,7 @@
         <w:t>applica</w:t>
       </w:r>
       <w:r>
-        <w:t xml:space="preserve">tion bundle </w:t>
-      </w:r>
-      <w:bookmarkEnd w:id="27"/>
-      <w:r>
-        <w:t>in JAR</w:t>
+        <w:t>tion bundle in JAR</w:t>
       </w:r>
       <w:r>
         <w:t xml:space="preserve"> file format.</w:t>
@@ -1712,47 +1728,77 @@
       </w:r>
       <w:proofErr w:type="gramEnd"/>
       <w:r>
-        <w:t xml:space="preserve"> and </w:t>
-      </w:r>
-      <w:r>
-        <w:t xml:space="preserve">Linux. </w:t>
+        <w:t xml:space="preserve"> and Linux. </w:t>
       </w:r>
     </w:p>
     <w:p>
       <w:pPr>
-        <w:pStyle w:val="NumberedItem"/>
-        <w:numPr>
-          <w:ilvl w:val="0"/>
-          <w:numId w:val="0"/>
-        </w:numPr>
-        <w:ind w:left="1134" w:hanging="360"/>
-      </w:pPr>
+        <w:pStyle w:val="Heading3"/>
+      </w:pPr>
+      <w:r>
+        <w:t>Upgrading an Existing Installation</w:t>
+      </w:r>
     </w:p>
     <w:p>
       <w:pPr>
-        <w:pStyle w:val="Heading2"/>
-      </w:pPr>
-      <w:r>
-        <w:t>Lau</w:t>
-      </w:r>
-      <w:r>
-        <w:t>nching the SPECCHIO Application</w:t>
+        <w:ind w:left="709"/>
+      </w:pPr>
+      <w:r>
+        <w:t>You can upgrade an existing installation by following the same procedure as for a new installation. Just install the new version of SPECCHIO into the same folder as your existing installation.</w:t>
+      </w:r>
+      <w:r>
+        <w:t xml:space="preserve"> You may wish to create a backup of your existing installation first.</w:t>
       </w:r>
     </w:p>
     <w:p>
       <w:pPr>
-        <w:pStyle w:val="Heading3"/>
-      </w:pPr>
-      <w:r>
-        <w:t>Windows</w:t>
-      </w:r>
+        <w:ind w:left="709"/>
+      </w:pPr>
     </w:p>
     <w:p>
       <w:pPr>
-        <w:pStyle w:val="Body"/>
-      </w:pPr>
-      <w:r>
-        <w:t>The installer creates a folder on the “Start” menu. This folder contains options for launching SPECCHIO on both 32-bit versions and 64-bit versions of Windows. Select the option that matches your version of Windows.</w:t>
+        <w:ind w:left="709"/>
+      </w:pPr>
+      <w:r>
+        <w:t xml:space="preserve">The installer will ask you if you wish to overwrite the file </w:t>
+      </w:r>
+      <w:r>
+        <w:rPr>
+          <w:rFonts w:ascii="Courier New" w:hAnsi="Courier New" w:cs="Courier New"/>
+        </w:rPr>
+        <w:t>db_config.txt</w:t>
+      </w:r>
+      <w:r>
+        <w:t>.</w:t>
+      </w:r>
+      <w:r>
+        <w:t xml:space="preserve"> If you wish to continue using the database</w:t>
+      </w:r>
+      <w:r>
+        <w:t xml:space="preserve"> accounts that you established with the previous version of SPECCHIO, you should </w:t>
+      </w:r>
+      <w:r>
+        <w:rPr>
+          <w:b/>
+        </w:rPr>
+        <w:t>not</w:t>
+      </w:r>
+      <w:r>
+        <w:t xml:space="preserve"> overwrite this file.</w:t>
+      </w:r>
+      <w:bookmarkStart w:id="27" w:name="_GoBack"/>
+      <w:bookmarkEnd w:id="27"/>
+    </w:p>
+    <w:p/>
+    <w:p>
+      <w:pPr>
+        <w:pStyle w:val="Heading2"/>
+      </w:pPr>
+      <w:r>
+        <w:t>Lau</w:t>
+      </w:r>
+      <w:r>
+        <w:t>nching the SPECCHIO Application</w:t>
       </w:r>
     </w:p>
     <w:p>
@@ -1760,6 +1806,23 @@
         <w:pStyle w:val="Heading3"/>
       </w:pPr>
       <w:r>
+        <w:t>Windows</w:t>
+      </w:r>
+    </w:p>
+    <w:p>
+      <w:pPr>
+        <w:pStyle w:val="Body"/>
+      </w:pPr>
+      <w:r>
+        <w:t>The installer creates a folder on the “Start” menu. This folder contains options for launching SPECCHIO on both 32-bit versions and 64-bit versions of Windows. Select the option that matches your version of Windows.</w:t>
+      </w:r>
+    </w:p>
+    <w:p>
+      <w:pPr>
+        <w:pStyle w:val="Heading3"/>
+      </w:pPr>
+      <w:r>
+        <w:lastRenderedPageBreak/>
         <w:t>Mac OS X</w:t>
       </w:r>
     </w:p>
@@ -1846,7 +1909,6 @@
       <w:bookmarkStart w:id="28" w:name="h.vmn37r33bp8g" w:colFirst="0" w:colLast="0"/>
       <w:bookmarkEnd w:id="28"/>
       <w:r>
-        <w:lastRenderedPageBreak/>
         <w:t>Creating a User Account</w:t>
       </w:r>
     </w:p>
@@ -10219,7 +10281,7 @@
 </file>
 
 <file path=customXml/itemProps1.xml><?xml version="1.0" encoding="utf-8"?>
-<ds:datastoreItem xmlns:ds="http://schemas.openxmlformats.org/officeDocument/2006/customXml" ds:itemID="{CB8C9890-808D-4E45-A38A-07802DB65BA8}">
+<ds:datastoreItem xmlns:ds="http://schemas.openxmlformats.org/officeDocument/2006/customXml" ds:itemID="{BC5B06A6-16E6-4ABB-B82D-7878CEF5FDAF}">
   <ds:schemaRefs>
     <ds:schemaRef ds:uri="http://schemas.openxmlformats.org/officeDocument/2006/bibliography"/>
   </ds:schemaRefs>
@@ -10227,7 +10289,7 @@
 </file>
 
 <file path=customXml/itemProps2.xml><?xml version="1.0" encoding="utf-8"?>
-<ds:datastoreItem xmlns:ds="http://schemas.openxmlformats.org/officeDocument/2006/customXml" ds:itemID="{0FDB06B0-40C0-4CA8-9700-C2872CE92FCB}">
+<ds:datastoreItem xmlns:ds="http://schemas.openxmlformats.org/officeDocument/2006/customXml" ds:itemID="{F4570C10-AAB9-47A7-ABCD-7326E663E21A}">
   <ds:schemaRefs>
     <ds:schemaRef ds:uri="http://schemas.openxmlformats.org/officeDocument/2006/bibliography"/>
   </ds:schemaRefs>

</xml_diff>

<commit_message>
Added a change history to the release notes.
</commit_message>
<xml_diff>
--- a/doc/SPECCHIO_ReleaseNotes.docx
+++ b/doc/SPECCHIO_ReleaseNotes.docx
@@ -318,8 +318,8 @@
       <w:r>
         <w:fldChar w:fldCharType="separate"/>
       </w:r>
-      <w:bookmarkStart w:id="3" w:name="DATE"/>
-      <w:bookmarkStart w:id="4" w:name="DD"/>
+      <w:bookmarkStart w:id="3" w:name="DD"/>
+      <w:bookmarkStart w:id="4" w:name="DATE"/>
       <w:r>
         <w:rPr>
           <w:noProof/>
@@ -408,20 +408,128 @@
       <w:r>
         <w:fldChar w:fldCharType="end"/>
       </w:r>
+      <w:fldSimple w:instr="REF SQS  \* MERGEFORMAT ">
+        <w:r>
+          <w:rPr>
+            <w:noProof/>
+          </w:rPr>
+          <w:t>Approved</w:t>
+        </w:r>
+      </w:fldSimple>
+      <w:r>
+        <w:t xml:space="preserve"> </w:t>
+      </w:r>
+    </w:p>
+    <w:p>
+      <w:pPr>
+        <w:pStyle w:val="Version"/>
+        <w:tabs>
+          <w:tab w:val="clear" w:pos="1701"/>
+        </w:tabs>
+        <w:ind w:left="1701" w:hanging="1701"/>
+      </w:pPr>
+      <w:r>
+        <w:t>Author</w:t>
+      </w:r>
+      <w:r>
+        <w:t>s</w:t>
+      </w:r>
+      <w:r>
+        <w:t>:</w:t>
+      </w:r>
+      <w:r>
+        <w:tab/>
+      </w:r>
       <w:r>
         <w:fldChar w:fldCharType="begin"/>
       </w:r>
       <w:r>
-        <w:instrText xml:space="preserve">REF SQS  \* MERGEFORMAT </w:instrText>
+        <w:instrText>SET</w:instrText>
+      </w:r>
+      <w:r>
+        <w:instrText xml:space="preserve"> DOC_AUTHOR </w:instrText>
+      </w:r>
+      <w:r>
+        <w:fldChar w:fldCharType="begin"/>
+      </w:r>
+      <w:r>
+        <w:instrText>FILLIN "Author (e.g. F. Test, Organisation 'X')"</w:instrText>
       </w:r>
       <w:r>
         <w:fldChar w:fldCharType="separate"/>
       </w:r>
+      <w:r>
+        <w:instrText>P. Roberts &amp; N. Sheppard (Intersect)</w:instrText>
+      </w:r>
+      <w:r>
+        <w:fldChar w:fldCharType="end"/>
+      </w:r>
+      <w:r>
+        <w:fldChar w:fldCharType="separate"/>
+      </w:r>
+      <w:bookmarkStart w:id="6" w:name="DOC_AUTHOR"/>
       <w:r>
         <w:rPr>
           <w:noProof/>
         </w:rPr>
-        <w:t>Approved</w:t>
+        <w:t>P. Roberts &amp; N. Sheppard (Intersect)</w:t>
+      </w:r>
+      <w:bookmarkEnd w:id="6"/>
+      <w:r>
+        <w:fldChar w:fldCharType="end"/>
+      </w:r>
+      <w:fldSimple w:instr="REF DOC_AUTHOR  \* MERGEFORMAT ">
+        <w:r>
+          <w:rPr>
+            <w:noProof/>
+          </w:rPr>
+          <w:t>P. Roberts &amp; N. Sheppard (Intersect)</w:t>
+        </w:r>
+      </w:fldSimple>
+    </w:p>
+    <w:p>
+      <w:pPr>
+        <w:pStyle w:val="Version"/>
+        <w:tabs>
+          <w:tab w:val="clear" w:pos="1701"/>
+        </w:tabs>
+        <w:ind w:left="1701" w:hanging="1701"/>
+      </w:pPr>
+      <w:r>
+        <w:t>File:</w:t>
+      </w:r>
+      <w:r>
+        <w:tab/>
+      </w:r>
+      <w:r>
+        <w:fldChar w:fldCharType="begin"/>
+      </w:r>
+      <w:r>
+        <w:instrText>SET</w:instrText>
+      </w:r>
+      <w:r>
+        <w:instrText xml:space="preserve"> PFAD </w:instrText>
+      </w:r>
+      <w:r>
+        <w:fldChar w:fldCharType="end"/>
+      </w:r>
+      <w:r>
+        <w:fldChar w:fldCharType="begin"/>
+      </w:r>
+      <w:r>
+        <w:instrText>FILENAME</w:instrText>
+      </w:r>
+      <w:r>
+        <w:instrText xml:space="preserve"> </w:instrText>
+      </w:r>
+      <w:r>
+        <w:fldChar w:fldCharType="separate"/>
+      </w:r>
+      <w:r>
+        <w:rPr>
+          <w:noProof/>
+        </w:rPr>
+        <w:t>SPECCHIO_ReleaseNotes.docx</w:t>
       </w:r>
       <w:r>
         <w:rPr>
@@ -429,9 +537,6 @@
         </w:rPr>
         <w:fldChar w:fldCharType="end"/>
       </w:r>
-      <w:r>
-        <w:t xml:space="preserve"> </w:t>
-      </w:r>
     </w:p>
     <w:p>
       <w:pPr>
@@ -442,13 +547,7 @@
         <w:ind w:left="1701" w:hanging="1701"/>
       </w:pPr>
       <w:r>
-        <w:t>Author</w:t>
-      </w:r>
-      <w:r>
-        <w:t>s</w:t>
-      </w:r>
-      <w:r>
-        <w:t>:</w:t>
+        <w:t>Pages:</w:t>
       </w:r>
       <w:r>
         <w:tab/>
@@ -457,54 +556,19 @@
         <w:fldChar w:fldCharType="begin"/>
       </w:r>
       <w:r>
-        <w:instrText>SET</w:instrText>
-      </w:r>
-      <w:r>
-        <w:instrText xml:space="preserve"> DOC_AUTHOR </w:instrText>
-      </w:r>
-      <w:r>
-        <w:fldChar w:fldCharType="begin"/>
-      </w:r>
-      <w:r>
-        <w:instrText>FILLIN "Author (e.g. F. Test, Organisation 'X')"</w:instrText>
+        <w:instrText>NUMPAGES</w:instrText>
+      </w:r>
+      <w:r>
+        <w:instrText xml:space="preserve"> </w:instrText>
       </w:r>
       <w:r>
         <w:fldChar w:fldCharType="separate"/>
       </w:r>
-      <w:r>
-        <w:instrText>P. Roberts &amp; N. Sheppard (Intersect)</w:instrText>
-      </w:r>
-      <w:r>
-        <w:fldChar w:fldCharType="end"/>
-      </w:r>
-      <w:r>
-        <w:fldChar w:fldCharType="separate"/>
-      </w:r>
-      <w:bookmarkStart w:id="6" w:name="DOC_AUTHOR"/>
       <w:r>
         <w:rPr>
           <w:noProof/>
         </w:rPr>
-        <w:t>P. Roberts &amp; N. Sheppard (Intersect)</w:t>
-      </w:r>
-      <w:bookmarkEnd w:id="6"/>
-      <w:r>
-        <w:fldChar w:fldCharType="end"/>
-      </w:r>
-      <w:r>
-        <w:fldChar w:fldCharType="begin"/>
-      </w:r>
-      <w:r>
-        <w:instrText xml:space="preserve">REF DOC_AUTHOR  \* MERGEFORMAT </w:instrText>
-      </w:r>
-      <w:r>
-        <w:fldChar w:fldCharType="separate"/>
-      </w:r>
-      <w:r>
-        <w:rPr>
-          <w:noProof/>
-        </w:rPr>
-        <w:t>P. Roberts &amp; N. Sheppard (Intersect)</w:t>
+        <w:t>5</w:t>
       </w:r>
       <w:r>
         <w:rPr>
@@ -519,10 +583,18 @@
         <w:tabs>
           <w:tab w:val="clear" w:pos="1701"/>
         </w:tabs>
+      </w:pPr>
+    </w:p>
+    <w:p>
+      <w:pPr>
+        <w:pStyle w:val="Version"/>
+        <w:tabs>
+          <w:tab w:val="clear" w:pos="1701"/>
+        </w:tabs>
         <w:ind w:left="1701" w:hanging="1701"/>
       </w:pPr>
       <w:r>
-        <w:t>File:</w:t>
+        <w:t>Classification:</w:t>
       </w:r>
       <w:r>
         <w:tab/>
@@ -534,28 +606,81 @@
         <w:instrText>SET</w:instrText>
       </w:r>
       <w:r>
-        <w:instrText xml:space="preserve"> PFAD </w:instrText>
+        <w:instrText xml:space="preserve"> CLASSIFICATION </w:instrText>
       </w:r>
       <w:r>
         <w:fldChar w:fldCharType="end"/>
       </w:r>
+    </w:p>
+    <w:p>
+      <w:pPr>
+        <w:pStyle w:val="Version"/>
+        <w:tabs>
+          <w:tab w:val="clear" w:pos="1701"/>
+        </w:tabs>
+        <w:ind w:left="1701" w:hanging="1701"/>
+      </w:pPr>
+      <w:r>
+        <w:t>Distribution:</w:t>
+      </w:r>
+      <w:r>
+        <w:tab/>
+      </w:r>
       <w:r>
         <w:fldChar w:fldCharType="begin"/>
       </w:r>
       <w:r>
-        <w:instrText>FILENAME</w:instrText>
-      </w:r>
-      <w:r>
-        <w:instrText xml:space="preserve"> </w:instrText>
+        <w:instrText>SET</w:instrText>
+      </w:r>
+      <w:r>
+        <w:instrText xml:space="preserve"> DISTRIBUTION  </w:instrText>
+      </w:r>
+      <w:r>
+        <w:fldChar w:fldCharType="begin"/>
+      </w:r>
+      <w:r>
+        <w:instrText>FILLIN</w:instrText>
+      </w:r>
+      <w:r>
+        <w:instrText xml:space="preserve"> "Distribution list"</w:instrText>
       </w:r>
       <w:r>
         <w:fldChar w:fldCharType="separate"/>
       </w:r>
+      <w:r>
+        <w:instrText>SPECCHIO Users</w:instrText>
+      </w:r>
+      <w:r>
+        <w:fldChar w:fldCharType="end"/>
+      </w:r>
+      <w:r>
+        <w:fldChar w:fldCharType="separate"/>
+      </w:r>
+      <w:bookmarkStart w:id="7" w:name="DISTRIBUTION"/>
       <w:r>
         <w:rPr>
           <w:noProof/>
         </w:rPr>
-        <w:t>SPECCHIO_ReleaseNotes.docx</w:t>
+        <w:t>SPECCHIO Users</w:t>
+      </w:r>
+      <w:bookmarkEnd w:id="7"/>
+      <w:r>
+        <w:fldChar w:fldCharType="end"/>
+      </w:r>
+      <w:r>
+        <w:fldChar w:fldCharType="begin"/>
+      </w:r>
+      <w:r>
+        <w:instrText xml:space="preserve">REF DISTRIBUTION  \* MERGEFORMAT </w:instrText>
+      </w:r>
+      <w:r>
+        <w:fldChar w:fldCharType="separate"/>
+      </w:r>
+      <w:r>
+        <w:rPr>
+          <w:noProof/>
+        </w:rPr>
+        <w:t>SPECCHIO Users</w:t>
       </w:r>
       <w:r>
         <w:rPr>
@@ -563,144 +688,6 @@
         </w:rPr>
         <w:fldChar w:fldCharType="end"/>
       </w:r>
-    </w:p>
-    <w:p>
-      <w:pPr>
-        <w:pStyle w:val="Version"/>
-        <w:tabs>
-          <w:tab w:val="clear" w:pos="1701"/>
-        </w:tabs>
-        <w:ind w:left="1701" w:hanging="1701"/>
-      </w:pPr>
-      <w:r>
-        <w:t>Pages:</w:t>
-      </w:r>
-      <w:r>
-        <w:tab/>
-      </w:r>
-      <w:r>
-        <w:fldChar w:fldCharType="begin"/>
-      </w:r>
-      <w:r>
-        <w:instrText>NUMPAGES</w:instrText>
-      </w:r>
-      <w:r>
-        <w:instrText xml:space="preserve"> </w:instrText>
-      </w:r>
-      <w:r>
-        <w:fldChar w:fldCharType="separate"/>
-      </w:r>
-      <w:r>
-        <w:rPr>
-          <w:noProof/>
-        </w:rPr>
-        <w:t>5</w:t>
-      </w:r>
-      <w:r>
-        <w:rPr>
-          <w:noProof/>
-        </w:rPr>
-        <w:fldChar w:fldCharType="end"/>
-      </w:r>
-    </w:p>
-    <w:p>
-      <w:pPr>
-        <w:pStyle w:val="Version"/>
-        <w:tabs>
-          <w:tab w:val="clear" w:pos="1701"/>
-        </w:tabs>
-      </w:pPr>
-    </w:p>
-    <w:p>
-      <w:pPr>
-        <w:pStyle w:val="Version"/>
-        <w:tabs>
-          <w:tab w:val="clear" w:pos="1701"/>
-        </w:tabs>
-        <w:ind w:left="1701" w:hanging="1701"/>
-      </w:pPr>
-      <w:r>
-        <w:t>Classification:</w:t>
-      </w:r>
-      <w:r>
-        <w:tab/>
-      </w:r>
-      <w:r>
-        <w:fldChar w:fldCharType="begin"/>
-      </w:r>
-      <w:r>
-        <w:instrText>SET</w:instrText>
-      </w:r>
-      <w:r>
-        <w:instrText xml:space="preserve"> CLASSIFICATION </w:instrText>
-      </w:r>
-      <w:r>
-        <w:fldChar w:fldCharType="end"/>
-      </w:r>
-    </w:p>
-    <w:p>
-      <w:pPr>
-        <w:pStyle w:val="Version"/>
-        <w:tabs>
-          <w:tab w:val="clear" w:pos="1701"/>
-        </w:tabs>
-        <w:ind w:left="1701" w:hanging="1701"/>
-      </w:pPr>
-      <w:r>
-        <w:t>Distribution:</w:t>
-      </w:r>
-      <w:r>
-        <w:tab/>
-      </w:r>
-      <w:r>
-        <w:fldChar w:fldCharType="begin"/>
-      </w:r>
-      <w:r>
-        <w:instrText>SET</w:instrText>
-      </w:r>
-      <w:r>
-        <w:instrText xml:space="preserve"> DISTRIBUTION  </w:instrText>
-      </w:r>
-      <w:r>
-        <w:fldChar w:fldCharType="begin"/>
-      </w:r>
-      <w:r>
-        <w:instrText>FILLIN</w:instrText>
-      </w:r>
-      <w:r>
-        <w:instrText xml:space="preserve"> "Distribution list"</w:instrText>
-      </w:r>
-      <w:r>
-        <w:fldChar w:fldCharType="separate"/>
-      </w:r>
-      <w:r>
-        <w:instrText>SPECCHIO Users</w:instrText>
-      </w:r>
-      <w:r>
-        <w:fldChar w:fldCharType="end"/>
-      </w:r>
-      <w:r>
-        <w:fldChar w:fldCharType="separate"/>
-      </w:r>
-      <w:bookmarkStart w:id="7" w:name="DISTRIBUTION"/>
-      <w:r>
-        <w:rPr>
-          <w:noProof/>
-        </w:rPr>
-        <w:t>SPECCHIO Users</w:t>
-      </w:r>
-      <w:bookmarkEnd w:id="7"/>
-      <w:r>
-        <w:fldChar w:fldCharType="end"/>
-      </w:r>
-      <w:fldSimple w:instr="REF DISTRIBUTION  \* MERGEFORMAT ">
-        <w:r>
-          <w:rPr>
-            <w:noProof/>
-          </w:rPr>
-          <w:t>SPECCHIO Users</w:t>
-        </w:r>
-      </w:fldSimple>
     </w:p>
     <w:p>
       <w:pPr>
@@ -1786,8 +1773,6 @@
       <w:r>
         <w:t xml:space="preserve"> overwrite this file.</w:t>
       </w:r>
-      <w:bookmarkStart w:id="27" w:name="_GoBack"/>
-      <w:bookmarkEnd w:id="27"/>
     </w:p>
     <w:p/>
     <w:p>
@@ -1906,8 +1891,8 @@
       <w:pPr>
         <w:pStyle w:val="Heading2"/>
       </w:pPr>
-      <w:bookmarkStart w:id="28" w:name="h.vmn37r33bp8g" w:colFirst="0" w:colLast="0"/>
-      <w:bookmarkEnd w:id="28"/>
+      <w:bookmarkStart w:id="27" w:name="h.vmn37r33bp8g" w:colFirst="0" w:colLast="0"/>
+      <w:bookmarkEnd w:id="27"/>
       <w:r>
         <w:t>Creating a User Account</w:t>
       </w:r>
@@ -2257,8 +2242,8 @@
       <w:pPr>
         <w:pStyle w:val="Body"/>
       </w:pPr>
-      <w:bookmarkStart w:id="29" w:name="h.4ir09cke7o6d" w:colFirst="0" w:colLast="0"/>
-      <w:bookmarkEnd w:id="29"/>
+      <w:bookmarkStart w:id="28" w:name="h.4ir09cke7o6d" w:colFirst="0" w:colLast="0"/>
+      <w:bookmarkEnd w:id="28"/>
       <w:r>
         <w:t>The account username and password are automatically stored in the configuration file (</w:t>
       </w:r>
@@ -2396,6 +2381,83 @@
         <w:t>You are now ready to use SPECCHIO as described in the User Guide.</w:t>
       </w:r>
     </w:p>
+    <w:p>
+      <w:r>
+        <w:br w:type="page"/>
+      </w:r>
+    </w:p>
+    <w:p>
+      <w:pPr>
+        <w:pStyle w:val="Appendix1"/>
+      </w:pPr>
+      <w:r>
+        <w:lastRenderedPageBreak/>
+        <w:t>Change History</w:t>
+      </w:r>
+    </w:p>
+    <w:p>
+      <w:pPr>
+        <w:pStyle w:val="HeadingSubUnnumbered"/>
+      </w:pPr>
+      <w:r>
+        <w:t>V3.0.1</w:t>
+      </w:r>
+    </w:p>
+    <w:p>
+      <w:pPr>
+        <w:pStyle w:val="Body"/>
+      </w:pPr>
+      <w:r>
+        <w:t>DC10-301 Added a researcher description field for Research Data Australia</w:t>
+      </w:r>
+    </w:p>
+    <w:p>
+      <w:pPr>
+        <w:pStyle w:val="Body"/>
+      </w:pPr>
+      <w:r>
+        <w:t xml:space="preserve">DC10-302 Corrected a </w:t>
+      </w:r>
+      <w:proofErr w:type="spellStart"/>
+      <w:r>
+        <w:t>JAXBException</w:t>
+      </w:r>
+      <w:proofErr w:type="spellEnd"/>
+      <w:r>
+        <w:t xml:space="preserve"> when viewing an instrument picture</w:t>
+      </w:r>
+    </w:p>
+    <w:p>
+      <w:pPr>
+        <w:pStyle w:val="Body"/>
+      </w:pPr>
+      <w:r>
+        <w:t>DC10-303 Preserved db_config.txt when upgrading an existing installation</w:t>
+      </w:r>
+    </w:p>
+    <w:p>
+      <w:pPr>
+        <w:pStyle w:val="Body"/>
+      </w:pPr>
+      <w:r>
+        <w:t>DC10-304 Corrected account name generation for names containing punctuation</w:t>
+      </w:r>
+    </w:p>
+    <w:p>
+      <w:pPr>
+        <w:pStyle w:val="Body"/>
+      </w:pPr>
+      <w:r>
+        <w:t>DC10-306 Cleared the progress message when loading campaign data fails</w:t>
+      </w:r>
+      <w:bookmarkStart w:id="29" w:name="_GoBack"/>
+      <w:bookmarkEnd w:id="29"/>
+    </w:p>
+    <w:p>
+      <w:pPr>
+        <w:pStyle w:val="Body"/>
+      </w:pPr>
+    </w:p>
     <w:sectPr>
       <w:headerReference w:type="default" r:id="rId15"/>
       <w:footerReference w:type="default" r:id="rId16"/>
@@ -2546,7 +2608,7 @@
       <w:rPr>
         <w:noProof/>
       </w:rPr>
-      <w:t>4</w:t>
+      <w:t>6</w:t>
     </w:r>
     <w:r>
       <w:rPr>
@@ -2573,7 +2635,7 @@
       <w:rPr>
         <w:noProof/>
       </w:rPr>
-      <w:t>5</w:t>
+      <w:t>6</w:t>
     </w:r>
     <w:r>
       <w:rPr>
@@ -10281,7 +10343,7 @@
 </file>
 
 <file path=customXml/itemProps1.xml><?xml version="1.0" encoding="utf-8"?>
-<ds:datastoreItem xmlns:ds="http://schemas.openxmlformats.org/officeDocument/2006/customXml" ds:itemID="{BC5B06A6-16E6-4ABB-B82D-7878CEF5FDAF}">
+<ds:datastoreItem xmlns:ds="http://schemas.openxmlformats.org/officeDocument/2006/customXml" ds:itemID="{AE1B6D40-CC19-42A0-9188-B2D857368065}">
   <ds:schemaRefs>
     <ds:schemaRef ds:uri="http://schemas.openxmlformats.org/officeDocument/2006/bibliography"/>
   </ds:schemaRefs>
@@ -10289,7 +10351,7 @@
 </file>
 
 <file path=customXml/itemProps2.xml><?xml version="1.0" encoding="utf-8"?>
-<ds:datastoreItem xmlns:ds="http://schemas.openxmlformats.org/officeDocument/2006/customXml" ds:itemID="{F4570C10-AAB9-47A7-ABCD-7326E663E21A}">
+<ds:datastoreItem xmlns:ds="http://schemas.openxmlformats.org/officeDocument/2006/customXml" ds:itemID="{9A3CEC15-BB4E-4A08-9960-3F4C75A6364B}">
   <ds:schemaRefs>
     <ds:schemaRef ds:uri="http://schemas.openxmlformats.org/officeDocument/2006/bibliography"/>
   </ds:schemaRefs>

</xml_diff>

<commit_message>
Updated the documentation for SPECCHIO V3.0.2.
</commit_message>
<xml_diff>
--- a/doc/SPECCHIO_ReleaseNotes.docx
+++ b/doc/SPECCHIO_ReleaseNotes.docx
@@ -318,8 +318,8 @@
       <w:r>
         <w:fldChar w:fldCharType="separate"/>
       </w:r>
-      <w:bookmarkStart w:id="3" w:name="DD"/>
-      <w:bookmarkStart w:id="4" w:name="DATE"/>
+      <w:bookmarkStart w:id="3" w:name="DATE"/>
+      <w:bookmarkStart w:id="4" w:name="DD"/>
       <w:r>
         <w:rPr>
           <w:noProof/>
@@ -408,286 +408,299 @@
       <w:r>
         <w:fldChar w:fldCharType="end"/>
       </w:r>
-      <w:fldSimple w:instr="REF SQS  \* MERGEFORMAT ">
+      <w:r>
+        <w:fldChar w:fldCharType="begin"/>
+      </w:r>
+      <w:r>
+        <w:instrText xml:space="preserve">REF SQS  \* MERGEFORMAT </w:instrText>
+      </w:r>
+      <w:r>
+        <w:fldChar w:fldCharType="separate"/>
+      </w:r>
+      <w:r>
+        <w:rPr>
+          <w:noProof/>
+        </w:rPr>
+        <w:t>Approved</w:t>
+      </w:r>
+      <w:r>
+        <w:rPr>
+          <w:noProof/>
+        </w:rPr>
+        <w:fldChar w:fldCharType="end"/>
+      </w:r>
+      <w:r>
+        <w:t xml:space="preserve"> </w:t>
+      </w:r>
+    </w:p>
+    <w:p>
+      <w:pPr>
+        <w:pStyle w:val="Version"/>
+        <w:tabs>
+          <w:tab w:val="clear" w:pos="1701"/>
+        </w:tabs>
+        <w:ind w:left="1701" w:hanging="1701"/>
+      </w:pPr>
+      <w:r>
+        <w:t>Author</w:t>
+      </w:r>
+      <w:r>
+        <w:t>s</w:t>
+      </w:r>
+      <w:r>
+        <w:t>:</w:t>
+      </w:r>
+      <w:r>
+        <w:tab/>
+      </w:r>
+      <w:r>
+        <w:fldChar w:fldCharType="begin"/>
+      </w:r>
+      <w:r>
+        <w:instrText>SET</w:instrText>
+      </w:r>
+      <w:r>
+        <w:instrText xml:space="preserve"> DOC_AUTHOR </w:instrText>
+      </w:r>
+      <w:r>
+        <w:fldChar w:fldCharType="begin"/>
+      </w:r>
+      <w:r>
+        <w:instrText>FILLIN "Author (e.g. F. Test, Organisation 'X')"</w:instrText>
+      </w:r>
+      <w:r>
+        <w:fldChar w:fldCharType="separate"/>
+      </w:r>
+      <w:r>
+        <w:instrText>P. Roberts &amp; N. Sheppard (Intersect)</w:instrText>
+      </w:r>
+      <w:r>
+        <w:fldChar w:fldCharType="end"/>
+      </w:r>
+      <w:r>
+        <w:fldChar w:fldCharType="separate"/>
+      </w:r>
+      <w:bookmarkStart w:id="6" w:name="DOC_AUTHOR"/>
+      <w:r>
+        <w:rPr>
+          <w:noProof/>
+        </w:rPr>
+        <w:t>P. Roberts &amp; N. Sheppard (Intersect)</w:t>
+      </w:r>
+      <w:bookmarkEnd w:id="6"/>
+      <w:r>
+        <w:fldChar w:fldCharType="end"/>
+      </w:r>
+      <w:r>
+        <w:fldChar w:fldCharType="begin"/>
+      </w:r>
+      <w:r>
+        <w:instrText xml:space="preserve">REF DOC_AUTHOR  \* MERGEFORMAT </w:instrText>
+      </w:r>
+      <w:r>
+        <w:fldChar w:fldCharType="separate"/>
+      </w:r>
+      <w:r>
+        <w:rPr>
+          <w:noProof/>
+        </w:rPr>
+        <w:t>P. Roberts &amp; N. Sheppard (Intersect)</w:t>
+      </w:r>
+      <w:r>
+        <w:rPr>
+          <w:noProof/>
+        </w:rPr>
+        <w:fldChar w:fldCharType="end"/>
+      </w:r>
+    </w:p>
+    <w:p>
+      <w:pPr>
+        <w:pStyle w:val="Version"/>
+        <w:tabs>
+          <w:tab w:val="clear" w:pos="1701"/>
+        </w:tabs>
+        <w:ind w:left="1701" w:hanging="1701"/>
+      </w:pPr>
+      <w:r>
+        <w:t>File:</w:t>
+      </w:r>
+      <w:r>
+        <w:tab/>
+      </w:r>
+      <w:r>
+        <w:fldChar w:fldCharType="begin"/>
+      </w:r>
+      <w:r>
+        <w:instrText>SET</w:instrText>
+      </w:r>
+      <w:r>
+        <w:instrText xml:space="preserve"> PFAD </w:instrText>
+      </w:r>
+      <w:r>
+        <w:fldChar w:fldCharType="end"/>
+      </w:r>
+      <w:r>
+        <w:fldChar w:fldCharType="begin"/>
+      </w:r>
+      <w:r>
+        <w:instrText>FILENAME</w:instrText>
+      </w:r>
+      <w:r>
+        <w:instrText xml:space="preserve"> </w:instrText>
+      </w:r>
+      <w:r>
+        <w:fldChar w:fldCharType="separate"/>
+      </w:r>
+      <w:r>
+        <w:rPr>
+          <w:noProof/>
+        </w:rPr>
+        <w:t>SPECCHIO_ReleaseNotes.docx</w:t>
+      </w:r>
+      <w:r>
+        <w:rPr>
+          <w:noProof/>
+        </w:rPr>
+        <w:fldChar w:fldCharType="end"/>
+      </w:r>
+    </w:p>
+    <w:p>
+      <w:pPr>
+        <w:pStyle w:val="Version"/>
+        <w:tabs>
+          <w:tab w:val="clear" w:pos="1701"/>
+        </w:tabs>
+        <w:ind w:left="1701" w:hanging="1701"/>
+      </w:pPr>
+      <w:r>
+        <w:t>Pages:</w:t>
+      </w:r>
+      <w:r>
+        <w:tab/>
+      </w:r>
+      <w:r>
+        <w:fldChar w:fldCharType="begin"/>
+      </w:r>
+      <w:r>
+        <w:instrText>NUMPAGES</w:instrText>
+      </w:r>
+      <w:r>
+        <w:instrText xml:space="preserve"> </w:instrText>
+      </w:r>
+      <w:r>
+        <w:fldChar w:fldCharType="separate"/>
+      </w:r>
+      <w:r>
+        <w:rPr>
+          <w:noProof/>
+        </w:rPr>
+        <w:t>5</w:t>
+      </w:r>
+      <w:r>
+        <w:rPr>
+          <w:noProof/>
+        </w:rPr>
+        <w:fldChar w:fldCharType="end"/>
+      </w:r>
+    </w:p>
+    <w:p>
+      <w:pPr>
+        <w:pStyle w:val="Version"/>
+        <w:tabs>
+          <w:tab w:val="clear" w:pos="1701"/>
+        </w:tabs>
+      </w:pPr>
+    </w:p>
+    <w:p>
+      <w:pPr>
+        <w:pStyle w:val="Version"/>
+        <w:tabs>
+          <w:tab w:val="clear" w:pos="1701"/>
+        </w:tabs>
+        <w:ind w:left="1701" w:hanging="1701"/>
+      </w:pPr>
+      <w:r>
+        <w:t>Classification:</w:t>
+      </w:r>
+      <w:r>
+        <w:tab/>
+      </w:r>
+      <w:r>
+        <w:fldChar w:fldCharType="begin"/>
+      </w:r>
+      <w:r>
+        <w:instrText>SET</w:instrText>
+      </w:r>
+      <w:r>
+        <w:instrText xml:space="preserve"> CLASSIFICATION </w:instrText>
+      </w:r>
+      <w:r>
+        <w:fldChar w:fldCharType="end"/>
+      </w:r>
+    </w:p>
+    <w:p>
+      <w:pPr>
+        <w:pStyle w:val="Version"/>
+        <w:tabs>
+          <w:tab w:val="clear" w:pos="1701"/>
+        </w:tabs>
+        <w:ind w:left="1701" w:hanging="1701"/>
+      </w:pPr>
+      <w:r>
+        <w:t>Distribution:</w:t>
+      </w:r>
+      <w:r>
+        <w:tab/>
+      </w:r>
+      <w:r>
+        <w:fldChar w:fldCharType="begin"/>
+      </w:r>
+      <w:r>
+        <w:instrText>SET</w:instrText>
+      </w:r>
+      <w:r>
+        <w:instrText xml:space="preserve"> DISTRIBUTION  </w:instrText>
+      </w:r>
+      <w:r>
+        <w:fldChar w:fldCharType="begin"/>
+      </w:r>
+      <w:r>
+        <w:instrText>FILLIN</w:instrText>
+      </w:r>
+      <w:r>
+        <w:instrText xml:space="preserve"> "Distribution list"</w:instrText>
+      </w:r>
+      <w:r>
+        <w:fldChar w:fldCharType="separate"/>
+      </w:r>
+      <w:r>
+        <w:instrText>SPECCHIO Users</w:instrText>
+      </w:r>
+      <w:r>
+        <w:fldChar w:fldCharType="end"/>
+      </w:r>
+      <w:r>
+        <w:fldChar w:fldCharType="separate"/>
+      </w:r>
+      <w:bookmarkStart w:id="7" w:name="DISTRIBUTION"/>
+      <w:r>
+        <w:rPr>
+          <w:noProof/>
+        </w:rPr>
+        <w:t>SPECCHIO Users</w:t>
+      </w:r>
+      <w:bookmarkEnd w:id="7"/>
+      <w:r>
+        <w:fldChar w:fldCharType="end"/>
+      </w:r>
+      <w:fldSimple w:instr="REF DISTRIBUTION  \* MERGEFORMAT ">
         <w:r>
           <w:rPr>
             <w:noProof/>
           </w:rPr>
-          <w:t>Approved</w:t>
+          <w:t>SPECCHIO Users</w:t>
         </w:r>
       </w:fldSimple>
-      <w:r>
-        <w:t xml:space="preserve"> </w:t>
-      </w:r>
-    </w:p>
-    <w:p>
-      <w:pPr>
-        <w:pStyle w:val="Version"/>
-        <w:tabs>
-          <w:tab w:val="clear" w:pos="1701"/>
-        </w:tabs>
-        <w:ind w:left="1701" w:hanging="1701"/>
-      </w:pPr>
-      <w:r>
-        <w:t>Author</w:t>
-      </w:r>
-      <w:r>
-        <w:t>s</w:t>
-      </w:r>
-      <w:r>
-        <w:t>:</w:t>
-      </w:r>
-      <w:r>
-        <w:tab/>
-      </w:r>
-      <w:r>
-        <w:fldChar w:fldCharType="begin"/>
-      </w:r>
-      <w:r>
-        <w:instrText>SET</w:instrText>
-      </w:r>
-      <w:r>
-        <w:instrText xml:space="preserve"> DOC_AUTHOR </w:instrText>
-      </w:r>
-      <w:r>
-        <w:fldChar w:fldCharType="begin"/>
-      </w:r>
-      <w:r>
-        <w:instrText>FILLIN "Author (e.g. F. Test, Organisation 'X')"</w:instrText>
-      </w:r>
-      <w:r>
-        <w:fldChar w:fldCharType="separate"/>
-      </w:r>
-      <w:r>
-        <w:instrText>P. Roberts &amp; N. Sheppard (Intersect)</w:instrText>
-      </w:r>
-      <w:r>
-        <w:fldChar w:fldCharType="end"/>
-      </w:r>
-      <w:r>
-        <w:fldChar w:fldCharType="separate"/>
-      </w:r>
-      <w:bookmarkStart w:id="6" w:name="DOC_AUTHOR"/>
-      <w:r>
-        <w:rPr>
-          <w:noProof/>
-        </w:rPr>
-        <w:t>P. Roberts &amp; N. Sheppard (Intersect)</w:t>
-      </w:r>
-      <w:bookmarkEnd w:id="6"/>
-      <w:r>
-        <w:fldChar w:fldCharType="end"/>
-      </w:r>
-      <w:fldSimple w:instr="REF DOC_AUTHOR  \* MERGEFORMAT ">
-        <w:r>
-          <w:rPr>
-            <w:noProof/>
-          </w:rPr>
-          <w:t>P. Roberts &amp; N. Sheppard (Intersect)</w:t>
-        </w:r>
-      </w:fldSimple>
-    </w:p>
-    <w:p>
-      <w:pPr>
-        <w:pStyle w:val="Version"/>
-        <w:tabs>
-          <w:tab w:val="clear" w:pos="1701"/>
-        </w:tabs>
-        <w:ind w:left="1701" w:hanging="1701"/>
-      </w:pPr>
-      <w:r>
-        <w:t>File:</w:t>
-      </w:r>
-      <w:r>
-        <w:tab/>
-      </w:r>
-      <w:r>
-        <w:fldChar w:fldCharType="begin"/>
-      </w:r>
-      <w:r>
-        <w:instrText>SET</w:instrText>
-      </w:r>
-      <w:r>
-        <w:instrText xml:space="preserve"> PFAD </w:instrText>
-      </w:r>
-      <w:r>
-        <w:fldChar w:fldCharType="end"/>
-      </w:r>
-      <w:r>
-        <w:fldChar w:fldCharType="begin"/>
-      </w:r>
-      <w:r>
-        <w:instrText>FILENAME</w:instrText>
-      </w:r>
-      <w:r>
-        <w:instrText xml:space="preserve"> </w:instrText>
-      </w:r>
-      <w:r>
-        <w:fldChar w:fldCharType="separate"/>
-      </w:r>
-      <w:r>
-        <w:rPr>
-          <w:noProof/>
-        </w:rPr>
-        <w:t>SPECCHIO_ReleaseNotes.docx</w:t>
-      </w:r>
-      <w:r>
-        <w:rPr>
-          <w:noProof/>
-        </w:rPr>
-        <w:fldChar w:fldCharType="end"/>
-      </w:r>
-    </w:p>
-    <w:p>
-      <w:pPr>
-        <w:pStyle w:val="Version"/>
-        <w:tabs>
-          <w:tab w:val="clear" w:pos="1701"/>
-        </w:tabs>
-        <w:ind w:left="1701" w:hanging="1701"/>
-      </w:pPr>
-      <w:r>
-        <w:t>Pages:</w:t>
-      </w:r>
-      <w:r>
-        <w:tab/>
-      </w:r>
-      <w:r>
-        <w:fldChar w:fldCharType="begin"/>
-      </w:r>
-      <w:r>
-        <w:instrText>NUMPAGES</w:instrText>
-      </w:r>
-      <w:r>
-        <w:instrText xml:space="preserve"> </w:instrText>
-      </w:r>
-      <w:r>
-        <w:fldChar w:fldCharType="separate"/>
-      </w:r>
-      <w:r>
-        <w:rPr>
-          <w:noProof/>
-        </w:rPr>
-        <w:t>5</w:t>
-      </w:r>
-      <w:r>
-        <w:rPr>
-          <w:noProof/>
-        </w:rPr>
-        <w:fldChar w:fldCharType="end"/>
-      </w:r>
-    </w:p>
-    <w:p>
-      <w:pPr>
-        <w:pStyle w:val="Version"/>
-        <w:tabs>
-          <w:tab w:val="clear" w:pos="1701"/>
-        </w:tabs>
-      </w:pPr>
-    </w:p>
-    <w:p>
-      <w:pPr>
-        <w:pStyle w:val="Version"/>
-        <w:tabs>
-          <w:tab w:val="clear" w:pos="1701"/>
-        </w:tabs>
-        <w:ind w:left="1701" w:hanging="1701"/>
-      </w:pPr>
-      <w:r>
-        <w:t>Classification:</w:t>
-      </w:r>
-      <w:r>
-        <w:tab/>
-      </w:r>
-      <w:r>
-        <w:fldChar w:fldCharType="begin"/>
-      </w:r>
-      <w:r>
-        <w:instrText>SET</w:instrText>
-      </w:r>
-      <w:r>
-        <w:instrText xml:space="preserve"> CLASSIFICATION </w:instrText>
-      </w:r>
-      <w:r>
-        <w:fldChar w:fldCharType="end"/>
-      </w:r>
-    </w:p>
-    <w:p>
-      <w:pPr>
-        <w:pStyle w:val="Version"/>
-        <w:tabs>
-          <w:tab w:val="clear" w:pos="1701"/>
-        </w:tabs>
-        <w:ind w:left="1701" w:hanging="1701"/>
-      </w:pPr>
-      <w:r>
-        <w:t>Distribution:</w:t>
-      </w:r>
-      <w:r>
-        <w:tab/>
-      </w:r>
-      <w:r>
-        <w:fldChar w:fldCharType="begin"/>
-      </w:r>
-      <w:r>
-        <w:instrText>SET</w:instrText>
-      </w:r>
-      <w:r>
-        <w:instrText xml:space="preserve"> DISTRIBUTION  </w:instrText>
-      </w:r>
-      <w:r>
-        <w:fldChar w:fldCharType="begin"/>
-      </w:r>
-      <w:r>
-        <w:instrText>FILLIN</w:instrText>
-      </w:r>
-      <w:r>
-        <w:instrText xml:space="preserve"> "Distribution list"</w:instrText>
-      </w:r>
-      <w:r>
-        <w:fldChar w:fldCharType="separate"/>
-      </w:r>
-      <w:r>
-        <w:instrText>SPECCHIO Users</w:instrText>
-      </w:r>
-      <w:r>
-        <w:fldChar w:fldCharType="end"/>
-      </w:r>
-      <w:r>
-        <w:fldChar w:fldCharType="separate"/>
-      </w:r>
-      <w:bookmarkStart w:id="7" w:name="DISTRIBUTION"/>
-      <w:r>
-        <w:rPr>
-          <w:noProof/>
-        </w:rPr>
-        <w:t>SPECCHIO Users</w:t>
-      </w:r>
-      <w:bookmarkEnd w:id="7"/>
-      <w:r>
-        <w:fldChar w:fldCharType="end"/>
-      </w:r>
-      <w:r>
-        <w:fldChar w:fldCharType="begin"/>
-      </w:r>
-      <w:r>
-        <w:instrText xml:space="preserve">REF DISTRIBUTION  \* MERGEFORMAT </w:instrText>
-      </w:r>
-      <w:r>
-        <w:fldChar w:fldCharType="separate"/>
-      </w:r>
-      <w:r>
-        <w:rPr>
-          <w:noProof/>
-        </w:rPr>
-        <w:t>SPECCHIO Users</w:t>
-      </w:r>
-      <w:r>
-        <w:rPr>
-          <w:noProof/>
-        </w:rPr>
-        <w:fldChar w:fldCharType="end"/>
-      </w:r>
     </w:p>
     <w:p>
       <w:pPr>
@@ -1644,170 +1657,60 @@
     </w:p>
     <w:p>
       <w:pPr>
-        <w:pStyle w:val="Note"/>
-      </w:pPr>
-      <w:r>
-        <w:rPr>
-          <w:b/>
-        </w:rPr>
-        <w:t>Note</w:t>
-      </w:r>
-      <w:r>
-        <w:rPr>
-          <w:b/>
-        </w:rPr>
-        <w:tab/>
-      </w:r>
-      <w:r>
-        <w:t xml:space="preserve">SPECCHIO does not currently support multi-user installations. SPECCHIO should usually be installed within the personal folder of each user wanting to use the software. This is the folder called </w:t>
-      </w:r>
-      <w:r>
-        <w:rPr>
-          <w:rFonts w:ascii="Courier New" w:hAnsi="Courier New" w:cs="Courier New"/>
-        </w:rPr>
-        <w:t>C:\Users\</w:t>
-      </w:r>
-      <w:r>
-        <w:rPr>
-          <w:rFonts w:ascii="Courier New" w:hAnsi="Courier New" w:cs="Courier New"/>
-          <w:i/>
-        </w:rPr>
-        <w:t>UserName</w:t>
-      </w:r>
-      <w:r>
-        <w:t xml:space="preserve"> in Windows; </w:t>
-      </w:r>
-      <w:r>
-        <w:rPr>
-          <w:rFonts w:ascii="Courier New" w:hAnsi="Courier New" w:cs="Courier New"/>
-        </w:rPr>
-        <w:t>/Users/</w:t>
-      </w:r>
-      <w:r>
-        <w:rPr>
-          <w:rFonts w:ascii="Courier New" w:hAnsi="Courier New" w:cs="Courier New"/>
-          <w:i/>
-        </w:rPr>
-        <w:t>username</w:t>
-      </w:r>
-      <w:r>
-        <w:t xml:space="preserve"> in Mac OS X; or </w:t>
-      </w:r>
-      <w:r>
-        <w:rPr>
-          <w:rFonts w:ascii="Courier New" w:hAnsi="Courier New" w:cs="Courier New"/>
-        </w:rPr>
-        <w:t>/home/</w:t>
-      </w:r>
-      <w:r>
-        <w:rPr>
-          <w:rFonts w:ascii="Courier New" w:hAnsi="Courier New" w:cs="Courier New"/>
-          <w:i/>
-        </w:rPr>
-        <w:t>username</w:t>
-      </w:r>
-      <w:r>
-        <w:t xml:space="preserve"> in </w:t>
-      </w:r>
-      <w:proofErr w:type="gramStart"/>
-      <w:r>
-        <w:t>Unix</w:t>
-      </w:r>
-      <w:proofErr w:type="gramEnd"/>
-      <w:r>
-        <w:t xml:space="preserve"> and Linux. </w:t>
+        <w:pStyle w:val="Heading3"/>
+      </w:pPr>
+      <w:r>
+        <w:t>Upgrading an Existing Installation</w:t>
       </w:r>
     </w:p>
     <w:p>
       <w:pPr>
-        <w:pStyle w:val="Heading3"/>
-      </w:pPr>
-      <w:r>
-        <w:t>Upgrading an Existing Installation</w:t>
+        <w:ind w:left="709"/>
+      </w:pPr>
+      <w:r>
+        <w:t>You can upgrade an existing installation by following the same procedure as for a new installation. Just install the new version of SPECCHIO into the same folder as your existing installation.</w:t>
+      </w:r>
+      <w:r>
+        <w:t xml:space="preserve"> You may wish to create a backup of your existing installation first.</w:t>
       </w:r>
     </w:p>
     <w:p>
       <w:pPr>
         <w:ind w:left="709"/>
       </w:pPr>
-      <w:r>
-        <w:t>You can upgrade an existing installation by following the same procedure as for a new installation. Just install the new version of SPECCHIO into the same folder as your existing installation.</w:t>
-      </w:r>
-      <w:r>
-        <w:t xml:space="preserve"> You may wish to create a backup of your existing installation first.</w:t>
-      </w:r>
     </w:p>
     <w:p>
       <w:pPr>
-        <w:ind w:left="709"/>
-      </w:pPr>
+        <w:pStyle w:val="Heading2"/>
+      </w:pPr>
+      <w:r>
+        <w:t>Lau</w:t>
+      </w:r>
+      <w:r>
+        <w:t>nching the SPECCHIO Application</w:t>
+      </w:r>
     </w:p>
     <w:p>
       <w:pPr>
-        <w:ind w:left="709"/>
-      </w:pPr>
-      <w:r>
-        <w:t xml:space="preserve">The installer will ask you if you wish to overwrite the file </w:t>
-      </w:r>
-      <w:r>
-        <w:rPr>
-          <w:rFonts w:ascii="Courier New" w:hAnsi="Courier New" w:cs="Courier New"/>
-        </w:rPr>
-        <w:t>db_config.txt</w:t>
-      </w:r>
-      <w:r>
-        <w:t>.</w:t>
-      </w:r>
-      <w:r>
-        <w:t xml:space="preserve"> If you wish to continue using the database</w:t>
-      </w:r>
-      <w:r>
-        <w:t xml:space="preserve"> accounts that you established with the previous version of SPECCHIO, you should </w:t>
-      </w:r>
-      <w:r>
-        <w:rPr>
-          <w:b/>
-        </w:rPr>
-        <w:t>not</w:t>
-      </w:r>
-      <w:r>
-        <w:t xml:space="preserve"> overwrite this file.</w:t>
-      </w:r>
-    </w:p>
-    <w:p/>
-    <w:p>
-      <w:pPr>
-        <w:pStyle w:val="Heading2"/>
-      </w:pPr>
-      <w:r>
-        <w:t>Lau</w:t>
-      </w:r>
-      <w:r>
-        <w:t>nching the SPECCHIO Application</w:t>
+        <w:pStyle w:val="Heading3"/>
+      </w:pPr>
+      <w:r>
+        <w:t>Windows</w:t>
       </w:r>
     </w:p>
     <w:p>
       <w:pPr>
-        <w:pStyle w:val="Heading3"/>
-      </w:pPr>
-      <w:r>
-        <w:t>Windows</w:t>
+        <w:pStyle w:val="Body"/>
+      </w:pPr>
+      <w:r>
+        <w:t>The installer creates a folder on the “Start” menu. This folder contains options for launching SPECCHIO on both 32-bit versions and 64-bit versions of Windows. Select the option that matches your version of Windows.</w:t>
       </w:r>
     </w:p>
     <w:p>
       <w:pPr>
-        <w:pStyle w:val="Body"/>
-      </w:pPr>
-      <w:r>
-        <w:t>The installer creates a folder on the “Start” menu. This folder contains options for launching SPECCHIO on both 32-bit versions and 64-bit versions of Windows. Select the option that matches your version of Windows.</w:t>
-      </w:r>
-    </w:p>
-    <w:p>
-      <w:pPr>
         <w:pStyle w:val="Heading3"/>
       </w:pPr>
       <w:r>
-        <w:lastRenderedPageBreak/>
         <w:t>Mac OS X</w:t>
       </w:r>
     </w:p>
@@ -1894,6 +1797,7 @@
       <w:bookmarkStart w:id="27" w:name="h.vmn37r33bp8g" w:colFirst="0" w:colLast="0"/>
       <w:bookmarkEnd w:id="27"/>
       <w:r>
+        <w:lastRenderedPageBreak/>
         <w:t>Creating a User Account</w:t>
       </w:r>
     </w:p>
@@ -2245,16 +2149,13 @@
       <w:bookmarkStart w:id="28" w:name="h.4ir09cke7o6d" w:colFirst="0" w:colLast="0"/>
       <w:bookmarkEnd w:id="28"/>
       <w:r>
-        <w:t>The account username and password are automatically stored in the configuration file (</w:t>
-      </w:r>
-      <w:r>
-        <w:rPr>
-          <w:rFonts w:ascii="Courier New" w:eastAsia="Courier New" w:hAnsi="Courier New" w:cs="Courier New"/>
-        </w:rPr>
-        <w:t>db_config.txt</w:t>
-      </w:r>
-      <w:r>
-        <w:t>). You do not need to know or record them yourself.</w:t>
+        <w:t>The account username and password are automatically st</w:t>
+      </w:r>
+      <w:r>
+        <w:t>ored in the configuration file</w:t>
+      </w:r>
+      <w:r>
+        <w:t>. You do not need to know or record them yourself.</w:t>
       </w:r>
     </w:p>
     <w:p>
@@ -2400,7 +2301,7 @@
         <w:pStyle w:val="HeadingSubUnnumbered"/>
       </w:pPr>
       <w:r>
-        <w:t>V3.0.1</w:t>
+        <w:t>V3.0.2</w:t>
       </w:r>
     </w:p>
     <w:p>
@@ -2408,7 +2309,7 @@
         <w:pStyle w:val="Body"/>
       </w:pPr>
       <w:r>
-        <w:t>DC10-301 Added a researcher description field for Research Data Australia</w:t>
+        <w:t>DC10-307 Added support for multi-user installations</w:t>
       </w:r>
     </w:p>
     <w:p>
@@ -2416,15 +2317,7 @@
         <w:pStyle w:val="Body"/>
       </w:pPr>
       <w:r>
-        <w:t xml:space="preserve">DC10-302 Corrected a </w:t>
-      </w:r>
-      <w:proofErr w:type="spellStart"/>
-      <w:r>
-        <w:t>JAXBException</w:t>
-      </w:r>
-      <w:proofErr w:type="spellEnd"/>
-      <w:r>
-        <w:t xml:space="preserve"> when viewing an instrument picture</w:t>
+        <w:t>DC10-309 Checked for the existence of mandatory fields before submission to RDA</w:t>
       </w:r>
     </w:p>
     <w:p>
@@ -2432,7 +2325,7 @@
         <w:pStyle w:val="Body"/>
       </w:pPr>
       <w:r>
-        <w:t>DC10-303 Preserved db_config.txt when upgrading an existing installation</w:t>
+        <w:t>DC10-310 Improved collection descriptions submitted to RDA</w:t>
       </w:r>
     </w:p>
     <w:p>
@@ -2440,7 +2333,7 @@
         <w:pStyle w:val="Body"/>
       </w:pPr>
       <w:r>
-        <w:t>DC10-304 Corrected account name generation for names containing punctuation</w:t>
+        <w:t>DC10-311 Fixed the party description submitted to RDA</w:t>
       </w:r>
     </w:p>
     <w:p>
@@ -2448,10 +2341,117 @@
         <w:pStyle w:val="Body"/>
       </w:pPr>
       <w:r>
-        <w:t>DC10-306 Cleared the progress message when loading campaign data fails</w:t>
+        <w:t xml:space="preserve">DC10-312 Fixed the </w:t>
+      </w:r>
+      <w:proofErr w:type="spellStart"/>
+      <w:r>
+        <w:t>isCollectorOf</w:t>
+      </w:r>
+      <w:proofErr w:type="spellEnd"/>
+      <w:r>
+        <w:t xml:space="preserve"> data submitted to RDA</w:t>
+      </w:r>
+    </w:p>
+    <w:p>
+      <w:pPr>
+        <w:pStyle w:val="Body"/>
+      </w:pPr>
+      <w:r>
+        <w:t>DC10-313 All spectra in a collection are now checked for collection data</w:t>
+      </w:r>
+    </w:p>
+    <w:p>
+      <w:pPr>
+        <w:pStyle w:val="Body"/>
+      </w:pPr>
+      <w:r>
+        <w:t>DC10-314 Auto-generated a data usage policy if none exists for RDA</w:t>
+      </w:r>
+    </w:p>
+    <w:p>
+      <w:pPr>
+        <w:pStyle w:val="Body"/>
+      </w:pPr>
+      <w:r>
+        <w:t>DC10-315 Fixed generation of RDA collection identifiers</w:t>
+      </w:r>
+    </w:p>
+    <w:p>
+      <w:pPr>
+        <w:pStyle w:val="Body"/>
+      </w:pPr>
+      <w:r>
+        <w:t xml:space="preserve">DC10-316 Changed the RDA originating source to </w:t>
+      </w:r>
+      <w:r>
+        <w:t>www.uow.edu.au</w:t>
+      </w:r>
+    </w:p>
+    <w:p>
+      <w:pPr>
+        <w:pStyle w:val="Body"/>
+      </w:pPr>
+      <w:r>
+        <w:t>DC10-317 Re-publishing the same spectra now re-uses the same collection key</w:t>
       </w:r>
       <w:bookmarkStart w:id="29" w:name="_GoBack"/>
       <w:bookmarkEnd w:id="29"/>
+    </w:p>
+    <w:p>
+      <w:pPr>
+        <w:pStyle w:val="HeadingSubUnnumbered"/>
+      </w:pPr>
+      <w:r>
+        <w:t>V3.0.1</w:t>
+      </w:r>
+    </w:p>
+    <w:p>
+      <w:pPr>
+        <w:pStyle w:val="Body"/>
+      </w:pPr>
+      <w:r>
+        <w:t>DC10-301 Added a researcher description field for Research Data Australia</w:t>
+      </w:r>
+    </w:p>
+    <w:p>
+      <w:pPr>
+        <w:pStyle w:val="Body"/>
+      </w:pPr>
+      <w:r>
+        <w:t xml:space="preserve">DC10-302 Corrected a </w:t>
+      </w:r>
+      <w:proofErr w:type="spellStart"/>
+      <w:r>
+        <w:t>JAXBException</w:t>
+      </w:r>
+      <w:proofErr w:type="spellEnd"/>
+      <w:r>
+        <w:t xml:space="preserve"> when viewing an instrument picture</w:t>
+      </w:r>
+    </w:p>
+    <w:p>
+      <w:pPr>
+        <w:pStyle w:val="Body"/>
+      </w:pPr>
+      <w:r>
+        <w:t>DC10-303 Preserved db_config.txt when upgrading an existing installation</w:t>
+      </w:r>
+    </w:p>
+    <w:p>
+      <w:pPr>
+        <w:pStyle w:val="Body"/>
+      </w:pPr>
+      <w:r>
+        <w:t>DC10-304 Corrected account name generation for names containing punctuation</w:t>
+      </w:r>
+    </w:p>
+    <w:p>
+      <w:pPr>
+        <w:pStyle w:val="Body"/>
+      </w:pPr>
+      <w:r>
+        <w:t>DC10-306 Cleared the progress message when loading campaign data fails</w:t>
+      </w:r>
     </w:p>
     <w:p>
       <w:pPr>
@@ -10343,7 +10343,7 @@
 </file>
 
 <file path=customXml/itemProps1.xml><?xml version="1.0" encoding="utf-8"?>
-<ds:datastoreItem xmlns:ds="http://schemas.openxmlformats.org/officeDocument/2006/customXml" ds:itemID="{AE1B6D40-CC19-42A0-9188-B2D857368065}">
+<ds:datastoreItem xmlns:ds="http://schemas.openxmlformats.org/officeDocument/2006/customXml" ds:itemID="{FCD846E4-3382-4771-8226-886E529254C7}">
   <ds:schemaRefs>
     <ds:schemaRef ds:uri="http://schemas.openxmlformats.org/officeDocument/2006/bibliography"/>
   </ds:schemaRefs>
@@ -10351,7 +10351,7 @@
 </file>
 
 <file path=customXml/itemProps2.xml><?xml version="1.0" encoding="utf-8"?>
-<ds:datastoreItem xmlns:ds="http://schemas.openxmlformats.org/officeDocument/2006/customXml" ds:itemID="{9A3CEC15-BB4E-4A08-9960-3F4C75A6364B}">
+<ds:datastoreItem xmlns:ds="http://schemas.openxmlformats.org/officeDocument/2006/customXml" ds:itemID="{FD4CB3BA-972A-465E-81E5-3A75F8761259}">
   <ds:schemaRefs>
     <ds:schemaRef ds:uri="http://schemas.openxmlformats.org/officeDocument/2006/bibliography"/>
   </ds:schemaRefs>

</xml_diff>

<commit_message>
Updated the documentation for V3.0.2-4.
</commit_message>
<xml_diff>
--- a/doc/SPECCHIO_ReleaseNotes.docx
+++ b/doc/SPECCHIO_ReleaseNotes.docx
@@ -318,8 +318,8 @@
       <w:r>
         <w:fldChar w:fldCharType="separate"/>
       </w:r>
-      <w:bookmarkStart w:id="3" w:name="DATE"/>
-      <w:bookmarkStart w:id="4" w:name="DD"/>
+      <w:bookmarkStart w:id="3" w:name="DD"/>
+      <w:bookmarkStart w:id="4" w:name="DATE"/>
       <w:r>
         <w:rPr>
           <w:noProof/>
@@ -408,20 +408,128 @@
       <w:r>
         <w:fldChar w:fldCharType="end"/>
       </w:r>
+      <w:fldSimple w:instr="REF SQS  \* MERGEFORMAT ">
+        <w:r>
+          <w:rPr>
+            <w:noProof/>
+          </w:rPr>
+          <w:t>Approved</w:t>
+        </w:r>
+      </w:fldSimple>
+      <w:r>
+        <w:t xml:space="preserve"> </w:t>
+      </w:r>
+    </w:p>
+    <w:p>
+      <w:pPr>
+        <w:pStyle w:val="Version"/>
+        <w:tabs>
+          <w:tab w:val="clear" w:pos="1701"/>
+        </w:tabs>
+        <w:ind w:left="1701" w:hanging="1701"/>
+      </w:pPr>
+      <w:r>
+        <w:t>Author</w:t>
+      </w:r>
+      <w:r>
+        <w:t>s</w:t>
+      </w:r>
+      <w:r>
+        <w:t>:</w:t>
+      </w:r>
+      <w:r>
+        <w:tab/>
+      </w:r>
       <w:r>
         <w:fldChar w:fldCharType="begin"/>
       </w:r>
       <w:r>
-        <w:instrText xml:space="preserve">REF SQS  \* MERGEFORMAT </w:instrText>
+        <w:instrText>SET</w:instrText>
+      </w:r>
+      <w:r>
+        <w:instrText xml:space="preserve"> DOC_AUTHOR </w:instrText>
+      </w:r>
+      <w:r>
+        <w:fldChar w:fldCharType="begin"/>
+      </w:r>
+      <w:r>
+        <w:instrText>FILLIN "Author (e.g. F. Test, Organisation 'X')"</w:instrText>
       </w:r>
       <w:r>
         <w:fldChar w:fldCharType="separate"/>
       </w:r>
+      <w:r>
+        <w:instrText>P. Roberts &amp; N. Sheppard (Intersect)</w:instrText>
+      </w:r>
+      <w:r>
+        <w:fldChar w:fldCharType="end"/>
+      </w:r>
+      <w:r>
+        <w:fldChar w:fldCharType="separate"/>
+      </w:r>
+      <w:bookmarkStart w:id="6" w:name="DOC_AUTHOR"/>
       <w:r>
         <w:rPr>
           <w:noProof/>
         </w:rPr>
-        <w:t>Approved</w:t>
+        <w:t>P. Roberts &amp; N. Sheppard (Intersect)</w:t>
+      </w:r>
+      <w:bookmarkEnd w:id="6"/>
+      <w:r>
+        <w:fldChar w:fldCharType="end"/>
+      </w:r>
+      <w:fldSimple w:instr="REF DOC_AUTHOR  \* MERGEFORMAT ">
+        <w:r>
+          <w:rPr>
+            <w:noProof/>
+          </w:rPr>
+          <w:t>P. Roberts &amp; N. Sheppard (Intersect)</w:t>
+        </w:r>
+      </w:fldSimple>
+    </w:p>
+    <w:p>
+      <w:pPr>
+        <w:pStyle w:val="Version"/>
+        <w:tabs>
+          <w:tab w:val="clear" w:pos="1701"/>
+        </w:tabs>
+        <w:ind w:left="1701" w:hanging="1701"/>
+      </w:pPr>
+      <w:r>
+        <w:t>File:</w:t>
+      </w:r>
+      <w:r>
+        <w:tab/>
+      </w:r>
+      <w:r>
+        <w:fldChar w:fldCharType="begin"/>
+      </w:r>
+      <w:r>
+        <w:instrText>SET</w:instrText>
+      </w:r>
+      <w:r>
+        <w:instrText xml:space="preserve"> PFAD </w:instrText>
+      </w:r>
+      <w:r>
+        <w:fldChar w:fldCharType="end"/>
+      </w:r>
+      <w:r>
+        <w:fldChar w:fldCharType="begin"/>
+      </w:r>
+      <w:r>
+        <w:instrText>FILENAME</w:instrText>
+      </w:r>
+      <w:r>
+        <w:instrText xml:space="preserve"> </w:instrText>
+      </w:r>
+      <w:r>
+        <w:fldChar w:fldCharType="separate"/>
+      </w:r>
+      <w:r>
+        <w:rPr>
+          <w:noProof/>
+        </w:rPr>
+        <w:t>SPECCHIO_ReleaseNotes.docx</w:t>
       </w:r>
       <w:r>
         <w:rPr>
@@ -429,9 +537,6 @@
         </w:rPr>
         <w:fldChar w:fldCharType="end"/>
       </w:r>
-      <w:r>
-        <w:t xml:space="preserve"> </w:t>
-      </w:r>
     </w:p>
     <w:p>
       <w:pPr>
@@ -442,13 +547,7 @@
         <w:ind w:left="1701" w:hanging="1701"/>
       </w:pPr>
       <w:r>
-        <w:t>Author</w:t>
-      </w:r>
-      <w:r>
-        <w:t>s</w:t>
-      </w:r>
-      <w:r>
-        <w:t>:</w:t>
+        <w:t>Pages:</w:t>
       </w:r>
       <w:r>
         <w:tab/>
@@ -457,54 +556,19 @@
         <w:fldChar w:fldCharType="begin"/>
       </w:r>
       <w:r>
-        <w:instrText>SET</w:instrText>
-      </w:r>
-      <w:r>
-        <w:instrText xml:space="preserve"> DOC_AUTHOR </w:instrText>
-      </w:r>
-      <w:r>
-        <w:fldChar w:fldCharType="begin"/>
-      </w:r>
-      <w:r>
-        <w:instrText>FILLIN "Author (e.g. F. Test, Organisation 'X')"</w:instrText>
+        <w:instrText>NUMPAGES</w:instrText>
+      </w:r>
+      <w:r>
+        <w:instrText xml:space="preserve"> </w:instrText>
       </w:r>
       <w:r>
         <w:fldChar w:fldCharType="separate"/>
       </w:r>
-      <w:r>
-        <w:instrText>P. Roberts &amp; N. Sheppard (Intersect)</w:instrText>
-      </w:r>
-      <w:r>
-        <w:fldChar w:fldCharType="end"/>
-      </w:r>
-      <w:r>
-        <w:fldChar w:fldCharType="separate"/>
-      </w:r>
-      <w:bookmarkStart w:id="6" w:name="DOC_AUTHOR"/>
       <w:r>
         <w:rPr>
           <w:noProof/>
         </w:rPr>
-        <w:t>P. Roberts &amp; N. Sheppard (Intersect)</w:t>
-      </w:r>
-      <w:bookmarkEnd w:id="6"/>
-      <w:r>
-        <w:fldChar w:fldCharType="end"/>
-      </w:r>
-      <w:r>
-        <w:fldChar w:fldCharType="begin"/>
-      </w:r>
-      <w:r>
-        <w:instrText xml:space="preserve">REF DOC_AUTHOR  \* MERGEFORMAT </w:instrText>
-      </w:r>
-      <w:r>
-        <w:fldChar w:fldCharType="separate"/>
-      </w:r>
-      <w:r>
-        <w:rPr>
-          <w:noProof/>
-        </w:rPr>
-        <w:t>P. Roberts &amp; N. Sheppard (Intersect)</w:t>
+        <w:t>5</w:t>
       </w:r>
       <w:r>
         <w:rPr>
@@ -519,10 +583,18 @@
         <w:tabs>
           <w:tab w:val="clear" w:pos="1701"/>
         </w:tabs>
+      </w:pPr>
+    </w:p>
+    <w:p>
+      <w:pPr>
+        <w:pStyle w:val="Version"/>
+        <w:tabs>
+          <w:tab w:val="clear" w:pos="1701"/>
+        </w:tabs>
         <w:ind w:left="1701" w:hanging="1701"/>
       </w:pPr>
       <w:r>
-        <w:t>File:</w:t>
+        <w:t>Classification:</w:t>
       </w:r>
       <w:r>
         <w:tab/>
@@ -534,28 +606,81 @@
         <w:instrText>SET</w:instrText>
       </w:r>
       <w:r>
-        <w:instrText xml:space="preserve"> PFAD </w:instrText>
+        <w:instrText xml:space="preserve"> CLASSIFICATION </w:instrText>
       </w:r>
       <w:r>
         <w:fldChar w:fldCharType="end"/>
       </w:r>
+    </w:p>
+    <w:p>
+      <w:pPr>
+        <w:pStyle w:val="Version"/>
+        <w:tabs>
+          <w:tab w:val="clear" w:pos="1701"/>
+        </w:tabs>
+        <w:ind w:left="1701" w:hanging="1701"/>
+      </w:pPr>
+      <w:r>
+        <w:t>Distribution:</w:t>
+      </w:r>
+      <w:r>
+        <w:tab/>
+      </w:r>
       <w:r>
         <w:fldChar w:fldCharType="begin"/>
       </w:r>
       <w:r>
-        <w:instrText>FILENAME</w:instrText>
-      </w:r>
-      <w:r>
-        <w:instrText xml:space="preserve"> </w:instrText>
+        <w:instrText>SET</w:instrText>
+      </w:r>
+      <w:r>
+        <w:instrText xml:space="preserve"> DISTRIBUTION  </w:instrText>
+      </w:r>
+      <w:r>
+        <w:fldChar w:fldCharType="begin"/>
+      </w:r>
+      <w:r>
+        <w:instrText>FILLIN</w:instrText>
+      </w:r>
+      <w:r>
+        <w:instrText xml:space="preserve"> "Distribution list"</w:instrText>
       </w:r>
       <w:r>
         <w:fldChar w:fldCharType="separate"/>
       </w:r>
+      <w:r>
+        <w:instrText>SPECCHIO Users</w:instrText>
+      </w:r>
+      <w:r>
+        <w:fldChar w:fldCharType="end"/>
+      </w:r>
+      <w:r>
+        <w:fldChar w:fldCharType="separate"/>
+      </w:r>
+      <w:bookmarkStart w:id="7" w:name="DISTRIBUTION"/>
       <w:r>
         <w:rPr>
           <w:noProof/>
         </w:rPr>
-        <w:t>SPECCHIO_ReleaseNotes.docx</w:t>
+        <w:t>SPECCHIO Users</w:t>
+      </w:r>
+      <w:bookmarkEnd w:id="7"/>
+      <w:r>
+        <w:fldChar w:fldCharType="end"/>
+      </w:r>
+      <w:r>
+        <w:fldChar w:fldCharType="begin"/>
+      </w:r>
+      <w:r>
+        <w:instrText xml:space="preserve">REF DISTRIBUTION  \* MERGEFORMAT </w:instrText>
+      </w:r>
+      <w:r>
+        <w:fldChar w:fldCharType="separate"/>
+      </w:r>
+      <w:r>
+        <w:rPr>
+          <w:noProof/>
+        </w:rPr>
+        <w:t>SPECCHIO Users</w:t>
       </w:r>
       <w:r>
         <w:rPr>
@@ -563,144 +688,6 @@
         </w:rPr>
         <w:fldChar w:fldCharType="end"/>
       </w:r>
-    </w:p>
-    <w:p>
-      <w:pPr>
-        <w:pStyle w:val="Version"/>
-        <w:tabs>
-          <w:tab w:val="clear" w:pos="1701"/>
-        </w:tabs>
-        <w:ind w:left="1701" w:hanging="1701"/>
-      </w:pPr>
-      <w:r>
-        <w:t>Pages:</w:t>
-      </w:r>
-      <w:r>
-        <w:tab/>
-      </w:r>
-      <w:r>
-        <w:fldChar w:fldCharType="begin"/>
-      </w:r>
-      <w:r>
-        <w:instrText>NUMPAGES</w:instrText>
-      </w:r>
-      <w:r>
-        <w:instrText xml:space="preserve"> </w:instrText>
-      </w:r>
-      <w:r>
-        <w:fldChar w:fldCharType="separate"/>
-      </w:r>
-      <w:r>
-        <w:rPr>
-          <w:noProof/>
-        </w:rPr>
-        <w:t>5</w:t>
-      </w:r>
-      <w:r>
-        <w:rPr>
-          <w:noProof/>
-        </w:rPr>
-        <w:fldChar w:fldCharType="end"/>
-      </w:r>
-    </w:p>
-    <w:p>
-      <w:pPr>
-        <w:pStyle w:val="Version"/>
-        <w:tabs>
-          <w:tab w:val="clear" w:pos="1701"/>
-        </w:tabs>
-      </w:pPr>
-    </w:p>
-    <w:p>
-      <w:pPr>
-        <w:pStyle w:val="Version"/>
-        <w:tabs>
-          <w:tab w:val="clear" w:pos="1701"/>
-        </w:tabs>
-        <w:ind w:left="1701" w:hanging="1701"/>
-      </w:pPr>
-      <w:r>
-        <w:t>Classification:</w:t>
-      </w:r>
-      <w:r>
-        <w:tab/>
-      </w:r>
-      <w:r>
-        <w:fldChar w:fldCharType="begin"/>
-      </w:r>
-      <w:r>
-        <w:instrText>SET</w:instrText>
-      </w:r>
-      <w:r>
-        <w:instrText xml:space="preserve"> CLASSIFICATION </w:instrText>
-      </w:r>
-      <w:r>
-        <w:fldChar w:fldCharType="end"/>
-      </w:r>
-    </w:p>
-    <w:p>
-      <w:pPr>
-        <w:pStyle w:val="Version"/>
-        <w:tabs>
-          <w:tab w:val="clear" w:pos="1701"/>
-        </w:tabs>
-        <w:ind w:left="1701" w:hanging="1701"/>
-      </w:pPr>
-      <w:r>
-        <w:t>Distribution:</w:t>
-      </w:r>
-      <w:r>
-        <w:tab/>
-      </w:r>
-      <w:r>
-        <w:fldChar w:fldCharType="begin"/>
-      </w:r>
-      <w:r>
-        <w:instrText>SET</w:instrText>
-      </w:r>
-      <w:r>
-        <w:instrText xml:space="preserve"> DISTRIBUTION  </w:instrText>
-      </w:r>
-      <w:r>
-        <w:fldChar w:fldCharType="begin"/>
-      </w:r>
-      <w:r>
-        <w:instrText>FILLIN</w:instrText>
-      </w:r>
-      <w:r>
-        <w:instrText xml:space="preserve"> "Distribution list"</w:instrText>
-      </w:r>
-      <w:r>
-        <w:fldChar w:fldCharType="separate"/>
-      </w:r>
-      <w:r>
-        <w:instrText>SPECCHIO Users</w:instrText>
-      </w:r>
-      <w:r>
-        <w:fldChar w:fldCharType="end"/>
-      </w:r>
-      <w:r>
-        <w:fldChar w:fldCharType="separate"/>
-      </w:r>
-      <w:bookmarkStart w:id="7" w:name="DISTRIBUTION"/>
-      <w:r>
-        <w:rPr>
-          <w:noProof/>
-        </w:rPr>
-        <w:t>SPECCHIO Users</w:t>
-      </w:r>
-      <w:bookmarkEnd w:id="7"/>
-      <w:r>
-        <w:fldChar w:fldCharType="end"/>
-      </w:r>
-      <w:fldSimple w:instr="REF DISTRIBUTION  \* MERGEFORMAT ">
-        <w:r>
-          <w:rPr>
-            <w:noProof/>
-          </w:rPr>
-          <w:t>SPECCHIO Users</w:t>
-        </w:r>
-      </w:fldSimple>
     </w:p>
     <w:p>
       <w:pPr>
@@ -822,18 +809,10 @@
         <w:pStyle w:val="Body"/>
       </w:pPr>
       <w:r>
-        <w:t xml:space="preserve">SPECCHIO is a spectral database combined with user-friendly interface software designed to store spectral data acquired by </w:t>
-      </w:r>
-      <w:proofErr w:type="spellStart"/>
-      <w:r>
-        <w:t>spectroradio</w:t>
-      </w:r>
-      <w:r>
-        <w:t>meters</w:t>
-      </w:r>
-      <w:proofErr w:type="spellEnd"/>
-      <w:r>
-        <w:t xml:space="preserve"> and associated metadata.</w:t>
+        <w:t>SPECCHIO is a spectral database combined with user-friendly interface software designed to store spectral data acquired by spectroradio</w:t>
+      </w:r>
+      <w:r>
+        <w:t>meters and associated metadata.</w:t>
       </w:r>
     </w:p>
     <w:p>
@@ -899,15 +878,7 @@
         <w:t>SPECCHIO</w:t>
       </w:r>
       <w:r>
-        <w:t xml:space="preserve"> uses </w:t>
-      </w:r>
-      <w:proofErr w:type="gramStart"/>
-      <w:r>
-        <w:t>a Client</w:t>
-      </w:r>
-      <w:proofErr w:type="gramEnd"/>
-      <w:r>
-        <w:t xml:space="preserve">-Server architecture. </w:t>
+        <w:t xml:space="preserve"> uses a Client-Server architecture. </w:t>
       </w:r>
       <w:r>
         <w:t>This Use</w:t>
@@ -964,13 +935,8 @@
       <w:pPr>
         <w:pStyle w:val="Bullet"/>
       </w:pPr>
-      <w:proofErr w:type="gramStart"/>
-      <w:r>
-        <w:t>remote</w:t>
-      </w:r>
-      <w:proofErr w:type="gramEnd"/>
-      <w:r>
-        <w:t xml:space="preserve"> sensing and the disciplines and </w:t>
+      <w:r>
+        <w:t xml:space="preserve">remote sensing and the disciplines and </w:t>
       </w:r>
       <w:r>
         <w:t>processes</w:t>
@@ -983,26 +949,16 @@
       <w:pPr>
         <w:pStyle w:val="Bullet"/>
       </w:pPr>
-      <w:proofErr w:type="gramStart"/>
-      <w:r>
-        <w:t>the</w:t>
-      </w:r>
-      <w:proofErr w:type="gramEnd"/>
-      <w:r>
-        <w:t xml:space="preserve"> general operation of their own computer.</w:t>
+      <w:r>
+        <w:t>the general operation of their own computer.</w:t>
       </w:r>
     </w:p>
     <w:p>
       <w:pPr>
         <w:pStyle w:val="Bullet"/>
       </w:pPr>
-      <w:proofErr w:type="gramStart"/>
-      <w:r>
-        <w:t>the</w:t>
-      </w:r>
-      <w:proofErr w:type="gramEnd"/>
-      <w:r>
-        <w:t xml:space="preserve"> general concept of a client-server architecture.</w:t>
+      <w:r>
+        <w:t>the general concept of a client-server architecture.</w:t>
       </w:r>
     </w:p>
     <w:p>
@@ -1060,23 +1016,7 @@
         <w:pStyle w:val="Body"/>
       </w:pPr>
       <w:r>
-        <w:t>SPECCHIO is licensed under the Creative Commons Attribution-</w:t>
-      </w:r>
-      <w:proofErr w:type="spellStart"/>
-      <w:r>
-        <w:t>ShareAlike</w:t>
-      </w:r>
-      <w:proofErr w:type="spellEnd"/>
-      <w:r>
-        <w:t xml:space="preserve"> 3.0 </w:t>
-      </w:r>
-      <w:proofErr w:type="spellStart"/>
-      <w:r>
-        <w:t>Unported</w:t>
-      </w:r>
-      <w:proofErr w:type="spellEnd"/>
-      <w:r>
-        <w:t xml:space="preserve"> Licence. </w:t>
+        <w:t xml:space="preserve">SPECCHIO is licensed under the Creative Commons Attribution-ShareAlike 3.0 Unported Licence. </w:t>
       </w:r>
       <w:r>
         <w:t xml:space="preserve">Therefore its source is readily available for inspection and </w:t>
@@ -1168,7 +1108,6 @@
           <w:rStyle w:val="Strong"/>
         </w:rPr>
       </w:pPr>
-      <w:proofErr w:type="gramStart"/>
       <w:r>
         <w:rPr>
           <w:rStyle w:val="Strong"/>
@@ -1200,11 +1139,7 @@
         <w:t>)</w:t>
       </w:r>
       <w:r>
-        <w:t xml:space="preserve"> General information about SPECCHIO.</w:t>
-      </w:r>
-      <w:proofErr w:type="gramEnd"/>
-      <w:r>
-        <w:t xml:space="preserve"> Some of this information may be related to othe</w:t>
+        <w:t xml:space="preserve"> General information about SPECCHIO. Some of this information may be related to othe</w:t>
       </w:r>
       <w:r>
         <w:t>r non-UOW versions of SPECCHIO.</w:t>
@@ -1225,21 +1160,7 @@
         <w:rPr>
           <w:rStyle w:val="Strong"/>
         </w:rPr>
-        <w:t xml:space="preserve">SPECCHIO </w:t>
-      </w:r>
-      <w:proofErr w:type="spellStart"/>
-      <w:r>
-        <w:rPr>
-          <w:rStyle w:val="Strong"/>
-        </w:rPr>
-        <w:t>UoW</w:t>
-      </w:r>
-      <w:proofErr w:type="spellEnd"/>
-      <w:r>
-        <w:rPr>
-          <w:rStyle w:val="Strong"/>
-        </w:rPr>
-        <w:t xml:space="preserve"> </w:t>
+        <w:t xml:space="preserve">SPECCHIO UoW </w:t>
       </w:r>
       <w:r>
         <w:rPr>
@@ -1274,26 +1195,11 @@
       <w:pPr>
         <w:pStyle w:val="HangingIndent"/>
       </w:pPr>
-      <w:proofErr w:type="gramStart"/>
       <w:r>
         <w:rPr>
           <w:rStyle w:val="Strong"/>
         </w:rPr>
-        <w:t xml:space="preserve">SPECCHIO </w:t>
-      </w:r>
-      <w:proofErr w:type="spellStart"/>
-      <w:r>
-        <w:rPr>
-          <w:rStyle w:val="Strong"/>
-        </w:rPr>
-        <w:t>GitHub</w:t>
-      </w:r>
-      <w:proofErr w:type="spellEnd"/>
-      <w:r>
-        <w:rPr>
-          <w:rStyle w:val="Strong"/>
-        </w:rPr>
-        <w:t xml:space="preserve"> </w:t>
+        <w:t xml:space="preserve">SPECCHIO GitHub </w:t>
       </w:r>
       <w:r>
         <w:rPr>
@@ -1324,7 +1230,6 @@
       <w:r>
         <w:t>Source code for the University of Wollongong version of SPECCHIO.</w:t>
       </w:r>
-      <w:proofErr w:type="gramEnd"/>
     </w:p>
     <w:p>
       <w:pPr>
@@ -1448,13 +1353,8 @@
       <w:pPr>
         <w:pStyle w:val="Code"/>
       </w:pPr>
-      <w:proofErr w:type="gramStart"/>
-      <w:r>
-        <w:t>java</w:t>
-      </w:r>
-      <w:proofErr w:type="gramEnd"/>
-      <w:r>
-        <w:t xml:space="preserve"> -version</w:t>
+      <w:r>
+        <w:t>java -version</w:t>
       </w:r>
     </w:p>
     <w:p>
@@ -1469,13 +1369,8 @@
       <w:pPr>
         <w:pStyle w:val="Code"/>
       </w:pPr>
-      <w:proofErr w:type="gramStart"/>
-      <w:r>
-        <w:t>java</w:t>
-      </w:r>
-      <w:proofErr w:type="gramEnd"/>
-      <w:r>
-        <w:t xml:space="preserve"> version "1.7.0_17"</w:t>
+      <w:r>
+        <w:t>java version "1.7.0_17"</w:t>
       </w:r>
     </w:p>
     <w:p>
@@ -1491,15 +1386,7 @@
         <w:pStyle w:val="Code"/>
       </w:pPr>
       <w:r>
-        <w:t xml:space="preserve">Java </w:t>
-      </w:r>
-      <w:proofErr w:type="spellStart"/>
-      <w:r>
-        <w:t>HotSpot</w:t>
-      </w:r>
-      <w:proofErr w:type="spellEnd"/>
-      <w:r>
-        <w:t>(TM) Client VM (build 23.7-b01, mixed mode, sharing)</w:t>
+        <w:t>Java HotSpot(TM) Client VM (build 23.7-b01, mixed mode, sharing)</w:t>
       </w:r>
     </w:p>
     <w:p>
@@ -1608,15 +1495,7 @@
         <w:t xml:space="preserve"> file format.</w:t>
       </w:r>
       <w:r>
-        <w:t xml:space="preserve"> The installation bundle is usable on Windows, Mac and </w:t>
-      </w:r>
-      <w:proofErr w:type="gramStart"/>
-      <w:r>
-        <w:t>Unix</w:t>
-      </w:r>
-      <w:proofErr w:type="gramEnd"/>
-      <w:r>
-        <w:t xml:space="preserve"> systems.</w:t>
+        <w:t xml:space="preserve"> The installation bundle is usable on Windows, Mac and Unix systems.</w:t>
       </w:r>
     </w:p>
     <w:p>
@@ -1721,7 +1600,6 @@
       <w:r>
         <w:t xml:space="preserve">Open Finder, and navigate to the folder into which you installed SPECCHIO. Navigate to the </w:t>
       </w:r>
-      <w:proofErr w:type="spellStart"/>
       <w:r>
         <w:rPr>
           <w:rStyle w:val="CodeChar"/>
@@ -1729,11 +1607,9 @@
         </w:rPr>
         <w:t>macosx</w:t>
       </w:r>
-      <w:proofErr w:type="spellEnd"/>
       <w:r>
         <w:t xml:space="preserve"> folder and double-click on </w:t>
       </w:r>
-      <w:proofErr w:type="spellStart"/>
       <w:r>
         <w:rPr>
           <w:rStyle w:val="CodeChar"/>
@@ -1741,7 +1617,6 @@
         </w:rPr>
         <w:t>specchio</w:t>
       </w:r>
-      <w:proofErr w:type="spellEnd"/>
       <w:r>
         <w:t>.</w:t>
       </w:r>
@@ -1750,13 +1625,8 @@
       <w:pPr>
         <w:pStyle w:val="Heading3"/>
       </w:pPr>
-      <w:proofErr w:type="gramStart"/>
-      <w:r>
-        <w:t>Unix</w:t>
-      </w:r>
-      <w:proofErr w:type="gramEnd"/>
-      <w:r>
-        <w:t xml:space="preserve"> and Linux</w:t>
+      <w:r>
+        <w:t>Unix and Linux</w:t>
       </w:r>
     </w:p>
     <w:p>
@@ -1837,15 +1707,7 @@
               <w:t>Database</w:t>
             </w:r>
             <w:r>
-              <w:t xml:space="preserve">, </w:t>
-            </w:r>
-            <w:proofErr w:type="gramStart"/>
-            <w:r>
-              <w:t>then</w:t>
-            </w:r>
-            <w:proofErr w:type="gramEnd"/>
-            <w:r>
-              <w:t xml:space="preserve"> </w:t>
+              <w:t xml:space="preserve">, then </w:t>
             </w:r>
             <w:r>
               <w:rPr>
@@ -1921,23 +1783,13 @@
                 <w:rStyle w:val="CodeChar"/>
                 <w:rFonts w:eastAsia="Courier New"/>
               </w:rPr>
-              <w:t>/</w:t>
+              <w:t>/specchio_service</w:t>
             </w:r>
-            <w:proofErr w:type="spellStart"/>
-            <w:r>
-              <w:rPr>
-                <w:rStyle w:val="CodeChar"/>
-                <w:rFonts w:eastAsia="Courier New"/>
-              </w:rPr>
-              <w:t>specchio_service</w:t>
-            </w:r>
-            <w:proofErr w:type="spellEnd"/>
           </w:p>
           <w:p>
             <w:pPr>
               <w:pStyle w:val="ProcessStep"/>
             </w:pPr>
-            <w:proofErr w:type="gramStart"/>
             <w:r>
               <w:t xml:space="preserve">Press </w:t>
             </w:r>
@@ -1947,7 +1799,6 @@
               </w:rPr>
               <w:t> Connect</w:t>
             </w:r>
-            <w:proofErr w:type="gramEnd"/>
             <w:r>
               <w:rPr>
                 <w:rStyle w:val="ActionButton"/>
@@ -2069,24 +1920,13 @@
               <w:pStyle w:val="ProcessStepFollow"/>
             </w:pPr>
             <w:r>
-              <w:t xml:space="preserve">Add new institutes as necessary using </w:t>
-            </w:r>
-            <w:proofErr w:type="gramStart"/>
-            <w:r>
-              <w:t xml:space="preserve">the </w:t>
+              <w:t xml:space="preserve">Add new institutes as necessary using the </w:t>
             </w:r>
             <w:r>
               <w:rPr>
                 <w:rStyle w:val="ActionButton"/>
               </w:rPr>
-              <w:t> Add</w:t>
-            </w:r>
-            <w:proofErr w:type="gramEnd"/>
-            <w:r>
-              <w:rPr>
-                <w:rStyle w:val="ActionButton"/>
-              </w:rPr>
-              <w:t xml:space="preserve"> new institutes...</w:t>
+              <w:t> Add new institutes...</w:t>
             </w:r>
             <w:r>
               <w:rPr>
@@ -2110,7 +1950,6 @@
             <w:pPr>
               <w:pStyle w:val="ProcessStep"/>
             </w:pPr>
-            <w:proofErr w:type="gramStart"/>
             <w:r>
               <w:t xml:space="preserve">Press </w:t>
             </w:r>
@@ -2118,14 +1957,7 @@
               <w:rPr>
                 <w:rStyle w:val="ActionButton"/>
               </w:rPr>
-              <w:t> Create</w:t>
-            </w:r>
-            <w:proofErr w:type="gramEnd"/>
-            <w:r>
-              <w:rPr>
-                <w:rStyle w:val="ActionButton"/>
-              </w:rPr>
-              <w:t> </w:t>
+              <w:t> Create </w:t>
             </w:r>
             <w:r>
               <w:t>.</w:t>
@@ -2250,7 +2082,6 @@
             <w:pPr>
               <w:pStyle w:val="ProcessStep"/>
             </w:pPr>
-            <w:proofErr w:type="gramStart"/>
             <w:r>
               <w:t xml:space="preserve">Press </w:t>
             </w:r>
@@ -2258,14 +2089,7 @@
               <w:rPr>
                 <w:rStyle w:val="ActionButton"/>
               </w:rPr>
-              <w:t> Connect</w:t>
-            </w:r>
-            <w:proofErr w:type="gramEnd"/>
-            <w:r>
-              <w:rPr>
-                <w:rStyle w:val="ActionButton"/>
-              </w:rPr>
-              <w:t> </w:t>
+              <w:t> Connect </w:t>
             </w:r>
             <w:r>
               <w:t>.</w:t>
@@ -2341,15 +2165,7 @@
         <w:pStyle w:val="Body"/>
       </w:pPr>
       <w:r>
-        <w:t xml:space="preserve">DC10-312 Fixed the </w:t>
-      </w:r>
-      <w:proofErr w:type="spellStart"/>
-      <w:r>
-        <w:t>isCollectorOf</w:t>
-      </w:r>
-      <w:proofErr w:type="spellEnd"/>
-      <w:r>
-        <w:t xml:space="preserve"> data submitted to RDA</w:t>
+        <w:t>DC10-312 Fixed the isCollectorOf data submitted to RDA</w:t>
       </w:r>
     </w:p>
     <w:p>
@@ -2393,6 +2209,14 @@
       </w:pPr>
       <w:r>
         <w:t>DC10-317 Re-publishing the same spectra now re-uses the same collection key</w:t>
+      </w:r>
+    </w:p>
+    <w:p>
+      <w:pPr>
+        <w:pStyle w:val="Body"/>
+      </w:pPr>
+      <w:r>
+        <w:t>DC10-318 Fixed handling of control characters in ASD files.</w:t>
       </w:r>
       <w:bookmarkStart w:id="29" w:name="_GoBack"/>
       <w:bookmarkEnd w:id="29"/>
@@ -2418,15 +2242,7 @@
         <w:pStyle w:val="Body"/>
       </w:pPr>
       <w:r>
-        <w:t xml:space="preserve">DC10-302 Corrected a </w:t>
-      </w:r>
-      <w:proofErr w:type="spellStart"/>
-      <w:r>
-        <w:t>JAXBException</w:t>
-      </w:r>
-      <w:proofErr w:type="spellEnd"/>
-      <w:r>
-        <w:t xml:space="preserve"> when viewing an instrument picture</w:t>
+        <w:t>DC10-302 Corrected a JAXBException when viewing an instrument picture</w:t>
       </w:r>
     </w:p>
     <w:p>
@@ -10343,7 +10159,7 @@
 </file>
 
 <file path=customXml/itemProps1.xml><?xml version="1.0" encoding="utf-8"?>
-<ds:datastoreItem xmlns:ds="http://schemas.openxmlformats.org/officeDocument/2006/customXml" ds:itemID="{FCD846E4-3382-4771-8226-886E529254C7}">
+<ds:datastoreItem xmlns:ds="http://schemas.openxmlformats.org/officeDocument/2006/customXml" ds:itemID="{2F51B81C-EAA0-4DA7-B3EB-815112E86764}">
   <ds:schemaRefs>
     <ds:schemaRef ds:uri="http://schemas.openxmlformats.org/officeDocument/2006/bibliography"/>
   </ds:schemaRefs>
@@ -10351,7 +10167,7 @@
 </file>
 
 <file path=customXml/itemProps2.xml><?xml version="1.0" encoding="utf-8"?>
-<ds:datastoreItem xmlns:ds="http://schemas.openxmlformats.org/officeDocument/2006/customXml" ds:itemID="{FD4CB3BA-972A-465E-81E5-3A75F8761259}">
+<ds:datastoreItem xmlns:ds="http://schemas.openxmlformats.org/officeDocument/2006/customXml" ds:itemID="{77845601-69C9-454B-8620-36779E9D586F}">
   <ds:schemaRefs>
     <ds:schemaRef ds:uri="http://schemas.openxmlformats.org/officeDocument/2006/bibliography"/>
   </ds:schemaRefs>

</xml_diff>

<commit_message>
Updated the release notes for V3.0.2-5.
</commit_message>
<xml_diff>
--- a/doc/SPECCHIO_ReleaseNotes.docx
+++ b/doc/SPECCHIO_ReleaseNotes.docx
@@ -318,8 +318,8 @@
       <w:r>
         <w:fldChar w:fldCharType="separate"/>
       </w:r>
-      <w:bookmarkStart w:id="3" w:name="DD"/>
-      <w:bookmarkStart w:id="4" w:name="DATE"/>
+      <w:bookmarkStart w:id="3" w:name="DATE"/>
+      <w:bookmarkStart w:id="4" w:name="DD"/>
       <w:r>
         <w:rPr>
           <w:noProof/>
@@ -408,286 +408,299 @@
       <w:r>
         <w:fldChar w:fldCharType="end"/>
       </w:r>
-      <w:fldSimple w:instr="REF SQS  \* MERGEFORMAT ">
+      <w:r>
+        <w:fldChar w:fldCharType="begin"/>
+      </w:r>
+      <w:r>
+        <w:instrText xml:space="preserve">REF SQS  \* MERGEFORMAT </w:instrText>
+      </w:r>
+      <w:r>
+        <w:fldChar w:fldCharType="separate"/>
+      </w:r>
+      <w:r>
+        <w:rPr>
+          <w:noProof/>
+        </w:rPr>
+        <w:t>Approved</w:t>
+      </w:r>
+      <w:r>
+        <w:rPr>
+          <w:noProof/>
+        </w:rPr>
+        <w:fldChar w:fldCharType="end"/>
+      </w:r>
+      <w:r>
+        <w:t xml:space="preserve"> </w:t>
+      </w:r>
+    </w:p>
+    <w:p>
+      <w:pPr>
+        <w:pStyle w:val="Version"/>
+        <w:tabs>
+          <w:tab w:val="clear" w:pos="1701"/>
+        </w:tabs>
+        <w:ind w:left="1701" w:hanging="1701"/>
+      </w:pPr>
+      <w:r>
+        <w:t>Author</w:t>
+      </w:r>
+      <w:r>
+        <w:t>s</w:t>
+      </w:r>
+      <w:r>
+        <w:t>:</w:t>
+      </w:r>
+      <w:r>
+        <w:tab/>
+      </w:r>
+      <w:r>
+        <w:fldChar w:fldCharType="begin"/>
+      </w:r>
+      <w:r>
+        <w:instrText>SET</w:instrText>
+      </w:r>
+      <w:r>
+        <w:instrText xml:space="preserve"> DOC_AUTHOR </w:instrText>
+      </w:r>
+      <w:r>
+        <w:fldChar w:fldCharType="begin"/>
+      </w:r>
+      <w:r>
+        <w:instrText>FILLIN "Author (e.g. F. Test, Organisation 'X')"</w:instrText>
+      </w:r>
+      <w:r>
+        <w:fldChar w:fldCharType="separate"/>
+      </w:r>
+      <w:r>
+        <w:instrText>P. Roberts &amp; N. Sheppard (Intersect)</w:instrText>
+      </w:r>
+      <w:r>
+        <w:fldChar w:fldCharType="end"/>
+      </w:r>
+      <w:r>
+        <w:fldChar w:fldCharType="separate"/>
+      </w:r>
+      <w:bookmarkStart w:id="6" w:name="DOC_AUTHOR"/>
+      <w:r>
+        <w:rPr>
+          <w:noProof/>
+        </w:rPr>
+        <w:t>P. Roberts &amp; N. Sheppard (Intersect)</w:t>
+      </w:r>
+      <w:bookmarkEnd w:id="6"/>
+      <w:r>
+        <w:fldChar w:fldCharType="end"/>
+      </w:r>
+      <w:r>
+        <w:fldChar w:fldCharType="begin"/>
+      </w:r>
+      <w:r>
+        <w:instrText xml:space="preserve">REF DOC_AUTHOR  \* MERGEFORMAT </w:instrText>
+      </w:r>
+      <w:r>
+        <w:fldChar w:fldCharType="separate"/>
+      </w:r>
+      <w:r>
+        <w:rPr>
+          <w:noProof/>
+        </w:rPr>
+        <w:t>P. Roberts &amp; N. Sheppard (Intersect)</w:t>
+      </w:r>
+      <w:r>
+        <w:rPr>
+          <w:noProof/>
+        </w:rPr>
+        <w:fldChar w:fldCharType="end"/>
+      </w:r>
+    </w:p>
+    <w:p>
+      <w:pPr>
+        <w:pStyle w:val="Version"/>
+        <w:tabs>
+          <w:tab w:val="clear" w:pos="1701"/>
+        </w:tabs>
+        <w:ind w:left="1701" w:hanging="1701"/>
+      </w:pPr>
+      <w:r>
+        <w:t>File:</w:t>
+      </w:r>
+      <w:r>
+        <w:tab/>
+      </w:r>
+      <w:r>
+        <w:fldChar w:fldCharType="begin"/>
+      </w:r>
+      <w:r>
+        <w:instrText>SET</w:instrText>
+      </w:r>
+      <w:r>
+        <w:instrText xml:space="preserve"> PFAD </w:instrText>
+      </w:r>
+      <w:r>
+        <w:fldChar w:fldCharType="end"/>
+      </w:r>
+      <w:r>
+        <w:fldChar w:fldCharType="begin"/>
+      </w:r>
+      <w:r>
+        <w:instrText>FILENAME</w:instrText>
+      </w:r>
+      <w:r>
+        <w:instrText xml:space="preserve"> </w:instrText>
+      </w:r>
+      <w:r>
+        <w:fldChar w:fldCharType="separate"/>
+      </w:r>
+      <w:r>
+        <w:rPr>
+          <w:noProof/>
+        </w:rPr>
+        <w:t>SPECCHIO_ReleaseNotes.docx</w:t>
+      </w:r>
+      <w:r>
+        <w:rPr>
+          <w:noProof/>
+        </w:rPr>
+        <w:fldChar w:fldCharType="end"/>
+      </w:r>
+    </w:p>
+    <w:p>
+      <w:pPr>
+        <w:pStyle w:val="Version"/>
+        <w:tabs>
+          <w:tab w:val="clear" w:pos="1701"/>
+        </w:tabs>
+        <w:ind w:left="1701" w:hanging="1701"/>
+      </w:pPr>
+      <w:r>
+        <w:t>Pages:</w:t>
+      </w:r>
+      <w:r>
+        <w:tab/>
+      </w:r>
+      <w:r>
+        <w:fldChar w:fldCharType="begin"/>
+      </w:r>
+      <w:r>
+        <w:instrText>NUMPAGES</w:instrText>
+      </w:r>
+      <w:r>
+        <w:instrText xml:space="preserve"> </w:instrText>
+      </w:r>
+      <w:r>
+        <w:fldChar w:fldCharType="separate"/>
+      </w:r>
+      <w:r>
+        <w:rPr>
+          <w:noProof/>
+        </w:rPr>
+        <w:t>5</w:t>
+      </w:r>
+      <w:r>
+        <w:rPr>
+          <w:noProof/>
+        </w:rPr>
+        <w:fldChar w:fldCharType="end"/>
+      </w:r>
+    </w:p>
+    <w:p>
+      <w:pPr>
+        <w:pStyle w:val="Version"/>
+        <w:tabs>
+          <w:tab w:val="clear" w:pos="1701"/>
+        </w:tabs>
+      </w:pPr>
+    </w:p>
+    <w:p>
+      <w:pPr>
+        <w:pStyle w:val="Version"/>
+        <w:tabs>
+          <w:tab w:val="clear" w:pos="1701"/>
+        </w:tabs>
+        <w:ind w:left="1701" w:hanging="1701"/>
+      </w:pPr>
+      <w:r>
+        <w:t>Classification:</w:t>
+      </w:r>
+      <w:r>
+        <w:tab/>
+      </w:r>
+      <w:r>
+        <w:fldChar w:fldCharType="begin"/>
+      </w:r>
+      <w:r>
+        <w:instrText>SET</w:instrText>
+      </w:r>
+      <w:r>
+        <w:instrText xml:space="preserve"> CLASSIFICATION </w:instrText>
+      </w:r>
+      <w:r>
+        <w:fldChar w:fldCharType="end"/>
+      </w:r>
+    </w:p>
+    <w:p>
+      <w:pPr>
+        <w:pStyle w:val="Version"/>
+        <w:tabs>
+          <w:tab w:val="clear" w:pos="1701"/>
+        </w:tabs>
+        <w:ind w:left="1701" w:hanging="1701"/>
+      </w:pPr>
+      <w:r>
+        <w:t>Distribution:</w:t>
+      </w:r>
+      <w:r>
+        <w:tab/>
+      </w:r>
+      <w:r>
+        <w:fldChar w:fldCharType="begin"/>
+      </w:r>
+      <w:r>
+        <w:instrText>SET</w:instrText>
+      </w:r>
+      <w:r>
+        <w:instrText xml:space="preserve"> DISTRIBUTION  </w:instrText>
+      </w:r>
+      <w:r>
+        <w:fldChar w:fldCharType="begin"/>
+      </w:r>
+      <w:r>
+        <w:instrText>FILLIN</w:instrText>
+      </w:r>
+      <w:r>
+        <w:instrText xml:space="preserve"> "Distribution list"</w:instrText>
+      </w:r>
+      <w:r>
+        <w:fldChar w:fldCharType="separate"/>
+      </w:r>
+      <w:r>
+        <w:instrText>SPECCHIO Users</w:instrText>
+      </w:r>
+      <w:r>
+        <w:fldChar w:fldCharType="end"/>
+      </w:r>
+      <w:r>
+        <w:fldChar w:fldCharType="separate"/>
+      </w:r>
+      <w:bookmarkStart w:id="7" w:name="DISTRIBUTION"/>
+      <w:r>
+        <w:rPr>
+          <w:noProof/>
+        </w:rPr>
+        <w:t>SPECCHIO Users</w:t>
+      </w:r>
+      <w:bookmarkEnd w:id="7"/>
+      <w:r>
+        <w:fldChar w:fldCharType="end"/>
+      </w:r>
+      <w:fldSimple w:instr="REF DISTRIBUTION  \* MERGEFORMAT ">
         <w:r>
           <w:rPr>
             <w:noProof/>
           </w:rPr>
-          <w:t>Approved</w:t>
+          <w:t>SPECCHIO Users</w:t>
         </w:r>
       </w:fldSimple>
-      <w:r>
-        <w:t xml:space="preserve"> </w:t>
-      </w:r>
-    </w:p>
-    <w:p>
-      <w:pPr>
-        <w:pStyle w:val="Version"/>
-        <w:tabs>
-          <w:tab w:val="clear" w:pos="1701"/>
-        </w:tabs>
-        <w:ind w:left="1701" w:hanging="1701"/>
-      </w:pPr>
-      <w:r>
-        <w:t>Author</w:t>
-      </w:r>
-      <w:r>
-        <w:t>s</w:t>
-      </w:r>
-      <w:r>
-        <w:t>:</w:t>
-      </w:r>
-      <w:r>
-        <w:tab/>
-      </w:r>
-      <w:r>
-        <w:fldChar w:fldCharType="begin"/>
-      </w:r>
-      <w:r>
-        <w:instrText>SET</w:instrText>
-      </w:r>
-      <w:r>
-        <w:instrText xml:space="preserve"> DOC_AUTHOR </w:instrText>
-      </w:r>
-      <w:r>
-        <w:fldChar w:fldCharType="begin"/>
-      </w:r>
-      <w:r>
-        <w:instrText>FILLIN "Author (e.g. F. Test, Organisation 'X')"</w:instrText>
-      </w:r>
-      <w:r>
-        <w:fldChar w:fldCharType="separate"/>
-      </w:r>
-      <w:r>
-        <w:instrText>P. Roberts &amp; N. Sheppard (Intersect)</w:instrText>
-      </w:r>
-      <w:r>
-        <w:fldChar w:fldCharType="end"/>
-      </w:r>
-      <w:r>
-        <w:fldChar w:fldCharType="separate"/>
-      </w:r>
-      <w:bookmarkStart w:id="6" w:name="DOC_AUTHOR"/>
-      <w:r>
-        <w:rPr>
-          <w:noProof/>
-        </w:rPr>
-        <w:t>P. Roberts &amp; N. Sheppard (Intersect)</w:t>
-      </w:r>
-      <w:bookmarkEnd w:id="6"/>
-      <w:r>
-        <w:fldChar w:fldCharType="end"/>
-      </w:r>
-      <w:fldSimple w:instr="REF DOC_AUTHOR  \* MERGEFORMAT ">
-        <w:r>
-          <w:rPr>
-            <w:noProof/>
-          </w:rPr>
-          <w:t>P. Roberts &amp; N. Sheppard (Intersect)</w:t>
-        </w:r>
-      </w:fldSimple>
-    </w:p>
-    <w:p>
-      <w:pPr>
-        <w:pStyle w:val="Version"/>
-        <w:tabs>
-          <w:tab w:val="clear" w:pos="1701"/>
-        </w:tabs>
-        <w:ind w:left="1701" w:hanging="1701"/>
-      </w:pPr>
-      <w:r>
-        <w:t>File:</w:t>
-      </w:r>
-      <w:r>
-        <w:tab/>
-      </w:r>
-      <w:r>
-        <w:fldChar w:fldCharType="begin"/>
-      </w:r>
-      <w:r>
-        <w:instrText>SET</w:instrText>
-      </w:r>
-      <w:r>
-        <w:instrText xml:space="preserve"> PFAD </w:instrText>
-      </w:r>
-      <w:r>
-        <w:fldChar w:fldCharType="end"/>
-      </w:r>
-      <w:r>
-        <w:fldChar w:fldCharType="begin"/>
-      </w:r>
-      <w:r>
-        <w:instrText>FILENAME</w:instrText>
-      </w:r>
-      <w:r>
-        <w:instrText xml:space="preserve"> </w:instrText>
-      </w:r>
-      <w:r>
-        <w:fldChar w:fldCharType="separate"/>
-      </w:r>
-      <w:r>
-        <w:rPr>
-          <w:noProof/>
-        </w:rPr>
-        <w:t>SPECCHIO_ReleaseNotes.docx</w:t>
-      </w:r>
-      <w:r>
-        <w:rPr>
-          <w:noProof/>
-        </w:rPr>
-        <w:fldChar w:fldCharType="end"/>
-      </w:r>
-    </w:p>
-    <w:p>
-      <w:pPr>
-        <w:pStyle w:val="Version"/>
-        <w:tabs>
-          <w:tab w:val="clear" w:pos="1701"/>
-        </w:tabs>
-        <w:ind w:left="1701" w:hanging="1701"/>
-      </w:pPr>
-      <w:r>
-        <w:t>Pages:</w:t>
-      </w:r>
-      <w:r>
-        <w:tab/>
-      </w:r>
-      <w:r>
-        <w:fldChar w:fldCharType="begin"/>
-      </w:r>
-      <w:r>
-        <w:instrText>NUMPAGES</w:instrText>
-      </w:r>
-      <w:r>
-        <w:instrText xml:space="preserve"> </w:instrText>
-      </w:r>
-      <w:r>
-        <w:fldChar w:fldCharType="separate"/>
-      </w:r>
-      <w:r>
-        <w:rPr>
-          <w:noProof/>
-        </w:rPr>
-        <w:t>5</w:t>
-      </w:r>
-      <w:r>
-        <w:rPr>
-          <w:noProof/>
-        </w:rPr>
-        <w:fldChar w:fldCharType="end"/>
-      </w:r>
-    </w:p>
-    <w:p>
-      <w:pPr>
-        <w:pStyle w:val="Version"/>
-        <w:tabs>
-          <w:tab w:val="clear" w:pos="1701"/>
-        </w:tabs>
-      </w:pPr>
-    </w:p>
-    <w:p>
-      <w:pPr>
-        <w:pStyle w:val="Version"/>
-        <w:tabs>
-          <w:tab w:val="clear" w:pos="1701"/>
-        </w:tabs>
-        <w:ind w:left="1701" w:hanging="1701"/>
-      </w:pPr>
-      <w:r>
-        <w:t>Classification:</w:t>
-      </w:r>
-      <w:r>
-        <w:tab/>
-      </w:r>
-      <w:r>
-        <w:fldChar w:fldCharType="begin"/>
-      </w:r>
-      <w:r>
-        <w:instrText>SET</w:instrText>
-      </w:r>
-      <w:r>
-        <w:instrText xml:space="preserve"> CLASSIFICATION </w:instrText>
-      </w:r>
-      <w:r>
-        <w:fldChar w:fldCharType="end"/>
-      </w:r>
-    </w:p>
-    <w:p>
-      <w:pPr>
-        <w:pStyle w:val="Version"/>
-        <w:tabs>
-          <w:tab w:val="clear" w:pos="1701"/>
-        </w:tabs>
-        <w:ind w:left="1701" w:hanging="1701"/>
-      </w:pPr>
-      <w:r>
-        <w:t>Distribution:</w:t>
-      </w:r>
-      <w:r>
-        <w:tab/>
-      </w:r>
-      <w:r>
-        <w:fldChar w:fldCharType="begin"/>
-      </w:r>
-      <w:r>
-        <w:instrText>SET</w:instrText>
-      </w:r>
-      <w:r>
-        <w:instrText xml:space="preserve"> DISTRIBUTION  </w:instrText>
-      </w:r>
-      <w:r>
-        <w:fldChar w:fldCharType="begin"/>
-      </w:r>
-      <w:r>
-        <w:instrText>FILLIN</w:instrText>
-      </w:r>
-      <w:r>
-        <w:instrText xml:space="preserve"> "Distribution list"</w:instrText>
-      </w:r>
-      <w:r>
-        <w:fldChar w:fldCharType="separate"/>
-      </w:r>
-      <w:r>
-        <w:instrText>SPECCHIO Users</w:instrText>
-      </w:r>
-      <w:r>
-        <w:fldChar w:fldCharType="end"/>
-      </w:r>
-      <w:r>
-        <w:fldChar w:fldCharType="separate"/>
-      </w:r>
-      <w:bookmarkStart w:id="7" w:name="DISTRIBUTION"/>
-      <w:r>
-        <w:rPr>
-          <w:noProof/>
-        </w:rPr>
-        <w:t>SPECCHIO Users</w:t>
-      </w:r>
-      <w:bookmarkEnd w:id="7"/>
-      <w:r>
-        <w:fldChar w:fldCharType="end"/>
-      </w:r>
-      <w:r>
-        <w:fldChar w:fldCharType="begin"/>
-      </w:r>
-      <w:r>
-        <w:instrText xml:space="preserve">REF DISTRIBUTION  \* MERGEFORMAT </w:instrText>
-      </w:r>
-      <w:r>
-        <w:fldChar w:fldCharType="separate"/>
-      </w:r>
-      <w:r>
-        <w:rPr>
-          <w:noProof/>
-        </w:rPr>
-        <w:t>SPECCHIO Users</w:t>
-      </w:r>
-      <w:r>
-        <w:rPr>
-          <w:noProof/>
-        </w:rPr>
-        <w:fldChar w:fldCharType="end"/>
-      </w:r>
     </w:p>
     <w:p>
       <w:pPr>
@@ -809,10 +822,18 @@
         <w:pStyle w:val="Body"/>
       </w:pPr>
       <w:r>
-        <w:t>SPECCHIO is a spectral database combined with user-friendly interface software designed to store spectral data acquired by spectroradio</w:t>
-      </w:r>
-      <w:r>
-        <w:t>meters and associated metadata.</w:t>
+        <w:t xml:space="preserve">SPECCHIO is a spectral database combined with user-friendly interface software designed to store spectral data acquired by </w:t>
+      </w:r>
+      <w:proofErr w:type="spellStart"/>
+      <w:r>
+        <w:t>spectroradio</w:t>
+      </w:r>
+      <w:r>
+        <w:t>meters</w:t>
+      </w:r>
+      <w:proofErr w:type="spellEnd"/>
+      <w:r>
+        <w:t xml:space="preserve"> and associated metadata.</w:t>
       </w:r>
     </w:p>
     <w:p>
@@ -878,7 +899,15 @@
         <w:t>SPECCHIO</w:t>
       </w:r>
       <w:r>
-        <w:t xml:space="preserve"> uses a Client-Server architecture. </w:t>
+        <w:t xml:space="preserve"> uses </w:t>
+      </w:r>
+      <w:proofErr w:type="gramStart"/>
+      <w:r>
+        <w:t>a Client</w:t>
+      </w:r>
+      <w:proofErr w:type="gramEnd"/>
+      <w:r>
+        <w:t xml:space="preserve">-Server architecture. </w:t>
       </w:r>
       <w:r>
         <w:t>This Use</w:t>
@@ -935,8 +964,13 @@
       <w:pPr>
         <w:pStyle w:val="Bullet"/>
       </w:pPr>
-      <w:r>
-        <w:t xml:space="preserve">remote sensing and the disciplines and </w:t>
+      <w:proofErr w:type="gramStart"/>
+      <w:r>
+        <w:t>remote</w:t>
+      </w:r>
+      <w:proofErr w:type="gramEnd"/>
+      <w:r>
+        <w:t xml:space="preserve"> sensing and the disciplines and </w:t>
       </w:r>
       <w:r>
         <w:t>processes</w:t>
@@ -949,16 +983,26 @@
       <w:pPr>
         <w:pStyle w:val="Bullet"/>
       </w:pPr>
-      <w:r>
-        <w:t>the general operation of their own computer.</w:t>
+      <w:proofErr w:type="gramStart"/>
+      <w:r>
+        <w:t>the</w:t>
+      </w:r>
+      <w:proofErr w:type="gramEnd"/>
+      <w:r>
+        <w:t xml:space="preserve"> general operation of their own computer.</w:t>
       </w:r>
     </w:p>
     <w:p>
       <w:pPr>
         <w:pStyle w:val="Bullet"/>
       </w:pPr>
-      <w:r>
-        <w:t>the general concept of a client-server architecture.</w:t>
+      <w:proofErr w:type="gramStart"/>
+      <w:r>
+        <w:t>the</w:t>
+      </w:r>
+      <w:proofErr w:type="gramEnd"/>
+      <w:r>
+        <w:t xml:space="preserve"> general concept of a client-server architecture.</w:t>
       </w:r>
     </w:p>
     <w:p>
@@ -1016,7 +1060,23 @@
         <w:pStyle w:val="Body"/>
       </w:pPr>
       <w:r>
-        <w:t xml:space="preserve">SPECCHIO is licensed under the Creative Commons Attribution-ShareAlike 3.0 Unported Licence. </w:t>
+        <w:t>SPECCHIO is licensed under the Creative Commons Attribution-</w:t>
+      </w:r>
+      <w:proofErr w:type="spellStart"/>
+      <w:r>
+        <w:t>ShareAlike</w:t>
+      </w:r>
+      <w:proofErr w:type="spellEnd"/>
+      <w:r>
+        <w:t xml:space="preserve"> 3.0 </w:t>
+      </w:r>
+      <w:proofErr w:type="spellStart"/>
+      <w:r>
+        <w:t>Unported</w:t>
+      </w:r>
+      <w:proofErr w:type="spellEnd"/>
+      <w:r>
+        <w:t xml:space="preserve"> Licence. </w:t>
       </w:r>
       <w:r>
         <w:t xml:space="preserve">Therefore its source is readily available for inspection and </w:t>
@@ -1108,6 +1168,7 @@
           <w:rStyle w:val="Strong"/>
         </w:rPr>
       </w:pPr>
+      <w:proofErr w:type="gramStart"/>
       <w:r>
         <w:rPr>
           <w:rStyle w:val="Strong"/>
@@ -1139,7 +1200,11 @@
         <w:t>)</w:t>
       </w:r>
       <w:r>
-        <w:t xml:space="preserve"> General information about SPECCHIO. Some of this information may be related to othe</w:t>
+        <w:t xml:space="preserve"> General information about SPECCHIO.</w:t>
+      </w:r>
+      <w:proofErr w:type="gramEnd"/>
+      <w:r>
+        <w:t xml:space="preserve"> Some of this information may be related to othe</w:t>
       </w:r>
       <w:r>
         <w:t>r non-UOW versions of SPECCHIO.</w:t>
@@ -1160,7 +1225,21 @@
         <w:rPr>
           <w:rStyle w:val="Strong"/>
         </w:rPr>
-        <w:t xml:space="preserve">SPECCHIO UoW </w:t>
+        <w:t xml:space="preserve">SPECCHIO </w:t>
+      </w:r>
+      <w:proofErr w:type="spellStart"/>
+      <w:r>
+        <w:rPr>
+          <w:rStyle w:val="Strong"/>
+        </w:rPr>
+        <w:t>UoW</w:t>
+      </w:r>
+      <w:proofErr w:type="spellEnd"/>
+      <w:r>
+        <w:rPr>
+          <w:rStyle w:val="Strong"/>
+        </w:rPr>
+        <w:t xml:space="preserve"> </w:t>
       </w:r>
       <w:r>
         <w:rPr>
@@ -1195,11 +1274,26 @@
       <w:pPr>
         <w:pStyle w:val="HangingIndent"/>
       </w:pPr>
+      <w:proofErr w:type="gramStart"/>
       <w:r>
         <w:rPr>
           <w:rStyle w:val="Strong"/>
         </w:rPr>
-        <w:t xml:space="preserve">SPECCHIO GitHub </w:t>
+        <w:t xml:space="preserve">SPECCHIO </w:t>
+      </w:r>
+      <w:proofErr w:type="spellStart"/>
+      <w:r>
+        <w:rPr>
+          <w:rStyle w:val="Strong"/>
+        </w:rPr>
+        <w:t>GitHub</w:t>
+      </w:r>
+      <w:proofErr w:type="spellEnd"/>
+      <w:r>
+        <w:rPr>
+          <w:rStyle w:val="Strong"/>
+        </w:rPr>
+        <w:t xml:space="preserve"> </w:t>
       </w:r>
       <w:r>
         <w:rPr>
@@ -1230,6 +1324,7 @@
       <w:r>
         <w:t>Source code for the University of Wollongong version of SPECCHIO.</w:t>
       </w:r>
+      <w:proofErr w:type="gramEnd"/>
     </w:p>
     <w:p>
       <w:pPr>
@@ -1353,8 +1448,13 @@
       <w:pPr>
         <w:pStyle w:val="Code"/>
       </w:pPr>
-      <w:r>
-        <w:t>java -version</w:t>
+      <w:proofErr w:type="gramStart"/>
+      <w:r>
+        <w:t>java</w:t>
+      </w:r>
+      <w:proofErr w:type="gramEnd"/>
+      <w:r>
+        <w:t xml:space="preserve"> -version</w:t>
       </w:r>
     </w:p>
     <w:p>
@@ -1369,8 +1469,13 @@
       <w:pPr>
         <w:pStyle w:val="Code"/>
       </w:pPr>
-      <w:r>
-        <w:t>java version "1.7.0_17"</w:t>
+      <w:proofErr w:type="gramStart"/>
+      <w:r>
+        <w:t>java</w:t>
+      </w:r>
+      <w:proofErr w:type="gramEnd"/>
+      <w:r>
+        <w:t xml:space="preserve"> version "1.7.0_17"</w:t>
       </w:r>
     </w:p>
     <w:p>
@@ -1386,7 +1491,15 @@
         <w:pStyle w:val="Code"/>
       </w:pPr>
       <w:r>
-        <w:t>Java HotSpot(TM) Client VM (build 23.7-b01, mixed mode, sharing)</w:t>
+        <w:t xml:space="preserve">Java </w:t>
+      </w:r>
+      <w:proofErr w:type="spellStart"/>
+      <w:r>
+        <w:t>HotSpot</w:t>
+      </w:r>
+      <w:proofErr w:type="spellEnd"/>
+      <w:r>
+        <w:t>(TM) Client VM (build 23.7-b01, mixed mode, sharing)</w:t>
       </w:r>
     </w:p>
     <w:p>
@@ -1495,7 +1608,15 @@
         <w:t xml:space="preserve"> file format.</w:t>
       </w:r>
       <w:r>
-        <w:t xml:space="preserve"> The installation bundle is usable on Windows, Mac and Unix systems.</w:t>
+        <w:t xml:space="preserve"> The installation bundle is usable on Windows, Mac and </w:t>
+      </w:r>
+      <w:proofErr w:type="gramStart"/>
+      <w:r>
+        <w:t>Unix</w:t>
+      </w:r>
+      <w:proofErr w:type="gramEnd"/>
+      <w:r>
+        <w:t xml:space="preserve"> systems.</w:t>
       </w:r>
     </w:p>
     <w:p>
@@ -1600,6 +1721,7 @@
       <w:r>
         <w:t xml:space="preserve">Open Finder, and navigate to the folder into which you installed SPECCHIO. Navigate to the </w:t>
       </w:r>
+      <w:proofErr w:type="spellStart"/>
       <w:r>
         <w:rPr>
           <w:rStyle w:val="CodeChar"/>
@@ -1607,9 +1729,11 @@
         </w:rPr>
         <w:t>macosx</w:t>
       </w:r>
+      <w:proofErr w:type="spellEnd"/>
       <w:r>
         <w:t xml:space="preserve"> folder and double-click on </w:t>
       </w:r>
+      <w:proofErr w:type="spellStart"/>
       <w:r>
         <w:rPr>
           <w:rStyle w:val="CodeChar"/>
@@ -1617,6 +1741,7 @@
         </w:rPr>
         <w:t>specchio</w:t>
       </w:r>
+      <w:proofErr w:type="spellEnd"/>
       <w:r>
         <w:t>.</w:t>
       </w:r>
@@ -1625,8 +1750,13 @@
       <w:pPr>
         <w:pStyle w:val="Heading3"/>
       </w:pPr>
-      <w:r>
-        <w:t>Unix and Linux</w:t>
+      <w:proofErr w:type="gramStart"/>
+      <w:r>
+        <w:t>Unix</w:t>
+      </w:r>
+      <w:proofErr w:type="gramEnd"/>
+      <w:r>
+        <w:t xml:space="preserve"> and Linux</w:t>
       </w:r>
     </w:p>
     <w:p>
@@ -1707,7 +1837,15 @@
               <w:t>Database</w:t>
             </w:r>
             <w:r>
-              <w:t xml:space="preserve">, then </w:t>
+              <w:t xml:space="preserve">, </w:t>
+            </w:r>
+            <w:proofErr w:type="gramStart"/>
+            <w:r>
+              <w:t>then</w:t>
+            </w:r>
+            <w:proofErr w:type="gramEnd"/>
+            <w:r>
+              <w:t xml:space="preserve"> </w:t>
             </w:r>
             <w:r>
               <w:rPr>
@@ -1783,13 +1921,23 @@
                 <w:rStyle w:val="CodeChar"/>
                 <w:rFonts w:eastAsia="Courier New"/>
               </w:rPr>
-              <w:t>/specchio_service</w:t>
+              <w:t>/</w:t>
             </w:r>
+            <w:proofErr w:type="spellStart"/>
+            <w:r>
+              <w:rPr>
+                <w:rStyle w:val="CodeChar"/>
+                <w:rFonts w:eastAsia="Courier New"/>
+              </w:rPr>
+              <w:t>specchio_service</w:t>
+            </w:r>
+            <w:proofErr w:type="spellEnd"/>
           </w:p>
           <w:p>
             <w:pPr>
               <w:pStyle w:val="ProcessStep"/>
             </w:pPr>
+            <w:proofErr w:type="gramStart"/>
             <w:r>
               <w:t xml:space="preserve">Press </w:t>
             </w:r>
@@ -1799,6 +1947,7 @@
               </w:rPr>
               <w:t> Connect</w:t>
             </w:r>
+            <w:proofErr w:type="gramEnd"/>
             <w:r>
               <w:rPr>
                 <w:rStyle w:val="ActionButton"/>
@@ -1920,13 +2069,24 @@
               <w:pStyle w:val="ProcessStepFollow"/>
             </w:pPr>
             <w:r>
-              <w:t xml:space="preserve">Add new institutes as necessary using the </w:t>
+              <w:t xml:space="preserve">Add new institutes as necessary using </w:t>
+            </w:r>
+            <w:proofErr w:type="gramStart"/>
+            <w:r>
+              <w:t xml:space="preserve">the </w:t>
             </w:r>
             <w:r>
               <w:rPr>
                 <w:rStyle w:val="ActionButton"/>
               </w:rPr>
-              <w:t> Add new institutes...</w:t>
+              <w:t> Add</w:t>
+            </w:r>
+            <w:proofErr w:type="gramEnd"/>
+            <w:r>
+              <w:rPr>
+                <w:rStyle w:val="ActionButton"/>
+              </w:rPr>
+              <w:t xml:space="preserve"> new institutes...</w:t>
             </w:r>
             <w:r>
               <w:rPr>
@@ -1950,6 +2110,7 @@
             <w:pPr>
               <w:pStyle w:val="ProcessStep"/>
             </w:pPr>
+            <w:proofErr w:type="gramStart"/>
             <w:r>
               <w:t xml:space="preserve">Press </w:t>
             </w:r>
@@ -1957,7 +2118,14 @@
               <w:rPr>
                 <w:rStyle w:val="ActionButton"/>
               </w:rPr>
-              <w:t> Create </w:t>
+              <w:t> Create</w:t>
+            </w:r>
+            <w:proofErr w:type="gramEnd"/>
+            <w:r>
+              <w:rPr>
+                <w:rStyle w:val="ActionButton"/>
+              </w:rPr>
+              <w:t> </w:t>
             </w:r>
             <w:r>
               <w:t>.</w:t>
@@ -2082,6 +2250,7 @@
             <w:pPr>
               <w:pStyle w:val="ProcessStep"/>
             </w:pPr>
+            <w:proofErr w:type="gramStart"/>
             <w:r>
               <w:t xml:space="preserve">Press </w:t>
             </w:r>
@@ -2089,7 +2258,14 @@
               <w:rPr>
                 <w:rStyle w:val="ActionButton"/>
               </w:rPr>
-              <w:t> Connect </w:t>
+              <w:t> Connect</w:t>
+            </w:r>
+            <w:proofErr w:type="gramEnd"/>
+            <w:r>
+              <w:rPr>
+                <w:rStyle w:val="ActionButton"/>
+              </w:rPr>
+              <w:t> </w:t>
             </w:r>
             <w:r>
               <w:t>.</w:t>
@@ -2165,7 +2341,15 @@
         <w:pStyle w:val="Body"/>
       </w:pPr>
       <w:r>
-        <w:t>DC10-312 Fixed the isCollectorOf data submitted to RDA</w:t>
+        <w:t xml:space="preserve">DC10-312 Fixed the </w:t>
+      </w:r>
+      <w:proofErr w:type="spellStart"/>
+      <w:r>
+        <w:t>isCollectorOf</w:t>
+      </w:r>
+      <w:proofErr w:type="spellEnd"/>
+      <w:r>
+        <w:t xml:space="preserve"> data submitted to RDA</w:t>
       </w:r>
     </w:p>
     <w:p>
@@ -2216,7 +2400,26 @@
         <w:pStyle w:val="Body"/>
       </w:pPr>
       <w:r>
-        <w:t>DC10-318 Fixed handling of control characters in ASD files.</w:t>
+        <w:t xml:space="preserve">DC10-318 Fixed handling of </w:t>
+      </w:r>
+      <w:r>
+        <w:t>control characters in ASD files</w:t>
+      </w:r>
+    </w:p>
+    <w:p>
+      <w:pPr>
+        <w:pStyle w:val="Body"/>
+      </w:pPr>
+      <w:r>
+        <w:t>DC10-319 Removed descriptions from related object data submitted to RDA</w:t>
+      </w:r>
+    </w:p>
+    <w:p>
+      <w:pPr>
+        <w:pStyle w:val="Body"/>
+      </w:pPr>
+      <w:r>
+        <w:t>DC10-320 Removed publications from related information submitted to RDA</w:t>
       </w:r>
       <w:bookmarkStart w:id="29" w:name="_GoBack"/>
       <w:bookmarkEnd w:id="29"/>
@@ -2242,7 +2445,15 @@
         <w:pStyle w:val="Body"/>
       </w:pPr>
       <w:r>
-        <w:t>DC10-302 Corrected a JAXBException when viewing an instrument picture</w:t>
+        <w:t xml:space="preserve">DC10-302 Corrected a </w:t>
+      </w:r>
+      <w:proofErr w:type="spellStart"/>
+      <w:r>
+        <w:t>JAXBException</w:t>
+      </w:r>
+      <w:proofErr w:type="spellEnd"/>
+      <w:r>
+        <w:t xml:space="preserve"> when viewing an instrument picture</w:t>
       </w:r>
     </w:p>
     <w:p>
@@ -10159,7 +10370,7 @@
 </file>
 
 <file path=customXml/itemProps1.xml><?xml version="1.0" encoding="utf-8"?>
-<ds:datastoreItem xmlns:ds="http://schemas.openxmlformats.org/officeDocument/2006/customXml" ds:itemID="{2F51B81C-EAA0-4DA7-B3EB-815112E86764}">
+<ds:datastoreItem xmlns:ds="http://schemas.openxmlformats.org/officeDocument/2006/customXml" ds:itemID="{58D46F33-64E7-4A8E-BC6B-F6831CA9B6D3}">
   <ds:schemaRefs>
     <ds:schemaRef ds:uri="http://schemas.openxmlformats.org/officeDocument/2006/bibliography"/>
   </ds:schemaRefs>
@@ -10167,7 +10378,7 @@
 </file>
 
 <file path=customXml/itemProps2.xml><?xml version="1.0" encoding="utf-8"?>
-<ds:datastoreItem xmlns:ds="http://schemas.openxmlformats.org/officeDocument/2006/customXml" ds:itemID="{77845601-69C9-454B-8620-36779E9D586F}">
+<ds:datastoreItem xmlns:ds="http://schemas.openxmlformats.org/officeDocument/2006/customXml" ds:itemID="{7B207161-776F-42C7-B328-04583E2754FF}">
   <ds:schemaRefs>
     <ds:schemaRef ds:uri="http://schemas.openxmlformats.org/officeDocument/2006/bibliography"/>
   </ds:schemaRefs>

</xml_diff>

<commit_message>
Updated the release notes for SPECCHIO V3.0.2-6.
</commit_message>
<xml_diff>
--- a/doc/SPECCHIO_ReleaseNotes.docx
+++ b/doc/SPECCHIO_ReleaseNotes.docx
@@ -318,8 +318,8 @@
       <w:r>
         <w:fldChar w:fldCharType="separate"/>
       </w:r>
-      <w:bookmarkStart w:id="3" w:name="DATE"/>
-      <w:bookmarkStart w:id="4" w:name="DD"/>
+      <w:bookmarkStart w:id="3" w:name="DD"/>
+      <w:bookmarkStart w:id="4" w:name="DATE"/>
       <w:r>
         <w:rPr>
           <w:noProof/>
@@ -408,20 +408,128 @@
       <w:r>
         <w:fldChar w:fldCharType="end"/>
       </w:r>
+      <w:fldSimple w:instr="REF SQS  \* MERGEFORMAT ">
+        <w:r>
+          <w:rPr>
+            <w:noProof/>
+          </w:rPr>
+          <w:t>Approved</w:t>
+        </w:r>
+      </w:fldSimple>
+      <w:r>
+        <w:t xml:space="preserve"> </w:t>
+      </w:r>
+    </w:p>
+    <w:p>
+      <w:pPr>
+        <w:pStyle w:val="Version"/>
+        <w:tabs>
+          <w:tab w:val="clear" w:pos="1701"/>
+        </w:tabs>
+        <w:ind w:left="1701" w:hanging="1701"/>
+      </w:pPr>
+      <w:r>
+        <w:t>Author</w:t>
+      </w:r>
+      <w:r>
+        <w:t>s</w:t>
+      </w:r>
+      <w:r>
+        <w:t>:</w:t>
+      </w:r>
+      <w:r>
+        <w:tab/>
+      </w:r>
       <w:r>
         <w:fldChar w:fldCharType="begin"/>
       </w:r>
       <w:r>
-        <w:instrText xml:space="preserve">REF SQS  \* MERGEFORMAT </w:instrText>
+        <w:instrText>SET</w:instrText>
+      </w:r>
+      <w:r>
+        <w:instrText xml:space="preserve"> DOC_AUTHOR </w:instrText>
+      </w:r>
+      <w:r>
+        <w:fldChar w:fldCharType="begin"/>
+      </w:r>
+      <w:r>
+        <w:instrText>FILLIN "Author (e.g. F. Test, Organisation 'X')"</w:instrText>
       </w:r>
       <w:r>
         <w:fldChar w:fldCharType="separate"/>
       </w:r>
+      <w:r>
+        <w:instrText>P. Roberts &amp; N. Sheppard (Intersect)</w:instrText>
+      </w:r>
+      <w:r>
+        <w:fldChar w:fldCharType="end"/>
+      </w:r>
+      <w:r>
+        <w:fldChar w:fldCharType="separate"/>
+      </w:r>
+      <w:bookmarkStart w:id="6" w:name="DOC_AUTHOR"/>
       <w:r>
         <w:rPr>
           <w:noProof/>
         </w:rPr>
-        <w:t>Approved</w:t>
+        <w:t>P. Roberts &amp; N. Sheppard (Intersect)</w:t>
+      </w:r>
+      <w:bookmarkEnd w:id="6"/>
+      <w:r>
+        <w:fldChar w:fldCharType="end"/>
+      </w:r>
+      <w:fldSimple w:instr="REF DOC_AUTHOR  \* MERGEFORMAT ">
+        <w:r>
+          <w:rPr>
+            <w:noProof/>
+          </w:rPr>
+          <w:t>P. Roberts &amp; N. Sheppard (Intersect)</w:t>
+        </w:r>
+      </w:fldSimple>
+    </w:p>
+    <w:p>
+      <w:pPr>
+        <w:pStyle w:val="Version"/>
+        <w:tabs>
+          <w:tab w:val="clear" w:pos="1701"/>
+        </w:tabs>
+        <w:ind w:left="1701" w:hanging="1701"/>
+      </w:pPr>
+      <w:r>
+        <w:t>File:</w:t>
+      </w:r>
+      <w:r>
+        <w:tab/>
+      </w:r>
+      <w:r>
+        <w:fldChar w:fldCharType="begin"/>
+      </w:r>
+      <w:r>
+        <w:instrText>SET</w:instrText>
+      </w:r>
+      <w:r>
+        <w:instrText xml:space="preserve"> PFAD </w:instrText>
+      </w:r>
+      <w:r>
+        <w:fldChar w:fldCharType="end"/>
+      </w:r>
+      <w:r>
+        <w:fldChar w:fldCharType="begin"/>
+      </w:r>
+      <w:r>
+        <w:instrText>FILENAME</w:instrText>
+      </w:r>
+      <w:r>
+        <w:instrText xml:space="preserve"> </w:instrText>
+      </w:r>
+      <w:r>
+        <w:fldChar w:fldCharType="separate"/>
+      </w:r>
+      <w:r>
+        <w:rPr>
+          <w:noProof/>
+        </w:rPr>
+        <w:t>SPECCHIO_ReleaseNotes.docx</w:t>
       </w:r>
       <w:r>
         <w:rPr>
@@ -429,9 +537,6 @@
         </w:rPr>
         <w:fldChar w:fldCharType="end"/>
       </w:r>
-      <w:r>
-        <w:t xml:space="preserve"> </w:t>
-      </w:r>
     </w:p>
     <w:p>
       <w:pPr>
@@ -442,13 +547,7 @@
         <w:ind w:left="1701" w:hanging="1701"/>
       </w:pPr>
       <w:r>
-        <w:t>Author</w:t>
-      </w:r>
-      <w:r>
-        <w:t>s</w:t>
-      </w:r>
-      <w:r>
-        <w:t>:</w:t>
+        <w:t>Pages:</w:t>
       </w:r>
       <w:r>
         <w:tab/>
@@ -457,54 +556,19 @@
         <w:fldChar w:fldCharType="begin"/>
       </w:r>
       <w:r>
-        <w:instrText>SET</w:instrText>
-      </w:r>
-      <w:r>
-        <w:instrText xml:space="preserve"> DOC_AUTHOR </w:instrText>
-      </w:r>
-      <w:r>
-        <w:fldChar w:fldCharType="begin"/>
-      </w:r>
-      <w:r>
-        <w:instrText>FILLIN "Author (e.g. F. Test, Organisation 'X')"</w:instrText>
+        <w:instrText>NUMPAGES</w:instrText>
+      </w:r>
+      <w:r>
+        <w:instrText xml:space="preserve"> </w:instrText>
       </w:r>
       <w:r>
         <w:fldChar w:fldCharType="separate"/>
       </w:r>
-      <w:r>
-        <w:instrText>P. Roberts &amp; N. Sheppard (Intersect)</w:instrText>
-      </w:r>
-      <w:r>
-        <w:fldChar w:fldCharType="end"/>
-      </w:r>
-      <w:r>
-        <w:fldChar w:fldCharType="separate"/>
-      </w:r>
-      <w:bookmarkStart w:id="6" w:name="DOC_AUTHOR"/>
       <w:r>
         <w:rPr>
           <w:noProof/>
         </w:rPr>
-        <w:t>P. Roberts &amp; N. Sheppard (Intersect)</w:t>
-      </w:r>
-      <w:bookmarkEnd w:id="6"/>
-      <w:r>
-        <w:fldChar w:fldCharType="end"/>
-      </w:r>
-      <w:r>
-        <w:fldChar w:fldCharType="begin"/>
-      </w:r>
-      <w:r>
-        <w:instrText xml:space="preserve">REF DOC_AUTHOR  \* MERGEFORMAT </w:instrText>
-      </w:r>
-      <w:r>
-        <w:fldChar w:fldCharType="separate"/>
-      </w:r>
-      <w:r>
-        <w:rPr>
-          <w:noProof/>
-        </w:rPr>
-        <w:t>P. Roberts &amp; N. Sheppard (Intersect)</w:t>
+        <w:t>5</w:t>
       </w:r>
       <w:r>
         <w:rPr>
@@ -519,10 +583,18 @@
         <w:tabs>
           <w:tab w:val="clear" w:pos="1701"/>
         </w:tabs>
+      </w:pPr>
+    </w:p>
+    <w:p>
+      <w:pPr>
+        <w:pStyle w:val="Version"/>
+        <w:tabs>
+          <w:tab w:val="clear" w:pos="1701"/>
+        </w:tabs>
         <w:ind w:left="1701" w:hanging="1701"/>
       </w:pPr>
       <w:r>
-        <w:t>File:</w:t>
+        <w:t>Classification:</w:t>
       </w:r>
       <w:r>
         <w:tab/>
@@ -534,28 +606,81 @@
         <w:instrText>SET</w:instrText>
       </w:r>
       <w:r>
-        <w:instrText xml:space="preserve"> PFAD </w:instrText>
+        <w:instrText xml:space="preserve"> CLASSIFICATION </w:instrText>
       </w:r>
       <w:r>
         <w:fldChar w:fldCharType="end"/>
       </w:r>
+    </w:p>
+    <w:p>
+      <w:pPr>
+        <w:pStyle w:val="Version"/>
+        <w:tabs>
+          <w:tab w:val="clear" w:pos="1701"/>
+        </w:tabs>
+        <w:ind w:left="1701" w:hanging="1701"/>
+      </w:pPr>
+      <w:r>
+        <w:t>Distribution:</w:t>
+      </w:r>
+      <w:r>
+        <w:tab/>
+      </w:r>
       <w:r>
         <w:fldChar w:fldCharType="begin"/>
       </w:r>
       <w:r>
-        <w:instrText>FILENAME</w:instrText>
-      </w:r>
-      <w:r>
-        <w:instrText xml:space="preserve"> </w:instrText>
+        <w:instrText>SET</w:instrText>
+      </w:r>
+      <w:r>
+        <w:instrText xml:space="preserve"> DISTRIBUTION  </w:instrText>
+      </w:r>
+      <w:r>
+        <w:fldChar w:fldCharType="begin"/>
+      </w:r>
+      <w:r>
+        <w:instrText>FILLIN</w:instrText>
+      </w:r>
+      <w:r>
+        <w:instrText xml:space="preserve"> "Distribution list"</w:instrText>
       </w:r>
       <w:r>
         <w:fldChar w:fldCharType="separate"/>
       </w:r>
+      <w:r>
+        <w:instrText>SPECCHIO Users</w:instrText>
+      </w:r>
+      <w:r>
+        <w:fldChar w:fldCharType="end"/>
+      </w:r>
+      <w:r>
+        <w:fldChar w:fldCharType="separate"/>
+      </w:r>
+      <w:bookmarkStart w:id="7" w:name="DISTRIBUTION"/>
       <w:r>
         <w:rPr>
           <w:noProof/>
         </w:rPr>
-        <w:t>SPECCHIO_ReleaseNotes.docx</w:t>
+        <w:t>SPECCHIO Users</w:t>
+      </w:r>
+      <w:bookmarkEnd w:id="7"/>
+      <w:r>
+        <w:fldChar w:fldCharType="end"/>
+      </w:r>
+      <w:r>
+        <w:fldChar w:fldCharType="begin"/>
+      </w:r>
+      <w:r>
+        <w:instrText xml:space="preserve">REF DISTRIBUTION  \* MERGEFORMAT </w:instrText>
+      </w:r>
+      <w:r>
+        <w:fldChar w:fldCharType="separate"/>
+      </w:r>
+      <w:r>
+        <w:rPr>
+          <w:noProof/>
+        </w:rPr>
+        <w:t>SPECCHIO Users</w:t>
       </w:r>
       <w:r>
         <w:rPr>
@@ -563,144 +688,6 @@
         </w:rPr>
         <w:fldChar w:fldCharType="end"/>
       </w:r>
-    </w:p>
-    <w:p>
-      <w:pPr>
-        <w:pStyle w:val="Version"/>
-        <w:tabs>
-          <w:tab w:val="clear" w:pos="1701"/>
-        </w:tabs>
-        <w:ind w:left="1701" w:hanging="1701"/>
-      </w:pPr>
-      <w:r>
-        <w:t>Pages:</w:t>
-      </w:r>
-      <w:r>
-        <w:tab/>
-      </w:r>
-      <w:r>
-        <w:fldChar w:fldCharType="begin"/>
-      </w:r>
-      <w:r>
-        <w:instrText>NUMPAGES</w:instrText>
-      </w:r>
-      <w:r>
-        <w:instrText xml:space="preserve"> </w:instrText>
-      </w:r>
-      <w:r>
-        <w:fldChar w:fldCharType="separate"/>
-      </w:r>
-      <w:r>
-        <w:rPr>
-          <w:noProof/>
-        </w:rPr>
-        <w:t>5</w:t>
-      </w:r>
-      <w:r>
-        <w:rPr>
-          <w:noProof/>
-        </w:rPr>
-        <w:fldChar w:fldCharType="end"/>
-      </w:r>
-    </w:p>
-    <w:p>
-      <w:pPr>
-        <w:pStyle w:val="Version"/>
-        <w:tabs>
-          <w:tab w:val="clear" w:pos="1701"/>
-        </w:tabs>
-      </w:pPr>
-    </w:p>
-    <w:p>
-      <w:pPr>
-        <w:pStyle w:val="Version"/>
-        <w:tabs>
-          <w:tab w:val="clear" w:pos="1701"/>
-        </w:tabs>
-        <w:ind w:left="1701" w:hanging="1701"/>
-      </w:pPr>
-      <w:r>
-        <w:t>Classification:</w:t>
-      </w:r>
-      <w:r>
-        <w:tab/>
-      </w:r>
-      <w:r>
-        <w:fldChar w:fldCharType="begin"/>
-      </w:r>
-      <w:r>
-        <w:instrText>SET</w:instrText>
-      </w:r>
-      <w:r>
-        <w:instrText xml:space="preserve"> CLASSIFICATION </w:instrText>
-      </w:r>
-      <w:r>
-        <w:fldChar w:fldCharType="end"/>
-      </w:r>
-    </w:p>
-    <w:p>
-      <w:pPr>
-        <w:pStyle w:val="Version"/>
-        <w:tabs>
-          <w:tab w:val="clear" w:pos="1701"/>
-        </w:tabs>
-        <w:ind w:left="1701" w:hanging="1701"/>
-      </w:pPr>
-      <w:r>
-        <w:t>Distribution:</w:t>
-      </w:r>
-      <w:r>
-        <w:tab/>
-      </w:r>
-      <w:r>
-        <w:fldChar w:fldCharType="begin"/>
-      </w:r>
-      <w:r>
-        <w:instrText>SET</w:instrText>
-      </w:r>
-      <w:r>
-        <w:instrText xml:space="preserve"> DISTRIBUTION  </w:instrText>
-      </w:r>
-      <w:r>
-        <w:fldChar w:fldCharType="begin"/>
-      </w:r>
-      <w:r>
-        <w:instrText>FILLIN</w:instrText>
-      </w:r>
-      <w:r>
-        <w:instrText xml:space="preserve"> "Distribution list"</w:instrText>
-      </w:r>
-      <w:r>
-        <w:fldChar w:fldCharType="separate"/>
-      </w:r>
-      <w:r>
-        <w:instrText>SPECCHIO Users</w:instrText>
-      </w:r>
-      <w:r>
-        <w:fldChar w:fldCharType="end"/>
-      </w:r>
-      <w:r>
-        <w:fldChar w:fldCharType="separate"/>
-      </w:r>
-      <w:bookmarkStart w:id="7" w:name="DISTRIBUTION"/>
-      <w:r>
-        <w:rPr>
-          <w:noProof/>
-        </w:rPr>
-        <w:t>SPECCHIO Users</w:t>
-      </w:r>
-      <w:bookmarkEnd w:id="7"/>
-      <w:r>
-        <w:fldChar w:fldCharType="end"/>
-      </w:r>
-      <w:fldSimple w:instr="REF DISTRIBUTION  \* MERGEFORMAT ">
-        <w:r>
-          <w:rPr>
-            <w:noProof/>
-          </w:rPr>
-          <w:t>SPECCHIO Users</w:t>
-        </w:r>
-      </w:fldSimple>
     </w:p>
     <w:p>
       <w:pPr>
@@ -822,18 +809,10 @@
         <w:pStyle w:val="Body"/>
       </w:pPr>
       <w:r>
-        <w:t xml:space="preserve">SPECCHIO is a spectral database combined with user-friendly interface software designed to store spectral data acquired by </w:t>
-      </w:r>
-      <w:proofErr w:type="spellStart"/>
-      <w:r>
-        <w:t>spectroradio</w:t>
-      </w:r>
-      <w:r>
-        <w:t>meters</w:t>
-      </w:r>
-      <w:proofErr w:type="spellEnd"/>
-      <w:r>
-        <w:t xml:space="preserve"> and associated metadata.</w:t>
+        <w:t>SPECCHIO is a spectral database combined with user-friendly interface software designed to store spectral data acquired by spectroradio</w:t>
+      </w:r>
+      <w:r>
+        <w:t>meters and associated metadata.</w:t>
       </w:r>
     </w:p>
     <w:p>
@@ -899,15 +878,7 @@
         <w:t>SPECCHIO</w:t>
       </w:r>
       <w:r>
-        <w:t xml:space="preserve"> uses </w:t>
-      </w:r>
-      <w:proofErr w:type="gramStart"/>
-      <w:r>
-        <w:t>a Client</w:t>
-      </w:r>
-      <w:proofErr w:type="gramEnd"/>
-      <w:r>
-        <w:t xml:space="preserve">-Server architecture. </w:t>
+        <w:t xml:space="preserve"> uses a Client-Server architecture. </w:t>
       </w:r>
       <w:r>
         <w:t>This Use</w:t>
@@ -964,13 +935,8 @@
       <w:pPr>
         <w:pStyle w:val="Bullet"/>
       </w:pPr>
-      <w:proofErr w:type="gramStart"/>
-      <w:r>
-        <w:t>remote</w:t>
-      </w:r>
-      <w:proofErr w:type="gramEnd"/>
-      <w:r>
-        <w:t xml:space="preserve"> sensing and the disciplines and </w:t>
+      <w:r>
+        <w:t xml:space="preserve">remote sensing and the disciplines and </w:t>
       </w:r>
       <w:r>
         <w:t>processes</w:t>
@@ -983,26 +949,16 @@
       <w:pPr>
         <w:pStyle w:val="Bullet"/>
       </w:pPr>
-      <w:proofErr w:type="gramStart"/>
-      <w:r>
-        <w:t>the</w:t>
-      </w:r>
-      <w:proofErr w:type="gramEnd"/>
-      <w:r>
-        <w:t xml:space="preserve"> general operation of their own computer.</w:t>
+      <w:r>
+        <w:t>the general operation of their own computer.</w:t>
       </w:r>
     </w:p>
     <w:p>
       <w:pPr>
         <w:pStyle w:val="Bullet"/>
       </w:pPr>
-      <w:proofErr w:type="gramStart"/>
-      <w:r>
-        <w:t>the</w:t>
-      </w:r>
-      <w:proofErr w:type="gramEnd"/>
-      <w:r>
-        <w:t xml:space="preserve"> general concept of a client-server architecture.</w:t>
+      <w:r>
+        <w:t>the general concept of a client-server architecture.</w:t>
       </w:r>
     </w:p>
     <w:p>
@@ -1060,23 +1016,7 @@
         <w:pStyle w:val="Body"/>
       </w:pPr>
       <w:r>
-        <w:t>SPECCHIO is licensed under the Creative Commons Attribution-</w:t>
-      </w:r>
-      <w:proofErr w:type="spellStart"/>
-      <w:r>
-        <w:t>ShareAlike</w:t>
-      </w:r>
-      <w:proofErr w:type="spellEnd"/>
-      <w:r>
-        <w:t xml:space="preserve"> 3.0 </w:t>
-      </w:r>
-      <w:proofErr w:type="spellStart"/>
-      <w:r>
-        <w:t>Unported</w:t>
-      </w:r>
-      <w:proofErr w:type="spellEnd"/>
-      <w:r>
-        <w:t xml:space="preserve"> Licence. </w:t>
+        <w:t xml:space="preserve">SPECCHIO is licensed under the Creative Commons Attribution-ShareAlike 3.0 Unported Licence. </w:t>
       </w:r>
       <w:r>
         <w:t xml:space="preserve">Therefore its source is readily available for inspection and </w:t>
@@ -1168,7 +1108,6 @@
           <w:rStyle w:val="Strong"/>
         </w:rPr>
       </w:pPr>
-      <w:proofErr w:type="gramStart"/>
       <w:r>
         <w:rPr>
           <w:rStyle w:val="Strong"/>
@@ -1200,11 +1139,7 @@
         <w:t>)</w:t>
       </w:r>
       <w:r>
-        <w:t xml:space="preserve"> General information about SPECCHIO.</w:t>
-      </w:r>
-      <w:proofErr w:type="gramEnd"/>
-      <w:r>
-        <w:t xml:space="preserve"> Some of this information may be related to othe</w:t>
+        <w:t xml:space="preserve"> General information about SPECCHIO. Some of this information may be related to othe</w:t>
       </w:r>
       <w:r>
         <w:t>r non-UOW versions of SPECCHIO.</w:t>
@@ -1225,21 +1160,7 @@
         <w:rPr>
           <w:rStyle w:val="Strong"/>
         </w:rPr>
-        <w:t xml:space="preserve">SPECCHIO </w:t>
-      </w:r>
-      <w:proofErr w:type="spellStart"/>
-      <w:r>
-        <w:rPr>
-          <w:rStyle w:val="Strong"/>
-        </w:rPr>
-        <w:t>UoW</w:t>
-      </w:r>
-      <w:proofErr w:type="spellEnd"/>
-      <w:r>
-        <w:rPr>
-          <w:rStyle w:val="Strong"/>
-        </w:rPr>
-        <w:t xml:space="preserve"> </w:t>
+        <w:t xml:space="preserve">SPECCHIO UoW </w:t>
       </w:r>
       <w:r>
         <w:rPr>
@@ -1274,26 +1195,11 @@
       <w:pPr>
         <w:pStyle w:val="HangingIndent"/>
       </w:pPr>
-      <w:proofErr w:type="gramStart"/>
       <w:r>
         <w:rPr>
           <w:rStyle w:val="Strong"/>
         </w:rPr>
-        <w:t xml:space="preserve">SPECCHIO </w:t>
-      </w:r>
-      <w:proofErr w:type="spellStart"/>
-      <w:r>
-        <w:rPr>
-          <w:rStyle w:val="Strong"/>
-        </w:rPr>
-        <w:t>GitHub</w:t>
-      </w:r>
-      <w:proofErr w:type="spellEnd"/>
-      <w:r>
-        <w:rPr>
-          <w:rStyle w:val="Strong"/>
-        </w:rPr>
-        <w:t xml:space="preserve"> </w:t>
+        <w:t xml:space="preserve">SPECCHIO GitHub </w:t>
       </w:r>
       <w:r>
         <w:rPr>
@@ -1324,7 +1230,6 @@
       <w:r>
         <w:t>Source code for the University of Wollongong version of SPECCHIO.</w:t>
       </w:r>
-      <w:proofErr w:type="gramEnd"/>
     </w:p>
     <w:p>
       <w:pPr>
@@ -1448,13 +1353,8 @@
       <w:pPr>
         <w:pStyle w:val="Code"/>
       </w:pPr>
-      <w:proofErr w:type="gramStart"/>
-      <w:r>
-        <w:t>java</w:t>
-      </w:r>
-      <w:proofErr w:type="gramEnd"/>
-      <w:r>
-        <w:t xml:space="preserve"> -version</w:t>
+      <w:r>
+        <w:t>java -version</w:t>
       </w:r>
     </w:p>
     <w:p>
@@ -1469,13 +1369,8 @@
       <w:pPr>
         <w:pStyle w:val="Code"/>
       </w:pPr>
-      <w:proofErr w:type="gramStart"/>
-      <w:r>
-        <w:t>java</w:t>
-      </w:r>
-      <w:proofErr w:type="gramEnd"/>
-      <w:r>
-        <w:t xml:space="preserve"> version "1.7.0_17"</w:t>
+      <w:r>
+        <w:t>java version "1.7.0_17"</w:t>
       </w:r>
     </w:p>
     <w:p>
@@ -1491,15 +1386,7 @@
         <w:pStyle w:val="Code"/>
       </w:pPr>
       <w:r>
-        <w:t xml:space="preserve">Java </w:t>
-      </w:r>
-      <w:proofErr w:type="spellStart"/>
-      <w:r>
-        <w:t>HotSpot</w:t>
-      </w:r>
-      <w:proofErr w:type="spellEnd"/>
-      <w:r>
-        <w:t>(TM) Client VM (build 23.7-b01, mixed mode, sharing)</w:t>
+        <w:t>Java HotSpot(TM) Client VM (build 23.7-b01, mixed mode, sharing)</w:t>
       </w:r>
     </w:p>
     <w:p>
@@ -1608,15 +1495,7 @@
         <w:t xml:space="preserve"> file format.</w:t>
       </w:r>
       <w:r>
-        <w:t xml:space="preserve"> The installation bundle is usable on Windows, Mac and </w:t>
-      </w:r>
-      <w:proofErr w:type="gramStart"/>
-      <w:r>
-        <w:t>Unix</w:t>
-      </w:r>
-      <w:proofErr w:type="gramEnd"/>
-      <w:r>
-        <w:t xml:space="preserve"> systems.</w:t>
+        <w:t xml:space="preserve"> The installation bundle is usable on Windows, Mac and Unix systems.</w:t>
       </w:r>
     </w:p>
     <w:p>
@@ -1721,7 +1600,6 @@
       <w:r>
         <w:t xml:space="preserve">Open Finder, and navigate to the folder into which you installed SPECCHIO. Navigate to the </w:t>
       </w:r>
-      <w:proofErr w:type="spellStart"/>
       <w:r>
         <w:rPr>
           <w:rStyle w:val="CodeChar"/>
@@ -1729,11 +1607,9 @@
         </w:rPr>
         <w:t>macosx</w:t>
       </w:r>
-      <w:proofErr w:type="spellEnd"/>
       <w:r>
         <w:t xml:space="preserve"> folder and double-click on </w:t>
       </w:r>
-      <w:proofErr w:type="spellStart"/>
       <w:r>
         <w:rPr>
           <w:rStyle w:val="CodeChar"/>
@@ -1741,7 +1617,6 @@
         </w:rPr>
         <w:t>specchio</w:t>
       </w:r>
-      <w:proofErr w:type="spellEnd"/>
       <w:r>
         <w:t>.</w:t>
       </w:r>
@@ -1750,13 +1625,8 @@
       <w:pPr>
         <w:pStyle w:val="Heading3"/>
       </w:pPr>
-      <w:proofErr w:type="gramStart"/>
-      <w:r>
-        <w:t>Unix</w:t>
-      </w:r>
-      <w:proofErr w:type="gramEnd"/>
-      <w:r>
-        <w:t xml:space="preserve"> and Linux</w:t>
+      <w:r>
+        <w:t>Unix and Linux</w:t>
       </w:r>
     </w:p>
     <w:p>
@@ -1837,15 +1707,7 @@
               <w:t>Database</w:t>
             </w:r>
             <w:r>
-              <w:t xml:space="preserve">, </w:t>
-            </w:r>
-            <w:proofErr w:type="gramStart"/>
-            <w:r>
-              <w:t>then</w:t>
-            </w:r>
-            <w:proofErr w:type="gramEnd"/>
-            <w:r>
-              <w:t xml:space="preserve"> </w:t>
+              <w:t xml:space="preserve">, then </w:t>
             </w:r>
             <w:r>
               <w:rPr>
@@ -1921,23 +1783,13 @@
                 <w:rStyle w:val="CodeChar"/>
                 <w:rFonts w:eastAsia="Courier New"/>
               </w:rPr>
-              <w:t>/</w:t>
+              <w:t>/specchio_service</w:t>
             </w:r>
-            <w:proofErr w:type="spellStart"/>
-            <w:r>
-              <w:rPr>
-                <w:rStyle w:val="CodeChar"/>
-                <w:rFonts w:eastAsia="Courier New"/>
-              </w:rPr>
-              <w:t>specchio_service</w:t>
-            </w:r>
-            <w:proofErr w:type="spellEnd"/>
           </w:p>
           <w:p>
             <w:pPr>
               <w:pStyle w:val="ProcessStep"/>
             </w:pPr>
-            <w:proofErr w:type="gramStart"/>
             <w:r>
               <w:t xml:space="preserve">Press </w:t>
             </w:r>
@@ -1947,7 +1799,6 @@
               </w:rPr>
               <w:t> Connect</w:t>
             </w:r>
-            <w:proofErr w:type="gramEnd"/>
             <w:r>
               <w:rPr>
                 <w:rStyle w:val="ActionButton"/>
@@ -2069,24 +1920,13 @@
               <w:pStyle w:val="ProcessStepFollow"/>
             </w:pPr>
             <w:r>
-              <w:t xml:space="preserve">Add new institutes as necessary using </w:t>
-            </w:r>
-            <w:proofErr w:type="gramStart"/>
-            <w:r>
-              <w:t xml:space="preserve">the </w:t>
+              <w:t xml:space="preserve">Add new institutes as necessary using the </w:t>
             </w:r>
             <w:r>
               <w:rPr>
                 <w:rStyle w:val="ActionButton"/>
               </w:rPr>
-              <w:t> Add</w:t>
-            </w:r>
-            <w:proofErr w:type="gramEnd"/>
-            <w:r>
-              <w:rPr>
-                <w:rStyle w:val="ActionButton"/>
-              </w:rPr>
-              <w:t xml:space="preserve"> new institutes...</w:t>
+              <w:t> Add new institutes...</w:t>
             </w:r>
             <w:r>
               <w:rPr>
@@ -2110,7 +1950,6 @@
             <w:pPr>
               <w:pStyle w:val="ProcessStep"/>
             </w:pPr>
-            <w:proofErr w:type="gramStart"/>
             <w:r>
               <w:t xml:space="preserve">Press </w:t>
             </w:r>
@@ -2118,14 +1957,7 @@
               <w:rPr>
                 <w:rStyle w:val="ActionButton"/>
               </w:rPr>
-              <w:t> Create</w:t>
-            </w:r>
-            <w:proofErr w:type="gramEnd"/>
-            <w:r>
-              <w:rPr>
-                <w:rStyle w:val="ActionButton"/>
-              </w:rPr>
-              <w:t> </w:t>
+              <w:t> Create </w:t>
             </w:r>
             <w:r>
               <w:t>.</w:t>
@@ -2250,7 +2082,6 @@
             <w:pPr>
               <w:pStyle w:val="ProcessStep"/>
             </w:pPr>
-            <w:proofErr w:type="gramStart"/>
             <w:r>
               <w:t xml:space="preserve">Press </w:t>
             </w:r>
@@ -2258,14 +2089,7 @@
               <w:rPr>
                 <w:rStyle w:val="ActionButton"/>
               </w:rPr>
-              <w:t> Connect</w:t>
-            </w:r>
-            <w:proofErr w:type="gramEnd"/>
-            <w:r>
-              <w:rPr>
-                <w:rStyle w:val="ActionButton"/>
-              </w:rPr>
-              <w:t> </w:t>
+              <w:t> Connect </w:t>
             </w:r>
             <w:r>
               <w:t>.</w:t>
@@ -2341,15 +2165,7 @@
         <w:pStyle w:val="Body"/>
       </w:pPr>
       <w:r>
-        <w:t xml:space="preserve">DC10-312 Fixed the </w:t>
-      </w:r>
-      <w:proofErr w:type="spellStart"/>
-      <w:r>
-        <w:t>isCollectorOf</w:t>
-      </w:r>
-      <w:proofErr w:type="spellEnd"/>
-      <w:r>
-        <w:t xml:space="preserve"> data submitted to RDA</w:t>
+        <w:t>DC10-312 Fixed the isCollectorOf data submitted to RDA</w:t>
       </w:r>
     </w:p>
     <w:p>
@@ -2420,6 +2236,14 @@
       </w:pPr>
       <w:r>
         <w:t>DC10-320 Removed publications from related information submitted to RDA</w:t>
+      </w:r>
+    </w:p>
+    <w:p>
+      <w:pPr>
+        <w:pStyle w:val="Body"/>
+      </w:pPr>
+      <w:r>
+        <w:t>DC10-321 Removed the date from the location data submitted to RDA</w:t>
       </w:r>
       <w:bookmarkStart w:id="29" w:name="_GoBack"/>
       <w:bookmarkEnd w:id="29"/>
@@ -2445,15 +2269,7 @@
         <w:pStyle w:val="Body"/>
       </w:pPr>
       <w:r>
-        <w:t xml:space="preserve">DC10-302 Corrected a </w:t>
-      </w:r>
-      <w:proofErr w:type="spellStart"/>
-      <w:r>
-        <w:t>JAXBException</w:t>
-      </w:r>
-      <w:proofErr w:type="spellEnd"/>
-      <w:r>
-        <w:t xml:space="preserve"> when viewing an instrument picture</w:t>
+        <w:t>DC10-302 Corrected a JAXBException when viewing an instrument picture</w:t>
       </w:r>
     </w:p>
     <w:p>
@@ -10370,7 +10186,7 @@
 </file>
 
 <file path=customXml/itemProps1.xml><?xml version="1.0" encoding="utf-8"?>
-<ds:datastoreItem xmlns:ds="http://schemas.openxmlformats.org/officeDocument/2006/customXml" ds:itemID="{58D46F33-64E7-4A8E-BC6B-F6831CA9B6D3}">
+<ds:datastoreItem xmlns:ds="http://schemas.openxmlformats.org/officeDocument/2006/customXml" ds:itemID="{0ECB38D0-9424-4B37-8EDC-DEE86E9EE396}">
   <ds:schemaRefs>
     <ds:schemaRef ds:uri="http://schemas.openxmlformats.org/officeDocument/2006/bibliography"/>
   </ds:schemaRefs>
@@ -10378,7 +10194,7 @@
 </file>
 
 <file path=customXml/itemProps2.xml><?xml version="1.0" encoding="utf-8"?>
-<ds:datastoreItem xmlns:ds="http://schemas.openxmlformats.org/officeDocument/2006/customXml" ds:itemID="{7B207161-776F-42C7-B328-04583E2754FF}">
+<ds:datastoreItem xmlns:ds="http://schemas.openxmlformats.org/officeDocument/2006/customXml" ds:itemID="{875F8165-0A18-4052-97CA-401797A4BE30}">
   <ds:schemaRefs>
     <ds:schemaRef ds:uri="http://schemas.openxmlformats.org/officeDocument/2006/bibliography"/>
   </ds:schemaRefs>

</xml_diff>

<commit_message>
Updated the release notes for SPECCHIO V3.0.2-7.
</commit_message>
<xml_diff>
--- a/doc/SPECCHIO_ReleaseNotes.docx
+++ b/doc/SPECCHIO_ReleaseNotes.docx
@@ -318,8 +318,8 @@
       <w:r>
         <w:fldChar w:fldCharType="separate"/>
       </w:r>
-      <w:bookmarkStart w:id="3" w:name="DD"/>
-      <w:bookmarkStart w:id="4" w:name="DATE"/>
+      <w:bookmarkStart w:id="3" w:name="DATE"/>
+      <w:bookmarkStart w:id="4" w:name="DD"/>
       <w:r>
         <w:rPr>
           <w:noProof/>
@@ -408,286 +408,299 @@
       <w:r>
         <w:fldChar w:fldCharType="end"/>
       </w:r>
-      <w:fldSimple w:instr="REF SQS  \* MERGEFORMAT ">
+      <w:r>
+        <w:fldChar w:fldCharType="begin"/>
+      </w:r>
+      <w:r>
+        <w:instrText xml:space="preserve">REF SQS  \* MERGEFORMAT </w:instrText>
+      </w:r>
+      <w:r>
+        <w:fldChar w:fldCharType="separate"/>
+      </w:r>
+      <w:r>
+        <w:rPr>
+          <w:noProof/>
+        </w:rPr>
+        <w:t>Approved</w:t>
+      </w:r>
+      <w:r>
+        <w:rPr>
+          <w:noProof/>
+        </w:rPr>
+        <w:fldChar w:fldCharType="end"/>
+      </w:r>
+      <w:r>
+        <w:t xml:space="preserve"> </w:t>
+      </w:r>
+    </w:p>
+    <w:p>
+      <w:pPr>
+        <w:pStyle w:val="Version"/>
+        <w:tabs>
+          <w:tab w:val="clear" w:pos="1701"/>
+        </w:tabs>
+        <w:ind w:left="1701" w:hanging="1701"/>
+      </w:pPr>
+      <w:r>
+        <w:t>Author</w:t>
+      </w:r>
+      <w:r>
+        <w:t>s</w:t>
+      </w:r>
+      <w:r>
+        <w:t>:</w:t>
+      </w:r>
+      <w:r>
+        <w:tab/>
+      </w:r>
+      <w:r>
+        <w:fldChar w:fldCharType="begin"/>
+      </w:r>
+      <w:r>
+        <w:instrText>SET</w:instrText>
+      </w:r>
+      <w:r>
+        <w:instrText xml:space="preserve"> DOC_AUTHOR </w:instrText>
+      </w:r>
+      <w:r>
+        <w:fldChar w:fldCharType="begin"/>
+      </w:r>
+      <w:r>
+        <w:instrText>FILLIN "Author (e.g. F. Test, Organisation 'X')"</w:instrText>
+      </w:r>
+      <w:r>
+        <w:fldChar w:fldCharType="separate"/>
+      </w:r>
+      <w:r>
+        <w:instrText>P. Roberts &amp; N. Sheppard (Intersect)</w:instrText>
+      </w:r>
+      <w:r>
+        <w:fldChar w:fldCharType="end"/>
+      </w:r>
+      <w:r>
+        <w:fldChar w:fldCharType="separate"/>
+      </w:r>
+      <w:bookmarkStart w:id="6" w:name="DOC_AUTHOR"/>
+      <w:r>
+        <w:rPr>
+          <w:noProof/>
+        </w:rPr>
+        <w:t>P. Roberts &amp; N. Sheppard (Intersect)</w:t>
+      </w:r>
+      <w:bookmarkEnd w:id="6"/>
+      <w:r>
+        <w:fldChar w:fldCharType="end"/>
+      </w:r>
+      <w:r>
+        <w:fldChar w:fldCharType="begin"/>
+      </w:r>
+      <w:r>
+        <w:instrText xml:space="preserve">REF DOC_AUTHOR  \* MERGEFORMAT </w:instrText>
+      </w:r>
+      <w:r>
+        <w:fldChar w:fldCharType="separate"/>
+      </w:r>
+      <w:r>
+        <w:rPr>
+          <w:noProof/>
+        </w:rPr>
+        <w:t>P. Roberts &amp; N. Sheppard (Intersect)</w:t>
+      </w:r>
+      <w:r>
+        <w:rPr>
+          <w:noProof/>
+        </w:rPr>
+        <w:fldChar w:fldCharType="end"/>
+      </w:r>
+    </w:p>
+    <w:p>
+      <w:pPr>
+        <w:pStyle w:val="Version"/>
+        <w:tabs>
+          <w:tab w:val="clear" w:pos="1701"/>
+        </w:tabs>
+        <w:ind w:left="1701" w:hanging="1701"/>
+      </w:pPr>
+      <w:r>
+        <w:t>File:</w:t>
+      </w:r>
+      <w:r>
+        <w:tab/>
+      </w:r>
+      <w:r>
+        <w:fldChar w:fldCharType="begin"/>
+      </w:r>
+      <w:r>
+        <w:instrText>SET</w:instrText>
+      </w:r>
+      <w:r>
+        <w:instrText xml:space="preserve"> PFAD </w:instrText>
+      </w:r>
+      <w:r>
+        <w:fldChar w:fldCharType="end"/>
+      </w:r>
+      <w:r>
+        <w:fldChar w:fldCharType="begin"/>
+      </w:r>
+      <w:r>
+        <w:instrText>FILENAME</w:instrText>
+      </w:r>
+      <w:r>
+        <w:instrText xml:space="preserve"> </w:instrText>
+      </w:r>
+      <w:r>
+        <w:fldChar w:fldCharType="separate"/>
+      </w:r>
+      <w:r>
+        <w:rPr>
+          <w:noProof/>
+        </w:rPr>
+        <w:t>SPECCHIO_ReleaseNotes.docx</w:t>
+      </w:r>
+      <w:r>
+        <w:rPr>
+          <w:noProof/>
+        </w:rPr>
+        <w:fldChar w:fldCharType="end"/>
+      </w:r>
+    </w:p>
+    <w:p>
+      <w:pPr>
+        <w:pStyle w:val="Version"/>
+        <w:tabs>
+          <w:tab w:val="clear" w:pos="1701"/>
+        </w:tabs>
+        <w:ind w:left="1701" w:hanging="1701"/>
+      </w:pPr>
+      <w:r>
+        <w:t>Pages:</w:t>
+      </w:r>
+      <w:r>
+        <w:tab/>
+      </w:r>
+      <w:r>
+        <w:fldChar w:fldCharType="begin"/>
+      </w:r>
+      <w:r>
+        <w:instrText>NUMPAGES</w:instrText>
+      </w:r>
+      <w:r>
+        <w:instrText xml:space="preserve"> </w:instrText>
+      </w:r>
+      <w:r>
+        <w:fldChar w:fldCharType="separate"/>
+      </w:r>
+      <w:r>
+        <w:rPr>
+          <w:noProof/>
+        </w:rPr>
+        <w:t>5</w:t>
+      </w:r>
+      <w:r>
+        <w:rPr>
+          <w:noProof/>
+        </w:rPr>
+        <w:fldChar w:fldCharType="end"/>
+      </w:r>
+    </w:p>
+    <w:p>
+      <w:pPr>
+        <w:pStyle w:val="Version"/>
+        <w:tabs>
+          <w:tab w:val="clear" w:pos="1701"/>
+        </w:tabs>
+      </w:pPr>
+    </w:p>
+    <w:p>
+      <w:pPr>
+        <w:pStyle w:val="Version"/>
+        <w:tabs>
+          <w:tab w:val="clear" w:pos="1701"/>
+        </w:tabs>
+        <w:ind w:left="1701" w:hanging="1701"/>
+      </w:pPr>
+      <w:r>
+        <w:t>Classification:</w:t>
+      </w:r>
+      <w:r>
+        <w:tab/>
+      </w:r>
+      <w:r>
+        <w:fldChar w:fldCharType="begin"/>
+      </w:r>
+      <w:r>
+        <w:instrText>SET</w:instrText>
+      </w:r>
+      <w:r>
+        <w:instrText xml:space="preserve"> CLASSIFICATION </w:instrText>
+      </w:r>
+      <w:r>
+        <w:fldChar w:fldCharType="end"/>
+      </w:r>
+    </w:p>
+    <w:p>
+      <w:pPr>
+        <w:pStyle w:val="Version"/>
+        <w:tabs>
+          <w:tab w:val="clear" w:pos="1701"/>
+        </w:tabs>
+        <w:ind w:left="1701" w:hanging="1701"/>
+      </w:pPr>
+      <w:r>
+        <w:t>Distribution:</w:t>
+      </w:r>
+      <w:r>
+        <w:tab/>
+      </w:r>
+      <w:r>
+        <w:fldChar w:fldCharType="begin"/>
+      </w:r>
+      <w:r>
+        <w:instrText>SET</w:instrText>
+      </w:r>
+      <w:r>
+        <w:instrText xml:space="preserve"> DISTRIBUTION  </w:instrText>
+      </w:r>
+      <w:r>
+        <w:fldChar w:fldCharType="begin"/>
+      </w:r>
+      <w:r>
+        <w:instrText>FILLIN</w:instrText>
+      </w:r>
+      <w:r>
+        <w:instrText xml:space="preserve"> "Distribution list"</w:instrText>
+      </w:r>
+      <w:r>
+        <w:fldChar w:fldCharType="separate"/>
+      </w:r>
+      <w:r>
+        <w:instrText>SPECCHIO Users</w:instrText>
+      </w:r>
+      <w:r>
+        <w:fldChar w:fldCharType="end"/>
+      </w:r>
+      <w:r>
+        <w:fldChar w:fldCharType="separate"/>
+      </w:r>
+      <w:bookmarkStart w:id="7" w:name="DISTRIBUTION"/>
+      <w:r>
+        <w:rPr>
+          <w:noProof/>
+        </w:rPr>
+        <w:t>SPECCHIO Users</w:t>
+      </w:r>
+      <w:bookmarkEnd w:id="7"/>
+      <w:r>
+        <w:fldChar w:fldCharType="end"/>
+      </w:r>
+      <w:fldSimple w:instr="REF DISTRIBUTION  \* MERGEFORMAT ">
         <w:r>
           <w:rPr>
             <w:noProof/>
           </w:rPr>
-          <w:t>Approved</w:t>
+          <w:t>SPECCHIO Users</w:t>
         </w:r>
       </w:fldSimple>
-      <w:r>
-        <w:t xml:space="preserve"> </w:t>
-      </w:r>
-    </w:p>
-    <w:p>
-      <w:pPr>
-        <w:pStyle w:val="Version"/>
-        <w:tabs>
-          <w:tab w:val="clear" w:pos="1701"/>
-        </w:tabs>
-        <w:ind w:left="1701" w:hanging="1701"/>
-      </w:pPr>
-      <w:r>
-        <w:t>Author</w:t>
-      </w:r>
-      <w:r>
-        <w:t>s</w:t>
-      </w:r>
-      <w:r>
-        <w:t>:</w:t>
-      </w:r>
-      <w:r>
-        <w:tab/>
-      </w:r>
-      <w:r>
-        <w:fldChar w:fldCharType="begin"/>
-      </w:r>
-      <w:r>
-        <w:instrText>SET</w:instrText>
-      </w:r>
-      <w:r>
-        <w:instrText xml:space="preserve"> DOC_AUTHOR </w:instrText>
-      </w:r>
-      <w:r>
-        <w:fldChar w:fldCharType="begin"/>
-      </w:r>
-      <w:r>
-        <w:instrText>FILLIN "Author (e.g. F. Test, Organisation 'X')"</w:instrText>
-      </w:r>
-      <w:r>
-        <w:fldChar w:fldCharType="separate"/>
-      </w:r>
-      <w:r>
-        <w:instrText>P. Roberts &amp; N. Sheppard (Intersect)</w:instrText>
-      </w:r>
-      <w:r>
-        <w:fldChar w:fldCharType="end"/>
-      </w:r>
-      <w:r>
-        <w:fldChar w:fldCharType="separate"/>
-      </w:r>
-      <w:bookmarkStart w:id="6" w:name="DOC_AUTHOR"/>
-      <w:r>
-        <w:rPr>
-          <w:noProof/>
-        </w:rPr>
-        <w:t>P. Roberts &amp; N. Sheppard (Intersect)</w:t>
-      </w:r>
-      <w:bookmarkEnd w:id="6"/>
-      <w:r>
-        <w:fldChar w:fldCharType="end"/>
-      </w:r>
-      <w:fldSimple w:instr="REF DOC_AUTHOR  \* MERGEFORMAT ">
-        <w:r>
-          <w:rPr>
-            <w:noProof/>
-          </w:rPr>
-          <w:t>P. Roberts &amp; N. Sheppard (Intersect)</w:t>
-        </w:r>
-      </w:fldSimple>
-    </w:p>
-    <w:p>
-      <w:pPr>
-        <w:pStyle w:val="Version"/>
-        <w:tabs>
-          <w:tab w:val="clear" w:pos="1701"/>
-        </w:tabs>
-        <w:ind w:left="1701" w:hanging="1701"/>
-      </w:pPr>
-      <w:r>
-        <w:t>File:</w:t>
-      </w:r>
-      <w:r>
-        <w:tab/>
-      </w:r>
-      <w:r>
-        <w:fldChar w:fldCharType="begin"/>
-      </w:r>
-      <w:r>
-        <w:instrText>SET</w:instrText>
-      </w:r>
-      <w:r>
-        <w:instrText xml:space="preserve"> PFAD </w:instrText>
-      </w:r>
-      <w:r>
-        <w:fldChar w:fldCharType="end"/>
-      </w:r>
-      <w:r>
-        <w:fldChar w:fldCharType="begin"/>
-      </w:r>
-      <w:r>
-        <w:instrText>FILENAME</w:instrText>
-      </w:r>
-      <w:r>
-        <w:instrText xml:space="preserve"> </w:instrText>
-      </w:r>
-      <w:r>
-        <w:fldChar w:fldCharType="separate"/>
-      </w:r>
-      <w:r>
-        <w:rPr>
-          <w:noProof/>
-        </w:rPr>
-        <w:t>SPECCHIO_ReleaseNotes.docx</w:t>
-      </w:r>
-      <w:r>
-        <w:rPr>
-          <w:noProof/>
-        </w:rPr>
-        <w:fldChar w:fldCharType="end"/>
-      </w:r>
-    </w:p>
-    <w:p>
-      <w:pPr>
-        <w:pStyle w:val="Version"/>
-        <w:tabs>
-          <w:tab w:val="clear" w:pos="1701"/>
-        </w:tabs>
-        <w:ind w:left="1701" w:hanging="1701"/>
-      </w:pPr>
-      <w:r>
-        <w:t>Pages:</w:t>
-      </w:r>
-      <w:r>
-        <w:tab/>
-      </w:r>
-      <w:r>
-        <w:fldChar w:fldCharType="begin"/>
-      </w:r>
-      <w:r>
-        <w:instrText>NUMPAGES</w:instrText>
-      </w:r>
-      <w:r>
-        <w:instrText xml:space="preserve"> </w:instrText>
-      </w:r>
-      <w:r>
-        <w:fldChar w:fldCharType="separate"/>
-      </w:r>
-      <w:r>
-        <w:rPr>
-          <w:noProof/>
-        </w:rPr>
-        <w:t>5</w:t>
-      </w:r>
-      <w:r>
-        <w:rPr>
-          <w:noProof/>
-        </w:rPr>
-        <w:fldChar w:fldCharType="end"/>
-      </w:r>
-    </w:p>
-    <w:p>
-      <w:pPr>
-        <w:pStyle w:val="Version"/>
-        <w:tabs>
-          <w:tab w:val="clear" w:pos="1701"/>
-        </w:tabs>
-      </w:pPr>
-    </w:p>
-    <w:p>
-      <w:pPr>
-        <w:pStyle w:val="Version"/>
-        <w:tabs>
-          <w:tab w:val="clear" w:pos="1701"/>
-        </w:tabs>
-        <w:ind w:left="1701" w:hanging="1701"/>
-      </w:pPr>
-      <w:r>
-        <w:t>Classification:</w:t>
-      </w:r>
-      <w:r>
-        <w:tab/>
-      </w:r>
-      <w:r>
-        <w:fldChar w:fldCharType="begin"/>
-      </w:r>
-      <w:r>
-        <w:instrText>SET</w:instrText>
-      </w:r>
-      <w:r>
-        <w:instrText xml:space="preserve"> CLASSIFICATION </w:instrText>
-      </w:r>
-      <w:r>
-        <w:fldChar w:fldCharType="end"/>
-      </w:r>
-    </w:p>
-    <w:p>
-      <w:pPr>
-        <w:pStyle w:val="Version"/>
-        <w:tabs>
-          <w:tab w:val="clear" w:pos="1701"/>
-        </w:tabs>
-        <w:ind w:left="1701" w:hanging="1701"/>
-      </w:pPr>
-      <w:r>
-        <w:t>Distribution:</w:t>
-      </w:r>
-      <w:r>
-        <w:tab/>
-      </w:r>
-      <w:r>
-        <w:fldChar w:fldCharType="begin"/>
-      </w:r>
-      <w:r>
-        <w:instrText>SET</w:instrText>
-      </w:r>
-      <w:r>
-        <w:instrText xml:space="preserve"> DISTRIBUTION  </w:instrText>
-      </w:r>
-      <w:r>
-        <w:fldChar w:fldCharType="begin"/>
-      </w:r>
-      <w:r>
-        <w:instrText>FILLIN</w:instrText>
-      </w:r>
-      <w:r>
-        <w:instrText xml:space="preserve"> "Distribution list"</w:instrText>
-      </w:r>
-      <w:r>
-        <w:fldChar w:fldCharType="separate"/>
-      </w:r>
-      <w:r>
-        <w:instrText>SPECCHIO Users</w:instrText>
-      </w:r>
-      <w:r>
-        <w:fldChar w:fldCharType="end"/>
-      </w:r>
-      <w:r>
-        <w:fldChar w:fldCharType="separate"/>
-      </w:r>
-      <w:bookmarkStart w:id="7" w:name="DISTRIBUTION"/>
-      <w:r>
-        <w:rPr>
-          <w:noProof/>
-        </w:rPr>
-        <w:t>SPECCHIO Users</w:t>
-      </w:r>
-      <w:bookmarkEnd w:id="7"/>
-      <w:r>
-        <w:fldChar w:fldCharType="end"/>
-      </w:r>
-      <w:r>
-        <w:fldChar w:fldCharType="begin"/>
-      </w:r>
-      <w:r>
-        <w:instrText xml:space="preserve">REF DISTRIBUTION  \* MERGEFORMAT </w:instrText>
-      </w:r>
-      <w:r>
-        <w:fldChar w:fldCharType="separate"/>
-      </w:r>
-      <w:r>
-        <w:rPr>
-          <w:noProof/>
-        </w:rPr>
-        <w:t>SPECCHIO Users</w:t>
-      </w:r>
-      <w:r>
-        <w:rPr>
-          <w:noProof/>
-        </w:rPr>
-        <w:fldChar w:fldCharType="end"/>
-      </w:r>
     </w:p>
     <w:p>
       <w:pPr>
@@ -809,10 +822,18 @@
         <w:pStyle w:val="Body"/>
       </w:pPr>
       <w:r>
-        <w:t>SPECCHIO is a spectral database combined with user-friendly interface software designed to store spectral data acquired by spectroradio</w:t>
-      </w:r>
-      <w:r>
-        <w:t>meters and associated metadata.</w:t>
+        <w:t xml:space="preserve">SPECCHIO is a spectral database combined with user-friendly interface software designed to store spectral data acquired by </w:t>
+      </w:r>
+      <w:proofErr w:type="spellStart"/>
+      <w:r>
+        <w:t>spectroradio</w:t>
+      </w:r>
+      <w:r>
+        <w:t>meters</w:t>
+      </w:r>
+      <w:proofErr w:type="spellEnd"/>
+      <w:r>
+        <w:t xml:space="preserve"> and associated metadata.</w:t>
       </w:r>
     </w:p>
     <w:p>
@@ -878,7 +899,15 @@
         <w:t>SPECCHIO</w:t>
       </w:r>
       <w:r>
-        <w:t xml:space="preserve"> uses a Client-Server architecture. </w:t>
+        <w:t xml:space="preserve"> uses </w:t>
+      </w:r>
+      <w:proofErr w:type="gramStart"/>
+      <w:r>
+        <w:t>a Client</w:t>
+      </w:r>
+      <w:proofErr w:type="gramEnd"/>
+      <w:r>
+        <w:t xml:space="preserve">-Server architecture. </w:t>
       </w:r>
       <w:r>
         <w:t>This Use</w:t>
@@ -935,8 +964,13 @@
       <w:pPr>
         <w:pStyle w:val="Bullet"/>
       </w:pPr>
-      <w:r>
-        <w:t xml:space="preserve">remote sensing and the disciplines and </w:t>
+      <w:proofErr w:type="gramStart"/>
+      <w:r>
+        <w:t>remote</w:t>
+      </w:r>
+      <w:proofErr w:type="gramEnd"/>
+      <w:r>
+        <w:t xml:space="preserve"> sensing and the disciplines and </w:t>
       </w:r>
       <w:r>
         <w:t>processes</w:t>
@@ -949,16 +983,26 @@
       <w:pPr>
         <w:pStyle w:val="Bullet"/>
       </w:pPr>
-      <w:r>
-        <w:t>the general operation of their own computer.</w:t>
+      <w:proofErr w:type="gramStart"/>
+      <w:r>
+        <w:t>the</w:t>
+      </w:r>
+      <w:proofErr w:type="gramEnd"/>
+      <w:r>
+        <w:t xml:space="preserve"> general operation of their own computer.</w:t>
       </w:r>
     </w:p>
     <w:p>
       <w:pPr>
         <w:pStyle w:val="Bullet"/>
       </w:pPr>
-      <w:r>
-        <w:t>the general concept of a client-server architecture.</w:t>
+      <w:proofErr w:type="gramStart"/>
+      <w:r>
+        <w:t>the</w:t>
+      </w:r>
+      <w:proofErr w:type="gramEnd"/>
+      <w:r>
+        <w:t xml:space="preserve"> general concept of a client-server architecture.</w:t>
       </w:r>
     </w:p>
     <w:p>
@@ -1016,7 +1060,23 @@
         <w:pStyle w:val="Body"/>
       </w:pPr>
       <w:r>
-        <w:t xml:space="preserve">SPECCHIO is licensed under the Creative Commons Attribution-ShareAlike 3.0 Unported Licence. </w:t>
+        <w:t>SPECCHIO is licensed under the Creative Commons Attribution-</w:t>
+      </w:r>
+      <w:proofErr w:type="spellStart"/>
+      <w:r>
+        <w:t>ShareAlike</w:t>
+      </w:r>
+      <w:proofErr w:type="spellEnd"/>
+      <w:r>
+        <w:t xml:space="preserve"> 3.0 </w:t>
+      </w:r>
+      <w:proofErr w:type="spellStart"/>
+      <w:r>
+        <w:t>Unported</w:t>
+      </w:r>
+      <w:proofErr w:type="spellEnd"/>
+      <w:r>
+        <w:t xml:space="preserve"> Licence. </w:t>
       </w:r>
       <w:r>
         <w:t xml:space="preserve">Therefore its source is readily available for inspection and </w:t>
@@ -1108,6 +1168,7 @@
           <w:rStyle w:val="Strong"/>
         </w:rPr>
       </w:pPr>
+      <w:proofErr w:type="gramStart"/>
       <w:r>
         <w:rPr>
           <w:rStyle w:val="Strong"/>
@@ -1139,7 +1200,11 @@
         <w:t>)</w:t>
       </w:r>
       <w:r>
-        <w:t xml:space="preserve"> General information about SPECCHIO. Some of this information may be related to othe</w:t>
+        <w:t xml:space="preserve"> General information about SPECCHIO.</w:t>
+      </w:r>
+      <w:proofErr w:type="gramEnd"/>
+      <w:r>
+        <w:t xml:space="preserve"> Some of this information may be related to othe</w:t>
       </w:r>
       <w:r>
         <w:t>r non-UOW versions of SPECCHIO.</w:t>
@@ -1160,7 +1225,21 @@
         <w:rPr>
           <w:rStyle w:val="Strong"/>
         </w:rPr>
-        <w:t xml:space="preserve">SPECCHIO UoW </w:t>
+        <w:t xml:space="preserve">SPECCHIO </w:t>
+      </w:r>
+      <w:proofErr w:type="spellStart"/>
+      <w:r>
+        <w:rPr>
+          <w:rStyle w:val="Strong"/>
+        </w:rPr>
+        <w:t>UoW</w:t>
+      </w:r>
+      <w:proofErr w:type="spellEnd"/>
+      <w:r>
+        <w:rPr>
+          <w:rStyle w:val="Strong"/>
+        </w:rPr>
+        <w:t xml:space="preserve"> </w:t>
       </w:r>
       <w:r>
         <w:rPr>
@@ -1195,11 +1274,26 @@
       <w:pPr>
         <w:pStyle w:val="HangingIndent"/>
       </w:pPr>
+      <w:proofErr w:type="gramStart"/>
       <w:r>
         <w:rPr>
           <w:rStyle w:val="Strong"/>
         </w:rPr>
-        <w:t xml:space="preserve">SPECCHIO GitHub </w:t>
+        <w:t xml:space="preserve">SPECCHIO </w:t>
+      </w:r>
+      <w:proofErr w:type="spellStart"/>
+      <w:r>
+        <w:rPr>
+          <w:rStyle w:val="Strong"/>
+        </w:rPr>
+        <w:t>GitHub</w:t>
+      </w:r>
+      <w:proofErr w:type="spellEnd"/>
+      <w:r>
+        <w:rPr>
+          <w:rStyle w:val="Strong"/>
+        </w:rPr>
+        <w:t xml:space="preserve"> </w:t>
       </w:r>
       <w:r>
         <w:rPr>
@@ -1230,6 +1324,7 @@
       <w:r>
         <w:t>Source code for the University of Wollongong version of SPECCHIO.</w:t>
       </w:r>
+      <w:proofErr w:type="gramEnd"/>
     </w:p>
     <w:p>
       <w:pPr>
@@ -1353,8 +1448,13 @@
       <w:pPr>
         <w:pStyle w:val="Code"/>
       </w:pPr>
-      <w:r>
-        <w:t>java -version</w:t>
+      <w:proofErr w:type="gramStart"/>
+      <w:r>
+        <w:t>java</w:t>
+      </w:r>
+      <w:proofErr w:type="gramEnd"/>
+      <w:r>
+        <w:t xml:space="preserve"> -version</w:t>
       </w:r>
     </w:p>
     <w:p>
@@ -1369,8 +1469,13 @@
       <w:pPr>
         <w:pStyle w:val="Code"/>
       </w:pPr>
-      <w:r>
-        <w:t>java version "1.7.0_17"</w:t>
+      <w:proofErr w:type="gramStart"/>
+      <w:r>
+        <w:t>java</w:t>
+      </w:r>
+      <w:proofErr w:type="gramEnd"/>
+      <w:r>
+        <w:t xml:space="preserve"> version "1.7.0_17"</w:t>
       </w:r>
     </w:p>
     <w:p>
@@ -1386,7 +1491,15 @@
         <w:pStyle w:val="Code"/>
       </w:pPr>
       <w:r>
-        <w:t>Java HotSpot(TM) Client VM (build 23.7-b01, mixed mode, sharing)</w:t>
+        <w:t xml:space="preserve">Java </w:t>
+      </w:r>
+      <w:proofErr w:type="spellStart"/>
+      <w:r>
+        <w:t>HotSpot</w:t>
+      </w:r>
+      <w:proofErr w:type="spellEnd"/>
+      <w:r>
+        <w:t>(TM) Client VM (build 23.7-b01, mixed mode, sharing)</w:t>
       </w:r>
     </w:p>
     <w:p>
@@ -1495,7 +1608,15 @@
         <w:t xml:space="preserve"> file format.</w:t>
       </w:r>
       <w:r>
-        <w:t xml:space="preserve"> The installation bundle is usable on Windows, Mac and Unix systems.</w:t>
+        <w:t xml:space="preserve"> The installation bundle is usable on Windows, Mac and </w:t>
+      </w:r>
+      <w:proofErr w:type="gramStart"/>
+      <w:r>
+        <w:t>Unix</w:t>
+      </w:r>
+      <w:proofErr w:type="gramEnd"/>
+      <w:r>
+        <w:t xml:space="preserve"> systems.</w:t>
       </w:r>
     </w:p>
     <w:p>
@@ -1600,6 +1721,7 @@
       <w:r>
         <w:t xml:space="preserve">Open Finder, and navigate to the folder into which you installed SPECCHIO. Navigate to the </w:t>
       </w:r>
+      <w:proofErr w:type="spellStart"/>
       <w:r>
         <w:rPr>
           <w:rStyle w:val="CodeChar"/>
@@ -1607,9 +1729,11 @@
         </w:rPr>
         <w:t>macosx</w:t>
       </w:r>
+      <w:proofErr w:type="spellEnd"/>
       <w:r>
         <w:t xml:space="preserve"> folder and double-click on </w:t>
       </w:r>
+      <w:proofErr w:type="spellStart"/>
       <w:r>
         <w:rPr>
           <w:rStyle w:val="CodeChar"/>
@@ -1617,6 +1741,7 @@
         </w:rPr>
         <w:t>specchio</w:t>
       </w:r>
+      <w:proofErr w:type="spellEnd"/>
       <w:r>
         <w:t>.</w:t>
       </w:r>
@@ -1625,8 +1750,13 @@
       <w:pPr>
         <w:pStyle w:val="Heading3"/>
       </w:pPr>
-      <w:r>
-        <w:t>Unix and Linux</w:t>
+      <w:proofErr w:type="gramStart"/>
+      <w:r>
+        <w:t>Unix</w:t>
+      </w:r>
+      <w:proofErr w:type="gramEnd"/>
+      <w:r>
+        <w:t xml:space="preserve"> and Linux</w:t>
       </w:r>
     </w:p>
     <w:p>
@@ -1707,7 +1837,15 @@
               <w:t>Database</w:t>
             </w:r>
             <w:r>
-              <w:t xml:space="preserve">, then </w:t>
+              <w:t xml:space="preserve">, </w:t>
+            </w:r>
+            <w:proofErr w:type="gramStart"/>
+            <w:r>
+              <w:t>then</w:t>
+            </w:r>
+            <w:proofErr w:type="gramEnd"/>
+            <w:r>
+              <w:t xml:space="preserve"> </w:t>
             </w:r>
             <w:r>
               <w:rPr>
@@ -1783,13 +1921,23 @@
                 <w:rStyle w:val="CodeChar"/>
                 <w:rFonts w:eastAsia="Courier New"/>
               </w:rPr>
-              <w:t>/specchio_service</w:t>
+              <w:t>/</w:t>
             </w:r>
+            <w:proofErr w:type="spellStart"/>
+            <w:r>
+              <w:rPr>
+                <w:rStyle w:val="CodeChar"/>
+                <w:rFonts w:eastAsia="Courier New"/>
+              </w:rPr>
+              <w:t>specchio_service</w:t>
+            </w:r>
+            <w:proofErr w:type="spellEnd"/>
           </w:p>
           <w:p>
             <w:pPr>
               <w:pStyle w:val="ProcessStep"/>
             </w:pPr>
+            <w:proofErr w:type="gramStart"/>
             <w:r>
               <w:t xml:space="preserve">Press </w:t>
             </w:r>
@@ -1799,6 +1947,7 @@
               </w:rPr>
               <w:t> Connect</w:t>
             </w:r>
+            <w:proofErr w:type="gramEnd"/>
             <w:r>
               <w:rPr>
                 <w:rStyle w:val="ActionButton"/>
@@ -1920,13 +2069,24 @@
               <w:pStyle w:val="ProcessStepFollow"/>
             </w:pPr>
             <w:r>
-              <w:t xml:space="preserve">Add new institutes as necessary using the </w:t>
+              <w:t xml:space="preserve">Add new institutes as necessary using </w:t>
+            </w:r>
+            <w:proofErr w:type="gramStart"/>
+            <w:r>
+              <w:t xml:space="preserve">the </w:t>
             </w:r>
             <w:r>
               <w:rPr>
                 <w:rStyle w:val="ActionButton"/>
               </w:rPr>
-              <w:t> Add new institutes...</w:t>
+              <w:t> Add</w:t>
+            </w:r>
+            <w:proofErr w:type="gramEnd"/>
+            <w:r>
+              <w:rPr>
+                <w:rStyle w:val="ActionButton"/>
+              </w:rPr>
+              <w:t xml:space="preserve"> new institutes...</w:t>
             </w:r>
             <w:r>
               <w:rPr>
@@ -1950,6 +2110,7 @@
             <w:pPr>
               <w:pStyle w:val="ProcessStep"/>
             </w:pPr>
+            <w:proofErr w:type="gramStart"/>
             <w:r>
               <w:t xml:space="preserve">Press </w:t>
             </w:r>
@@ -1957,7 +2118,14 @@
               <w:rPr>
                 <w:rStyle w:val="ActionButton"/>
               </w:rPr>
-              <w:t> Create </w:t>
+              <w:t> Create</w:t>
+            </w:r>
+            <w:proofErr w:type="gramEnd"/>
+            <w:r>
+              <w:rPr>
+                <w:rStyle w:val="ActionButton"/>
+              </w:rPr>
+              <w:t> </w:t>
             </w:r>
             <w:r>
               <w:t>.</w:t>
@@ -2082,6 +2250,7 @@
             <w:pPr>
               <w:pStyle w:val="ProcessStep"/>
             </w:pPr>
+            <w:proofErr w:type="gramStart"/>
             <w:r>
               <w:t xml:space="preserve">Press </w:t>
             </w:r>
@@ -2089,7 +2258,14 @@
               <w:rPr>
                 <w:rStyle w:val="ActionButton"/>
               </w:rPr>
-              <w:t> Connect </w:t>
+              <w:t> Connect</w:t>
+            </w:r>
+            <w:proofErr w:type="gramEnd"/>
+            <w:r>
+              <w:rPr>
+                <w:rStyle w:val="ActionButton"/>
+              </w:rPr>
+              <w:t> </w:t>
             </w:r>
             <w:r>
               <w:t>.</w:t>
@@ -2165,7 +2341,15 @@
         <w:pStyle w:val="Body"/>
       </w:pPr>
       <w:r>
-        <w:t>DC10-312 Fixed the isCollectorOf data submitted to RDA</w:t>
+        <w:t xml:space="preserve">DC10-312 Fixed the </w:t>
+      </w:r>
+      <w:proofErr w:type="spellStart"/>
+      <w:r>
+        <w:t>isCollectorOf</w:t>
+      </w:r>
+      <w:proofErr w:type="spellEnd"/>
+      <w:r>
+        <w:t xml:space="preserve"> data submitted to RDA</w:t>
       </w:r>
     </w:p>
     <w:p>
@@ -2244,6 +2428,14 @@
       </w:pPr>
       <w:r>
         <w:t>DC10-321 Removed the date from the location data submitted to RDA</w:t>
+      </w:r>
+    </w:p>
+    <w:p>
+      <w:pPr>
+        <w:pStyle w:val="Body"/>
+      </w:pPr>
+      <w:r>
+        <w:t>DC10-322 Removed citation information from the data sent to RDA</w:t>
       </w:r>
       <w:bookmarkStart w:id="29" w:name="_GoBack"/>
       <w:bookmarkEnd w:id="29"/>
@@ -2269,7 +2461,15 @@
         <w:pStyle w:val="Body"/>
       </w:pPr>
       <w:r>
-        <w:t>DC10-302 Corrected a JAXBException when viewing an instrument picture</w:t>
+        <w:t xml:space="preserve">DC10-302 Corrected a </w:t>
+      </w:r>
+      <w:proofErr w:type="spellStart"/>
+      <w:r>
+        <w:t>JAXBException</w:t>
+      </w:r>
+      <w:proofErr w:type="spellEnd"/>
+      <w:r>
+        <w:t xml:space="preserve"> when viewing an instrument picture</w:t>
       </w:r>
     </w:p>
     <w:p>
@@ -7638,7 +7838,6 @@
     <w:uiPriority w:val="59"/>
     <w:rsid w:val="001B1C66"/>
     <w:tblPr>
-      <w:tblInd w:w="0" w:type="dxa"/>
       <w:tblBorders>
         <w:top w:val="single" w:sz="4" w:space="0" w:color="auto"/>
         <w:left w:val="single" w:sz="4" w:space="0" w:color="auto"/>
@@ -7647,12 +7846,6 @@
         <w:insideH w:val="single" w:sz="4" w:space="0" w:color="auto"/>
         <w:insideV w:val="single" w:sz="4" w:space="0" w:color="auto"/>
       </w:tblBorders>
-      <w:tblCellMar>
-        <w:top w:w="0" w:type="dxa"/>
-        <w:left w:w="108" w:type="dxa"/>
-        <w:bottom w:w="0" w:type="dxa"/>
-        <w:right w:w="108" w:type="dxa"/>
-      </w:tblCellMar>
     </w:tblPr>
   </w:style>
   <w:style w:type="character" w:styleId="CommentReference">
@@ -8113,12 +8306,6 @@
         <w:insideH w:val="single" w:sz="4" w:space="0" w:color="7F7F7F" w:themeColor="text1" w:themeTint="80"/>
         <w:insideV w:val="single" w:sz="4" w:space="0" w:color="7F7F7F" w:themeColor="text1" w:themeTint="80"/>
       </w:tblBorders>
-      <w:tblCellMar>
-        <w:top w:w="0" w:type="dxa"/>
-        <w:left w:w="108" w:type="dxa"/>
-        <w:bottom w:w="0" w:type="dxa"/>
-        <w:right w:w="108" w:type="dxa"/>
-      </w:tblCellMar>
     </w:tblPr>
     <w:trPr>
       <w:cantSplit/>
@@ -8279,13 +8466,6 @@
     <w:tblPr>
       <w:tblStyleRowBandSize w:val="1"/>
       <w:tblStyleColBandSize w:val="1"/>
-      <w:tblInd w:w="0" w:type="dxa"/>
-      <w:tblCellMar>
-        <w:top w:w="0" w:type="dxa"/>
-        <w:left w:w="108" w:type="dxa"/>
-        <w:bottom w:w="0" w:type="dxa"/>
-        <w:right w:w="108" w:type="dxa"/>
-      </w:tblCellMar>
     </w:tblPr>
     <w:tcPr>
       <w:shd w:val="clear" w:color="auto" w:fill="auto"/>
@@ -8366,12 +8546,6 @@
     </w:rPr>
     <w:tblPr>
       <w:tblInd w:w="709" w:type="dxa"/>
-      <w:tblCellMar>
-        <w:top w:w="0" w:type="dxa"/>
-        <w:left w:w="108" w:type="dxa"/>
-        <w:bottom w:w="0" w:type="dxa"/>
-        <w:right w:w="108" w:type="dxa"/>
-      </w:tblCellMar>
     </w:tblPr>
     <w:tcPr>
       <w:shd w:val="clear" w:color="auto" w:fill="DBE5F1" w:themeFill="accent1" w:themeFillTint="33"/>
@@ -8403,12 +8577,6 @@
         <w:top w:val="single" w:sz="4" w:space="0" w:color="auto"/>
         <w:bottom w:val="single" w:sz="4" w:space="0" w:color="auto"/>
       </w:tblBorders>
-      <w:tblCellMar>
-        <w:top w:w="0" w:type="dxa"/>
-        <w:left w:w="108" w:type="dxa"/>
-        <w:bottom w:w="0" w:type="dxa"/>
-        <w:right w:w="108" w:type="dxa"/>
-      </w:tblCellMar>
     </w:tblPr>
     <w:trPr>
       <w:cantSplit/>
@@ -8504,12 +8672,6 @@
         <w:insideH w:val="single" w:sz="4" w:space="0" w:color="auto"/>
         <w:insideV w:val="single" w:sz="4" w:space="0" w:color="auto"/>
       </w:tblBorders>
-      <w:tblCellMar>
-        <w:top w:w="0" w:type="dxa"/>
-        <w:left w:w="108" w:type="dxa"/>
-        <w:bottom w:w="0" w:type="dxa"/>
-        <w:right w:w="108" w:type="dxa"/>
-      </w:tblCellMar>
     </w:tblPr>
   </w:style>
   <w:style w:type="paragraph" w:customStyle="1" w:styleId="HeadingSubUnnumbered">
@@ -10186,7 +10348,7 @@
 </file>
 
 <file path=customXml/itemProps1.xml><?xml version="1.0" encoding="utf-8"?>
-<ds:datastoreItem xmlns:ds="http://schemas.openxmlformats.org/officeDocument/2006/customXml" ds:itemID="{0ECB38D0-9424-4B37-8EDC-DEE86E9EE396}">
+<ds:datastoreItem xmlns:ds="http://schemas.openxmlformats.org/officeDocument/2006/customXml" ds:itemID="{004A7E73-5CCA-43CE-926B-019CD6C21D1D}">
   <ds:schemaRefs>
     <ds:schemaRef ds:uri="http://schemas.openxmlformats.org/officeDocument/2006/bibliography"/>
   </ds:schemaRefs>
@@ -10194,7 +10356,7 @@
 </file>
 
 <file path=customXml/itemProps2.xml><?xml version="1.0" encoding="utf-8"?>
-<ds:datastoreItem xmlns:ds="http://schemas.openxmlformats.org/officeDocument/2006/customXml" ds:itemID="{875F8165-0A18-4052-97CA-401797A4BE30}">
+<ds:datastoreItem xmlns:ds="http://schemas.openxmlformats.org/officeDocument/2006/customXml" ds:itemID="{6B23C0E9-FA5B-4ADF-A0BB-75D354685BAB}">
   <ds:schemaRefs>
     <ds:schemaRef ds:uri="http://schemas.openxmlformats.org/officeDocument/2006/bibliography"/>
   </ds:schemaRefs>

</xml_diff>

<commit_message>
V3.3.0.0 Beta Build 280
</commit_message>
<xml_diff>
--- a/doc/SPECCHIO_ReleaseNotes.docx
+++ b/doc/SPECCHIO_ReleaseNotes.docx
@@ -61,16 +61,58 @@
           </wp:inline>
         </w:drawing>
       </w:r>
-      <w:bookmarkStart w:id="0" w:name="_GoBack"/>
+      <w:r>
+        <w:fldChar w:fldCharType="begin"/>
+      </w:r>
+      <w:r>
+        <w:instrText>SET</w:instrText>
+      </w:r>
+      <w:r>
+        <w:instrText xml:space="preserve"> project </w:instrText>
+      </w:r>
+      <w:r>
+        <w:fldChar w:fldCharType="begin"/>
+      </w:r>
+      <w:r>
+        <w:instrText xml:space="preserve"> </w:instrText>
+      </w:r>
+      <w:r>
+        <w:instrText>FILLIN</w:instrText>
+      </w:r>
+      <w:r>
+        <w:instrText xml:space="preserve"> "Project Name (e.g. Cougar)" \* CHARFORMAT </w:instrText>
+      </w:r>
+      <w:r>
+        <w:fldChar w:fldCharType="separate"/>
+      </w:r>
+      <w:r>
+        <w:instrText>SPECCHIO</w:instrText>
+      </w:r>
+      <w:r>
+        <w:fldChar w:fldCharType="end"/>
+      </w:r>
+      <w:r>
+        <w:fldChar w:fldCharType="separate"/>
+      </w:r>
+      <w:bookmarkStart w:id="0" w:name="project"/>
+      <w:r>
+        <w:rPr>
+          <w:noProof/>
+        </w:rPr>
+        <w:t>SPECCHIO</w:t>
+      </w:r>
       <w:bookmarkEnd w:id="0"/>
       <w:r>
+        <w:fldChar w:fldCharType="end"/>
+      </w:r>
+      <w:r>
         <w:fldChar w:fldCharType="begin"/>
       </w:r>
       <w:r>
         <w:instrText>SET</w:instrText>
       </w:r>
       <w:r>
-        <w:instrText xml:space="preserve"> project </w:instrText>
+        <w:instrText xml:space="preserve"> partproject </w:instrText>
       </w:r>
       <w:r>
         <w:fldChar w:fldCharType="begin"/>
@@ -82,60 +124,16 @@
         <w:instrText>FILLIN</w:instrText>
       </w:r>
       <w:r>
-        <w:instrText xml:space="preserve"> "Project Name (e.g. Cougar)" \* CHARFORMAT </w:instrText>
+        <w:instrText xml:space="preserve"> "Part Project Name (if appropriate)" \* CHARFORMAT </w:instrText>
+      </w:r>
+      <w:r>
+        <w:fldChar w:fldCharType="end"/>
       </w:r>
       <w:r>
         <w:fldChar w:fldCharType="separate"/>
       </w:r>
-      <w:r>
-        <w:instrText>SPECCHIO</w:instrText>
-      </w:r>
-      <w:r>
-        <w:fldChar w:fldCharType="end"/>
-      </w:r>
-      <w:r>
-        <w:fldChar w:fldCharType="separate"/>
-      </w:r>
-      <w:bookmarkStart w:id="1" w:name="project"/>
-      <w:r>
-        <w:rPr>
-          <w:noProof/>
-        </w:rPr>
-        <w:t>SPECCHIO</w:t>
-      </w:r>
+      <w:bookmarkStart w:id="1" w:name="partproject"/>
       <w:bookmarkEnd w:id="1"/>
-      <w:r>
-        <w:fldChar w:fldCharType="end"/>
-      </w:r>
-      <w:r>
-        <w:fldChar w:fldCharType="begin"/>
-      </w:r>
-      <w:r>
-        <w:instrText>SET</w:instrText>
-      </w:r>
-      <w:r>
-        <w:instrText xml:space="preserve"> partproject </w:instrText>
-      </w:r>
-      <w:r>
-        <w:fldChar w:fldCharType="begin"/>
-      </w:r>
-      <w:r>
-        <w:instrText xml:space="preserve"> </w:instrText>
-      </w:r>
-      <w:r>
-        <w:instrText>FILLIN</w:instrText>
-      </w:r>
-      <w:r>
-        <w:instrText xml:space="preserve"> "Part Project Name (if appropriate)" \* CHARFORMAT </w:instrText>
-      </w:r>
-      <w:r>
-        <w:fldChar w:fldCharType="end"/>
-      </w:r>
-      <w:r>
-        <w:fldChar w:fldCharType="separate"/>
-      </w:r>
-      <w:bookmarkStart w:id="2" w:name="partproject"/>
-      <w:bookmarkEnd w:id="2"/>
       <w:r>
         <w:rPr>
           <w:noProof/>
@@ -226,7 +224,7 @@
         <w:rPr>
           <w:noProof/>
         </w:rPr>
-        <w:t>3.2.1.6</w:t>
+        <w:t>3.3.0.0 Beta Build 279</w:t>
       </w:r>
       <w:r>
         <w:rPr>
@@ -256,7 +254,7 @@
         <w:fldChar w:fldCharType="separate"/>
       </w:r>
       <w:r>
-        <w:instrText>3.2.1.6</w:instrText>
+        <w:instrText>3.3.0.0</w:instrText>
       </w:r>
       <w:r>
         <w:fldChar w:fldCharType="end"/>
@@ -264,14 +262,14 @@
       <w:r>
         <w:fldChar w:fldCharType="separate"/>
       </w:r>
-      <w:bookmarkStart w:id="3" w:name="VQS"/>
+      <w:bookmarkStart w:id="2" w:name="VQS"/>
       <w:r>
         <w:rPr>
           <w:noProof/>
         </w:rPr>
-        <w:t>3.2.1.6</w:t>
-      </w:r>
-      <w:bookmarkEnd w:id="3"/>
+        <w:t>3.3.0.0</w:t>
+      </w:r>
+      <w:bookmarkEnd w:id="2"/>
       <w:r>
         <w:fldChar w:fldCharType="end"/>
       </w:r>
@@ -312,7 +310,7 @@
         <w:fldChar w:fldCharType="separate"/>
       </w:r>
       <w:r>
-        <w:instrText>03.04.2017</w:instrText>
+        <w:instrText>16.09.2017</w:instrText>
       </w:r>
       <w:r>
         <w:fldChar w:fldCharType="end"/>
@@ -320,15 +318,15 @@
       <w:r>
         <w:fldChar w:fldCharType="separate"/>
       </w:r>
-      <w:bookmarkStart w:id="4" w:name="DATE"/>
-      <w:bookmarkStart w:id="5" w:name="DD"/>
+      <w:bookmarkStart w:id="3" w:name="DATE"/>
+      <w:bookmarkStart w:id="4" w:name="DD"/>
       <w:r>
         <w:rPr>
           <w:noProof/>
         </w:rPr>
-        <w:t>03.04.2017</w:t>
-      </w:r>
-      <w:bookmarkEnd w:id="5"/>
+        <w:t>16.09.2017</w:t>
+      </w:r>
+      <w:bookmarkEnd w:id="3"/>
       <w:bookmarkEnd w:id="4"/>
       <w:r>
         <w:fldChar w:fldCharType="end"/>
@@ -346,7 +344,7 @@
         <w:rPr>
           <w:noProof/>
         </w:rPr>
-        <w:t>03.04.2017</w:t>
+        <w:t>16.09.2017</w:t>
       </w:r>
       <w:r>
         <w:rPr>
@@ -399,14 +397,14 @@
       <w:r>
         <w:fldChar w:fldCharType="separate"/>
       </w:r>
-      <w:bookmarkStart w:id="6" w:name="SQS"/>
+      <w:bookmarkStart w:id="5" w:name="SQS"/>
       <w:r>
         <w:rPr>
           <w:noProof/>
         </w:rPr>
         <w:t>Approved</w:t>
       </w:r>
-      <w:bookmarkEnd w:id="6"/>
+      <w:bookmarkEnd w:id="5"/>
       <w:r>
         <w:fldChar w:fldCharType="end"/>
       </w:r>
@@ -469,14 +467,14 @@
       <w:r>
         <w:fldChar w:fldCharType="separate"/>
       </w:r>
-      <w:bookmarkStart w:id="7" w:name="DOC_AUTHOR"/>
+      <w:bookmarkStart w:id="6" w:name="DOC_AUTHOR"/>
       <w:r>
         <w:rPr>
           <w:noProof/>
         </w:rPr>
         <w:t>P. Roberts &amp; N. Sheppard (Intersect), A. Hueni (UZH)</w:t>
       </w:r>
-      <w:bookmarkEnd w:id="7"/>
+      <w:bookmarkEnd w:id="6"/>
       <w:r>
         <w:fldChar w:fldCharType="end"/>
       </w:r>
@@ -570,7 +568,7 @@
         <w:rPr>
           <w:noProof/>
         </w:rPr>
-        <w:t>13</w:t>
+        <w:t>14</w:t>
       </w:r>
       <w:r>
         <w:rPr>
@@ -658,14 +656,14 @@
       <w:r>
         <w:fldChar w:fldCharType="separate"/>
       </w:r>
-      <w:bookmarkStart w:id="8" w:name="DISTRIBUTION"/>
+      <w:bookmarkStart w:id="7" w:name="DISTRIBUTION"/>
       <w:r>
         <w:rPr>
           <w:noProof/>
         </w:rPr>
         <w:t>SPECCHIO Users</w:t>
       </w:r>
-      <w:bookmarkEnd w:id="8"/>
+      <w:bookmarkEnd w:id="7"/>
       <w:r>
         <w:fldChar w:fldCharType="end"/>
       </w:r>
@@ -782,75 +780,82 @@
         <w:pStyle w:val="Heading1"/>
         <w:keepNext w:val="0"/>
       </w:pPr>
-      <w:bookmarkStart w:id="9" w:name="_Ref157228649"/>
-      <w:bookmarkStart w:id="10" w:name="_Toc355280328"/>
-      <w:bookmarkStart w:id="11" w:name="_Toc358992519"/>
+      <w:bookmarkStart w:id="8" w:name="_Ref157228649"/>
+      <w:bookmarkStart w:id="9" w:name="_Toc355280328"/>
+      <w:bookmarkStart w:id="10" w:name="_Toc358992519"/>
       <w:r>
         <w:lastRenderedPageBreak/>
         <w:t>Introduction</w:t>
       </w:r>
+      <w:bookmarkEnd w:id="8"/>
       <w:bookmarkEnd w:id="9"/>
       <w:bookmarkEnd w:id="10"/>
+    </w:p>
+    <w:p>
+      <w:pPr>
+        <w:pStyle w:val="Body"/>
+      </w:pPr>
+      <w:r>
+        <w:t>SPECCHIO is a spectral database combined with user-friendly interface software designed to store spectral data acquired by spectroradio</w:t>
+      </w:r>
+      <w:r>
+        <w:t>meters and associated metadata.</w:t>
+      </w:r>
+    </w:p>
+    <w:p>
+      <w:pPr>
+        <w:pStyle w:val="Body"/>
+      </w:pPr>
+      <w:r>
+        <w:t xml:space="preserve">SPECCHIO was </w:t>
+      </w:r>
+      <w:r>
+        <w:t xml:space="preserve">first </w:t>
+      </w:r>
+      <w:r>
+        <w:t xml:space="preserve">developed </w:t>
+      </w:r>
+      <w:r>
+        <w:t xml:space="preserve">at the Remote Sensing Labs at the Geography Department, University of Zurich </w:t>
+      </w:r>
+      <w:r>
+        <w:t>to support long term usability and data sharing between researche</w:t>
+      </w:r>
+      <w:r>
+        <w:t>rs.</w:t>
+      </w:r>
+      <w:r>
+        <w:t xml:space="preserve"> </w:t>
+      </w:r>
+      <w:r>
+        <w:t xml:space="preserve">It was then </w:t>
+      </w:r>
+      <w:r>
+        <w:t>further enhanced through a project run by the University of Wollongong in 2012/2013. This project was supported by the Australian National Data Service (ANDS). ANDS is supported by the Australian Government through the National Collaborative Research Infrastructure Strategy Program and the Education Investment Fund (EIF) Super Science Initiative.</w:t>
+      </w:r>
+    </w:p>
+    <w:p>
+      <w:pPr>
+        <w:pStyle w:val="Body"/>
+      </w:pPr>
+      <w:r>
+        <w:t>SPECCHIO</w:t>
+      </w:r>
+      <w:r>
+        <w:t xml:space="preserve"> is an Italian word meaning “mirror” or “looking glass”. It can also be used to refer to a table of data or a scoreboard.</w:t>
+      </w:r>
+    </w:p>
+    <w:p>
+      <w:pPr>
+        <w:pStyle w:val="Heading2"/>
+      </w:pPr>
+      <w:bookmarkStart w:id="11" w:name="_Toc355280329"/>
+      <w:bookmarkStart w:id="12" w:name="_Toc358992520"/>
+      <w:r>
+        <w:t>Document scope</w:t>
+      </w:r>
       <w:bookmarkEnd w:id="11"/>
-    </w:p>
-    <w:p>
-      <w:pPr>
-        <w:pStyle w:val="Body"/>
-      </w:pPr>
-      <w:r>
-        <w:t>SPECCHIO is a spectral database combined with user-friendly interface software designed to store spectral data acquired by spectroradio</w:t>
-      </w:r>
-      <w:r>
-        <w:t>meters and associated metadata.</w:t>
-      </w:r>
-    </w:p>
-    <w:p>
-      <w:pPr>
-        <w:pStyle w:val="Body"/>
-      </w:pPr>
-      <w:r>
-        <w:t xml:space="preserve">SPECCHIO was </w:t>
-      </w:r>
-      <w:r>
-        <w:t xml:space="preserve">first </w:t>
-      </w:r>
-      <w:r>
-        <w:t xml:space="preserve">developed </w:t>
-      </w:r>
-      <w:r>
-        <w:t xml:space="preserve">at the Remote Sensing Labs at the Geography Department, University of Zurich </w:t>
-      </w:r>
-      <w:r>
-        <w:t>to support long term usability and data sharing between researche</w:t>
-      </w:r>
-      <w:r>
-        <w:t>rs.</w:t>
-      </w:r>
-      <w:r>
-        <w:t xml:space="preserve"> </w:t>
-      </w:r>
-      <w:r>
-        <w:t xml:space="preserve">It was then </w:t>
-      </w:r>
-      <w:r>
-        <w:t xml:space="preserve">further enhanced through a project run by the University of Wollongong in 2012/2013. </w:t>
-      </w:r>
-      <w:proofErr w:type="gramStart"/>
-      <w:r>
-        <w:t>This project was supported by the Australian National Data Service (ANDS)</w:t>
-      </w:r>
-      <w:proofErr w:type="gramEnd"/>
-      <w:r>
-        <w:t xml:space="preserve">. </w:t>
-      </w:r>
-      <w:proofErr w:type="gramStart"/>
-      <w:r>
-        <w:t>ANDS is supported by the Australian Government through the National Collaborative Research Infrastructure Strategy Program and the Education Investment Fund (EIF) Super Science Initiative</w:t>
-      </w:r>
-      <w:proofErr w:type="gramEnd"/>
-      <w:r>
-        <w:t>.</w:t>
-      </w:r>
+      <w:bookmarkEnd w:id="12"/>
     </w:p>
     <w:p>
       <w:pPr>
@@ -860,207 +865,145 @@
         <w:t>SPECCHIO</w:t>
       </w:r>
       <w:r>
-        <w:t xml:space="preserve"> is an Italian word meaning “mirror” or “looking glass”. It can also be used to refer to a table of data or a scoreboard.</w:t>
+        <w:t xml:space="preserve"> uses a Client-Server architecture. </w:t>
+      </w:r>
+      <w:r>
+        <w:t>This Use</w:t>
+      </w:r>
+      <w:r>
+        <w:t>r</w:t>
+      </w:r>
+      <w:r>
+        <w:t xml:space="preserve"> Guide </w:t>
+      </w:r>
+      <w:r>
+        <w:t>details</w:t>
+      </w:r>
+      <w:r>
+        <w:t xml:space="preserve"> operation of the </w:t>
+      </w:r>
+      <w:r>
+        <w:t xml:space="preserve">Client </w:t>
+      </w:r>
+      <w:r>
+        <w:t xml:space="preserve">component of </w:t>
+      </w:r>
+      <w:r>
+        <w:t>SPECCHIO</w:t>
+      </w:r>
+      <w:r>
+        <w:t xml:space="preserve"> only.</w:t>
       </w:r>
     </w:p>
     <w:p>
       <w:pPr>
         <w:pStyle w:val="Heading2"/>
       </w:pPr>
-      <w:bookmarkStart w:id="12" w:name="_Toc355280329"/>
-      <w:bookmarkStart w:id="13" w:name="_Toc358992520"/>
-      <w:r>
-        <w:t>Document scope</w:t>
-      </w:r>
-      <w:bookmarkEnd w:id="12"/>
+      <w:bookmarkStart w:id="13" w:name="_Toc355280330"/>
+      <w:bookmarkStart w:id="14" w:name="_Toc358992521"/>
+      <w:r>
+        <w:t>Intended audience</w:t>
+      </w:r>
       <w:bookmarkEnd w:id="13"/>
-    </w:p>
-    <w:p>
-      <w:pPr>
-        <w:pStyle w:val="Body"/>
-      </w:pPr>
+      <w:bookmarkEnd w:id="14"/>
+    </w:p>
+    <w:p>
+      <w:pPr>
+        <w:pStyle w:val="Body"/>
+      </w:pPr>
+      <w:r>
+        <w:t>This document assumes</w:t>
+      </w:r>
+      <w:r>
+        <w:t xml:space="preserve"> that readers are familiar with...</w:t>
+      </w:r>
+    </w:p>
+    <w:p>
+      <w:pPr>
+        <w:pStyle w:val="Bullet"/>
+      </w:pPr>
+      <w:r>
+        <w:t xml:space="preserve">remote sensing and the disciplines and </w:t>
+      </w:r>
+      <w:r>
+        <w:t>processes</w:t>
+      </w:r>
+      <w:r>
+        <w:t xml:space="preserve"> related to it.</w:t>
+      </w:r>
+    </w:p>
+    <w:p>
+      <w:pPr>
+        <w:pStyle w:val="Bullet"/>
+      </w:pPr>
+      <w:r>
+        <w:t>the general operation of their own computer.</w:t>
+      </w:r>
+    </w:p>
+    <w:p>
+      <w:pPr>
+        <w:pStyle w:val="Bullet"/>
+      </w:pPr>
+      <w:r>
+        <w:t>the general concept of a client-server architecture.</w:t>
+      </w:r>
+    </w:p>
+    <w:p>
+      <w:pPr>
+        <w:pStyle w:val="Heading2"/>
+      </w:pPr>
+      <w:bookmarkStart w:id="15" w:name="_Toc355280331"/>
+      <w:bookmarkStart w:id="16" w:name="_Toc358992522"/>
       <w:r>
         <w:t>SPECCHIO</w:t>
       </w:r>
       <w:r>
-        <w:t xml:space="preserve"> uses </w:t>
-      </w:r>
-      <w:proofErr w:type="gramStart"/>
-      <w:r>
-        <w:t>a Client</w:t>
-      </w:r>
-      <w:proofErr w:type="gramEnd"/>
-      <w:r>
-        <w:t xml:space="preserve">-Server architecture. </w:t>
-      </w:r>
-      <w:r>
-        <w:t>This Use</w:t>
-      </w:r>
-      <w:r>
-        <w:t>r</w:t>
-      </w:r>
-      <w:r>
-        <w:t xml:space="preserve"> Guide </w:t>
-      </w:r>
-      <w:r>
-        <w:t>details</w:t>
-      </w:r>
-      <w:r>
-        <w:t xml:space="preserve"> operation of the </w:t>
-      </w:r>
-      <w:r>
-        <w:t xml:space="preserve">Client </w:t>
-      </w:r>
-      <w:r>
-        <w:t xml:space="preserve">component of </w:t>
-      </w:r>
-      <w:r>
-        <w:t>SPECCHIO</w:t>
-      </w:r>
-      <w:r>
-        <w:t xml:space="preserve"> only.</w:t>
+        <w:t xml:space="preserve"> ownership and access</w:t>
+      </w:r>
+      <w:bookmarkEnd w:id="15"/>
+      <w:bookmarkEnd w:id="16"/>
+    </w:p>
+    <w:p>
+      <w:pPr>
+        <w:ind w:left="709"/>
+      </w:pPr>
+      <w:r>
+        <w:t xml:space="preserve">SPECCHIO was originally </w:t>
+      </w:r>
+      <w:r>
+        <w:t>built by the Remote Sensing Laboratorie</w:t>
+      </w:r>
+      <w:r>
+        <w:t xml:space="preserve">s at the University of Zurich, </w:t>
+      </w:r>
+      <w:r>
+        <w:t>and extended by Intersect for the Sch</w:t>
+      </w:r>
+      <w:r>
+        <w:t xml:space="preserve">ool of Earth and Environmental </w:t>
+      </w:r>
+      <w:r>
+        <w:t>Sciences at the University of Wollongong.</w:t>
       </w:r>
     </w:p>
     <w:p>
       <w:pPr>
         <w:pStyle w:val="Heading2"/>
       </w:pPr>
-      <w:bookmarkStart w:id="14" w:name="_Toc355280330"/>
-      <w:bookmarkStart w:id="15" w:name="_Toc358992521"/>
-      <w:r>
-        <w:t>Intended audience</w:t>
-      </w:r>
-      <w:bookmarkEnd w:id="14"/>
-      <w:bookmarkEnd w:id="15"/>
-    </w:p>
-    <w:p>
-      <w:pPr>
-        <w:pStyle w:val="Body"/>
-      </w:pPr>
-      <w:r>
-        <w:t>This document assumes</w:t>
-      </w:r>
-      <w:r>
-        <w:t xml:space="preserve"> that readers are familiar with...</w:t>
-      </w:r>
-    </w:p>
-    <w:p>
-      <w:pPr>
-        <w:pStyle w:val="Bullet"/>
-      </w:pPr>
-      <w:proofErr w:type="gramStart"/>
-      <w:r>
-        <w:t>remote</w:t>
-      </w:r>
-      <w:proofErr w:type="gramEnd"/>
-      <w:r>
-        <w:t xml:space="preserve"> sensing and the disciplines and </w:t>
-      </w:r>
-      <w:r>
-        <w:t>processes</w:t>
-      </w:r>
-      <w:r>
-        <w:t xml:space="preserve"> related to it.</w:t>
-      </w:r>
-    </w:p>
-    <w:p>
-      <w:pPr>
-        <w:pStyle w:val="Bullet"/>
-      </w:pPr>
-      <w:proofErr w:type="gramStart"/>
-      <w:r>
-        <w:t>the</w:t>
-      </w:r>
-      <w:proofErr w:type="gramEnd"/>
-      <w:r>
-        <w:t xml:space="preserve"> general operation of their own computer.</w:t>
-      </w:r>
-    </w:p>
-    <w:p>
-      <w:pPr>
-        <w:pStyle w:val="Bullet"/>
-      </w:pPr>
-      <w:proofErr w:type="gramStart"/>
-      <w:r>
-        <w:t>the</w:t>
-      </w:r>
-      <w:proofErr w:type="gramEnd"/>
-      <w:r>
-        <w:t xml:space="preserve"> general concept of a client-server architecture.</w:t>
-      </w:r>
-    </w:p>
-    <w:p>
-      <w:pPr>
-        <w:pStyle w:val="Heading2"/>
-      </w:pPr>
-      <w:bookmarkStart w:id="16" w:name="_Toc355280331"/>
-      <w:bookmarkStart w:id="17" w:name="_Toc358992522"/>
-      <w:r>
-        <w:t>SPECCHIO</w:t>
-      </w:r>
-      <w:r>
-        <w:t xml:space="preserve"> ownership and access</w:t>
-      </w:r>
-      <w:bookmarkEnd w:id="16"/>
+      <w:bookmarkStart w:id="17" w:name="_Toc358992524"/>
+      <w:bookmarkStart w:id="18" w:name="_Toc358992523"/>
+      <w:bookmarkStart w:id="19" w:name="_Toc355280332"/>
+      <w:r>
+        <w:t>Copyright and licensing</w:t>
+      </w:r>
       <w:bookmarkEnd w:id="17"/>
     </w:p>
     <w:p>
       <w:pPr>
-        <w:ind w:left="709"/>
-      </w:pPr>
-      <w:r>
-        <w:t xml:space="preserve">SPECCHIO was originally </w:t>
-      </w:r>
-      <w:r>
-        <w:t>built by the Remote Sensing Laboratorie</w:t>
-      </w:r>
-      <w:r>
-        <w:t xml:space="preserve">s at the University of Zurich, </w:t>
-      </w:r>
-      <w:r>
-        <w:t>and extended by Intersect for the Sch</w:t>
-      </w:r>
-      <w:r>
-        <w:t xml:space="preserve">ool of Earth and Environmental </w:t>
-      </w:r>
-      <w:r>
-        <w:t>Sciences at the University of Wollongong.</w:t>
-      </w:r>
-    </w:p>
-    <w:p>
-      <w:pPr>
-        <w:pStyle w:val="Heading2"/>
-      </w:pPr>
-      <w:bookmarkStart w:id="18" w:name="_Toc358992524"/>
-      <w:bookmarkStart w:id="19" w:name="_Toc358992523"/>
-      <w:bookmarkStart w:id="20" w:name="_Toc355280332"/>
-      <w:r>
-        <w:t>Copyright and licensing</w:t>
-      </w:r>
-      <w:bookmarkEnd w:id="18"/>
-    </w:p>
-    <w:p>
-      <w:pPr>
-        <w:pStyle w:val="Body"/>
-      </w:pPr>
-      <w:r>
-        <w:t>SPECCHIO is licensed under the Creative Commons Attribution-</w:t>
-      </w:r>
-      <w:proofErr w:type="spellStart"/>
-      <w:r>
-        <w:t>ShareAlike</w:t>
-      </w:r>
-      <w:proofErr w:type="spellEnd"/>
-      <w:r>
-        <w:t xml:space="preserve"> 3.0 </w:t>
-      </w:r>
-      <w:proofErr w:type="spellStart"/>
-      <w:r>
-        <w:t>Unported</w:t>
-      </w:r>
-      <w:proofErr w:type="spellEnd"/>
-      <w:r>
-        <w:t xml:space="preserve"> Licence. </w:t>
+        <w:pStyle w:val="Body"/>
+      </w:pPr>
+      <w:r>
+        <w:t xml:space="preserve">SPECCHIO is licensed under the Creative Commons Attribution-ShareAlike 3.0 Unported Licence. </w:t>
       </w:r>
       <w:r>
         <w:t xml:space="preserve">Therefore its source is readily available for inspection and </w:t>
@@ -1163,23 +1106,7 @@
         <w:t>.pdf</w:t>
       </w:r>
       <w:r>
-        <w:t xml:space="preserve"> provides information about the SPECCHIO Virtual Machine, basing on a </w:t>
-      </w:r>
-      <w:proofErr w:type="spellStart"/>
-      <w:r>
-        <w:t>VirtualBox</w:t>
-      </w:r>
-      <w:proofErr w:type="spellEnd"/>
-      <w:r>
-        <w:t xml:space="preserve"> </w:t>
-      </w:r>
-      <w:proofErr w:type="spellStart"/>
-      <w:r>
-        <w:t>CentOS</w:t>
-      </w:r>
-      <w:proofErr w:type="spellEnd"/>
-      <w:r>
-        <w:t xml:space="preserve"> virtual machine. The SPECCHIO VM is an easy solution to running a complete SPECCHIO server without the complex installation procedure of a complete native server installation.</w:t>
+        <w:t xml:space="preserve"> provides information about the SPECCHIO Virtual Machine, basing on a VirtualBox CentOS virtual machine. The SPECCHIO VM is an easy solution to running a complete SPECCHIO server without the complex installation procedure of a complete native server installation.</w:t>
       </w:r>
     </w:p>
     <w:p>
@@ -1194,7 +1121,6 @@
           <w:rStyle w:val="Strong"/>
         </w:rPr>
       </w:pPr>
-      <w:proofErr w:type="gramStart"/>
       <w:r>
         <w:rPr>
           <w:rStyle w:val="Strong"/>
@@ -1225,11 +1151,7 @@
         <w:t>)</w:t>
       </w:r>
       <w:r>
-        <w:t xml:space="preserve"> General information about SPECCHIO.</w:t>
-      </w:r>
-      <w:proofErr w:type="gramEnd"/>
-      <w:r>
-        <w:t xml:space="preserve"> Some of this information may be related to othe</w:t>
+        <w:t xml:space="preserve"> General information about SPECCHIO. Some of this information may be related to othe</w:t>
       </w:r>
       <w:r>
         <w:t>r non-UOW versions of SPECCHIO.</w:t>
@@ -1250,21 +1172,7 @@
         <w:rPr>
           <w:rStyle w:val="Strong"/>
         </w:rPr>
-        <w:t xml:space="preserve">SPECCHIO </w:t>
-      </w:r>
-      <w:proofErr w:type="spellStart"/>
-      <w:r>
-        <w:rPr>
-          <w:rStyle w:val="Strong"/>
-        </w:rPr>
-        <w:t>UoW</w:t>
-      </w:r>
-      <w:proofErr w:type="spellEnd"/>
-      <w:r>
-        <w:rPr>
-          <w:rStyle w:val="Strong"/>
-        </w:rPr>
-        <w:t xml:space="preserve"> </w:t>
+        <w:t xml:space="preserve">SPECCHIO UoW </w:t>
       </w:r>
       <w:r>
         <w:rPr>
@@ -1311,19 +1219,11 @@
         </w:rPr>
         <w:t xml:space="preserve">DC10 </w:t>
       </w:r>
-      <w:proofErr w:type="spellStart"/>
       <w:r>
         <w:rPr>
           <w:rStyle w:val="Strong"/>
         </w:rPr>
-        <w:t>GitHub</w:t>
-      </w:r>
-      <w:proofErr w:type="spellEnd"/>
-      <w:r>
-        <w:rPr>
-          <w:rStyle w:val="Strong"/>
-        </w:rPr>
-        <w:t xml:space="preserve"> </w:t>
+        <w:t xml:space="preserve">GitHub </w:t>
       </w:r>
       <w:r>
         <w:rPr>
@@ -1355,15 +1255,7 @@
         <w:t>Source code for the University of Wollongong version of SPECCHIO.</w:t>
       </w:r>
       <w:r>
-        <w:t xml:space="preserve"> This is a legacy code; the DC10 related updates to SPECCHIO are all included in the general SPECCHIO version on </w:t>
-      </w:r>
-      <w:proofErr w:type="spellStart"/>
-      <w:r>
-        <w:t>GitHub</w:t>
-      </w:r>
-      <w:proofErr w:type="spellEnd"/>
-      <w:r>
-        <w:t>.</w:t>
+        <w:t xml:space="preserve"> This is a legacy code; the DC10 related updates to SPECCHIO are all included in the general SPECCHIO version on GitHub.</w:t>
       </w:r>
     </w:p>
     <w:p>
@@ -1374,21 +1266,7 @@
         <w:rPr>
           <w:rStyle w:val="Strong"/>
         </w:rPr>
-        <w:t xml:space="preserve">SPECCHIO </w:t>
-      </w:r>
-      <w:proofErr w:type="spellStart"/>
-      <w:r>
-        <w:rPr>
-          <w:rStyle w:val="Strong"/>
-        </w:rPr>
-        <w:t>GitHub</w:t>
-      </w:r>
-      <w:proofErr w:type="spellEnd"/>
-      <w:r>
-        <w:rPr>
-          <w:rStyle w:val="Strong"/>
-        </w:rPr>
-        <w:t xml:space="preserve"> </w:t>
+        <w:t xml:space="preserve">SPECCHIO GitHub </w:t>
       </w:r>
       <w:r>
         <w:rPr>
@@ -1421,31 +1299,31 @@
       <w:pPr>
         <w:pStyle w:val="Heading1"/>
       </w:pPr>
-      <w:bookmarkStart w:id="21" w:name="_Toc355280333"/>
-      <w:bookmarkStart w:id="22" w:name="_Toc358992526"/>
+      <w:bookmarkStart w:id="20" w:name="_Toc355280333"/>
+      <w:bookmarkStart w:id="21" w:name="_Toc358992526"/>
+      <w:bookmarkEnd w:id="18"/>
       <w:bookmarkEnd w:id="19"/>
-      <w:bookmarkEnd w:id="20"/>
       <w:r>
         <w:lastRenderedPageBreak/>
         <w:t>Installation and Configuration</w:t>
       </w:r>
+      <w:bookmarkEnd w:id="20"/>
       <w:bookmarkEnd w:id="21"/>
+    </w:p>
+    <w:p>
+      <w:pPr>
+        <w:pStyle w:val="Heading2"/>
+      </w:pPr>
+      <w:bookmarkStart w:id="22" w:name="_Toc355280334"/>
+      <w:bookmarkStart w:id="23" w:name="_Toc358992527"/>
+      <w:bookmarkStart w:id="24" w:name="_Ref130804782"/>
+      <w:r>
+        <w:t>Before you install</w:t>
+      </w:r>
       <w:bookmarkEnd w:id="22"/>
-    </w:p>
-    <w:p>
-      <w:pPr>
-        <w:pStyle w:val="Heading2"/>
-      </w:pPr>
-      <w:bookmarkStart w:id="23" w:name="_Toc355280334"/>
-      <w:bookmarkStart w:id="24" w:name="_Toc358992527"/>
-      <w:bookmarkStart w:id="25" w:name="_Ref130804782"/>
-      <w:r>
-        <w:t>Before you install</w:t>
-      </w:r>
       <w:bookmarkEnd w:id="23"/>
-      <w:bookmarkEnd w:id="24"/>
-    </w:p>
-    <w:bookmarkEnd w:id="25"/>
+    </w:p>
+    <w:bookmarkEnd w:id="24"/>
     <w:p>
       <w:pPr>
         <w:pStyle w:val="Body"/>
@@ -1475,65 +1353,57 @@
         <w:t xml:space="preserve"> higher</w:t>
       </w:r>
       <w:r>
+        <w:t xml:space="preserve"> is already installed on your computer before installing </w:t>
+      </w:r>
+      <w:r>
+        <w:t>SPECCHIO</w:t>
+      </w:r>
+      <w:r>
+        <w:t xml:space="preserve"> itself</w:t>
+      </w:r>
+      <w:r>
+        <w:t>.</w:t>
+      </w:r>
+      <w:r>
         <w:t xml:space="preserve"> </w:t>
       </w:r>
-      <w:proofErr w:type="gramStart"/>
-      <w:r>
-        <w:t>is</w:t>
-      </w:r>
-      <w:proofErr w:type="gramEnd"/>
-      <w:r>
-        <w:t xml:space="preserve"> already installed on your computer before installing </w:t>
-      </w:r>
-      <w:r>
-        <w:t>SPECCHIO</w:t>
-      </w:r>
-      <w:r>
-        <w:t xml:space="preserve"> itself</w:t>
-      </w:r>
-      <w:r>
-        <w:t>.</w:t>
+      <w:r>
+        <w:t xml:space="preserve">To check the </w:t>
+      </w:r>
+      <w:r>
+        <w:t xml:space="preserve">Java </w:t>
+      </w:r>
+      <w:r>
+        <w:t xml:space="preserve">version on your system open </w:t>
+      </w:r>
+      <w:r>
+        <w:t>a command window under Windows</w:t>
+      </w:r>
+      <w:r>
+        <w:t>,</w:t>
       </w:r>
       <w:r>
         <w:t xml:space="preserve"> </w:t>
       </w:r>
       <w:r>
-        <w:t xml:space="preserve">To check the </w:t>
-      </w:r>
-      <w:r>
-        <w:t xml:space="preserve">Java </w:t>
-      </w:r>
-      <w:r>
-        <w:t xml:space="preserve">version on your system open </w:t>
-      </w:r>
-      <w:r>
-        <w:t>a command window under Windows</w:t>
+        <w:t>or</w:t>
+      </w:r>
+      <w:r>
+        <w:t xml:space="preserve"> a </w:t>
+      </w:r>
+      <w:r>
+        <w:t xml:space="preserve">terminal for Macintosh </w:t>
+      </w:r>
+      <w:r>
+        <w:t>or</w:t>
+      </w:r>
+      <w:r>
+        <w:t xml:space="preserve"> UNIX systems</w:t>
       </w:r>
       <w:r>
         <w:t>,</w:t>
       </w:r>
       <w:r>
-        <w:t xml:space="preserve"> </w:t>
-      </w:r>
-      <w:r>
-        <w:t>or</w:t>
-      </w:r>
-      <w:r>
-        <w:t xml:space="preserve"> a </w:t>
-      </w:r>
-      <w:r>
-        <w:t xml:space="preserve">terminal for Macintosh </w:t>
-      </w:r>
-      <w:r>
-        <w:t>or</w:t>
-      </w:r>
-      <w:r>
-        <w:t xml:space="preserve"> UNIX systems</w:t>
-      </w:r>
-      <w:r>
-        <w:t>,</w:t>
-      </w:r>
-      <w:r>
         <w:t xml:space="preserve"> and type:</w:t>
       </w:r>
     </w:p>
@@ -1541,13 +1411,8 @@
       <w:pPr>
         <w:pStyle w:val="Code"/>
       </w:pPr>
-      <w:proofErr w:type="gramStart"/>
-      <w:r>
-        <w:t>java</w:t>
-      </w:r>
-      <w:proofErr w:type="gramEnd"/>
-      <w:r>
-        <w:t xml:space="preserve"> -version</w:t>
+      <w:r>
+        <w:t>java -version</w:t>
       </w:r>
     </w:p>
     <w:p>
@@ -1562,13 +1427,8 @@
       <w:pPr>
         <w:pStyle w:val="Code"/>
       </w:pPr>
-      <w:proofErr w:type="gramStart"/>
-      <w:r>
-        <w:t>java</w:t>
-      </w:r>
-      <w:proofErr w:type="gramEnd"/>
-      <w:r>
-        <w:t xml:space="preserve"> version "1.7.0_17"</w:t>
+      <w:r>
+        <w:t>java version "1.7.0_17"</w:t>
       </w:r>
     </w:p>
     <w:p>
@@ -1584,15 +1444,7 @@
         <w:pStyle w:val="Code"/>
       </w:pPr>
       <w:r>
-        <w:t xml:space="preserve">Java </w:t>
-      </w:r>
-      <w:proofErr w:type="spellStart"/>
-      <w:r>
-        <w:t>HotSpot</w:t>
-      </w:r>
-      <w:proofErr w:type="spellEnd"/>
-      <w:r>
-        <w:t>(TM) Client VM (build 23.7-b01, mixed mode, sharing)</w:t>
+        <w:t>Java HotSpot(TM) Client VM (build 23.7-b01, mixed mode, sharing)</w:t>
       </w:r>
     </w:p>
     <w:p>
@@ -1615,15 +1467,7 @@
         <w:t xml:space="preserve">, </w:t>
       </w:r>
       <w:r>
-        <w:t xml:space="preserve">you should install an appropriate version of the Java Runtime Environment (JRE) from the </w:t>
-      </w:r>
-      <w:proofErr w:type="gramStart"/>
-      <w:r>
-        <w:t>internet</w:t>
-      </w:r>
-      <w:proofErr w:type="gramEnd"/>
-      <w:r>
-        <w:t xml:space="preserve"> at </w:t>
+        <w:t xml:space="preserve">you should install an appropriate version of the Java Runtime Environment (JRE) from the internet at </w:t>
       </w:r>
       <w:hyperlink r:id="rId14" w:history="1">
         <w:r>
@@ -1652,8 +1496,8 @@
       <w:pPr>
         <w:pStyle w:val="Heading2"/>
       </w:pPr>
-      <w:bookmarkStart w:id="26" w:name="_Toc355280335"/>
-      <w:bookmarkStart w:id="27" w:name="_Toc358992528"/>
+      <w:bookmarkStart w:id="25" w:name="_Toc355280335"/>
+      <w:bookmarkStart w:id="26" w:name="_Toc358992528"/>
       <w:r>
         <w:t>Installing</w:t>
       </w:r>
@@ -1672,8 +1516,8 @@
       <w:r>
         <w:t>Application Bundle</w:t>
       </w:r>
+      <w:bookmarkEnd w:id="25"/>
       <w:bookmarkEnd w:id="26"/>
-      <w:bookmarkEnd w:id="27"/>
     </w:p>
     <w:p>
       <w:pPr>
@@ -2031,7 +1875,6 @@
       <w:r>
         <w:t xml:space="preserve">avigate to the </w:t>
       </w:r>
-      <w:proofErr w:type="spellStart"/>
       <w:r>
         <w:rPr>
           <w:rStyle w:val="CodeChar"/>
@@ -2039,11 +1882,9 @@
         </w:rPr>
         <w:t>macosx</w:t>
       </w:r>
-      <w:proofErr w:type="spellEnd"/>
       <w:r>
         <w:t xml:space="preserve"> folder and double-click on </w:t>
       </w:r>
-      <w:proofErr w:type="spellStart"/>
       <w:r>
         <w:rPr>
           <w:rStyle w:val="CodeChar"/>
@@ -2051,7 +1892,6 @@
         </w:rPr>
         <w:t>specchio</w:t>
       </w:r>
-      <w:proofErr w:type="spellEnd"/>
       <w:r>
         <w:t>.</w:t>
       </w:r>
@@ -2099,8 +1939,8 @@
       <w:pPr>
         <w:pStyle w:val="Heading2"/>
       </w:pPr>
-      <w:bookmarkStart w:id="28" w:name="h.vmn37r33bp8g" w:colFirst="0" w:colLast="0"/>
-      <w:bookmarkEnd w:id="28"/>
+      <w:bookmarkStart w:id="27" w:name="h.vmn37r33bp8g" w:colFirst="0" w:colLast="0"/>
+      <w:bookmarkEnd w:id="27"/>
       <w:r>
         <w:t>Creating a User Account</w:t>
       </w:r>
@@ -2141,15 +1981,7 @@
               <w:t>Database</w:t>
             </w:r>
             <w:r>
-              <w:t xml:space="preserve">, </w:t>
-            </w:r>
-            <w:proofErr w:type="gramStart"/>
-            <w:r>
-              <w:t>then</w:t>
-            </w:r>
-            <w:proofErr w:type="gramEnd"/>
-            <w:r>
-              <w:t xml:space="preserve"> </w:t>
+              <w:t xml:space="preserve">, then </w:t>
             </w:r>
             <w:r>
               <w:rPr>
@@ -2257,17 +2089,8 @@
                       <w:rStyle w:val="CodeChar"/>
                       <w:rFonts w:eastAsia="Courier New"/>
                     </w:rPr>
-                    <w:t>/</w:t>
+                    <w:t>/specchio_service</w:t>
                   </w:r>
-                  <w:proofErr w:type="spellStart"/>
-                  <w:r>
-                    <w:rPr>
-                      <w:rStyle w:val="CodeChar"/>
-                      <w:rFonts w:eastAsia="Courier New"/>
-                    </w:rPr>
-                    <w:t>specchio_service</w:t>
-                  </w:r>
-                  <w:proofErr w:type="spellEnd"/>
                 </w:p>
                 <w:p>
                   <w:pPr>
@@ -2284,31 +2107,13 @@
                   <w:r>
                     <w:t xml:space="preserve">Data Source: Choose between productive and test servers: </w:t>
                   </w:r>
-                  <w:proofErr w:type="spellStart"/>
                   <w:r>
                     <w:rPr>
                       <w:rStyle w:val="CodeChar"/>
                       <w:rFonts w:eastAsia="Courier New"/>
                     </w:rPr>
-                    <w:t>jdbc</w:t>
+                    <w:t>jdbc/specchio_prod</w:t>
                   </w:r>
-                  <w:proofErr w:type="spellEnd"/>
-                  <w:r>
-                    <w:rPr>
-                      <w:rStyle w:val="CodeChar"/>
-                      <w:rFonts w:eastAsia="Courier New"/>
-                    </w:rPr>
-                    <w:t>/</w:t>
-                  </w:r>
-                  <w:proofErr w:type="spellStart"/>
-                  <w:r>
-                    <w:rPr>
-                      <w:rStyle w:val="CodeChar"/>
-                      <w:rFonts w:eastAsia="Courier New"/>
-                    </w:rPr>
-                    <w:t>specchio_prod</w:t>
-                  </w:r>
-                  <w:proofErr w:type="spellEnd"/>
                 </w:p>
                 <w:p>
                   <w:pPr>
@@ -2318,33 +2123,13 @@
                       <w:numId w:val="0"/>
                     </w:numPr>
                   </w:pPr>
-                  <w:proofErr w:type="spellStart"/>
-                  <w:proofErr w:type="gramStart"/>
                   <w:r>
                     <w:rPr>
                       <w:rStyle w:val="CodeChar"/>
                       <w:rFonts w:eastAsia="Courier New"/>
                     </w:rPr>
-                    <w:t>jdbc</w:t>
+                    <w:t>jdbc/specchio_test</w:t>
                   </w:r>
-                  <w:proofErr w:type="spellEnd"/>
-                  <w:proofErr w:type="gramEnd"/>
-                  <w:r>
-                    <w:rPr>
-                      <w:rStyle w:val="CodeChar"/>
-                      <w:rFonts w:eastAsia="Courier New"/>
-                    </w:rPr>
-                    <w:t>/</w:t>
-                  </w:r>
-                  <w:proofErr w:type="spellStart"/>
-                  <w:r>
-                    <w:rPr>
-                      <w:rStyle w:val="CodeChar"/>
-                      <w:rFonts w:eastAsia="Courier New"/>
-                    </w:rPr>
-                    <w:t>specchio_test</w:t>
-                  </w:r>
-                  <w:proofErr w:type="spellEnd"/>
                 </w:p>
               </w:tc>
             </w:tr>
@@ -2363,7 +2148,6 @@
             <w:pPr>
               <w:pStyle w:val="ProcessStep"/>
             </w:pPr>
-            <w:proofErr w:type="gramStart"/>
             <w:r>
               <w:t xml:space="preserve">Press </w:t>
             </w:r>
@@ -2373,7 +2157,6 @@
               </w:rPr>
               <w:t> Connect</w:t>
             </w:r>
-            <w:proofErr w:type="gramEnd"/>
             <w:r>
               <w:rPr>
                 <w:rStyle w:val="ActionButton"/>
@@ -2499,24 +2282,13 @@
               <w:pStyle w:val="ProcessStepFollow"/>
             </w:pPr>
             <w:r>
-              <w:t xml:space="preserve">Add new institutes as necessary using </w:t>
-            </w:r>
-            <w:proofErr w:type="gramStart"/>
-            <w:r>
-              <w:t xml:space="preserve">the </w:t>
+              <w:t xml:space="preserve">Add new institutes as necessary using the </w:t>
             </w:r>
             <w:r>
               <w:rPr>
                 <w:rStyle w:val="ActionButton"/>
               </w:rPr>
-              <w:t> Add</w:t>
-            </w:r>
-            <w:proofErr w:type="gramEnd"/>
-            <w:r>
-              <w:rPr>
-                <w:rStyle w:val="ActionButton"/>
-              </w:rPr>
-              <w:t xml:space="preserve"> new institutes...</w:t>
+              <w:t> Add new institutes...</w:t>
             </w:r>
             <w:r>
               <w:rPr>
@@ -2540,7 +2312,6 @@
             <w:pPr>
               <w:pStyle w:val="ProcessStep"/>
             </w:pPr>
-            <w:proofErr w:type="gramStart"/>
             <w:r>
               <w:t xml:space="preserve">Press </w:t>
             </w:r>
@@ -2548,14 +2319,7 @@
               <w:rPr>
                 <w:rStyle w:val="ActionButton"/>
               </w:rPr>
-              <w:t> Create</w:t>
-            </w:r>
-            <w:proofErr w:type="gramEnd"/>
-            <w:r>
-              <w:rPr>
-                <w:rStyle w:val="ActionButton"/>
-              </w:rPr>
-              <w:t> </w:t>
+              <w:t> Create </w:t>
             </w:r>
             <w:r>
               <w:t>.</w:t>
@@ -2576,8 +2340,8 @@
       <w:pPr>
         <w:pStyle w:val="Body"/>
       </w:pPr>
-      <w:bookmarkStart w:id="29" w:name="h.4ir09cke7o6d" w:colFirst="0" w:colLast="0"/>
-      <w:bookmarkEnd w:id="29"/>
+      <w:bookmarkStart w:id="28" w:name="h.4ir09cke7o6d" w:colFirst="0" w:colLast="0"/>
+      <w:bookmarkEnd w:id="28"/>
       <w:r>
         <w:lastRenderedPageBreak/>
         <w:t xml:space="preserve">The account username and password are automatically stored in the </w:t>
@@ -2596,8 +2360,8 @@
       <w:pPr>
         <w:pStyle w:val="Body"/>
       </w:pPr>
-      <w:bookmarkStart w:id="30" w:name="OLE_LINK35"/>
-      <w:bookmarkStart w:id="31" w:name="OLE_LINK36"/>
+      <w:bookmarkStart w:id="29" w:name="OLE_LINK35"/>
+      <w:bookmarkStart w:id="30" w:name="OLE_LINK36"/>
       <w:r>
         <w:t xml:space="preserve">Older versions of SPECCHIO stored them in a </w:t>
       </w:r>
@@ -2632,21 +2396,7 @@
         <w:rPr>
           <w:rStyle w:val="GUIWord"/>
         </w:rPr>
-        <w:t xml:space="preserve">Edit </w:t>
-      </w:r>
-      <w:proofErr w:type="spellStart"/>
-      <w:r>
-        <w:rPr>
-          <w:rStyle w:val="GUIWord"/>
-        </w:rPr>
-        <w:t>db_config</w:t>
-      </w:r>
-      <w:proofErr w:type="spellEnd"/>
-      <w:r>
-        <w:rPr>
-          <w:rStyle w:val="GUIWord"/>
-        </w:rPr>
-        <w:t xml:space="preserve"> file</w:t>
+        <w:t>Edit db_config file</w:t>
       </w:r>
       <w:r>
         <w:t xml:space="preserve"> from the main menu</w:t>
@@ -2661,8 +2411,8 @@
         <w:t>; to enable it set the according switch in the SPECCHIO Preferences.</w:t>
       </w:r>
     </w:p>
+    <w:bookmarkEnd w:id="29"/>
     <w:bookmarkEnd w:id="30"/>
-    <w:bookmarkEnd w:id="31"/>
     <w:p>
       <w:pPr>
         <w:pStyle w:val="Heading2"/>
@@ -2755,7 +2505,6 @@
             <w:pPr>
               <w:pStyle w:val="ProcessStep"/>
             </w:pPr>
-            <w:proofErr w:type="gramStart"/>
             <w:r>
               <w:t xml:space="preserve">Press </w:t>
             </w:r>
@@ -2763,14 +2512,7 @@
               <w:rPr>
                 <w:rStyle w:val="ActionButton"/>
               </w:rPr>
-              <w:t> Connect</w:t>
-            </w:r>
-            <w:proofErr w:type="gramEnd"/>
-            <w:r>
-              <w:rPr>
-                <w:rStyle w:val="ActionButton"/>
-              </w:rPr>
-              <w:t> </w:t>
+              <w:t> Connect </w:t>
             </w:r>
             <w:r>
               <w:t>.</w:t>
@@ -2830,15 +2572,7 @@
         </w:numPr>
       </w:pPr>
       <w:r>
-        <w:t xml:space="preserve">DC10-302 Corrected a </w:t>
-      </w:r>
-      <w:proofErr w:type="spellStart"/>
-      <w:r>
-        <w:t>JAXBException</w:t>
-      </w:r>
-      <w:proofErr w:type="spellEnd"/>
-      <w:r>
-        <w:t xml:space="preserve"> when viewing an instrument picture</w:t>
+        <w:t>DC10-302 Corrected a JAXBException when viewing an instrument picture</w:t>
       </w:r>
     </w:p>
     <w:p>
@@ -2938,15 +2672,7 @@
         </w:numPr>
       </w:pPr>
       <w:r>
-        <w:t xml:space="preserve">Database updates (CORINE </w:t>
-      </w:r>
-      <w:proofErr w:type="spellStart"/>
-      <w:r>
-        <w:t>landcover</w:t>
-      </w:r>
-      <w:proofErr w:type="spellEnd"/>
-      <w:r>
-        <w:t xml:space="preserve"> support, instrument calibration support)</w:t>
+        <w:t>Database updates (CORINE landcover support, instrument calibration support)</w:t>
       </w:r>
     </w:p>
     <w:p>
@@ -2982,28 +2708,15 @@
         </w:numPr>
       </w:pPr>
       <w:r>
-        <w:t xml:space="preserve">Interactive database </w:t>
-      </w:r>
-      <w:proofErr w:type="spellStart"/>
-      <w:r>
-        <w:t>config</w:t>
-      </w:r>
-      <w:proofErr w:type="spellEnd"/>
-      <w:r>
-        <w:t xml:space="preserve"> file editing</w:t>
-      </w:r>
-    </w:p>
-    <w:p>
-      <w:pPr>
-        <w:pStyle w:val="Body"/>
-      </w:pPr>
-      <w:proofErr w:type="spellStart"/>
-      <w:r>
-        <w:t>Bugfixes</w:t>
-      </w:r>
-      <w:proofErr w:type="spellEnd"/>
-      <w:r>
-        <w:t>:</w:t>
+        <w:t>Interactive database config file editing</w:t>
+      </w:r>
+    </w:p>
+    <w:p>
+      <w:pPr>
+        <w:pStyle w:val="Body"/>
+      </w:pPr>
+      <w:r>
+        <w:t>Bugfixes:</w:t>
       </w:r>
     </w:p>
     <w:p>
@@ -3030,13 +2743,8 @@
         </w:numPr>
       </w:pPr>
       <w:r>
-        <w:t xml:space="preserve">Timestamp issue when operating the system in different </w:t>
-      </w:r>
-      <w:proofErr w:type="spellStart"/>
-      <w:r>
-        <w:t>timezones</w:t>
-      </w:r>
-      <w:proofErr w:type="spellEnd"/>
+        <w:t>Timestamp issue when operating the system in different timezones</w:t>
+      </w:r>
     </w:p>
     <w:p>
       <w:pPr>
@@ -3047,15 +2755,7 @@
         </w:numPr>
       </w:pPr>
       <w:r>
-        <w:t xml:space="preserve">Increased file reader stability for </w:t>
-      </w:r>
-      <w:proofErr w:type="spellStart"/>
-      <w:r>
-        <w:t>UniSpec</w:t>
-      </w:r>
-      <w:proofErr w:type="spellEnd"/>
-      <w:r>
-        <w:t xml:space="preserve"> and ASD</w:t>
+        <w:t>Increased file reader stability for UniSpec and ASD</w:t>
       </w:r>
     </w:p>
     <w:p>
@@ -3079,15 +2779,7 @@
         </w:numPr>
       </w:pPr>
       <w:r>
-        <w:t xml:space="preserve">Timeline plot updated to show </w:t>
-      </w:r>
-      <w:proofErr w:type="spellStart"/>
-      <w:r>
-        <w:t>datapoints</w:t>
-      </w:r>
-      <w:proofErr w:type="spellEnd"/>
-      <w:r>
-        <w:t xml:space="preserve"> as squares.</w:t>
+        <w:t>Timeline plot updated to show datapoints as squares.</w:t>
       </w:r>
     </w:p>
     <w:p>
@@ -3197,34 +2889,18 @@
         </w:rPr>
         <w:t xml:space="preserve">File loader for </w:t>
       </w:r>
-      <w:proofErr w:type="spellStart"/>
-      <w:r>
-        <w:rPr>
-          <w:lang w:val="en-US"/>
-        </w:rPr>
-        <w:t>Microtops</w:t>
-      </w:r>
-      <w:proofErr w:type="spellEnd"/>
-      <w:r>
-        <w:rPr>
-          <w:lang w:val="en-US"/>
-        </w:rPr>
-        <w:t xml:space="preserve"> text file </w:t>
-      </w:r>
-      <w:r>
-        <w:rPr>
-          <w:lang w:val="en-US"/>
-        </w:rPr>
-        <w:t xml:space="preserve">and new attributes to support the metadata of the </w:t>
-      </w:r>
-      <w:proofErr w:type="spellStart"/>
-      <w:r>
-        <w:rPr>
-          <w:lang w:val="en-US"/>
-        </w:rPr>
-        <w:t>Microtops</w:t>
-      </w:r>
-      <w:proofErr w:type="spellEnd"/>
+      <w:r>
+        <w:rPr>
+          <w:lang w:val="en-US"/>
+        </w:rPr>
+        <w:t xml:space="preserve">Microtops text file </w:t>
+      </w:r>
+      <w:r>
+        <w:rPr>
+          <w:lang w:val="en-US"/>
+        </w:rPr>
+        <w:t>and new attributes to support the metadata of the Microtops</w:t>
+      </w:r>
       <w:r>
         <w:rPr>
           <w:lang w:val="en-US"/>
@@ -3247,37 +2923,7 @@
         <w:rPr>
           <w:lang w:val="en-US"/>
         </w:rPr>
-        <w:t xml:space="preserve">File loader for </w:t>
-      </w:r>
-      <w:proofErr w:type="spellStart"/>
-      <w:r>
-        <w:rPr>
-          <w:lang w:val="en-US"/>
-        </w:rPr>
-        <w:t>Bruker</w:t>
-      </w:r>
-      <w:proofErr w:type="spellEnd"/>
-      <w:r>
-        <w:rPr>
-          <w:lang w:val="en-US"/>
-        </w:rPr>
-        <w:t xml:space="preserve"> FTIR </w:t>
-      </w:r>
-      <w:proofErr w:type="spellStart"/>
-      <w:proofErr w:type="gramStart"/>
-      <w:r>
-        <w:rPr>
-          <w:lang w:val="en-US"/>
-        </w:rPr>
-        <w:t>dpt</w:t>
-      </w:r>
-      <w:proofErr w:type="spellEnd"/>
-      <w:proofErr w:type="gramEnd"/>
-      <w:r>
-        <w:rPr>
-          <w:lang w:val="en-US"/>
-        </w:rPr>
-        <w:t xml:space="preserve"> files.</w:t>
+        <w:t>File loader for Bruker FTIR dpt files.</w:t>
       </w:r>
     </w:p>
     <w:p>
@@ -3367,35 +3013,7 @@
         <w:rPr>
           <w:lang w:val="en-US"/>
         </w:rPr>
-        <w:t xml:space="preserve"> empty </w:t>
-      </w:r>
-      <w:proofErr w:type="spellStart"/>
-      <w:r>
-        <w:rPr>
-          <w:lang w:val="en-US"/>
-        </w:rPr>
-        <w:t>metaparameters</w:t>
-      </w:r>
-      <w:proofErr w:type="spellEnd"/>
-      <w:r>
-        <w:rPr>
-          <w:lang w:val="en-US"/>
-        </w:rPr>
-        <w:t xml:space="preserve"> when a </w:t>
-      </w:r>
-      <w:proofErr w:type="spellStart"/>
-      <w:r>
-        <w:rPr>
-          <w:lang w:val="en-US"/>
-        </w:rPr>
-        <w:t>metaparameter</w:t>
-      </w:r>
-      <w:proofErr w:type="spellEnd"/>
-      <w:r>
-        <w:rPr>
-          <w:lang w:val="en-US"/>
-        </w:rPr>
-        <w:t xml:space="preserve"> does not exist for a</w:t>
+        <w:t xml:space="preserve"> empty metaparameters when a metaparameter does not exist for a</w:t>
       </w:r>
       <w:r>
         <w:rPr>
@@ -3407,21 +3025,7 @@
         <w:rPr>
           <w:lang w:val="en-US"/>
         </w:rPr>
-        <w:t xml:space="preserve">supplied spectrum. Applies to </w:t>
-      </w:r>
-      <w:proofErr w:type="spellStart"/>
-      <w:r>
-        <w:rPr>
-          <w:lang w:val="en-US"/>
-        </w:rPr>
-        <w:t>getMetaparameterValues</w:t>
-      </w:r>
-      <w:proofErr w:type="spellEnd"/>
-      <w:r>
-        <w:rPr>
-          <w:lang w:val="en-US"/>
-        </w:rPr>
-        <w:t xml:space="preserve"> an</w:t>
+        <w:t>supplied spectrum. Applies to getMetaparameterValues an</w:t>
       </w:r>
       <w:r>
         <w:rPr>
@@ -3433,16 +3037,174 @@
         <w:rPr>
           <w:lang w:val="en-US"/>
         </w:rPr>
+        <w:t xml:space="preserve"> getMetaparameters </w:t>
+      </w:r>
+      <w:r>
+        <w:rPr>
+          <w:lang w:val="en-US"/>
+        </w:rPr>
+        <w:lastRenderedPageBreak/>
+        <w:t xml:space="preserve">methods of the SpecchioClient. </w:t>
+      </w:r>
+      <w:r>
+        <w:rPr>
+          <w:lang w:val="en-US"/>
+        </w:rPr>
+        <w:t>Non-existing parameters have their eav_id set to 0.</w:t>
+      </w:r>
+    </w:p>
+    <w:p>
+      <w:pPr>
+        <w:pStyle w:val="Body"/>
+        <w:numPr>
+          <w:ilvl w:val="0"/>
+          <w:numId w:val="10"/>
+        </w:numPr>
+        <w:rPr>
+          <w:lang w:val="en-US"/>
+        </w:rPr>
+      </w:pPr>
+      <w:r>
+        <w:rPr>
+          <w:lang w:val="en-US"/>
+        </w:rPr>
+        <w:t>Improved matching of sensors and instruments based on full wavelengths</w:t>
+      </w:r>
+      <w:r>
+        <w:rPr>
+          <w:lang w:val="en-US"/>
+        </w:rPr>
         <w:t xml:space="preserve"> </w:t>
       </w:r>
-      <w:proofErr w:type="spellStart"/>
-      <w:r>
-        <w:rPr>
-          <w:lang w:val="en-US"/>
-        </w:rPr>
-        <w:t>getMetaparameters</w:t>
-      </w:r>
-      <w:proofErr w:type="spellEnd"/>
+      <w:r>
+        <w:rPr>
+          <w:lang w:val="en-US"/>
+        </w:rPr>
+        <w:t>information</w:t>
+      </w:r>
+      <w:r>
+        <w:rPr>
+          <w:lang w:val="en-US"/>
+        </w:rPr>
+        <w:t xml:space="preserve"> during data loading</w:t>
+      </w:r>
+      <w:r>
+        <w:rPr>
+          <w:lang w:val="en-US"/>
+        </w:rPr>
+        <w:t>.</w:t>
+      </w:r>
+    </w:p>
+    <w:p>
+      <w:pPr>
+        <w:pStyle w:val="Body"/>
+        <w:numPr>
+          <w:ilvl w:val="0"/>
+          <w:numId w:val="10"/>
+        </w:numPr>
+        <w:rPr>
+          <w:lang w:val="en-US"/>
+        </w:rPr>
+      </w:pPr>
+      <w:r>
+        <w:rPr>
+          <w:lang w:val="en-US"/>
+        </w:rPr>
+        <w:t>Radiance to Reflectance conversion: o</w:t>
+      </w:r>
+      <w:r>
+        <w:rPr>
+          <w:lang w:val="en-US"/>
+        </w:rPr>
+        <w:t>nly target radiances are converted to reflectances</w:t>
+      </w:r>
+      <w:r>
+        <w:rPr>
+          <w:lang w:val="en-US"/>
+        </w:rPr>
+        <w:t>; reference readings are ignored.</w:t>
+      </w:r>
+    </w:p>
+    <w:p>
+      <w:pPr>
+        <w:pStyle w:val="Body"/>
+        <w:numPr>
+          <w:ilvl w:val="0"/>
+          <w:numId w:val="10"/>
+        </w:numPr>
+        <w:rPr>
+          <w:lang w:val="en-US"/>
+        </w:rPr>
+      </w:pPr>
+      <w:r>
+        <w:rPr>
+          <w:lang w:val="en-US"/>
+        </w:rPr>
+        <w:t>Removed restriction in Data Loader that one directory can only hold one spectral file type: files may now be freely mixed.</w:t>
+      </w:r>
+    </w:p>
+    <w:p>
+      <w:pPr>
+        <w:pStyle w:val="Body"/>
+        <w:numPr>
+          <w:ilvl w:val="0"/>
+          <w:numId w:val="10"/>
+        </w:numPr>
+        <w:rPr>
+          <w:lang w:val="en-US"/>
+        </w:rPr>
+      </w:pPr>
+      <w:r>
+        <w:rPr>
+          <w:lang w:val="en-US"/>
+        </w:rPr>
+        <w:t>Support for new GPS format in SVC files produced by HR-1024i</w:t>
+      </w:r>
+    </w:p>
+    <w:p>
+      <w:pPr>
+        <w:pStyle w:val="Body"/>
+        <w:rPr>
+          <w:lang w:val="en-US"/>
+        </w:rPr>
+      </w:pPr>
+    </w:p>
+    <w:p>
+      <w:pPr>
+        <w:pStyle w:val="Body"/>
+      </w:pPr>
+    </w:p>
+    <w:p>
+      <w:pPr>
+        <w:pStyle w:val="Body"/>
+      </w:pPr>
+      <w:r>
+        <w:t>Bugfixes:</w:t>
+      </w:r>
+    </w:p>
+    <w:p>
+      <w:pPr>
+        <w:pStyle w:val="Body"/>
+        <w:numPr>
+          <w:ilvl w:val="0"/>
+          <w:numId w:val="9"/>
+        </w:numPr>
+        <w:rPr>
+          <w:lang w:val="en-US"/>
+        </w:rPr>
+      </w:pPr>
+      <w:r>
+        <w:rPr>
+          <w:lang w:val="en-US"/>
+        </w:rPr>
+        <w:t>M</w:t>
+      </w:r>
+      <w:r>
+        <w:rPr>
+          <w:lang w:val="en-US"/>
+        </w:rPr>
+        <w:t>etaparameter loading bug, appearing during target-reference</w:t>
+      </w:r>
       <w:r>
         <w:rPr>
           <w:lang w:val="en-US"/>
@@ -3453,60 +3215,97 @@
         <w:rPr>
           <w:lang w:val="en-US"/>
         </w:rPr>
-        <w:lastRenderedPageBreak/>
-        <w:t xml:space="preserve">methods of the </w:t>
-      </w:r>
-      <w:proofErr w:type="spellStart"/>
-      <w:r>
-        <w:rPr>
-          <w:lang w:val="en-US"/>
-        </w:rPr>
-        <w:t>SpecchioClient</w:t>
-      </w:r>
-      <w:proofErr w:type="spellEnd"/>
-      <w:r>
-        <w:rPr>
-          <w:lang w:val="en-US"/>
-        </w:rPr>
-        <w:t xml:space="preserve">. </w:t>
-      </w:r>
-      <w:r>
-        <w:rPr>
-          <w:lang w:val="en-US"/>
-        </w:rPr>
-        <w:t xml:space="preserve">Non-existing parameters have their </w:t>
-      </w:r>
-      <w:proofErr w:type="spellStart"/>
-      <w:r>
-        <w:rPr>
-          <w:lang w:val="en-US"/>
-        </w:rPr>
-        <w:t>eav_id</w:t>
-      </w:r>
-      <w:proofErr w:type="spellEnd"/>
-      <w:r>
-        <w:rPr>
-          <w:lang w:val="en-US"/>
-        </w:rPr>
-        <w:t xml:space="preserve"> set to 0.</w:t>
-      </w:r>
-    </w:p>
-    <w:p>
-      <w:pPr>
-        <w:pStyle w:val="Body"/>
-        <w:numPr>
-          <w:ilvl w:val="0"/>
-          <w:numId w:val="10"/>
-        </w:numPr>
-        <w:rPr>
-          <w:lang w:val="en-US"/>
-        </w:rPr>
-      </w:pPr>
-      <w:r>
-        <w:rPr>
-          <w:lang w:val="en-US"/>
-        </w:rPr>
-        <w:t>Improved matching of sensors and instruments based on full wavelengths</w:t>
+        <w:t>linking.</w:t>
+      </w:r>
+    </w:p>
+    <w:p>
+      <w:pPr>
+        <w:pStyle w:val="Body"/>
+        <w:numPr>
+          <w:ilvl w:val="0"/>
+          <w:numId w:val="9"/>
+        </w:numPr>
+        <w:rPr>
+          <w:lang w:val="en-US"/>
+        </w:rPr>
+      </w:pPr>
+      <w:r>
+        <w:rPr>
+          <w:lang w:val="en-US"/>
+        </w:rPr>
+        <w:t>S</w:t>
+      </w:r>
+      <w:r>
+        <w:rPr>
+          <w:lang w:val="en-US"/>
+        </w:rPr>
+        <w:t>upport ASD Handheld files during DN to Radiance conversion</w:t>
+      </w:r>
+    </w:p>
+    <w:p>
+      <w:pPr>
+        <w:pStyle w:val="Body"/>
+        <w:numPr>
+          <w:ilvl w:val="0"/>
+          <w:numId w:val="9"/>
+        </w:numPr>
+        <w:rPr>
+          <w:lang w:val="en-US"/>
+        </w:rPr>
+      </w:pPr>
+      <w:r>
+        <w:rPr>
+          <w:lang w:val="en-US"/>
+        </w:rPr>
+        <w:t>Delta loading bug</w:t>
+      </w:r>
+      <w:r>
+        <w:rPr>
+          <w:lang w:val="en-US"/>
+        </w:rPr>
+        <w:t xml:space="preserve"> for files containing several spectra</w:t>
+      </w:r>
+    </w:p>
+    <w:p>
+      <w:pPr>
+        <w:pStyle w:val="Body"/>
+        <w:numPr>
+          <w:ilvl w:val="0"/>
+          <w:numId w:val="9"/>
+        </w:numPr>
+        <w:rPr>
+          <w:lang w:val="en-US"/>
+        </w:rPr>
+      </w:pPr>
+      <w:r>
+        <w:rPr>
+          <w:lang w:val="en-US"/>
+        </w:rPr>
+        <w:t>Campaign removing bug</w:t>
+      </w:r>
+    </w:p>
+    <w:p>
+      <w:pPr>
+        <w:pStyle w:val="Body"/>
+        <w:numPr>
+          <w:ilvl w:val="0"/>
+          <w:numId w:val="9"/>
+        </w:numPr>
+        <w:rPr>
+          <w:lang w:val="en-US"/>
+        </w:rPr>
+      </w:pPr>
+      <w:r>
+        <w:rPr>
+          <w:lang w:val="en-US"/>
+        </w:rPr>
+        <w:t>Bug</w:t>
+      </w:r>
+      <w:r>
+        <w:rPr>
+          <w:lang w:val="en-US"/>
+        </w:rPr>
+        <w:t xml:space="preserve"> that caused instruments with spaces and other special characters</w:t>
       </w:r>
       <w:r>
         <w:rPr>
@@ -3518,13 +3317,13 @@
         <w:rPr>
           <w:lang w:val="en-US"/>
         </w:rPr>
-        <w:t>information</w:t>
-      </w:r>
-      <w:r>
-        <w:rPr>
-          <w:lang w:val="en-US"/>
-        </w:rPr>
-        <w:t xml:space="preserve"> during data loading</w:t>
+        <w:t>in their instrument name not to be inserted into the database</w:t>
+      </w:r>
+      <w:r>
+        <w:rPr>
+          <w:lang w:val="en-US"/>
+        </w:rPr>
+        <w:t xml:space="preserve"> during data ingestions, resulting in repeated instrument inserts</w:t>
       </w:r>
       <w:r>
         <w:rPr>
@@ -3538,135 +3337,23 @@
         <w:pStyle w:val="Body"/>
         <w:numPr>
           <w:ilvl w:val="0"/>
-          <w:numId w:val="10"/>
-        </w:numPr>
-        <w:rPr>
-          <w:lang w:val="en-US"/>
-        </w:rPr>
-      </w:pPr>
-      <w:r>
-        <w:rPr>
-          <w:lang w:val="en-US"/>
-        </w:rPr>
-        <w:t>Radiance to Reflectance conversion: o</w:t>
-      </w:r>
-      <w:r>
-        <w:rPr>
-          <w:lang w:val="en-US"/>
-        </w:rPr>
-        <w:t>nly target radiances are converted to reflectances</w:t>
-      </w:r>
-      <w:r>
-        <w:rPr>
-          <w:lang w:val="en-US"/>
-        </w:rPr>
-        <w:t>; reference readings are ignored.</w:t>
-      </w:r>
-    </w:p>
-    <w:p>
-      <w:pPr>
-        <w:pStyle w:val="Body"/>
-        <w:numPr>
-          <w:ilvl w:val="0"/>
-          <w:numId w:val="10"/>
-        </w:numPr>
-        <w:rPr>
-          <w:lang w:val="en-US"/>
-        </w:rPr>
-      </w:pPr>
-      <w:r>
-        <w:rPr>
-          <w:lang w:val="en-US"/>
-        </w:rPr>
-        <w:t>Removed restriction in Data Loader that one directory can only hold one spectral file type: files may now be freely mixed.</w:t>
-      </w:r>
-    </w:p>
-    <w:p>
-      <w:pPr>
-        <w:pStyle w:val="Body"/>
-        <w:numPr>
-          <w:ilvl w:val="0"/>
-          <w:numId w:val="10"/>
-        </w:numPr>
-        <w:rPr>
-          <w:lang w:val="en-US"/>
-        </w:rPr>
-      </w:pPr>
-      <w:r>
-        <w:rPr>
-          <w:lang w:val="en-US"/>
-        </w:rPr>
-        <w:t>Support for new GPS format in SVC files produced by HR-1024i</w:t>
-      </w:r>
-    </w:p>
-    <w:p>
-      <w:pPr>
-        <w:pStyle w:val="Body"/>
-        <w:rPr>
-          <w:lang w:val="en-US"/>
-        </w:rPr>
-      </w:pPr>
-    </w:p>
-    <w:p>
-      <w:pPr>
-        <w:pStyle w:val="Body"/>
-      </w:pPr>
-    </w:p>
-    <w:p>
-      <w:pPr>
-        <w:pStyle w:val="Body"/>
-      </w:pPr>
-      <w:proofErr w:type="spellStart"/>
-      <w:r>
-        <w:t>Bugfixes</w:t>
-      </w:r>
-      <w:proofErr w:type="spellEnd"/>
-      <w:r>
-        <w:t>:</w:t>
-      </w:r>
-    </w:p>
-    <w:p>
-      <w:pPr>
-        <w:pStyle w:val="Body"/>
-        <w:numPr>
-          <w:ilvl w:val="0"/>
           <w:numId w:val="9"/>
         </w:numPr>
         <w:rPr>
           <w:lang w:val="en-US"/>
         </w:rPr>
       </w:pPr>
-      <w:proofErr w:type="spellStart"/>
-      <w:r>
-        <w:rPr>
-          <w:lang w:val="en-US"/>
-        </w:rPr>
-        <w:t>M</w:t>
-      </w:r>
-      <w:r>
-        <w:rPr>
-          <w:lang w:val="en-US"/>
-        </w:rPr>
-        <w:t>etaparameter</w:t>
-      </w:r>
-      <w:proofErr w:type="spellEnd"/>
-      <w:r>
-        <w:rPr>
-          <w:lang w:val="en-US"/>
-        </w:rPr>
-        <w:t xml:space="preserve"> loading bug, appearing during target-reference</w:t>
-      </w:r>
-      <w:r>
-        <w:rPr>
-          <w:lang w:val="en-US"/>
-        </w:rPr>
-        <w:t xml:space="preserve"> </w:t>
-      </w:r>
-      <w:r>
-        <w:rPr>
-          <w:lang w:val="en-US"/>
-        </w:rPr>
-        <w:t>linking.</w:t>
+      <w:r>
+        <w:rPr>
+          <w:lang w:val="en-US"/>
+        </w:rPr>
+        <w:t>Bug</w:t>
+      </w:r>
+      <w:r>
+        <w:rPr>
+          <w:lang w:val="en-US"/>
+        </w:rPr>
+        <w:t xml:space="preserve"> in exclusive EAV selection method</w:t>
       </w:r>
     </w:p>
     <w:p>
@@ -3684,160 +3371,14 @@
         <w:rPr>
           <w:lang w:val="en-US"/>
         </w:rPr>
-        <w:t>S</w:t>
-      </w:r>
-      <w:r>
-        <w:rPr>
-          <w:lang w:val="en-US"/>
-        </w:rPr>
-        <w:t>upport ASD Handheld files during DN to Radiance conversion</w:t>
-      </w:r>
-    </w:p>
-    <w:p>
-      <w:pPr>
-        <w:pStyle w:val="Body"/>
-        <w:numPr>
-          <w:ilvl w:val="0"/>
-          <w:numId w:val="9"/>
-        </w:numPr>
-        <w:rPr>
-          <w:lang w:val="en-US"/>
-        </w:rPr>
-      </w:pPr>
-      <w:r>
-        <w:rPr>
-          <w:lang w:val="en-US"/>
-        </w:rPr>
-        <w:t>Delta loading bug</w:t>
-      </w:r>
-      <w:r>
-        <w:rPr>
-          <w:lang w:val="en-US"/>
-        </w:rPr>
-        <w:t xml:space="preserve"> for files containing several spectra</w:t>
-      </w:r>
-    </w:p>
-    <w:p>
-      <w:pPr>
-        <w:pStyle w:val="Body"/>
-        <w:numPr>
-          <w:ilvl w:val="0"/>
-          <w:numId w:val="9"/>
-        </w:numPr>
-        <w:rPr>
-          <w:lang w:val="en-US"/>
-        </w:rPr>
-      </w:pPr>
-      <w:r>
-        <w:rPr>
-          <w:lang w:val="en-US"/>
-        </w:rPr>
-        <w:t>Campaign removing bug</w:t>
-      </w:r>
-    </w:p>
-    <w:p>
-      <w:pPr>
-        <w:pStyle w:val="Body"/>
-        <w:numPr>
-          <w:ilvl w:val="0"/>
-          <w:numId w:val="9"/>
-        </w:numPr>
-        <w:rPr>
-          <w:lang w:val="en-US"/>
-        </w:rPr>
-      </w:pPr>
-      <w:r>
-        <w:rPr>
-          <w:lang w:val="en-US"/>
-        </w:rPr>
         <w:t>Bug</w:t>
       </w:r>
       <w:r>
         <w:rPr>
           <w:lang w:val="en-US"/>
         </w:rPr>
-        <w:t xml:space="preserve"> that caused instruments with spaces and other special characters</w:t>
-      </w:r>
-      <w:r>
-        <w:rPr>
-          <w:lang w:val="en-US"/>
-        </w:rPr>
-        <w:t xml:space="preserve"> </w:t>
-      </w:r>
-      <w:r>
-        <w:rPr>
-          <w:lang w:val="en-US"/>
-        </w:rPr>
-        <w:t>in their instrument name not to be inserted into the database</w:t>
-      </w:r>
-      <w:r>
-        <w:rPr>
-          <w:lang w:val="en-US"/>
-        </w:rPr>
-        <w:t xml:space="preserve"> during data ingestions, resulting in repeated instrument inserts</w:t>
-      </w:r>
-      <w:r>
-        <w:rPr>
-          <w:lang w:val="en-US"/>
-        </w:rPr>
-        <w:t>.</w:t>
-      </w:r>
-    </w:p>
-    <w:p>
-      <w:pPr>
-        <w:pStyle w:val="Body"/>
-        <w:numPr>
-          <w:ilvl w:val="0"/>
-          <w:numId w:val="9"/>
-        </w:numPr>
-        <w:rPr>
-          <w:lang w:val="en-US"/>
-        </w:rPr>
-      </w:pPr>
-      <w:r>
-        <w:rPr>
-          <w:lang w:val="en-US"/>
-        </w:rPr>
-        <w:t>Bug</w:t>
-      </w:r>
-      <w:r>
-        <w:rPr>
-          <w:lang w:val="en-US"/>
-        </w:rPr>
-        <w:t xml:space="preserve"> in exclusive EAV selection method</w:t>
-      </w:r>
-    </w:p>
-    <w:p>
-      <w:pPr>
-        <w:pStyle w:val="Body"/>
-        <w:numPr>
-          <w:ilvl w:val="0"/>
-          <w:numId w:val="9"/>
-        </w:numPr>
-        <w:rPr>
-          <w:lang w:val="en-US"/>
-        </w:rPr>
-      </w:pPr>
-      <w:r>
-        <w:rPr>
-          <w:lang w:val="en-US"/>
-        </w:rPr>
-        <w:t>Bug</w:t>
-      </w:r>
-      <w:r>
-        <w:rPr>
-          <w:lang w:val="en-US"/>
-        </w:rPr>
-        <w:t xml:space="preserve"> that caused CSV writer to fail due to internal upgrade to </w:t>
-      </w:r>
-      <w:proofErr w:type="spellStart"/>
-      <w:r>
-        <w:rPr>
-          <w:lang w:val="en-US"/>
-        </w:rPr>
-        <w:t>Joda</w:t>
-      </w:r>
-      <w:proofErr w:type="spellEnd"/>
+        <w:t xml:space="preserve"> that caused CSV writer to fail due to internal upgrade to Joda</w:t>
+      </w:r>
       <w:r>
         <w:rPr>
           <w:lang w:val="en-US"/>
@@ -3977,35 +3518,7 @@
         <w:rPr>
           <w:lang w:val="en-US"/>
         </w:rPr>
-        <w:t xml:space="preserve">Fix for the </w:t>
-      </w:r>
-      <w:proofErr w:type="spellStart"/>
-      <w:r>
-        <w:rPr>
-          <w:lang w:val="en-US"/>
-        </w:rPr>
-        <w:t>OceanView</w:t>
-      </w:r>
-      <w:proofErr w:type="spellEnd"/>
-      <w:r>
-        <w:rPr>
-          <w:lang w:val="en-US"/>
-        </w:rPr>
-        <w:t xml:space="preserve"> file format to extract the instrument name: note that this can currently lead to wrong results when more than one instruments are connected and run; in our experience all spectral files will contain the same instrument name due to a bug in the </w:t>
-      </w:r>
-      <w:proofErr w:type="spellStart"/>
-      <w:r>
-        <w:rPr>
-          <w:lang w:val="en-US"/>
-        </w:rPr>
-        <w:t>OceanView</w:t>
-      </w:r>
-      <w:proofErr w:type="spellEnd"/>
-      <w:r>
-        <w:rPr>
-          <w:lang w:val="en-US"/>
-        </w:rPr>
-        <w:t xml:space="preserve"> software.</w:t>
+        <w:t>Fix for the OceanView file format to extract the instrument name: note that this can currently lead to wrong results when more than one instruments are connected and run; in our experience all spectral files will contain the same instrument name due to a bug in the OceanView software.</w:t>
       </w:r>
     </w:p>
     <w:p>
@@ -4200,13 +3713,8 @@
       <w:pPr>
         <w:pStyle w:val="Body"/>
       </w:pPr>
-      <w:proofErr w:type="spellStart"/>
-      <w:r>
-        <w:t>Bugfixes</w:t>
-      </w:r>
-      <w:proofErr w:type="spellEnd"/>
-      <w:r>
-        <w:t>:</w:t>
+      <w:r>
+        <w:t>Bugfixes:</w:t>
       </w:r>
     </w:p>
     <w:p>
@@ -4224,21 +3732,7 @@
         <w:rPr>
           <w:lang w:val="en-US"/>
         </w:rPr>
-        <w:t xml:space="preserve">HR1024i: </w:t>
-      </w:r>
-      <w:proofErr w:type="spellStart"/>
-      <w:r>
-        <w:rPr>
-          <w:lang w:val="en-US"/>
-        </w:rPr>
-        <w:t>bugfix</w:t>
-      </w:r>
-      <w:proofErr w:type="spellEnd"/>
-      <w:r>
-        <w:rPr>
-          <w:lang w:val="en-US"/>
-        </w:rPr>
-        <w:t xml:space="preserve"> that prevent</w:t>
+        <w:t>HR1024i: bugfix that prevent</w:t>
       </w:r>
       <w:r>
         <w:rPr>
@@ -4270,19 +3764,11 @@
           <w:lang w:val="en-US"/>
         </w:rPr>
       </w:pPr>
-      <w:proofErr w:type="spellStart"/>
-      <w:r>
-        <w:rPr>
-          <w:lang w:val="en-US"/>
-        </w:rPr>
-        <w:t>Bugfix</w:t>
-      </w:r>
-      <w:proofErr w:type="spellEnd"/>
-      <w:r>
-        <w:rPr>
-          <w:lang w:val="en-US"/>
-        </w:rPr>
-        <w:t xml:space="preserve"> to display all input fields</w:t>
+      <w:r>
+        <w:rPr>
+          <w:lang w:val="en-US"/>
+        </w:rPr>
+        <w:t>Bugfix to display all input fields</w:t>
       </w:r>
       <w:r>
         <w:rPr>
@@ -4432,13 +3918,8 @@
       <w:pPr>
         <w:pStyle w:val="Body"/>
       </w:pPr>
-      <w:proofErr w:type="spellStart"/>
-      <w:r>
-        <w:t>Bugfixes</w:t>
-      </w:r>
-      <w:proofErr w:type="spellEnd"/>
-      <w:r>
-        <w:t>:</w:t>
+      <w:r>
+        <w:t>Bugfixes:</w:t>
       </w:r>
     </w:p>
     <w:p>
@@ -4567,21 +4048,7 @@
         <w:rPr>
           <w:lang w:val="en-US"/>
         </w:rPr>
-        <w:t xml:space="preserve">Fixed a bug in the </w:t>
-      </w:r>
-      <w:proofErr w:type="spellStart"/>
-      <w:r>
-        <w:rPr>
-          <w:lang w:val="en-US"/>
-        </w:rPr>
-        <w:t>copySpectrum</w:t>
-      </w:r>
-      <w:proofErr w:type="spellEnd"/>
-      <w:r>
-        <w:rPr>
-          <w:lang w:val="en-US"/>
-        </w:rPr>
-        <w:t xml:space="preserve"> method that failed because of a non-existing field in the spectrum table</w:t>
+        <w:t>Fixed a bug in the copySpectrum method that failed because of a non-existing field in the spectrum table</w:t>
       </w:r>
     </w:p>
     <w:p>
@@ -4613,19 +4080,11 @@
           <w:lang w:val="en-US"/>
         </w:rPr>
       </w:pPr>
-      <w:proofErr w:type="spellStart"/>
-      <w:r>
-        <w:rPr>
-          <w:lang w:val="en-US"/>
-        </w:rPr>
-        <w:t>Colouring</w:t>
-      </w:r>
-      <w:proofErr w:type="spellEnd"/>
-      <w:r>
-        <w:rPr>
-          <w:lang w:val="en-US"/>
-        </w:rPr>
-        <w:t xml:space="preserve"> of the</w:t>
+      <w:r>
+        <w:rPr>
+          <w:lang w:val="en-US"/>
+        </w:rPr>
+        <w:t>Colouring of the</w:t>
       </w:r>
       <w:r>
         <w:rPr>
@@ -4652,21 +4111,7 @@
         <w:rPr>
           <w:lang w:val="en-US"/>
         </w:rPr>
-        <w:t xml:space="preserve">Added support for new timestamp field in the </w:t>
-      </w:r>
-      <w:proofErr w:type="spellStart"/>
-      <w:r>
-        <w:rPr>
-          <w:lang w:val="en-US"/>
-        </w:rPr>
-        <w:t>eav</w:t>
-      </w:r>
-      <w:proofErr w:type="spellEnd"/>
-      <w:r>
-        <w:rPr>
-          <w:lang w:val="en-US"/>
-        </w:rPr>
-        <w:t xml:space="preserve"> table</w:t>
+        <w:t>Added support for new timestamp field in the eav table</w:t>
       </w:r>
     </w:p>
     <w:p>
@@ -4718,21 +4163,7 @@
         <w:rPr>
           <w:lang w:val="en-US"/>
         </w:rPr>
-        <w:t xml:space="preserve">Massive speed improvement for spectral </w:t>
-      </w:r>
-      <w:proofErr w:type="spellStart"/>
-      <w:r>
-        <w:rPr>
-          <w:lang w:val="en-US"/>
-        </w:rPr>
-        <w:t>databrowser</w:t>
-      </w:r>
-      <w:proofErr w:type="spellEnd"/>
-      <w:r>
-        <w:rPr>
-          <w:lang w:val="en-US"/>
-        </w:rPr>
-        <w:t xml:space="preserve"> sorting by attribute</w:t>
+        <w:t>Massive speed improvement for spectral databrowser sorting by attribute</w:t>
       </w:r>
     </w:p>
     <w:p>
@@ -4804,16 +4235,8 @@
         <w:rPr>
           <w:lang w:val="en-US"/>
         </w:rPr>
-        <w:t xml:space="preserve">Added tooltip how to add a new </w:t>
-      </w:r>
-      <w:proofErr w:type="spellStart"/>
-      <w:r>
-        <w:rPr>
-          <w:lang w:val="en-US"/>
-        </w:rPr>
-        <w:t>metaparameter</w:t>
-      </w:r>
-      <w:proofErr w:type="spellEnd"/>
+        <w:t>Added tooltip how to add a new metaparameter</w:t>
+      </w:r>
       <w:r>
         <w:rPr>
           <w:lang w:val="en-US"/>
@@ -4875,13 +4298,8 @@
       <w:pPr>
         <w:pStyle w:val="Body"/>
       </w:pPr>
-      <w:proofErr w:type="spellStart"/>
-      <w:r>
-        <w:t>Bugfixes</w:t>
-      </w:r>
-      <w:proofErr w:type="spellEnd"/>
-      <w:r>
-        <w:t>:</w:t>
+      <w:r>
+        <w:t>Bugfixes:</w:t>
       </w:r>
     </w:p>
     <w:p>
@@ -4892,19 +4310,11 @@
           <w:numId w:val="14"/>
         </w:numPr>
       </w:pPr>
-      <w:proofErr w:type="spellStart"/>
-      <w:r>
-        <w:rPr>
-          <w:lang w:val="en-US"/>
-        </w:rPr>
-        <w:t>Bugfix</w:t>
-      </w:r>
-      <w:proofErr w:type="spellEnd"/>
-      <w:r>
-        <w:rPr>
-          <w:lang w:val="en-US"/>
-        </w:rPr>
-        <w:t xml:space="preserve"> to properly update instrument cache when new calibration is inserted. Stops the generation of new instrument inserts during each load.</w:t>
+      <w:r>
+        <w:rPr>
+          <w:lang w:val="en-US"/>
+        </w:rPr>
+        <w:t>Bugfix to properly update instrument cache when new calibration is inserted. Stops the generation of new instrument inserts during each load.</w:t>
       </w:r>
     </w:p>
     <w:p>
@@ -4918,33 +4328,11 @@
           <w:lang w:val="en-US"/>
         </w:rPr>
       </w:pPr>
-      <w:proofErr w:type="spellStart"/>
-      <w:r>
-        <w:rPr>
-          <w:lang w:val="en-US"/>
-        </w:rPr>
-        <w:t>Bugfix</w:t>
-      </w:r>
-      <w:proofErr w:type="spellEnd"/>
-      <w:r>
-        <w:rPr>
-          <w:lang w:val="en-US"/>
-        </w:rPr>
-        <w:t xml:space="preserve"> for filter by </w:t>
-      </w:r>
-      <w:proofErr w:type="spellStart"/>
-      <w:r>
-        <w:rPr>
-          <w:lang w:val="en-US"/>
-        </w:rPr>
-        <w:t>eav</w:t>
-      </w:r>
-      <w:proofErr w:type="spellEnd"/>
-      <w:r>
-        <w:rPr>
-          <w:lang w:val="en-US"/>
-        </w:rPr>
-        <w:t xml:space="preserve"> methods.</w:t>
+      <w:r>
+        <w:rPr>
+          <w:lang w:val="en-US"/>
+        </w:rPr>
+        <w:t>Bugfix for filter by eav methods.</w:t>
       </w:r>
     </w:p>
     <w:p>
@@ -4959,16 +4347,8 @@
         <w:rPr>
           <w:lang w:val="en-US"/>
         </w:rPr>
-        <w:t xml:space="preserve">Clearing of redundancy buffer when removing </w:t>
-      </w:r>
-      <w:proofErr w:type="spellStart"/>
-      <w:r>
-        <w:rPr>
-          <w:lang w:val="en-US"/>
-        </w:rPr>
-        <w:t>metaparameters</w:t>
-      </w:r>
-      <w:proofErr w:type="spellEnd"/>
+        <w:t>Clearing of redundancy buffer when removing metaparameters</w:t>
+      </w:r>
       <w:r>
         <w:rPr>
           <w:lang w:val="en-US"/>
@@ -5068,33 +4448,11 @@
           <w:lang w:val="en-US"/>
         </w:rPr>
       </w:pPr>
-      <w:proofErr w:type="spellStart"/>
-      <w:r>
-        <w:rPr>
-          <w:lang w:val="en-US"/>
-        </w:rPr>
-        <w:t>Bugfix</w:t>
-      </w:r>
-      <w:proofErr w:type="spellEnd"/>
-      <w:r>
-        <w:rPr>
-          <w:lang w:val="en-US"/>
-        </w:rPr>
-        <w:t xml:space="preserve"> to include spectra not having </w:t>
-      </w:r>
-      <w:proofErr w:type="gramStart"/>
-      <w:r>
-        <w:rPr>
-          <w:lang w:val="en-US"/>
-        </w:rPr>
-        <w:t>attribute</w:t>
-      </w:r>
-      <w:proofErr w:type="gramEnd"/>
-      <w:r>
-        <w:rPr>
-          <w:lang w:val="en-US"/>
-        </w:rPr>
-        <w:t xml:space="preserve"> that is selected for sorting by.</w:t>
+      <w:r>
+        <w:rPr>
+          <w:lang w:val="en-US"/>
+        </w:rPr>
+        <w:t>Bugfix to include spectra not having attribute that is selected for sorting by.</w:t>
       </w:r>
     </w:p>
     <w:p>
@@ -5108,19 +4466,11 @@
           <w:lang w:val="en-US"/>
         </w:rPr>
       </w:pPr>
-      <w:proofErr w:type="spellStart"/>
-      <w:r>
-        <w:rPr>
-          <w:lang w:val="en-US"/>
-        </w:rPr>
-        <w:t>Bugfix</w:t>
-      </w:r>
-      <w:proofErr w:type="spellEnd"/>
-      <w:r>
-        <w:rPr>
-          <w:lang w:val="en-US"/>
-        </w:rPr>
-        <w:t xml:space="preserve"> for an error during inserting new instruments from a spectral</w:t>
+      <w:r>
+        <w:rPr>
+          <w:lang w:val="en-US"/>
+        </w:rPr>
+        <w:t>Bugfix for an error during inserting new instruments from a spectral</w:t>
       </w:r>
       <w:r>
         <w:rPr>
@@ -5166,47 +4516,7 @@
         </w:numPr>
       </w:pPr>
       <w:r>
-        <w:t xml:space="preserve">New methods to work with hierarchies: </w:t>
-      </w:r>
-      <w:proofErr w:type="spellStart"/>
-      <w:r>
-        <w:t>getHierarchyName</w:t>
-      </w:r>
-      <w:proofErr w:type="spellEnd"/>
-      <w:r>
-        <w:t xml:space="preserve">, </w:t>
-      </w:r>
-      <w:proofErr w:type="spellStart"/>
-      <w:r>
-        <w:t>getHierarchyFilePath</w:t>
-      </w:r>
-      <w:proofErr w:type="spellEnd"/>
-      <w:r>
-        <w:t xml:space="preserve">, </w:t>
-      </w:r>
-      <w:proofErr w:type="spellStart"/>
-      <w:r>
-        <w:t>renameHierarchy</w:t>
-      </w:r>
-      <w:proofErr w:type="spellEnd"/>
-      <w:r>
-        <w:t xml:space="preserve">. Currently only available via the </w:t>
-      </w:r>
-      <w:proofErr w:type="spellStart"/>
-      <w:r>
-        <w:t>specchio_client</w:t>
-      </w:r>
-      <w:proofErr w:type="spellEnd"/>
-      <w:r>
-        <w:t xml:space="preserve"> when using </w:t>
-      </w:r>
-      <w:proofErr w:type="gramStart"/>
-      <w:r>
-        <w:t>higher level</w:t>
-      </w:r>
-      <w:proofErr w:type="gramEnd"/>
-      <w:r>
-        <w:t xml:space="preserve"> languages.</w:t>
+        <w:t>New methods to work with hierarchies: getHierarchyName, getHierarchyFilePath, renameHierarchy. Currently only available via the specchio_client when using higher level languages.</w:t>
       </w:r>
     </w:p>
     <w:p>
@@ -5279,33 +4589,20 @@
         </w:numPr>
       </w:pPr>
       <w:r>
-        <w:t xml:space="preserve">Build number added to version in main window and </w:t>
-      </w:r>
-      <w:proofErr w:type="gramStart"/>
-      <w:r>
-        <w:t>About</w:t>
-      </w:r>
-      <w:proofErr w:type="gramEnd"/>
-      <w:r>
-        <w:t xml:space="preserve"> window.</w:t>
-      </w:r>
-    </w:p>
-    <w:p>
-      <w:pPr>
-        <w:pStyle w:val="Body"/>
-      </w:pPr>
-    </w:p>
-    <w:p>
-      <w:pPr>
-        <w:pStyle w:val="Body"/>
-      </w:pPr>
-      <w:proofErr w:type="spellStart"/>
-      <w:r>
-        <w:t>Bugfixes</w:t>
-      </w:r>
-      <w:proofErr w:type="spellEnd"/>
-      <w:r>
-        <w:t>:</w:t>
+        <w:t>Build number added to version in main window and About window.</w:t>
+      </w:r>
+    </w:p>
+    <w:p>
+      <w:pPr>
+        <w:pStyle w:val="Body"/>
+      </w:pPr>
+    </w:p>
+    <w:p>
+      <w:pPr>
+        <w:pStyle w:val="Body"/>
+      </w:pPr>
+      <w:r>
+        <w:t>Bugfixes:</w:t>
       </w:r>
     </w:p>
     <w:p>
@@ -5328,21 +4625,8 @@
           <w:numId w:val="16"/>
         </w:numPr>
       </w:pPr>
-      <w:proofErr w:type="spellStart"/>
-      <w:r>
-        <w:t>Bugfix</w:t>
-      </w:r>
-      <w:proofErr w:type="spellEnd"/>
-      <w:r>
-        <w:t xml:space="preserve"> to have correct path to </w:t>
-      </w:r>
-      <w:proofErr w:type="spellStart"/>
-      <w:r>
-        <w:t>keystore</w:t>
-      </w:r>
-      <w:proofErr w:type="spellEnd"/>
-      <w:r>
-        <w:t xml:space="preserve"> file in deployed applications.</w:t>
+      <w:r>
+        <w:t>Bugfix to have correct path to keystore file in deployed applications.</w:t>
       </w:r>
     </w:p>
     <w:p>
@@ -5354,23 +4638,7 @@
         </w:numPr>
       </w:pPr>
       <w:r>
-        <w:t xml:space="preserve">Re-enabled the deleting of old </w:t>
-      </w:r>
-      <w:proofErr w:type="spellStart"/>
-      <w:r>
-        <w:t>datalinks</w:t>
-      </w:r>
-      <w:proofErr w:type="spellEnd"/>
-      <w:r>
-        <w:t xml:space="preserve"> to allow removing data loaded with previous </w:t>
-      </w:r>
-      <w:proofErr w:type="spellStart"/>
-      <w:r>
-        <w:t>specchio</w:t>
-      </w:r>
-      <w:proofErr w:type="spellEnd"/>
-      <w:r>
-        <w:t xml:space="preserve"> versions.</w:t>
+        <w:t>Re-enabled the deleting of old datalinks to allow removing data loaded with previous specchio versions.</w:t>
       </w:r>
       <w:r>
         <w:t xml:space="preserve"> Fix to allow data deletion code to run on newer databases as well.</w:t>
@@ -5384,21 +4652,8 @@
           <w:numId w:val="16"/>
         </w:numPr>
       </w:pPr>
-      <w:proofErr w:type="spellStart"/>
-      <w:r>
-        <w:t>Bugfix</w:t>
-      </w:r>
-      <w:proofErr w:type="spellEnd"/>
-      <w:r>
-        <w:t xml:space="preserve"> to allow removing obsolete </w:t>
-      </w:r>
-      <w:proofErr w:type="spellStart"/>
-      <w:r>
-        <w:t>datalinks</w:t>
-      </w:r>
-      <w:proofErr w:type="spellEnd"/>
-      <w:r>
-        <w:t>.</w:t>
+      <w:r>
+        <w:t>Bugfix to allow removing obsolete datalinks.</w:t>
       </w:r>
     </w:p>
     <w:p>
@@ -5410,15 +4665,7 @@
         </w:numPr>
       </w:pPr>
       <w:r>
-        <w:t xml:space="preserve">XLS file loader: </w:t>
-      </w:r>
-      <w:proofErr w:type="spellStart"/>
-      <w:r>
-        <w:t>Bugfix</w:t>
-      </w:r>
-      <w:proofErr w:type="spellEnd"/>
-      <w:r>
-        <w:t xml:space="preserve"> to load data with all decimals.</w:t>
+        <w:t>XLS file loader: Bugfix to load data with all decimals.</w:t>
       </w:r>
     </w:p>
     <w:p>
@@ -5464,15 +4711,7 @@
         </w:numPr>
       </w:pPr>
       <w:r>
-        <w:t xml:space="preserve">Metadata Editor: Support for putting the input focus on newly added </w:t>
-      </w:r>
-      <w:proofErr w:type="spellStart"/>
-      <w:r>
-        <w:t>metaparameter</w:t>
-      </w:r>
-      <w:proofErr w:type="spellEnd"/>
-      <w:r>
-        <w:t xml:space="preserve"> fields for faster data input.</w:t>
+        <w:t>Metadata Editor: Support for putting the input focus on newly added metaparameter fields for faster data input.</w:t>
       </w:r>
     </w:p>
     <w:p>
@@ -5502,15 +4741,7 @@
         </w:numPr>
       </w:pPr>
       <w:r>
-        <w:t xml:space="preserve">Edit </w:t>
-      </w:r>
-      <w:proofErr w:type="spellStart"/>
-      <w:r>
-        <w:t>db_config</w:t>
-      </w:r>
-      <w:proofErr w:type="spellEnd"/>
-      <w:r>
-        <w:t xml:space="preserve"> file now creates the file automatically and pre-fills it with account information taken from the preferences store. Menu function is disabled by default and must be enabled via the SPECCHIO Preferences.</w:t>
+        <w:t>Edit db_config file now creates the file automatically and pre-fills it with account information taken from the preferences store. Menu function is disabled by default and must be enabled via the SPECCHIO Preferences.</w:t>
       </w:r>
     </w:p>
     <w:p>
@@ -5523,13 +4754,8 @@
       <w:pPr>
         <w:pStyle w:val="Body"/>
       </w:pPr>
-      <w:proofErr w:type="spellStart"/>
-      <w:r>
-        <w:t>Bugfixes</w:t>
-      </w:r>
-      <w:proofErr w:type="spellEnd"/>
-      <w:r>
-        <w:t>:</w:t>
+      <w:r>
+        <w:t>Bugfixes:</w:t>
       </w:r>
     </w:p>
     <w:p>
@@ -5552,13 +4778,8 @@
           <w:numId w:val="18"/>
         </w:numPr>
       </w:pPr>
-      <w:proofErr w:type="spellStart"/>
-      <w:r>
-        <w:t>Bugfix</w:t>
-      </w:r>
-      <w:proofErr w:type="spellEnd"/>
-      <w:r>
-        <w:t xml:space="preserve"> for reflectance plots of spectra that are beyond the visible range: auto-y axis range now also working for single spectra.</w:t>
+      <w:r>
+        <w:t>Bugfix for reflectance plots of spectra that are beyond the visible range: auto-y axis range now also working for single spectra.</w:t>
       </w:r>
     </w:p>
     <w:p>
@@ -5592,15 +4813,7 @@
         </w:numPr>
       </w:pPr>
       <w:r>
-        <w:t xml:space="preserve">New methods for full text search (all </w:t>
-      </w:r>
-      <w:proofErr w:type="spellStart"/>
-      <w:r>
-        <w:t>string_val</w:t>
-      </w:r>
-      <w:proofErr w:type="spellEnd"/>
-      <w:r>
-        <w:t xml:space="preserve"> fields in the EAV table)</w:t>
+        <w:t>New methods for full text search (all string_val fields in the EAV table)</w:t>
       </w:r>
     </w:p>
     <w:p>
@@ -5624,15 +4837,7 @@
         </w:numPr>
       </w:pPr>
       <w:r>
-        <w:t xml:space="preserve">Better GUI design by making spectral </w:t>
-      </w:r>
-      <w:proofErr w:type="spellStart"/>
-      <w:r>
-        <w:t>databrowers</w:t>
-      </w:r>
-      <w:proofErr w:type="spellEnd"/>
-      <w:r>
-        <w:t xml:space="preserve"> scale when the window is enlarged.</w:t>
+        <w:t>Better GUI design by making spectral databrowers scale when the window is enlarged.</w:t>
       </w:r>
     </w:p>
     <w:p>
@@ -5656,23 +4861,7 @@
         </w:numPr>
       </w:pPr>
       <w:r>
-        <w:t xml:space="preserve">Improved error message for </w:t>
-      </w:r>
-      <w:proofErr w:type="spellStart"/>
-      <w:r>
-        <w:t>renameHierarchy</w:t>
-      </w:r>
-      <w:proofErr w:type="spellEnd"/>
-      <w:r>
-        <w:t xml:space="preserve"> method. Automatic wildcards for </w:t>
-      </w:r>
-      <w:proofErr w:type="spellStart"/>
-      <w:r>
-        <w:t>fulltext</w:t>
-      </w:r>
-      <w:proofErr w:type="spellEnd"/>
-      <w:r>
-        <w:t xml:space="preserve"> search method.</w:t>
+        <w:t>Improved error message for renameHierarchy method. Automatic wildcards for fulltext search method.</w:t>
       </w:r>
     </w:p>
     <w:p>
@@ -5685,15 +4874,7 @@
       </w:pPr>
       <w:r>
         <w:lastRenderedPageBreak/>
-        <w:t xml:space="preserve">Update for Boolean </w:t>
-      </w:r>
-      <w:proofErr w:type="spellStart"/>
-      <w:r>
-        <w:t>metaparameter</w:t>
-      </w:r>
-      <w:proofErr w:type="spellEnd"/>
-      <w:r>
-        <w:t xml:space="preserve"> and checkbox support.</w:t>
+        <w:t>Update for Boolean metaparameter and checkbox support.</w:t>
       </w:r>
     </w:p>
     <w:p>
@@ -5779,37 +4960,8 @@
       <w:r>
         <w:t xml:space="preserve">New </w:t>
       </w:r>
-      <w:proofErr w:type="spellStart"/>
-      <w:r>
-        <w:t>specchio</w:t>
-      </w:r>
-      <w:proofErr w:type="spellEnd"/>
-      <w:r>
-        <w:t xml:space="preserve"> client methods: get instrument object for a spectral file, get a list of </w:t>
-      </w:r>
-      <w:proofErr w:type="spellStart"/>
-      <w:r>
-        <w:t>metaparameter</w:t>
-      </w:r>
-      <w:proofErr w:type="spellEnd"/>
-      <w:r>
-        <w:t xml:space="preserve"> lists (i.e. get several </w:t>
-      </w:r>
-      <w:proofErr w:type="spellStart"/>
-      <w:r>
-        <w:t>metaparameters</w:t>
-      </w:r>
-      <w:proofErr w:type="spellEnd"/>
-      <w:r>
-        <w:t xml:space="preserve"> at once), added distinct control over selected </w:t>
-      </w:r>
-      <w:proofErr w:type="spellStart"/>
-      <w:r>
-        <w:t>metaparameter</w:t>
-      </w:r>
-      <w:proofErr w:type="spellEnd"/>
-      <w:r>
-        <w:t xml:space="preserve"> values, get the total number of spectra in the database, test the existence of a calibration in the database</w:t>
+      <w:r>
+        <w:t>specchio client methods: get instrument object for a spectral file, get a list of metaparameter lists (i.e. get several metaparameters at once), added distinct control over selected metaparameter values, get the total number of spectra in the database, test the existence of a calibration in the database</w:t>
       </w:r>
     </w:p>
     <w:p>
@@ -6001,13 +5153,8 @@
       <w:pPr>
         <w:pStyle w:val="Body"/>
       </w:pPr>
-      <w:proofErr w:type="spellStart"/>
-      <w:r>
-        <w:t>Bugfixes</w:t>
-      </w:r>
-      <w:proofErr w:type="spellEnd"/>
-      <w:r>
-        <w:t>:</w:t>
+      <w:r>
+        <w:t>Bugfixes:</w:t>
       </w:r>
     </w:p>
     <w:p>
@@ -6030,21 +5177,8 @@
           <w:numId w:val="19"/>
         </w:numPr>
       </w:pPr>
-      <w:proofErr w:type="spellStart"/>
-      <w:r>
-        <w:t>Bugfix</w:t>
-      </w:r>
-      <w:proofErr w:type="spellEnd"/>
-      <w:r>
-        <w:t xml:space="preserve"> when converting to Date: avoids conversion from UTC to local time. </w:t>
-      </w:r>
-      <w:proofErr w:type="gramStart"/>
-      <w:r>
-        <w:t>This impacts</w:t>
-      </w:r>
-      <w:proofErr w:type="gramEnd"/>
-      <w:r>
-        <w:t xml:space="preserve"> the time shown in the metadata editor, which was usually wrong, compared to the spectrum report.</w:t>
+      <w:r>
+        <w:t>Bugfix when converting to Date: avoids conversion from UTC to local time. This impacts the time shown in the metadata editor, which was usually wrong, compared to the spectrum report.</w:t>
       </w:r>
     </w:p>
     <w:p>
@@ -6096,22 +5230,424 @@
     </w:p>
     <w:p>
       <w:pPr>
-        <w:pStyle w:val="Body"/>
-      </w:pPr>
-    </w:p>
-    <w:p>
-      <w:pPr>
-        <w:pStyle w:val="Body"/>
-      </w:pPr>
+        <w:pStyle w:val="HeadingSubUnnumbered"/>
+        <w:ind w:left="709"/>
+      </w:pPr>
+      <w:r>
+        <w:t>V3.3.0.0</w:t>
+      </w:r>
+    </w:p>
+    <w:p>
+      <w:pPr>
+        <w:pStyle w:val="Body"/>
+      </w:pPr>
+      <w:r>
+        <w:t>General Changes:</w:t>
+      </w:r>
+    </w:p>
+    <w:p>
+      <w:pPr>
+        <w:pStyle w:val="Body"/>
+        <w:numPr>
+          <w:ilvl w:val="0"/>
+          <w:numId w:val="20"/>
+        </w:numPr>
+      </w:pPr>
+      <w:r>
+        <w:t>Spatial geometries support based on MySQL Spatial Extension</w:t>
+      </w:r>
+      <w:r>
+        <w:t>, enabling spatial queries and new geometry types: point, polyline and polygon</w:t>
+      </w:r>
+    </w:p>
+    <w:p>
+      <w:pPr>
+        <w:pStyle w:val="Body"/>
+        <w:numPr>
+          <w:ilvl w:val="0"/>
+          <w:numId w:val="20"/>
+        </w:numPr>
+      </w:pPr>
+      <w:r>
+        <w:t>Application Domain support: configurable metadata categories per application domain for less cluttered metadata entry</w:t>
+      </w:r>
+    </w:p>
+    <w:p>
+      <w:pPr>
+        <w:pStyle w:val="Body"/>
+        <w:numPr>
+          <w:ilvl w:val="0"/>
+          <w:numId w:val="20"/>
+        </w:numPr>
+      </w:pPr>
+      <w:r>
+        <w:t>KML file reading to populate new spatial metaparameters using drag and drop</w:t>
+      </w:r>
+    </w:p>
+    <w:p>
+      <w:pPr>
+        <w:pStyle w:val="Body"/>
+        <w:numPr>
+          <w:ilvl w:val="0"/>
+          <w:numId w:val="20"/>
+        </w:numPr>
+      </w:pPr>
+      <w:r>
+        <w:t>Database upgrade function built into client and server application (for administrators only)</w:t>
+      </w:r>
+      <w:r>
+        <w:t xml:space="preserve"> with intelligent routine to apply required upgrades sequentially</w:t>
+      </w:r>
+    </w:p>
+    <w:p>
+      <w:pPr>
+        <w:pStyle w:val="Body"/>
+        <w:numPr>
+          <w:ilvl w:val="0"/>
+          <w:numId w:val="20"/>
+        </w:numPr>
+      </w:pPr>
+      <w:r>
+        <w:t>Import of c</w:t>
+      </w:r>
+      <w:r>
+        <w:t>ampaigns from XML files stored on the Glassfish server</w:t>
+      </w:r>
+      <w:r>
+        <w:t xml:space="preserve"> (may be a better option to import very large campaigns)</w:t>
+      </w:r>
+    </w:p>
+    <w:p>
+      <w:pPr>
+        <w:pStyle w:val="Body"/>
+        <w:numPr>
+          <w:ilvl w:val="0"/>
+          <w:numId w:val="20"/>
+        </w:numPr>
+      </w:pPr>
+      <w:r>
+        <w:t>Support for SPECCHIO client preferences: input and output directories</w:t>
+      </w:r>
+    </w:p>
+    <w:p>
+      <w:pPr>
+        <w:pStyle w:val="Body"/>
+        <w:numPr>
+          <w:ilvl w:val="0"/>
+          <w:numId w:val="20"/>
+        </w:numPr>
+      </w:pPr>
+      <w:r>
+        <w:t>Corrected GPS longitude to standard format: positive is east of GMT. ASD and SVC file reader</w:t>
+      </w:r>
+      <w:r>
+        <w:t>s</w:t>
+      </w:r>
+      <w:r>
+        <w:t xml:space="preserve"> are updated to carry out the required conversion.</w:t>
+      </w:r>
+    </w:p>
+    <w:p>
+      <w:pPr>
+        <w:pStyle w:val="Body"/>
+        <w:numPr>
+          <w:ilvl w:val="0"/>
+          <w:numId w:val="20"/>
+        </w:numPr>
+      </w:pPr>
+      <w:r>
+        <w:t>ASD file reader update to support first generation ASD handhelds (old binary file version)</w:t>
+      </w:r>
+    </w:p>
+    <w:p>
+      <w:pPr>
+        <w:pStyle w:val="Body"/>
+        <w:numPr>
+          <w:ilvl w:val="0"/>
+          <w:numId w:val="20"/>
+        </w:numPr>
+      </w:pPr>
+      <w:r>
+        <w:t>Copy images to clipboard or open image in external viewer (from metadata editor and spectrum report)</w:t>
+      </w:r>
+    </w:p>
+    <w:p>
+      <w:pPr>
+        <w:pStyle w:val="Body"/>
+        <w:numPr>
+          <w:ilvl w:val="0"/>
+          <w:numId w:val="20"/>
+        </w:numPr>
+      </w:pPr>
+      <w:r>
+        <w:t>Visualisation of selected spectra from Metadata Editor</w:t>
+      </w:r>
+    </w:p>
+    <w:p>
+      <w:pPr>
+        <w:pStyle w:val="Body"/>
+        <w:numPr>
+          <w:ilvl w:val="0"/>
+          <w:numId w:val="20"/>
+        </w:numPr>
+      </w:pPr>
+      <w:r>
+        <w:t>E-W switch function in metadata editor for longitudes (updated to work with new spatial features)</w:t>
+      </w:r>
+    </w:p>
+    <w:p>
+      <w:pPr>
+        <w:pStyle w:val="Body"/>
+        <w:numPr>
+          <w:ilvl w:val="0"/>
+          <w:numId w:val="20"/>
+        </w:numPr>
+      </w:pPr>
+      <w:r>
+        <w:t>File drop for XML campaign import (drop on SPECCHIO Icon in main window)</w:t>
+      </w:r>
+    </w:p>
+    <w:p>
+      <w:pPr>
+        <w:pStyle w:val="Body"/>
+        <w:numPr>
+          <w:ilvl w:val="0"/>
+          <w:numId w:val="20"/>
+        </w:numPr>
+      </w:pPr>
+      <w:r>
+        <w:t>Extended information on database connection: version and indication of spatial DB support</w:t>
+      </w:r>
+    </w:p>
+    <w:p>
+      <w:pPr>
+        <w:pStyle w:val="Body"/>
+        <w:numPr>
+          <w:ilvl w:val="0"/>
+          <w:numId w:val="20"/>
+        </w:numPr>
+      </w:pPr>
+      <w:r>
+        <w:t>Lazy loading feature with progress report for bigger binary objects, (&gt; 1MB) e.g. PDFs</w:t>
+      </w:r>
+    </w:p>
+    <w:p>
+      <w:pPr>
+        <w:pStyle w:val="Body"/>
+        <w:numPr>
+          <w:ilvl w:val="0"/>
+          <w:numId w:val="20"/>
+        </w:numPr>
+      </w:pPr>
+      <w:r>
+        <w:t>Range display for numeric data in case of metadata conflicts</w:t>
+      </w:r>
+    </w:p>
+    <w:p>
+      <w:pPr>
+        <w:pStyle w:val="Body"/>
+        <w:numPr>
+          <w:ilvl w:val="0"/>
+          <w:numId w:val="20"/>
+        </w:numPr>
+      </w:pPr>
+      <w:r>
+        <w:t>Sun angle calc enabled for all campaigns for admin users</w:t>
+      </w:r>
+    </w:p>
+    <w:p>
+      <w:pPr>
+        <w:pStyle w:val="Body"/>
+        <w:numPr>
+          <w:ilvl w:val="0"/>
+          <w:numId w:val="20"/>
+        </w:numPr>
+      </w:pPr>
+      <w:r>
+        <w:t>Update to show selected element when ope</w:t>
+      </w:r>
+      <w:r>
+        <w:t>ning already defined taxonomies in Metadata Editor</w:t>
+      </w:r>
+    </w:p>
+    <w:p>
+      <w:pPr>
+        <w:pStyle w:val="Body"/>
+        <w:numPr>
+          <w:ilvl w:val="0"/>
+          <w:numId w:val="20"/>
+        </w:numPr>
+      </w:pPr>
+      <w:r>
+        <w:t>UTC computational meta entries are overwritten when re-running the UTC calculator function</w:t>
+      </w:r>
+    </w:p>
+    <w:p>
+      <w:pPr>
+        <w:pStyle w:val="Body"/>
+        <w:numPr>
+          <w:ilvl w:val="0"/>
+          <w:numId w:val="20"/>
+        </w:numPr>
+      </w:pPr>
+      <w:r>
+        <w:t>Progress bar update to be more informative</w:t>
+      </w:r>
+    </w:p>
+    <w:p>
+      <w:pPr>
+        <w:pStyle w:val="Body"/>
+        <w:numPr>
+          <w:ilvl w:val="0"/>
+          <w:numId w:val="20"/>
+        </w:numPr>
+      </w:pPr>
+      <w:r>
+        <w:t>Improved error messages by XML and HTML parsing of returned error data</w:t>
+      </w:r>
+    </w:p>
+    <w:p>
+      <w:pPr>
+        <w:pStyle w:val="Body"/>
+        <w:numPr>
+          <w:ilvl w:val="0"/>
+          <w:numId w:val="20"/>
+        </w:numPr>
+      </w:pPr>
+      <w:r>
+        <w:lastRenderedPageBreak/>
+        <w:t>Improved metadata conflict detection to avoid wrong conflicts in some rare cases</w:t>
+      </w:r>
+      <w:r>
+        <w:t xml:space="preserve"> (same values stored under different eav entries)</w:t>
+      </w:r>
+    </w:p>
+    <w:p>
+      <w:pPr>
+        <w:pStyle w:val="Body"/>
+        <w:numPr>
+          <w:ilvl w:val="0"/>
+          <w:numId w:val="20"/>
+        </w:numPr>
+      </w:pPr>
+      <w:r>
+        <w:t>Campaign import: Reloading of caches to show newly imported attributes</w:t>
+      </w:r>
+    </w:p>
+    <w:p>
+      <w:pPr>
+        <w:pStyle w:val="Body"/>
+        <w:numPr>
+          <w:ilvl w:val="0"/>
+          <w:numId w:val="20"/>
+        </w:numPr>
+      </w:pPr>
+      <w:r>
+        <w:t>Added server app version and build</w:t>
+      </w:r>
+    </w:p>
+    <w:p>
+      <w:pPr>
+        <w:pStyle w:val="Body"/>
+      </w:pPr>
+    </w:p>
+    <w:p>
+      <w:pPr>
+        <w:pStyle w:val="Body"/>
+      </w:pPr>
+      <w:r>
+        <w:t>Bugfixes:</w:t>
+      </w:r>
+    </w:p>
+    <w:p>
+      <w:pPr>
+        <w:pStyle w:val="Body"/>
+        <w:numPr>
+          <w:ilvl w:val="0"/>
+          <w:numId w:val="20"/>
+        </w:numPr>
+      </w:pPr>
+      <w:r>
+        <w:t>Sun angle calc: angles were calculated wrongly in previous code versions: longitudes east of Greenwich must be positive, west longitudes are negative.</w:t>
+      </w:r>
+    </w:p>
+    <w:p>
+      <w:pPr>
+        <w:pStyle w:val="Body"/>
+        <w:numPr>
+          <w:ilvl w:val="0"/>
+          <w:numId w:val="20"/>
+        </w:numPr>
+      </w:pPr>
+      <w:r>
+        <w:t>Bugfix for the handling of Provenance Data Links</w:t>
+      </w:r>
+    </w:p>
+    <w:p>
+      <w:pPr>
+        <w:pStyle w:val="Body"/>
+        <w:numPr>
+          <w:ilvl w:val="0"/>
+          <w:numId w:val="20"/>
+        </w:numPr>
+      </w:pPr>
+      <w:r>
+        <w:t>Improved error handling and memory usage for campaign import and export routines to avoid crashes due to a list of reasons</w:t>
+      </w:r>
+    </w:p>
+    <w:p>
+      <w:pPr>
+        <w:pStyle w:val="Body"/>
+        <w:numPr>
+          <w:ilvl w:val="0"/>
+          <w:numId w:val="20"/>
+        </w:numPr>
+      </w:pPr>
+      <w:r>
+        <w:t>Prepared statements for inserts to avoid problems with special characters in strings</w:t>
+      </w:r>
     </w:p>
     <w:p>
       <w:pPr>
         <w:pStyle w:val="Body"/>
         <w:ind w:left="1069"/>
-        <w:rPr>
-          <w:lang w:val="en-US"/>
-        </w:rPr>
-      </w:pPr>
+      </w:pPr>
+    </w:p>
+    <w:p>
+      <w:pPr>
+        <w:pStyle w:val="Body"/>
+      </w:pPr>
+    </w:p>
+    <w:p>
+      <w:pPr>
+        <w:pStyle w:val="Body"/>
+      </w:pPr>
+    </w:p>
+    <w:p>
+      <w:pPr>
+        <w:pStyle w:val="Body"/>
+      </w:pPr>
+    </w:p>
+    <w:p>
+      <w:pPr>
+        <w:pStyle w:val="Body"/>
+      </w:pPr>
+    </w:p>
+    <w:p>
+      <w:pPr>
+        <w:pStyle w:val="Body"/>
+      </w:pPr>
+    </w:p>
+    <w:p>
+      <w:pPr>
+        <w:pStyle w:val="Body"/>
+        <w:ind w:left="1069"/>
+        <w:rPr>
+          <w:lang w:val="en-US"/>
+        </w:rPr>
+      </w:pPr>
+      <w:bookmarkStart w:id="31" w:name="_GoBack"/>
+      <w:bookmarkEnd w:id="31"/>
     </w:p>
     <w:sectPr>
       <w:headerReference w:type="default" r:id="rId18"/>
@@ -6208,7 +5744,7 @@
       <w:rPr>
         <w:noProof/>
       </w:rPr>
-      <w:t>3.2.1.6</w:t>
+      <w:t>3.3.0.0</w:t>
     </w:r>
     <w:r>
       <w:rPr>
@@ -6232,7 +5768,7 @@
       <w:rPr>
         <w:noProof/>
       </w:rPr>
-      <w:t>03.04.2017</w:t>
+      <w:t>16.09.2017</w:t>
     </w:r>
     <w:r>
       <w:rPr>
@@ -6263,7 +5799,7 @@
       <w:rPr>
         <w:noProof/>
       </w:rPr>
-      <w:t>4</w:t>
+      <w:t>14</w:t>
     </w:r>
     <w:r>
       <w:rPr>
@@ -6290,7 +5826,7 @@
       <w:rPr>
         <w:noProof/>
       </w:rPr>
-      <w:t>13</w:t>
+      <w:t>14</w:t>
     </w:r>
     <w:r>
       <w:rPr>
@@ -6996,6 +6532,119 @@
     </w:lvl>
   </w:abstractNum>
   <w:abstractNum w:abstractNumId="4">
+    <w:nsid w:val="153C5910"/>
+    <w:multiLevelType w:val="hybridMultilevel"/>
+    <w:tmpl w:val="D68AE9EE"/>
+    <w:lvl w:ilvl="0" w:tplc="04090001">
+      <w:start w:val="1"/>
+      <w:numFmt w:val="bullet"/>
+      <w:lvlText w:val=""/>
+      <w:lvlJc w:val="left"/>
+      <w:pPr>
+        <w:ind w:left="1429" w:hanging="360"/>
+      </w:pPr>
+      <w:rPr>
+        <w:rFonts w:ascii="Symbol" w:hAnsi="Symbol" w:hint="default"/>
+      </w:rPr>
+    </w:lvl>
+    <w:lvl w:ilvl="1" w:tplc="04090003" w:tentative="1">
+      <w:start w:val="1"/>
+      <w:numFmt w:val="bullet"/>
+      <w:lvlText w:val="o"/>
+      <w:lvlJc w:val="left"/>
+      <w:pPr>
+        <w:ind w:left="2149" w:hanging="360"/>
+      </w:pPr>
+      <w:rPr>
+        <w:rFonts w:ascii="Courier New" w:hAnsi="Courier New" w:hint="default"/>
+      </w:rPr>
+    </w:lvl>
+    <w:lvl w:ilvl="2" w:tplc="04090005" w:tentative="1">
+      <w:start w:val="1"/>
+      <w:numFmt w:val="bullet"/>
+      <w:lvlText w:val=""/>
+      <w:lvlJc w:val="left"/>
+      <w:pPr>
+        <w:ind w:left="2869" w:hanging="360"/>
+      </w:pPr>
+      <w:rPr>
+        <w:rFonts w:ascii="Wingdings" w:hAnsi="Wingdings" w:hint="default"/>
+      </w:rPr>
+    </w:lvl>
+    <w:lvl w:ilvl="3" w:tplc="04090001" w:tentative="1">
+      <w:start w:val="1"/>
+      <w:numFmt w:val="bullet"/>
+      <w:lvlText w:val=""/>
+      <w:lvlJc w:val="left"/>
+      <w:pPr>
+        <w:ind w:left="3589" w:hanging="360"/>
+      </w:pPr>
+      <w:rPr>
+        <w:rFonts w:ascii="Symbol" w:hAnsi="Symbol" w:hint="default"/>
+      </w:rPr>
+    </w:lvl>
+    <w:lvl w:ilvl="4" w:tplc="04090003" w:tentative="1">
+      <w:start w:val="1"/>
+      <w:numFmt w:val="bullet"/>
+      <w:lvlText w:val="o"/>
+      <w:lvlJc w:val="left"/>
+      <w:pPr>
+        <w:ind w:left="4309" w:hanging="360"/>
+      </w:pPr>
+      <w:rPr>
+        <w:rFonts w:ascii="Courier New" w:hAnsi="Courier New" w:hint="default"/>
+      </w:rPr>
+    </w:lvl>
+    <w:lvl w:ilvl="5" w:tplc="04090005" w:tentative="1">
+      <w:start w:val="1"/>
+      <w:numFmt w:val="bullet"/>
+      <w:lvlText w:val=""/>
+      <w:lvlJc w:val="left"/>
+      <w:pPr>
+        <w:ind w:left="5029" w:hanging="360"/>
+      </w:pPr>
+      <w:rPr>
+        <w:rFonts w:ascii="Wingdings" w:hAnsi="Wingdings" w:hint="default"/>
+      </w:rPr>
+    </w:lvl>
+    <w:lvl w:ilvl="6" w:tplc="04090001" w:tentative="1">
+      <w:start w:val="1"/>
+      <w:numFmt w:val="bullet"/>
+      <w:lvlText w:val=""/>
+      <w:lvlJc w:val="left"/>
+      <w:pPr>
+        <w:ind w:left="5749" w:hanging="360"/>
+      </w:pPr>
+      <w:rPr>
+        <w:rFonts w:ascii="Symbol" w:hAnsi="Symbol" w:hint="default"/>
+      </w:rPr>
+    </w:lvl>
+    <w:lvl w:ilvl="7" w:tplc="04090003" w:tentative="1">
+      <w:start w:val="1"/>
+      <w:numFmt w:val="bullet"/>
+      <w:lvlText w:val="o"/>
+      <w:lvlJc w:val="left"/>
+      <w:pPr>
+        <w:ind w:left="6469" w:hanging="360"/>
+      </w:pPr>
+      <w:rPr>
+        <w:rFonts w:ascii="Courier New" w:hAnsi="Courier New" w:hint="default"/>
+      </w:rPr>
+    </w:lvl>
+    <w:lvl w:ilvl="8" w:tplc="04090005" w:tentative="1">
+      <w:start w:val="1"/>
+      <w:numFmt w:val="bullet"/>
+      <w:lvlText w:val=""/>
+      <w:lvlJc w:val="left"/>
+      <w:pPr>
+        <w:ind w:left="7189" w:hanging="360"/>
+      </w:pPr>
+      <w:rPr>
+        <w:rFonts w:ascii="Wingdings" w:hAnsi="Wingdings" w:hint="default"/>
+      </w:rPr>
+    </w:lvl>
+  </w:abstractNum>
+  <w:abstractNum w:abstractNumId="5">
     <w:nsid w:val="20520FF1"/>
     <w:multiLevelType w:val="hybridMultilevel"/>
     <w:tmpl w:val="91AA8E44"/>
@@ -7108,7 +6757,7 @@
       </w:rPr>
     </w:lvl>
   </w:abstractNum>
-  <w:abstractNum w:abstractNumId="5">
+  <w:abstractNum w:abstractNumId="6">
     <w:nsid w:val="25DB7340"/>
     <w:multiLevelType w:val="hybridMultilevel"/>
     <w:tmpl w:val="4E4E6F22"/>
@@ -7221,7 +6870,7 @@
       </w:rPr>
     </w:lvl>
   </w:abstractNum>
-  <w:abstractNum w:abstractNumId="6">
+  <w:abstractNum w:abstractNumId="7">
     <w:nsid w:val="3D396196"/>
     <w:multiLevelType w:val="hybridMultilevel"/>
     <w:tmpl w:val="117048C8"/>
@@ -7334,7 +6983,7 @@
       </w:rPr>
     </w:lvl>
   </w:abstractNum>
-  <w:abstractNum w:abstractNumId="7">
+  <w:abstractNum w:abstractNumId="8">
     <w:nsid w:val="45215780"/>
     <w:multiLevelType w:val="hybridMultilevel"/>
     <w:tmpl w:val="152C963E"/>
@@ -7447,7 +7096,7 @@
       </w:rPr>
     </w:lvl>
   </w:abstractNum>
-  <w:abstractNum w:abstractNumId="8">
+  <w:abstractNum w:abstractNumId="9">
     <w:nsid w:val="45397147"/>
     <w:multiLevelType w:val="hybridMultilevel"/>
     <w:tmpl w:val="E0803E80"/>
@@ -7560,7 +7209,7 @@
       </w:rPr>
     </w:lvl>
   </w:abstractNum>
-  <w:abstractNum w:abstractNumId="9">
+  <w:abstractNum w:abstractNumId="10">
     <w:nsid w:val="47AF56F9"/>
     <w:multiLevelType w:val="hybridMultilevel"/>
     <w:tmpl w:val="47561464"/>
@@ -7650,7 +7299,7 @@
       </w:pPr>
     </w:lvl>
   </w:abstractNum>
-  <w:abstractNum w:abstractNumId="10">
+  <w:abstractNum w:abstractNumId="11">
     <w:nsid w:val="5B936BFA"/>
     <w:multiLevelType w:val="hybridMultilevel"/>
     <w:tmpl w:val="56B276B0"/>
@@ -7763,7 +7412,7 @@
       </w:rPr>
     </w:lvl>
   </w:abstractNum>
-  <w:abstractNum w:abstractNumId="11">
+  <w:abstractNum w:abstractNumId="12">
     <w:nsid w:val="5DF30FEC"/>
     <w:multiLevelType w:val="hybridMultilevel"/>
     <w:tmpl w:val="108E7982"/>
@@ -7876,7 +7525,7 @@
       </w:rPr>
     </w:lvl>
   </w:abstractNum>
-  <w:abstractNum w:abstractNumId="12">
+  <w:abstractNum w:abstractNumId="13">
     <w:nsid w:val="651116C4"/>
     <w:multiLevelType w:val="hybridMultilevel"/>
     <w:tmpl w:val="078490CA"/>
@@ -7990,7 +7639,7 @@
       </w:rPr>
     </w:lvl>
   </w:abstractNum>
-  <w:abstractNum w:abstractNumId="13">
+  <w:abstractNum w:abstractNumId="14">
     <w:nsid w:val="6658173D"/>
     <w:multiLevelType w:val="hybridMultilevel"/>
     <w:tmpl w:val="867A9506"/>
@@ -8103,7 +7752,7 @@
       </w:rPr>
     </w:lvl>
   </w:abstractNum>
-  <w:abstractNum w:abstractNumId="14">
+  <w:abstractNum w:abstractNumId="15">
     <w:nsid w:val="678A768B"/>
     <w:multiLevelType w:val="hybridMultilevel"/>
     <w:tmpl w:val="38EE573A"/>
@@ -8217,7 +7866,7 @@
       </w:rPr>
     </w:lvl>
   </w:abstractNum>
-  <w:abstractNum w:abstractNumId="15">
+  <w:abstractNum w:abstractNumId="16">
     <w:nsid w:val="698B59EA"/>
     <w:multiLevelType w:val="hybridMultilevel"/>
     <w:tmpl w:val="01B49EC0"/>
@@ -8331,7 +7980,7 @@
       </w:rPr>
     </w:lvl>
   </w:abstractNum>
-  <w:abstractNum w:abstractNumId="16">
+  <w:abstractNum w:abstractNumId="17">
     <w:nsid w:val="6F8A5EEF"/>
     <w:multiLevelType w:val="hybridMultilevel"/>
     <w:tmpl w:val="7CAC49C8"/>
@@ -8444,7 +8093,7 @@
       </w:rPr>
     </w:lvl>
   </w:abstractNum>
-  <w:abstractNum w:abstractNumId="17">
+  <w:abstractNum w:abstractNumId="18">
     <w:nsid w:val="7C977BCB"/>
     <w:multiLevelType w:val="hybridMultilevel"/>
     <w:tmpl w:val="FD34391C"/>
@@ -8557,7 +8206,7 @@
       </w:rPr>
     </w:lvl>
   </w:abstractNum>
-  <w:abstractNum w:abstractNumId="18">
+  <w:abstractNum w:abstractNumId="19">
     <w:nsid w:val="7CEE1AE4"/>
     <w:multiLevelType w:val="hybridMultilevel"/>
     <w:tmpl w:val="800A721E"/>
@@ -8674,13 +8323,13 @@
     <w:abstractNumId w:val="0"/>
   </w:num>
   <w:num w:numId="2">
-    <w:abstractNumId w:val="14"/>
+    <w:abstractNumId w:val="15"/>
   </w:num>
   <w:num w:numId="3">
-    <w:abstractNumId w:val="15"/>
+    <w:abstractNumId w:val="16"/>
   </w:num>
   <w:num w:numId="4">
-    <w:abstractNumId w:val="9"/>
+    <w:abstractNumId w:val="10"/>
   </w:num>
   <w:num w:numId="5">
     <w:abstractNumId w:val="2"/>
@@ -8689,43 +8338,46 @@
     <w:abstractNumId w:val="1"/>
   </w:num>
   <w:num w:numId="7">
-    <w:abstractNumId w:val="12"/>
+    <w:abstractNumId w:val="13"/>
   </w:num>
   <w:num w:numId="8">
+    <w:abstractNumId w:val="8"/>
+  </w:num>
+  <w:num w:numId="9">
+    <w:abstractNumId w:val="5"/>
+  </w:num>
+  <w:num w:numId="10">
     <w:abstractNumId w:val="7"/>
   </w:num>
-  <w:num w:numId="9">
-    <w:abstractNumId w:val="4"/>
-  </w:num>
-  <w:num w:numId="10">
-    <w:abstractNumId w:val="6"/>
-  </w:num>
   <w:num w:numId="11">
-    <w:abstractNumId w:val="10"/>
+    <w:abstractNumId w:val="11"/>
   </w:num>
   <w:num w:numId="12">
-    <w:abstractNumId w:val="13"/>
+    <w:abstractNumId w:val="14"/>
   </w:num>
   <w:num w:numId="13">
-    <w:abstractNumId w:val="8"/>
+    <w:abstractNumId w:val="9"/>
   </w:num>
   <w:num w:numId="14">
     <w:abstractNumId w:val="3"/>
   </w:num>
   <w:num w:numId="15">
-    <w:abstractNumId w:val="16"/>
+    <w:abstractNumId w:val="17"/>
   </w:num>
   <w:num w:numId="16">
-    <w:abstractNumId w:val="5"/>
+    <w:abstractNumId w:val="6"/>
   </w:num>
   <w:num w:numId="17">
-    <w:abstractNumId w:val="17"/>
+    <w:abstractNumId w:val="18"/>
   </w:num>
   <w:num w:numId="18">
-    <w:abstractNumId w:val="11"/>
+    <w:abstractNumId w:val="12"/>
   </w:num>
   <w:num w:numId="19">
-    <w:abstractNumId w:val="18"/>
+    <w:abstractNumId w:val="19"/>
+  </w:num>
+  <w:num w:numId="20">
+    <w:abstractNumId w:val="4"/>
   </w:num>
   <w:numIdMacAtCleanup w:val="13"/>
 </w:numbering>
@@ -12175,7 +11827,7 @@
 </file>
 
 <file path=customXml/itemProps1.xml><?xml version="1.0" encoding="utf-8"?>
-<ds:datastoreItem xmlns:ds="http://schemas.openxmlformats.org/officeDocument/2006/customXml" ds:itemID="{BA69292D-EFCE-144C-940D-A3DAE101E479}">
+<ds:datastoreItem xmlns:ds="http://schemas.openxmlformats.org/officeDocument/2006/customXml" ds:itemID="{4016384A-C19A-4D4F-BD2B-602B9AD791AA}">
   <ds:schemaRefs>
     <ds:schemaRef ds:uri="http://schemas.openxmlformats.org/officeDocument/2006/bibliography"/>
   </ds:schemaRefs>
@@ -12183,7 +11835,7 @@
 </file>
 
 <file path=customXml/itemProps2.xml><?xml version="1.0" encoding="utf-8"?>
-<ds:datastoreItem xmlns:ds="http://schemas.openxmlformats.org/officeDocument/2006/customXml" ds:itemID="{BDE8F283-C247-7A48-AD3A-BD2AE71B0EB4}">
+<ds:datastoreItem xmlns:ds="http://schemas.openxmlformats.org/officeDocument/2006/customXml" ds:itemID="{3D764BBE-6738-1D47-A045-3BD080AA3E85}">
   <ds:schemaRefs>
     <ds:schemaRef ds:uri="http://schemas.openxmlformats.org/officeDocument/2006/bibliography"/>
   </ds:schemaRefs>

</xml_diff>